<commit_message>
feat: update working experience grammar
</commit_message>
<xml_diff>
--- a/resources/cv.docx
+++ b/resources/cv.docx
@@ -580,7 +580,31 @@
           <w:color w:val="25252D"/>
           <w:lang w:val="en-US"/>
         </w:rPr>
-        <w:t>Facilitated the seamless migration of Vue apps from a legacy WordPress API to a modern RESTful API</w:t>
+        <w:t>Facilitated the seamless migration of Vue apps from legacy WordPress API</w:t>
+      </w:r>
+      <w:r>
+        <w:rPr>
+          <w:rFonts w:eastAsia="Times New Roman"/>
+          <w:color w:val="25252D"/>
+          <w:lang w:val="en-US"/>
+        </w:rPr>
+        <w:t>s</w:t>
+      </w:r>
+      <w:r>
+        <w:rPr>
+          <w:rFonts w:eastAsia="Times New Roman"/>
+          <w:color w:val="25252D"/>
+          <w:lang w:val="en-US"/>
+        </w:rPr>
+        <w:t xml:space="preserve"> to modern RESTful API</w:t>
+      </w:r>
+      <w:r>
+        <w:rPr>
+          <w:rFonts w:eastAsia="Times New Roman"/>
+          <w:color w:val="25252D"/>
+          <w:lang w:val="en-US"/>
+        </w:rPr>
+        <w:t>s</w:t>
       </w:r>
       <w:r>
         <w:rPr>
@@ -649,12 +673,6 @@
         <w:rPr>
           <w:color w:val="25252D"/>
         </w:rPr>
-        <w:t xml:space="preserve">and </w:t>
-      </w:r>
-      <w:r>
-        <w:rPr>
-          <w:color w:val="25252D"/>
-        </w:rPr>
         <w:t xml:space="preserve">customer </w:t>
       </w:r>
       <w:r>
@@ -662,6 +680,30 @@
           <w:color w:val="25252D"/>
         </w:rPr>
         <w:t>review</w:t>
+      </w:r>
+      <w:r>
+        <w:rPr>
+          <w:color w:val="25252D"/>
+        </w:rPr>
+        <w:t xml:space="preserve"> </w:t>
+      </w:r>
+      <w:r>
+        <w:rPr>
+          <w:color w:val="25252D"/>
+        </w:rPr>
+        <w:t>management</w:t>
+      </w:r>
+      <w:r>
+        <w:rPr>
+          <w:color w:val="25252D"/>
+        </w:rPr>
+        <w:t>, and article</w:t>
+      </w:r>
+      <w:r>
+        <w:rPr>
+          <w:color w:val="25252D"/>
+        </w:rPr>
+        <w:t xml:space="preserve"> management</w:t>
       </w:r>
       <w:r>
         <w:rPr>
@@ -1977,7 +2019,7 @@
           </mc:Choice>
           <mc:Fallback>
             <w:pict>
-              <v:roundrect w14:anchorId="58F35AD2" id="_x0000_s1029" style="width:72.3pt;height:20.85pt;visibility:visible;mso-wrap-style:none;mso-left-percent:-10001;mso-top-percent:-10001;mso-position-horizontal:absolute;mso-position-horizontal-relative:char;mso-position-vertical:absolute;mso-position-vertical-relative:line;mso-left-percent:-10001;mso-top-percent:-10001;v-text-anchor:middle" arcsize=".5" o:gfxdata="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" filled="f" strokecolor="#d8d8df" strokeweight=".5pt">
+              <v:roundrect w14:anchorId="58F35AD2" id="_x0000_s1029" style="width:72.3pt;height:20.85pt;visibility:visible;mso-wrap-style:none;mso-left-percent:-10001;mso-top-percent:-10001;mso-position-horizontal:absolute;mso-position-horizontal-relative:char;mso-position-vertical:absolute;mso-position-vertical-relative:line;mso-left-percent:-10001;mso-top-percent:-10001;v-text-anchor:middle" arcsize=".5" o:gfxdata="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" filled="f" strokecolor="#d8d8df" strokeweight=".5pt">
                 <v:stroke joinstyle="miter"/>
                 <v:textbox style="mso-fit-shape-to-text:t" inset="1mm,0,1mm,0">
                   <w:txbxContent>
@@ -2097,7 +2139,7 @@
           </mc:Choice>
           <mc:Fallback>
             <w:pict>
-              <v:roundrect w14:anchorId="53E73539" id="_x0000_s1030" style="width:72.3pt;height:20.85pt;visibility:visible;mso-wrap-style:none;mso-left-percent:-10001;mso-top-percent:-10001;mso-position-horizontal:absolute;mso-position-horizontal-relative:char;mso-position-vertical:absolute;mso-position-vertical-relative:line;mso-left-percent:-10001;mso-top-percent:-10001;v-text-anchor:middle" arcsize=".5" o:gfxdata="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" filled="f" strokecolor="#d8d8df" strokeweight=".5pt">
+              <v:roundrect w14:anchorId="53E73539" id="_x0000_s1030" style="width:72.3pt;height:20.85pt;visibility:visible;mso-wrap-style:none;mso-left-percent:-10001;mso-top-percent:-10001;mso-position-horizontal:absolute;mso-position-horizontal-relative:char;mso-position-vertical:absolute;mso-position-vertical-relative:line;mso-left-percent:-10001;mso-top-percent:-10001;v-text-anchor:middle" arcsize=".5" o:gfxdata="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" filled="f" strokecolor="#d8d8df" strokeweight=".5pt">
                 <v:stroke joinstyle="miter"/>
                 <v:textbox style="mso-fit-shape-to-text:t" inset="1mm,0,1mm,0">
                   <w:txbxContent>
@@ -2200,7 +2242,6 @@
                                 <w:szCs w:val="18"/>
                               </w:rPr>
                             </w:pPr>
-                            <w:proofErr w:type="spellStart"/>
                             <w:r>
                               <w:rPr>
                                 <w:color w:val="25252D"/>
@@ -2209,7 +2250,6 @@
                               </w:rPr>
                               <w:t>Zustand</w:t>
                             </w:r>
-                            <w:proofErr w:type="spellEnd"/>
                           </w:p>
                         </w:txbxContent>
                       </wps:txbx>
@@ -2227,7 +2267,7 @@
           </mc:Choice>
           <mc:Fallback>
             <w:pict>
-              <v:roundrect w14:anchorId="0F0083C7" id="_x0000_s1031" style="width:72.3pt;height:20.85pt;visibility:visible;mso-wrap-style:none;mso-left-percent:-10001;mso-top-percent:-10001;mso-position-horizontal:absolute;mso-position-horizontal-relative:char;mso-position-vertical:absolute;mso-position-vertical-relative:line;mso-left-percent:-10001;mso-top-percent:-10001;v-text-anchor:middle" arcsize=".5" o:gfxdata="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" filled="f" strokecolor="#d8d8df" strokeweight=".5pt">
+              <v:roundrect w14:anchorId="0F0083C7" id="_x0000_s1031" style="width:72.3pt;height:20.85pt;visibility:visible;mso-wrap-style:none;mso-left-percent:-10001;mso-top-percent:-10001;mso-position-horizontal:absolute;mso-position-horizontal-relative:char;mso-position-vertical:absolute;mso-position-vertical-relative:line;mso-left-percent:-10001;mso-top-percent:-10001;v-text-anchor:middle" arcsize=".5" o:gfxdata="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" filled="f" strokecolor="#d8d8df" strokeweight=".5pt">
                 <v:stroke joinstyle="miter"/>
                 <v:textbox style="mso-fit-shape-to-text:t" inset="1mm,0,1mm,0">
                   <w:txbxContent>
@@ -2241,7 +2281,6 @@
                           <w:szCs w:val="18"/>
                         </w:rPr>
                       </w:pPr>
-                      <w:proofErr w:type="spellStart"/>
                       <w:r>
                         <w:rPr>
                           <w:color w:val="25252D"/>
@@ -2250,7 +2289,6 @@
                         </w:rPr>
                         <w:t>Zustand</w:t>
                       </w:r>
-                      <w:proofErr w:type="spellEnd"/>
                     </w:p>
                   </w:txbxContent>
                 </v:textbox>
@@ -2716,7 +2754,6 @@
                                 <w:szCs w:val="18"/>
                               </w:rPr>
                             </w:pPr>
-                            <w:proofErr w:type="spellStart"/>
                             <w:r>
                               <w:rPr>
                                 <w:color w:val="25252D"/>
@@ -2725,7 +2762,6 @@
                               </w:rPr>
                               <w:t>Vuetify</w:t>
                             </w:r>
-                            <w:proofErr w:type="spellEnd"/>
                           </w:p>
                         </w:txbxContent>
                       </wps:txbx>
@@ -2757,7 +2793,6 @@
                           <w:szCs w:val="18"/>
                         </w:rPr>
                       </w:pPr>
-                      <w:proofErr w:type="spellStart"/>
                       <w:r>
                         <w:rPr>
                           <w:color w:val="25252D"/>
@@ -2766,7 +2801,6 @@
                         </w:rPr>
                         <w:t>Vuetify</w:t>
                       </w:r>
-                      <w:proofErr w:type="spellEnd"/>
                     </w:p>
                   </w:txbxContent>
                 </v:textbox>
@@ -2848,7 +2882,6 @@
                                 <w:szCs w:val="18"/>
                               </w:rPr>
                             </w:pPr>
-                            <w:proofErr w:type="spellStart"/>
                             <w:r>
                               <w:rPr>
                                 <w:color w:val="25252D"/>
@@ -2857,7 +2890,6 @@
                               </w:rPr>
                               <w:t>Vuex</w:t>
                             </w:r>
-                            <w:proofErr w:type="spellEnd"/>
                           </w:p>
                         </w:txbxContent>
                       </wps:txbx>
@@ -2889,7 +2921,6 @@
                           <w:szCs w:val="18"/>
                         </w:rPr>
                       </w:pPr>
-                      <w:proofErr w:type="spellStart"/>
                       <w:r>
                         <w:rPr>
                           <w:color w:val="25252D"/>
@@ -2898,7 +2929,6 @@
                         </w:rPr>
                         <w:t>Vuex</w:t>
                       </w:r>
-                      <w:proofErr w:type="spellEnd"/>
                     </w:p>
                   </w:txbxContent>
                 </v:textbox>
@@ -2967,7 +2997,6 @@
                                 <w:szCs w:val="18"/>
                               </w:rPr>
                             </w:pPr>
-                            <w:proofErr w:type="spellStart"/>
                             <w:r>
                               <w:rPr>
                                 <w:color w:val="25252D"/>
@@ -2976,7 +3005,6 @@
                               </w:rPr>
                               <w:t>Pinia</w:t>
                             </w:r>
-                            <w:proofErr w:type="spellEnd"/>
                           </w:p>
                         </w:txbxContent>
                       </wps:txbx>
@@ -3008,7 +3036,6 @@
                           <w:szCs w:val="18"/>
                         </w:rPr>
                       </w:pPr>
-                      <w:proofErr w:type="spellStart"/>
                       <w:r>
                         <w:rPr>
                           <w:color w:val="25252D"/>
@@ -3017,7 +3044,6 @@
                         </w:rPr>
                         <w:t>Pinia</w:t>
                       </w:r>
-                      <w:proofErr w:type="spellEnd"/>
                     </w:p>
                   </w:txbxContent>
                 </v:textbox>
@@ -3267,7 +3293,7 @@
           </mc:Choice>
           <mc:Fallback>
             <w:pict>
-              <v:roundrect w14:anchorId="13B85BFD" id="_x0000_s1039" style="width:72.3pt;height:20.85pt;visibility:visible;mso-wrap-style:none;mso-left-percent:-10001;mso-top-percent:-10001;mso-position-horizontal:absolute;mso-position-horizontal-relative:char;mso-position-vertical:absolute;mso-position-vertical-relative:line;mso-left-percent:-10001;mso-top-percent:-10001;v-text-anchor:middle" arcsize=".5" o:gfxdata="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" filled="f" strokecolor="#d8d8df" strokeweight=".5pt">
+              <v:roundrect w14:anchorId="13B85BFD" id="_x0000_s1039" style="width:72.3pt;height:20.85pt;visibility:visible;mso-wrap-style:none;mso-left-percent:-10001;mso-top-percent:-10001;mso-position-horizontal:absolute;mso-position-horizontal-relative:char;mso-position-vertical:absolute;mso-position-vertical-relative:line;mso-left-percent:-10001;mso-top-percent:-10001;v-text-anchor:middle" arcsize=".5" o:gfxdata="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" filled="f" strokecolor="#d8d8df" strokeweight=".5pt">
                 <v:stroke joinstyle="miter"/>
                 <v:textbox style="mso-fit-shape-to-text:t" inset="1mm,0,1mm,0">
                   <w:txbxContent>
@@ -3395,7 +3421,7 @@
           </mc:Choice>
           <mc:Fallback>
             <w:pict>
-              <v:roundrect w14:anchorId="7DFA09C5" id="_x0000_s1040" style="width:72.3pt;height:20.85pt;visibility:visible;mso-wrap-style:none;mso-left-percent:-10001;mso-top-percent:-10001;mso-position-horizontal:absolute;mso-position-horizontal-relative:char;mso-position-vertical:absolute;mso-position-vertical-relative:line;mso-left-percent:-10001;mso-top-percent:-10001;v-text-anchor:middle" arcsize=".5" o:gfxdata="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" filled="f" strokecolor="#d8d8df" strokeweight=".5pt">
+              <v:roundrect w14:anchorId="7DFA09C5" id="_x0000_s1040" style="width:72.3pt;height:20.85pt;visibility:visible;mso-wrap-style:none;mso-left-percent:-10001;mso-top-percent:-10001;mso-position-horizontal:absolute;mso-position-horizontal-relative:char;mso-position-vertical:absolute;mso-position-vertical-relative:line;mso-left-percent:-10001;mso-top-percent:-10001;v-text-anchor:middle" arcsize=".5" o:gfxdata="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" filled="f" strokecolor="#d8d8df" strokeweight=".5pt">
                 <v:stroke joinstyle="miter"/>
                 <v:textbox style="mso-fit-shape-to-text:t" inset="1mm,0,1mm,0">
                   <w:txbxContent>
@@ -3523,7 +3549,7 @@
           </mc:Choice>
           <mc:Fallback>
             <w:pict>
-              <v:roundrect w14:anchorId="7F769A29" id="_x0000_s1041" style="width:72.3pt;height:20.85pt;visibility:visible;mso-wrap-style:none;mso-left-percent:-10001;mso-top-percent:-10001;mso-position-horizontal:absolute;mso-position-horizontal-relative:char;mso-position-vertical:absolute;mso-position-vertical-relative:line;mso-left-percent:-10001;mso-top-percent:-10001;v-text-anchor:middle" arcsize=".5" o:gfxdata="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" filled="f" strokecolor="#d8d8df" strokeweight=".5pt">
+              <v:roundrect w14:anchorId="7F769A29" id="_x0000_s1041" style="width:72.3pt;height:20.85pt;visibility:visible;mso-wrap-style:none;mso-left-percent:-10001;mso-top-percent:-10001;mso-position-horizontal:absolute;mso-position-horizontal-relative:char;mso-position-vertical:absolute;mso-position-vertical-relative:line;mso-left-percent:-10001;mso-top-percent:-10001;v-text-anchor:middle" arcsize=".5" o:gfxdata="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" filled="f" strokecolor="#d8d8df" strokeweight=".5pt">
                 <v:stroke joinstyle="miter"/>
                 <v:textbox style="mso-fit-shape-to-text:t" inset="1mm,0,1mm,0">
                   <w:txbxContent>
@@ -3651,7 +3677,7 @@
           </mc:Choice>
           <mc:Fallback>
             <w:pict>
-              <v:roundrect w14:anchorId="4F34CFC8" id="_x0000_s1042" style="width:72.3pt;height:20.85pt;visibility:visible;mso-wrap-style:none;mso-left-percent:-10001;mso-top-percent:-10001;mso-position-horizontal:absolute;mso-position-horizontal-relative:char;mso-position-vertical:absolute;mso-position-vertical-relative:line;mso-left-percent:-10001;mso-top-percent:-10001;v-text-anchor:middle" arcsize=".5" o:gfxdata="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" filled="f" strokecolor="#d8d8df" strokeweight=".5pt">
+              <v:roundrect w14:anchorId="4F34CFC8" id="_x0000_s1042" style="width:72.3pt;height:20.85pt;visibility:visible;mso-wrap-style:none;mso-left-percent:-10001;mso-top-percent:-10001;mso-position-horizontal:absolute;mso-position-horizontal-relative:char;mso-position-vertical:absolute;mso-position-vertical-relative:line;mso-left-percent:-10001;mso-top-percent:-10001;v-text-anchor:middle" arcsize=".5" o:gfxdata="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" filled="f" strokecolor="#d8d8df" strokeweight=".5pt">
                 <v:stroke joinstyle="miter"/>
                 <v:textbox style="mso-fit-shape-to-text:t" inset="1mm,0,1mm,0">
                   <w:txbxContent>
@@ -3771,7 +3797,7 @@
           </mc:Choice>
           <mc:Fallback>
             <w:pict>
-              <v:roundrect w14:anchorId="7354889B" id="_x0000_s1043" style="width:72.3pt;height:20.85pt;visibility:visible;mso-wrap-style:none;mso-left-percent:-10001;mso-top-percent:-10001;mso-position-horizontal:absolute;mso-position-horizontal-relative:char;mso-position-vertical:absolute;mso-position-vertical-relative:line;mso-left-percent:-10001;mso-top-percent:-10001;v-text-anchor:middle" arcsize=".5" o:gfxdata="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" filled="f" strokecolor="#d8d8df" strokeweight=".5pt">
+              <v:roundrect w14:anchorId="7354889B" id="_x0000_s1043" style="width:72.3pt;height:20.85pt;visibility:visible;mso-wrap-style:none;mso-left-percent:-10001;mso-top-percent:-10001;mso-position-horizontal:absolute;mso-position-horizontal-relative:char;mso-position-vertical:absolute;mso-position-vertical-relative:line;mso-left-percent:-10001;mso-top-percent:-10001;v-text-anchor:middle" arcsize=".5" o:gfxdata="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" filled="f" strokecolor="#d8d8df" strokeweight=".5pt">
                 <v:stroke joinstyle="miter"/>
                 <v:textbox style="mso-fit-shape-to-text:t" inset="1mm,0,1mm,0">
                   <w:txbxContent>
@@ -3914,7 +3940,7 @@
           </mc:Choice>
           <mc:Fallback>
             <w:pict>
-              <v:roundrect w14:anchorId="5D90CA0B" id="_x0000_s1044" style="width:72.3pt;height:20.85pt;visibility:visible;mso-wrap-style:none;mso-left-percent:-10001;mso-top-percent:-10001;mso-position-horizontal:absolute;mso-position-horizontal-relative:char;mso-position-vertical:absolute;mso-position-vertical-relative:line;mso-left-percent:-10001;mso-top-percent:-10001;v-text-anchor:middle" arcsize=".5" o:gfxdata="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" filled="f" strokecolor="#d8d8df" strokeweight=".5pt">
+              <v:roundrect w14:anchorId="5D90CA0B" id="_x0000_s1044" style="width:72.3pt;height:20.85pt;visibility:visible;mso-wrap-style:none;mso-left-percent:-10001;mso-top-percent:-10001;mso-position-horizontal:absolute;mso-position-horizontal-relative:char;mso-position-vertical:absolute;mso-position-vertical-relative:line;mso-left-percent:-10001;mso-top-percent:-10001;v-text-anchor:middle" arcsize=".5" o:gfxdata="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" filled="f" strokecolor="#d8d8df" strokeweight=".5pt">
                 <v:stroke joinstyle="miter"/>
                 <v:textbox style="mso-fit-shape-to-text:t" inset="1mm,0,1mm,0">
                   <w:txbxContent>
@@ -4042,7 +4068,7 @@
           </mc:Choice>
           <mc:Fallback>
             <w:pict>
-              <v:roundrect w14:anchorId="28779C47" id="_x0000_s1045" style="width:72.3pt;height:20.85pt;visibility:visible;mso-wrap-style:none;mso-left-percent:-10001;mso-top-percent:-10001;mso-position-horizontal:absolute;mso-position-horizontal-relative:char;mso-position-vertical:absolute;mso-position-vertical-relative:line;mso-left-percent:-10001;mso-top-percent:-10001;v-text-anchor:middle" arcsize=".5" o:gfxdata="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" filled="f" strokecolor="#d8d8df" strokeweight=".5pt">
+              <v:roundrect w14:anchorId="28779C47" id="_x0000_s1045" style="width:72.3pt;height:20.85pt;visibility:visible;mso-wrap-style:none;mso-left-percent:-10001;mso-top-percent:-10001;mso-position-horizontal:absolute;mso-position-horizontal-relative:char;mso-position-vertical:absolute;mso-position-vertical-relative:line;mso-left-percent:-10001;mso-top-percent:-10001;v-text-anchor:middle" arcsize=".5" o:gfxdata="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" filled="f" strokecolor="#d8d8df" strokeweight=".5pt">
                 <v:stroke joinstyle="miter"/>
                 <v:textbox style="mso-fit-shape-to-text:t" inset="1mm,0,1mm,0">
                   <w:txbxContent>
@@ -4328,7 +4354,7 @@
           </mc:Choice>
           <mc:Fallback>
             <w:pict>
-              <v:roundrect w14:anchorId="3C0BDEFC" id="_x0000_s1047" style="width:72.3pt;height:20.85pt;visibility:visible;mso-wrap-style:none;mso-left-percent:-10001;mso-top-percent:-10001;mso-position-horizontal:absolute;mso-position-horizontal-relative:char;mso-position-vertical:absolute;mso-position-vertical-relative:line;mso-left-percent:-10001;mso-top-percent:-10001;v-text-anchor:middle" arcsize=".5" o:gfxdata="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" filled="f" strokecolor="#d8d8df" strokeweight=".5pt">
+              <v:roundrect w14:anchorId="3C0BDEFC" id="_x0000_s1047" style="width:72.3pt;height:20.85pt;visibility:visible;mso-wrap-style:none;mso-left-percent:-10001;mso-top-percent:-10001;mso-position-horizontal:absolute;mso-position-horizontal-relative:char;mso-position-vertical:absolute;mso-position-vertical-relative:line;mso-left-percent:-10001;mso-top-percent:-10001;v-text-anchor:middle" arcsize=".5" o:gfxdata="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" filled="f" strokecolor="#d8d8df" strokeweight=".5pt">
                 <v:stroke joinstyle="miter"/>
                 <v:textbox style="mso-fit-shape-to-text:t" inset="1mm,0,1mm,0">
                   <w:txbxContent>
@@ -4451,7 +4477,7 @@
           </mc:Choice>
           <mc:Fallback>
             <w:pict>
-              <v:roundrect w14:anchorId="1E1ADBE3" id="_x0000_s1048" style="width:72.3pt;height:20.85pt;visibility:visible;mso-wrap-style:none;mso-left-percent:-10001;mso-top-percent:-10001;mso-position-horizontal:absolute;mso-position-horizontal-relative:char;mso-position-vertical:absolute;mso-position-vertical-relative:line;mso-left-percent:-10001;mso-top-percent:-10001;v-text-anchor:middle" arcsize=".5" o:gfxdata="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" filled="f" strokecolor="#d8d8df" strokeweight=".5pt">
+              <v:roundrect w14:anchorId="1E1ADBE3" id="_x0000_s1048" style="width:72.3pt;height:20.85pt;visibility:visible;mso-wrap-style:none;mso-left-percent:-10001;mso-top-percent:-10001;mso-position-horizontal:absolute;mso-position-horizontal-relative:char;mso-position-vertical:absolute;mso-position-vertical-relative:line;mso-left-percent:-10001;mso-top-percent:-10001;v-text-anchor:middle" arcsize=".5" o:gfxdata="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" filled="f" strokecolor="#d8d8df" strokeweight=".5pt">
                 <v:stroke joinstyle="miter"/>
                 <v:textbox style="mso-fit-shape-to-text:t" inset="1mm,0,1mm,0">
                   <w:txbxContent>
@@ -4574,7 +4600,7 @@
           </mc:Choice>
           <mc:Fallback>
             <w:pict>
-              <v:roundrect w14:anchorId="2159177A" id="_x0000_s1049" style="width:72.3pt;height:20.85pt;visibility:visible;mso-wrap-style:none;mso-left-percent:-10001;mso-top-percent:-10001;mso-position-horizontal:absolute;mso-position-horizontal-relative:char;mso-position-vertical:absolute;mso-position-vertical-relative:line;mso-left-percent:-10001;mso-top-percent:-10001;v-text-anchor:middle" arcsize=".5" o:gfxdata="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" filled="f" strokecolor="#d8d8df" strokeweight=".5pt">
+              <v:roundrect w14:anchorId="2159177A" id="_x0000_s1049" style="width:72.3pt;height:20.85pt;visibility:visible;mso-wrap-style:none;mso-left-percent:-10001;mso-top-percent:-10001;mso-position-horizontal:absolute;mso-position-horizontal-relative:char;mso-position-vertical:absolute;mso-position-vertical-relative:line;mso-left-percent:-10001;mso-top-percent:-10001;v-text-anchor:middle" arcsize=".5" o:gfxdata="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" filled="f" strokecolor="#d8d8df" strokeweight=".5pt">
                 <v:stroke joinstyle="miter"/>
                 <v:textbox style="mso-fit-shape-to-text:t" inset="1mm,0,1mm,0">
                   <w:txbxContent>
@@ -4720,7 +4746,7 @@
           </mc:Choice>
           <mc:Fallback>
             <w:pict>
-              <v:roundrect w14:anchorId="6EB3CB3F" id="_x0000_s1050" style="width:72.3pt;height:20.85pt;visibility:visible;mso-wrap-style:none;mso-left-percent:-10001;mso-top-percent:-10001;mso-position-horizontal:absolute;mso-position-horizontal-relative:char;mso-position-vertical:absolute;mso-position-vertical-relative:line;mso-left-percent:-10001;mso-top-percent:-10001;v-text-anchor:middle" arcsize=".5" o:gfxdata="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" filled="f" strokecolor="#d8d8df" strokeweight=".5pt">
+              <v:roundrect w14:anchorId="6EB3CB3F" id="_x0000_s1050" style="width:72.3pt;height:20.85pt;visibility:visible;mso-wrap-style:none;mso-left-percent:-10001;mso-top-percent:-10001;mso-position-horizontal:absolute;mso-position-horizontal-relative:char;mso-position-vertical:absolute;mso-position-vertical-relative:line;mso-left-percent:-10001;mso-top-percent:-10001;v-text-anchor:middle" arcsize=".5" o:gfxdata="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" filled="f" strokecolor="#d8d8df" strokeweight=".5pt">
                 <v:stroke joinstyle="miter"/>
                 <v:textbox style="mso-fit-shape-to-text:t" inset="1mm,0,1mm,0">
                   <w:txbxContent>
@@ -4843,7 +4869,7 @@
           </mc:Choice>
           <mc:Fallback>
             <w:pict>
-              <v:roundrect w14:anchorId="670C54CD" id="_x0000_s1051" style="width:72.3pt;height:20.85pt;visibility:visible;mso-wrap-style:none;mso-left-percent:-10001;mso-top-percent:-10001;mso-position-horizontal:absolute;mso-position-horizontal-relative:char;mso-position-vertical:absolute;mso-position-vertical-relative:line;mso-left-percent:-10001;mso-top-percent:-10001;v-text-anchor:middle" arcsize=".5" o:gfxdata="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" filled="f" strokecolor="#d8d8df" strokeweight=".5pt">
+              <v:roundrect w14:anchorId="670C54CD" id="_x0000_s1051" style="width:72.3pt;height:20.85pt;visibility:visible;mso-wrap-style:none;mso-left-percent:-10001;mso-top-percent:-10001;mso-position-horizontal:absolute;mso-position-horizontal-relative:char;mso-position-vertical:absolute;mso-position-vertical-relative:line;mso-left-percent:-10001;mso-top-percent:-10001;v-text-anchor:middle" arcsize=".5" o:gfxdata="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" filled="f" strokecolor="#d8d8df" strokeweight=".5pt">
                 <v:stroke joinstyle="miter"/>
                 <v:textbox style="mso-fit-shape-to-text:t" inset="1mm,0,1mm,0">
                   <w:txbxContent>
@@ -4986,7 +5012,7 @@
           </mc:Choice>
           <mc:Fallback>
             <w:pict>
-              <v:roundrect w14:anchorId="49502343" id="_x0000_s1052" style="width:72.3pt;height:20.85pt;visibility:visible;mso-wrap-style:none;mso-left-percent:-10001;mso-top-percent:-10001;mso-position-horizontal:absolute;mso-position-horizontal-relative:char;mso-position-vertical:absolute;mso-position-vertical-relative:line;mso-left-percent:-10001;mso-top-percent:-10001;v-text-anchor:middle" arcsize=".5" o:gfxdata="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" filled="f" strokecolor="#d8d8df" strokeweight=".5pt">
+              <v:roundrect w14:anchorId="49502343" id="_x0000_s1052" style="width:72.3pt;height:20.85pt;visibility:visible;mso-wrap-style:none;mso-left-percent:-10001;mso-top-percent:-10001;mso-position-horizontal:absolute;mso-position-horizontal-relative:char;mso-position-vertical:absolute;mso-position-vertical-relative:line;mso-left-percent:-10001;mso-top-percent:-10001;v-text-anchor:middle" arcsize=".5" o:gfxdata="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" filled="f" strokecolor="#d8d8df" strokeweight=".5pt">
                 <v:stroke joinstyle="miter"/>
                 <v:textbox style="mso-fit-shape-to-text:t" inset="1mm,0,1mm,0">
                   <w:txbxContent>

</xml_diff>

<commit_message>
feat: update working experience
</commit_message>
<xml_diff>
--- a/resources/cv.docx
+++ b/resources/cv.docx
@@ -697,13 +697,19 @@
         <w:rPr>
           <w:color w:val="25252D"/>
         </w:rPr>
-        <w:t>, and article</w:t>
-      </w:r>
-      <w:r>
-        <w:rPr>
-          <w:color w:val="25252D"/>
-        </w:rPr>
-        <w:t xml:space="preserve"> management</w:t>
+        <w:t xml:space="preserve"> system</w:t>
+      </w:r>
+      <w:r>
+        <w:rPr>
+          <w:color w:val="25252D"/>
+        </w:rPr>
+        <w:t xml:space="preserve">, and </w:t>
+      </w:r>
+      <w:r>
+        <w:rPr>
+          <w:color w:val="25252D"/>
+        </w:rPr>
+        <w:t>blog</w:t>
       </w:r>
       <w:r>
         <w:rPr>
@@ -5301,63 +5307,63 @@
         <v:path o:extrusionok="f" gradientshapeok="t" o:connecttype="rect"/>
         <o:lock v:ext="edit" aspectratio="t"/>
       </v:shapetype>
-      <v:shape id="_x0000_i1026" type="#_x0000_t75" alt="Marker with solid fill" style="width:6.75pt;height:13.5pt;visibility:visible" o:gfxdata="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" o:bullet="t">
+      <v:shape id="_x0000_i1035" type="#_x0000_t75" alt="Marker with solid fill" style="width:6.75pt;height:13.5pt;visibility:visible" o:gfxdata="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" o:bullet="t">
         <v:imagedata r:id="rId1" o:title="" croptop="-4981f" cropbottom="-4981f" cropleft="-28512f" cropright="-28512f"/>
       </v:shape>
     </w:pict>
   </w:numPicBullet>
   <w:numPicBullet w:numPicBulletId="1">
     <w:pict>
-      <v:shape id="_x0000_i1027" type="#_x0000_t75" alt="Receiver with solid fill" style="width:13.5pt;height:14.25pt;visibility:visible" o:gfxdata="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" o:bullet="t">
+      <v:shape id="_x0000_i1036" type="#_x0000_t75" alt="Receiver with solid fill" style="width:13.5pt;height:14.25pt;visibility:visible" o:gfxdata="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" o:bullet="t">
         <v:imagedata r:id="rId2" o:title="" cropleft="-2445f" cropright="-2445f"/>
       </v:shape>
     </w:pict>
   </w:numPicBullet>
   <w:numPicBullet w:numPicBulletId="2">
     <w:pict>
-      <v:shape id="_x0000_i1028" type="#_x0000_t75" style="width:13.5pt;height:13.5pt;visibility:visible" o:gfxdata="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" o:bullet="t">
+      <v:shape id="_x0000_i1037" type="#_x0000_t75" style="width:13.5pt;height:13.5pt;visibility:visible" o:gfxdata="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" o:bullet="t">
         <v:imagedata r:id="rId3" o:title="" cropbottom="-2357f" cropleft="-7919f" cropright="-5188f"/>
       </v:shape>
     </w:pict>
   </w:numPicBullet>
   <w:numPicBullet w:numPicBulletId="3">
     <w:pict>
-      <v:shape id="_x0000_i1029" type="#_x0000_t75" style="width:13.5pt;height:13.5pt;visibility:visible" o:gfxdata="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" o:bullet="t">
+      <v:shape id="_x0000_i1038" type="#_x0000_t75" style="width:13.5pt;height:13.5pt;visibility:visible" o:gfxdata="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" o:bullet="t">
         <v:imagedata r:id="rId4" o:title="" croptop="-2445f" cropbottom="-2445f" cropleft="-4808f" cropright="-2530f"/>
       </v:shape>
     </w:pict>
   </w:numPicBullet>
   <w:numPicBullet w:numPicBulletId="4">
     <w:pict>
-      <v:shape id="_x0000_i1030" type="#_x0000_t75" style="width:9pt;height:12pt;visibility:visible" o:gfxdata="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" o:bullet="t">
+      <v:shape id="_x0000_i1039" type="#_x0000_t75" style="width:9pt;height:12pt;visibility:visible" o:gfxdata="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" o:bullet="t">
         <v:imagedata r:id="rId5" o:title="" cropleft="-6805f" cropright="-5014f"/>
       </v:shape>
     </w:pict>
   </w:numPicBullet>
   <w:numPicBullet w:numPicBulletId="5">
     <w:pict>
-      <v:shape id="_x0000_i1031" type="#_x0000_t75" style="width:8.25pt;height:12pt;visibility:visible" o:gfxdata="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" o:bullet="t">
+      <v:shape id="_x0000_i1040" type="#_x0000_t75" style="width:8.25pt;height:12pt;visibility:visible" o:gfxdata="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" o:bullet="t">
         <v:imagedata r:id="rId6" o:title="" cropleft="-11660f" cropright="-9650f"/>
       </v:shape>
     </w:pict>
   </w:numPicBullet>
   <w:numPicBullet w:numPicBulletId="6">
     <w:pict>
-      <v:shape id="_x0000_i1032" type="#_x0000_t75" style="width:12pt;height:10.5pt;visibility:visible" o:gfxdata="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" o:bullet="t">
+      <v:shape id="_x0000_i1041" type="#_x0000_t75" style="width:12pt;height:10.5pt;visibility:visible" o:gfxdata="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" o:bullet="t">
         <v:imagedata r:id="rId7" o:title="" croptop="-3260f" cropbottom="-1631f"/>
       </v:shape>
     </w:pict>
   </w:numPicBullet>
   <w:numPicBullet w:numPicBulletId="7">
     <w:pict>
-      <v:shape id="_x0000_i1033" type="#_x0000_t75" style="width:12pt;height:12pt;visibility:visible" o:gfxdata="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" o:bullet="t">
+      <v:shape id="_x0000_i1042" type="#_x0000_t75" style="width:12pt;height:12pt;visibility:visible" o:gfxdata="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" o:bullet="t">
         <v:imagedata r:id="rId8" o:title=""/>
       </v:shape>
     </w:pict>
   </w:numPicBullet>
   <w:numPicBullet w:numPicBulletId="8">
     <w:pict>
-      <v:shape id="_x0000_i1034" type="#_x0000_t75" style="width:8.25pt;height:12pt;visibility:visible" o:gfxdata="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" o:bullet="t">
+      <v:shape id="_x0000_i1043" type="#_x0000_t75" style="width:8.25pt;height:12pt;visibility:visible" o:gfxdata="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" o:bullet="t">
         <v:imagedata r:id="rId9" o:title="" cropleft="-11660f" cropright="-9650f"/>
       </v:shape>
     </w:pict>

</xml_diff>

<commit_message>
fix: update HKUST name
</commit_message>
<xml_diff>
--- a/resources/cv.docx
+++ b/resources/cv.docx
@@ -1459,7 +1459,13 @@
         <w:rPr>
           <w:color w:val="096BDE"/>
         </w:rPr>
-        <w:t>Hong Kong University of Science and Technology</w:t>
+        <w:t>The H</w:t>
+      </w:r>
+      <w:r>
+        <w:rPr>
+          <w:color w:val="096BDE"/>
+        </w:rPr>
+        <w:t>ong Kong University of Science and Technology</w:t>
       </w:r>
     </w:p>
     <w:p>
@@ -2248,6 +2254,7 @@
                                 <w:szCs w:val="18"/>
                               </w:rPr>
                             </w:pPr>
+                            <w:proofErr w:type="spellStart"/>
                             <w:r>
                               <w:rPr>
                                 <w:color w:val="25252D"/>
@@ -2256,6 +2263,7 @@
                               </w:rPr>
                               <w:t>Zustand</w:t>
                             </w:r>
+                            <w:proofErr w:type="spellEnd"/>
                           </w:p>
                         </w:txbxContent>
                       </wps:txbx>
@@ -2287,6 +2295,7 @@
                           <w:szCs w:val="18"/>
                         </w:rPr>
                       </w:pPr>
+                      <w:proofErr w:type="spellStart"/>
                       <w:r>
                         <w:rPr>
                           <w:color w:val="25252D"/>
@@ -2295,6 +2304,7 @@
                         </w:rPr>
                         <w:t>Zustand</w:t>
                       </w:r>
+                      <w:proofErr w:type="spellEnd"/>
                     </w:p>
                   </w:txbxContent>
                 </v:textbox>
@@ -2760,6 +2770,7 @@
                                 <w:szCs w:val="18"/>
                               </w:rPr>
                             </w:pPr>
+                            <w:proofErr w:type="spellStart"/>
                             <w:r>
                               <w:rPr>
                                 <w:color w:val="25252D"/>
@@ -2768,6 +2779,7 @@
                               </w:rPr>
                               <w:t>Vuetify</w:t>
                             </w:r>
+                            <w:proofErr w:type="spellEnd"/>
                           </w:p>
                         </w:txbxContent>
                       </wps:txbx>
@@ -2799,6 +2811,7 @@
                           <w:szCs w:val="18"/>
                         </w:rPr>
                       </w:pPr>
+                      <w:proofErr w:type="spellStart"/>
                       <w:r>
                         <w:rPr>
                           <w:color w:val="25252D"/>
@@ -2807,6 +2820,7 @@
                         </w:rPr>
                         <w:t>Vuetify</w:t>
                       </w:r>
+                      <w:proofErr w:type="spellEnd"/>
                     </w:p>
                   </w:txbxContent>
                 </v:textbox>
@@ -2888,6 +2902,7 @@
                                 <w:szCs w:val="18"/>
                               </w:rPr>
                             </w:pPr>
+                            <w:proofErr w:type="spellStart"/>
                             <w:r>
                               <w:rPr>
                                 <w:color w:val="25252D"/>
@@ -2896,6 +2911,7 @@
                               </w:rPr>
                               <w:t>Vuex</w:t>
                             </w:r>
+                            <w:proofErr w:type="spellEnd"/>
                           </w:p>
                         </w:txbxContent>
                       </wps:txbx>
@@ -2927,6 +2943,7 @@
                           <w:szCs w:val="18"/>
                         </w:rPr>
                       </w:pPr>
+                      <w:proofErr w:type="spellStart"/>
                       <w:r>
                         <w:rPr>
                           <w:color w:val="25252D"/>
@@ -2935,6 +2952,7 @@
                         </w:rPr>
                         <w:t>Vuex</w:t>
                       </w:r>
+                      <w:proofErr w:type="spellEnd"/>
                     </w:p>
                   </w:txbxContent>
                 </v:textbox>
@@ -3003,6 +3021,7 @@
                                 <w:szCs w:val="18"/>
                               </w:rPr>
                             </w:pPr>
+                            <w:proofErr w:type="spellStart"/>
                             <w:r>
                               <w:rPr>
                                 <w:color w:val="25252D"/>
@@ -3011,6 +3030,7 @@
                               </w:rPr>
                               <w:t>Pinia</w:t>
                             </w:r>
+                            <w:proofErr w:type="spellEnd"/>
                           </w:p>
                         </w:txbxContent>
                       </wps:txbx>
@@ -3042,6 +3062,7 @@
                           <w:szCs w:val="18"/>
                         </w:rPr>
                       </w:pPr>
+                      <w:proofErr w:type="spellStart"/>
                       <w:r>
                         <w:rPr>
                           <w:color w:val="25252D"/>
@@ -3050,6 +3071,7 @@
                         </w:rPr>
                         <w:t>Pinia</w:t>
                       </w:r>
+                      <w:proofErr w:type="spellEnd"/>
                     </w:p>
                   </w:txbxContent>
                 </v:textbox>
@@ -5307,63 +5329,63 @@
         <v:path o:extrusionok="f" gradientshapeok="t" o:connecttype="rect"/>
         <o:lock v:ext="edit" aspectratio="t"/>
       </v:shapetype>
-      <v:shape id="_x0000_i1035" type="#_x0000_t75" alt="Marker with solid fill" style="width:6.75pt;height:13.5pt;visibility:visible" o:gfxdata="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" o:bullet="t">
+      <v:shape id="_x0000_i1026" type="#_x0000_t75" alt="Marker with solid fill" style="width:6.75pt;height:13.5pt;visibility:visible" o:gfxdata="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" o:bullet="t">
         <v:imagedata r:id="rId1" o:title="" croptop="-4981f" cropbottom="-4981f" cropleft="-28512f" cropright="-28512f"/>
       </v:shape>
     </w:pict>
   </w:numPicBullet>
   <w:numPicBullet w:numPicBulletId="1">
     <w:pict>
-      <v:shape id="_x0000_i1036" type="#_x0000_t75" alt="Receiver with solid fill" style="width:13.5pt;height:14.25pt;visibility:visible" o:gfxdata="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" o:bullet="t">
+      <v:shape id="_x0000_i1027" type="#_x0000_t75" alt="Receiver with solid fill" style="width:13.5pt;height:14.25pt;visibility:visible" o:gfxdata="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" o:bullet="t">
         <v:imagedata r:id="rId2" o:title="" cropleft="-2445f" cropright="-2445f"/>
       </v:shape>
     </w:pict>
   </w:numPicBullet>
   <w:numPicBullet w:numPicBulletId="2">
     <w:pict>
-      <v:shape id="_x0000_i1037" type="#_x0000_t75" style="width:13.5pt;height:13.5pt;visibility:visible" o:gfxdata="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" o:bullet="t">
+      <v:shape id="_x0000_i1028" type="#_x0000_t75" style="width:13.5pt;height:13.5pt;visibility:visible" o:gfxdata="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" o:bullet="t">
         <v:imagedata r:id="rId3" o:title="" cropbottom="-2357f" cropleft="-7919f" cropright="-5188f"/>
       </v:shape>
     </w:pict>
   </w:numPicBullet>
   <w:numPicBullet w:numPicBulletId="3">
     <w:pict>
-      <v:shape id="_x0000_i1038" type="#_x0000_t75" style="width:13.5pt;height:13.5pt;visibility:visible" o:gfxdata="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" o:bullet="t">
+      <v:shape id="_x0000_i1029" type="#_x0000_t75" style="width:13.5pt;height:13.5pt;visibility:visible" o:gfxdata="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" o:bullet="t">
         <v:imagedata r:id="rId4" o:title="" croptop="-2445f" cropbottom="-2445f" cropleft="-4808f" cropright="-2530f"/>
       </v:shape>
     </w:pict>
   </w:numPicBullet>
   <w:numPicBullet w:numPicBulletId="4">
     <w:pict>
-      <v:shape id="_x0000_i1039" type="#_x0000_t75" style="width:9pt;height:12pt;visibility:visible" o:gfxdata="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" o:bullet="t">
+      <v:shape id="_x0000_i1030" type="#_x0000_t75" style="width:9pt;height:12pt;visibility:visible" o:gfxdata="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" o:bullet="t">
         <v:imagedata r:id="rId5" o:title="" cropleft="-6805f" cropright="-5014f"/>
       </v:shape>
     </w:pict>
   </w:numPicBullet>
   <w:numPicBullet w:numPicBulletId="5">
     <w:pict>
-      <v:shape id="_x0000_i1040" type="#_x0000_t75" style="width:8.25pt;height:12pt;visibility:visible" o:gfxdata="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" o:bullet="t">
+      <v:shape id="_x0000_i1031" type="#_x0000_t75" style="width:8.25pt;height:12pt;visibility:visible" o:gfxdata="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" o:bullet="t">
         <v:imagedata r:id="rId6" o:title="" cropleft="-11660f" cropright="-9650f"/>
       </v:shape>
     </w:pict>
   </w:numPicBullet>
   <w:numPicBullet w:numPicBulletId="6">
     <w:pict>
-      <v:shape id="_x0000_i1041" type="#_x0000_t75" style="width:12pt;height:10.5pt;visibility:visible" o:gfxdata="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" o:bullet="t">
+      <v:shape id="_x0000_i1032" type="#_x0000_t75" style="width:12pt;height:10.5pt;visibility:visible" o:gfxdata="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" o:bullet="t">
         <v:imagedata r:id="rId7" o:title="" croptop="-3260f" cropbottom="-1631f"/>
       </v:shape>
     </w:pict>
   </w:numPicBullet>
   <w:numPicBullet w:numPicBulletId="7">
     <w:pict>
-      <v:shape id="_x0000_i1042" type="#_x0000_t75" style="width:12pt;height:12pt;visibility:visible" o:gfxdata="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" o:bullet="t">
+      <v:shape id="_x0000_i1033" type="#_x0000_t75" style="width:12pt;height:12pt;visibility:visible" o:gfxdata="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" o:bullet="t">
         <v:imagedata r:id="rId8" o:title=""/>
       </v:shape>
     </w:pict>
   </w:numPicBullet>
   <w:numPicBullet w:numPicBulletId="8">
     <w:pict>
-      <v:shape id="_x0000_i1043" type="#_x0000_t75" style="width:8.25pt;height:12pt;visibility:visible" o:gfxdata="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" o:bullet="t">
+      <v:shape id="_x0000_i1034" type="#_x0000_t75" style="width:8.25pt;height:12pt;visibility:visible" o:gfxdata="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" o:bullet="t">
         <v:imagedata r:id="rId9" o:title="" cropleft="-11660f" cropright="-9650f"/>
       </v:shape>
     </w:pict>

</xml_diff>

<commit_message>
feat: add BE skill
</commit_message>
<xml_diff>
--- a/resources/cv.docx
+++ b/resources/cv.docx
@@ -3968,7 +3968,7 @@
           </mc:Choice>
           <mc:Fallback>
             <w:pict>
-              <v:roundrect w14:anchorId="635FFFC7" id="_x0000_s1044" style="width:72.3pt;height:20.85pt;visibility:visible;mso-wrap-style:none;mso-left-percent:-10001;mso-top-percent:-10001;mso-position-horizontal:absolute;mso-position-horizontal-relative:char;mso-position-vertical:absolute;mso-position-vertical-relative:line;mso-left-percent:-10001;mso-top-percent:-10001;v-text-anchor:middle" arcsize=".5" o:gfxdata="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" filled="f" strokecolor="#d8d8df" strokeweight=".5pt">
+              <v:roundrect w14:anchorId="635FFFC7" id="_x0000_s1044" style="width:72.3pt;height:20.85pt;visibility:visible;mso-wrap-style:none;mso-left-percent:-10001;mso-top-percent:-10001;mso-position-horizontal:absolute;mso-position-horizontal-relative:char;mso-position-vertical:absolute;mso-position-vertical-relative:line;mso-left-percent:-10001;mso-top-percent:-10001;v-text-anchor:middle" arcsize=".5" o:gfxdata="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" filled="f" strokecolor="#d8d8df" strokeweight=".5pt">
                 <v:stroke joinstyle="miter"/>
                 <v:textbox style="mso-fit-shape-to-text:t" inset="1mm,0,1mm,0">
                   <w:txbxContent>
@@ -4096,7 +4096,7 @@
           </mc:Choice>
           <mc:Fallback>
             <w:pict>
-              <v:roundrect w14:anchorId="5D90CA0B" id="_x0000_s1045" style="width:72.3pt;height:20.85pt;visibility:visible;mso-wrap-style:none;mso-left-percent:-10001;mso-top-percent:-10001;mso-position-horizontal:absolute;mso-position-horizontal-relative:char;mso-position-vertical:absolute;mso-position-vertical-relative:line;mso-left-percent:-10001;mso-top-percent:-10001;v-text-anchor:middle" arcsize=".5" o:gfxdata="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" filled="f" strokecolor="#d8d8df" strokeweight=".5pt">
+              <v:roundrect w14:anchorId="5D90CA0B" id="_x0000_s1045" style="width:72.3pt;height:20.85pt;visibility:visible;mso-wrap-style:none;mso-left-percent:-10001;mso-top-percent:-10001;mso-position-horizontal:absolute;mso-position-horizontal-relative:char;mso-position-vertical:absolute;mso-position-vertical-relative:line;mso-left-percent:-10001;mso-top-percent:-10001;v-text-anchor:middle" arcsize=".5" o:gfxdata="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" filled="f" strokecolor="#d8d8df" strokeweight=".5pt">
                 <v:stroke joinstyle="miter"/>
                 <v:textbox style="mso-fit-shape-to-text:t" inset="1mm,0,1mm,0">
                   <w:txbxContent>
@@ -4226,7 +4226,7 @@
           </mc:Choice>
           <mc:Fallback>
             <w:pict>
-              <v:roundrect w14:anchorId="3EDB1B5C" id="_x0000_s1046" style="width:72.3pt;height:20.85pt;visibility:visible;mso-wrap-style:none;mso-left-percent:-10001;mso-top-percent:-10001;mso-position-horizontal:absolute;mso-position-horizontal-relative:char;mso-position-vertical:absolute;mso-position-vertical-relative:line;mso-left-percent:-10001;mso-top-percent:-10001;v-text-anchor:middle" arcsize=".5" o:gfxdata="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" filled="f" strokecolor="#d8d8df" strokeweight=".5pt">
+              <v:roundrect w14:anchorId="3EDB1B5C" id="_x0000_s1046" style="width:72.3pt;height:20.85pt;visibility:visible;mso-wrap-style:none;mso-left-percent:-10001;mso-top-percent:-10001;mso-position-horizontal:absolute;mso-position-horizontal-relative:char;mso-position-vertical:absolute;mso-position-vertical-relative:line;mso-left-percent:-10001;mso-top-percent:-10001;v-text-anchor:middle" arcsize=".5" o:gfxdata="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" filled="f" strokecolor="#d8d8df" strokeweight=".5pt">
                 <v:stroke joinstyle="miter"/>
                 <v:textbox style="mso-fit-shape-to-text:t" inset="1mm,0,1mm,0">
                   <w:txbxContent>
@@ -4356,7 +4356,7 @@
           </mc:Choice>
           <mc:Fallback>
             <w:pict>
-              <v:roundrect w14:anchorId="28779C47" id="_x0000_s1047" style="width:72.3pt;height:20.85pt;visibility:visible;mso-wrap-style:none;mso-left-percent:-10001;mso-top-percent:-10001;mso-position-horizontal:absolute;mso-position-horizontal-relative:char;mso-position-vertical:absolute;mso-position-vertical-relative:line;mso-left-percent:-10001;mso-top-percent:-10001;v-text-anchor:middle" arcsize=".5" o:gfxdata="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" filled="f" strokecolor="#d8d8df" strokeweight=".5pt">
+              <v:roundrect w14:anchorId="28779C47" id="_x0000_s1047" style="width:72.3pt;height:20.85pt;visibility:visible;mso-wrap-style:none;mso-left-percent:-10001;mso-top-percent:-10001;mso-position-horizontal:absolute;mso-position-horizontal-relative:char;mso-position-vertical:absolute;mso-position-vertical-relative:line;mso-left-percent:-10001;mso-top-percent:-10001;v-text-anchor:middle" arcsize=".5" o:gfxdata="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" filled="f" strokecolor="#d8d8df" strokeweight=".5pt">
                 <v:stroke joinstyle="miter"/>
                 <v:textbox style="mso-fit-shape-to-text:t" inset="1mm,0,1mm,0">
                   <w:txbxContent>
@@ -4486,7 +4486,7 @@
           </mc:Choice>
           <mc:Fallback>
             <w:pict>
-              <v:roundrect w14:anchorId="5F9B2536" id="_x0000_s1048" style="width:72.3pt;height:20.85pt;visibility:visible;mso-wrap-style:none;mso-left-percent:-10001;mso-top-percent:-10001;mso-position-horizontal:absolute;mso-position-horizontal-relative:char;mso-position-vertical:absolute;mso-position-vertical-relative:line;mso-left-percent:-10001;mso-top-percent:-10001;v-text-anchor:middle" arcsize=".5" o:gfxdata="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" filled="f" strokecolor="#d8d8df" strokeweight=".5pt">
+              <v:roundrect w14:anchorId="5F9B2536" id="_x0000_s1048" style="width:72.3pt;height:20.85pt;visibility:visible;mso-wrap-style:none;mso-left-percent:-10001;mso-top-percent:-10001;mso-position-horizontal:absolute;mso-position-horizontal-relative:char;mso-position-vertical:absolute;mso-position-vertical-relative:line;mso-left-percent:-10001;mso-top-percent:-10001;v-text-anchor:middle" arcsize=".5" o:gfxdata="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" filled="f" strokecolor="#d8d8df" strokeweight=".5pt">
                 <v:stroke joinstyle="miter"/>
                 <v:textbox style="mso-fit-shape-to-text:t" inset="1mm,0,1mm,0">
                   <w:txbxContent>
@@ -4510,6 +4510,150 @@
                         <w:t>TypeORM</w:t>
                       </w:r>
                       <w:proofErr w:type="spellEnd"/>
+                    </w:p>
+                  </w:txbxContent>
+                </v:textbox>
+                <w10:anchorlock/>
+              </v:roundrect>
+            </w:pict>
+          </mc:Fallback>
+        </mc:AlternateContent>
+      </w:r>
+      <w:r>
+        <w:rPr>
+          <w:b/>
+          <w:bCs/>
+          <w:color w:val="096BDE"/>
+        </w:rPr>
+        <w:t xml:space="preserve"> </w:t>
+      </w:r>
+      <w:r>
+        <w:rPr>
+          <w:b/>
+          <w:bCs/>
+          <w:noProof/>
+          <w:color w:val="096BDE"/>
+        </w:rPr>
+        <mc:AlternateContent>
+          <mc:Choice Requires="wps">
+            <w:drawing>
+              <wp:inline distT="0" distB="0" distL="0" distR="0" wp14:anchorId="1B198A57" wp14:editId="3DDCE85F">
+                <wp:extent cx="917931" cy="264788"/>
+                <wp:effectExtent l="0" t="0" r="21590" b="27940"/>
+                <wp:docPr id="335209574" name="Rectangle: Rounded Corners 1"/>
+                <wp:cNvGraphicFramePr/>
+                <a:graphic xmlns:a="http://schemas.openxmlformats.org/drawingml/2006/main">
+                  <a:graphicData uri="http://schemas.microsoft.com/office/word/2010/wordprocessingShape">
+                    <wps:wsp>
+                      <wps:cNvSpPr/>
+                      <wps:spPr>
+                        <a:xfrm>
+                          <a:off x="0" y="0"/>
+                          <a:ext cx="917931" cy="264788"/>
+                        </a:xfrm>
+                        <a:prstGeom prst="roundRect">
+                          <a:avLst>
+                            <a:gd name="adj" fmla="val 50000"/>
+                          </a:avLst>
+                        </a:prstGeom>
+                        <a:noFill/>
+                        <a:ln w="6350">
+                          <a:solidFill>
+                            <a:srgbClr val="D8D8DF"/>
+                          </a:solidFill>
+                        </a:ln>
+                      </wps:spPr>
+                      <wps:style>
+                        <a:lnRef idx="2">
+                          <a:schemeClr val="accent1">
+                            <a:shade val="15000"/>
+                          </a:schemeClr>
+                        </a:lnRef>
+                        <a:fillRef idx="1">
+                          <a:schemeClr val="accent1"/>
+                        </a:fillRef>
+                        <a:effectRef idx="0">
+                          <a:schemeClr val="accent1"/>
+                        </a:effectRef>
+                        <a:fontRef idx="minor">
+                          <a:schemeClr val="lt1"/>
+                        </a:fontRef>
+                      </wps:style>
+                      <wps:txbx>
+                        <w:txbxContent>
+                          <w:p>
+                            <w:pPr>
+                              <w:spacing w:after="0" w:line="240" w:lineRule="auto"/>
+                              <w:jc w:val="center"/>
+                              <w:rPr>
+                                <w:color w:val="25252D"/>
+                                <w:sz w:val="18"/>
+                                <w:szCs w:val="18"/>
+                              </w:rPr>
+                            </w:pPr>
+                            <w:r>
+                              <w:rPr>
+                                <w:color w:val="25252D"/>
+                                <w:sz w:val="18"/>
+                                <w:szCs w:val="18"/>
+                              </w:rPr>
+                              <w:t>c</w:t>
+                            </w:r>
+                            <w:r>
+                              <w:rPr>
+                                <w:color w:val="25252D"/>
+                                <w:sz w:val="18"/>
+                                <w:szCs w:val="18"/>
+                              </w:rPr>
+                              <w:t>lass-validator</w:t>
+                            </w:r>
+                          </w:p>
+                        </w:txbxContent>
+                      </wps:txbx>
+                      <wps:bodyPr rot="0" spcFirstLastPara="0" vertOverflow="overflow" horzOverflow="overflow" vert="horz" wrap="none" lIns="36000" tIns="0" rIns="36000" bIns="0" numCol="1" spcCol="0" rtlCol="0" fromWordArt="0" anchor="ctr" anchorCtr="0" forceAA="0" compatLnSpc="1">
+                        <a:prstTxWarp prst="textNoShape">
+                          <a:avLst/>
+                        </a:prstTxWarp>
+                        <a:spAutoFit/>
+                      </wps:bodyPr>
+                    </wps:wsp>
+                  </a:graphicData>
+                </a:graphic>
+              </wp:inline>
+            </w:drawing>
+          </mc:Choice>
+          <mc:Fallback>
+            <w:pict>
+              <v:roundrect w14:anchorId="1B198A57" id="_x0000_s1049" style="width:72.3pt;height:20.85pt;visibility:visible;mso-wrap-style:none;mso-left-percent:-10001;mso-top-percent:-10001;mso-position-horizontal:absolute;mso-position-horizontal-relative:char;mso-position-vertical:absolute;mso-position-vertical-relative:line;mso-left-percent:-10001;mso-top-percent:-10001;v-text-anchor:middle" arcsize=".5" o:gfxdata="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" filled="f" strokecolor="#d8d8df" strokeweight=".5pt">
+                <v:stroke joinstyle="miter"/>
+                <v:textbox style="mso-fit-shape-to-text:t" inset="1mm,0,1mm,0">
+                  <w:txbxContent>
+                    <w:p>
+                      <w:pPr>
+                        <w:spacing w:after="0" w:line="240" w:lineRule="auto"/>
+                        <w:jc w:val="center"/>
+                        <w:rPr>
+                          <w:color w:val="25252D"/>
+                          <w:sz w:val="18"/>
+                          <w:szCs w:val="18"/>
+                        </w:rPr>
+                      </w:pPr>
+                      <w:r>
+                        <w:rPr>
+                          <w:color w:val="25252D"/>
+                          <w:sz w:val="18"/>
+                          <w:szCs w:val="18"/>
+                        </w:rPr>
+                        <w:t>c</w:t>
+                      </w:r>
+                      <w:r>
+                        <w:rPr>
+                          <w:color w:val="25252D"/>
+                          <w:sz w:val="18"/>
+                          <w:szCs w:val="18"/>
+                        </w:rPr>
+                        <w:t>lass-validator</w:t>
+                      </w:r>
                     </w:p>
                   </w:txbxContent>
                 </v:textbox>
@@ -4631,7 +4775,7 @@
           </mc:Choice>
           <mc:Fallback>
             <w:pict>
-              <v:roundrect w14:anchorId="7AB86EDA" id="_x0000_s1049" style="width:72.3pt;height:20.85pt;visibility:visible;mso-wrap-style:none;mso-left-percent:-10001;mso-top-percent:-10001;mso-position-horizontal:absolute;mso-position-horizontal-relative:char;mso-position-vertical:absolute;mso-position-vertical-relative:line;mso-left-percent:-10001;mso-top-percent:-10001;v-text-anchor:middle" arcsize=".5" o:gfxdata="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" filled="f" strokecolor="#d8d8df" strokeweight=".5pt">
+              <v:roundrect w14:anchorId="7AB86EDA" id="_x0000_s1050" style="width:72.3pt;height:20.85pt;visibility:visible;mso-wrap-style:none;mso-left-percent:-10001;mso-top-percent:-10001;mso-position-horizontal:absolute;mso-position-horizontal-relative:char;mso-position-vertical:absolute;mso-position-vertical-relative:line;mso-left-percent:-10001;mso-top-percent:-10001;v-text-anchor:middle" arcsize=".5" o:gfxdata="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" filled="f" strokecolor="#d8d8df" strokeweight=".5pt">
                 <v:stroke joinstyle="miter"/>
                 <v:textbox style="mso-fit-shape-to-text:t" inset="1mm,0,1mm,0">
                   <w:txbxContent>
@@ -4774,7 +4918,7 @@
           </mc:Choice>
           <mc:Fallback>
             <w:pict>
-              <v:roundrect w14:anchorId="3C0BDEFC" id="_x0000_s1050" style="width:72.3pt;height:20.85pt;visibility:visible;mso-wrap-style:none;mso-left-percent:-10001;mso-top-percent:-10001;mso-position-horizontal:absolute;mso-position-horizontal-relative:char;mso-position-vertical:absolute;mso-position-vertical-relative:line;mso-left-percent:-10001;mso-top-percent:-10001;v-text-anchor:middle" arcsize=".5" o:gfxdata="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" filled="f" strokecolor="#d8d8df" strokeweight=".5pt">
+              <v:roundrect w14:anchorId="3C0BDEFC" id="_x0000_s1051" style="width:72.3pt;height:20.85pt;visibility:visible;mso-wrap-style:none;mso-left-percent:-10001;mso-top-percent:-10001;mso-position-horizontal:absolute;mso-position-horizontal-relative:char;mso-position-vertical:absolute;mso-position-vertical-relative:line;mso-left-percent:-10001;mso-top-percent:-10001;v-text-anchor:middle" arcsize=".5" o:gfxdata="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" filled="f" strokecolor="#d8d8df" strokeweight=".5pt">
                 <v:stroke joinstyle="miter"/>
                 <v:textbox style="mso-fit-shape-to-text:t" inset="1mm,0,1mm,0">
                   <w:txbxContent>
@@ -4897,7 +5041,7 @@
           </mc:Choice>
           <mc:Fallback>
             <w:pict>
-              <v:roundrect w14:anchorId="1E1ADBE3" id="_x0000_s1051" style="width:72.3pt;height:20.85pt;visibility:visible;mso-wrap-style:none;mso-left-percent:-10001;mso-top-percent:-10001;mso-position-horizontal:absolute;mso-position-horizontal-relative:char;mso-position-vertical:absolute;mso-position-vertical-relative:line;mso-left-percent:-10001;mso-top-percent:-10001;v-text-anchor:middle" arcsize=".5" o:gfxdata="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" filled="f" strokecolor="#d8d8df" strokeweight=".5pt">
+              <v:roundrect w14:anchorId="1E1ADBE3" id="_x0000_s1052" style="width:72.3pt;height:20.85pt;visibility:visible;mso-wrap-style:none;mso-left-percent:-10001;mso-top-percent:-10001;mso-position-horizontal:absolute;mso-position-horizontal-relative:char;mso-position-vertical:absolute;mso-position-vertical-relative:line;mso-left-percent:-10001;mso-top-percent:-10001;v-text-anchor:middle" arcsize=".5" o:gfxdata="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" filled="f" strokecolor="#d8d8df" strokeweight=".5pt">
                 <v:stroke joinstyle="miter"/>
                 <v:textbox style="mso-fit-shape-to-text:t" inset="1mm,0,1mm,0">
                   <w:txbxContent>
@@ -5020,7 +5164,7 @@
           </mc:Choice>
           <mc:Fallback>
             <w:pict>
-              <v:roundrect w14:anchorId="2159177A" id="_x0000_s1052" style="width:72.3pt;height:20.85pt;visibility:visible;mso-wrap-style:none;mso-left-percent:-10001;mso-top-percent:-10001;mso-position-horizontal:absolute;mso-position-horizontal-relative:char;mso-position-vertical:absolute;mso-position-vertical-relative:line;mso-left-percent:-10001;mso-top-percent:-10001;v-text-anchor:middle" arcsize=".5" o:gfxdata="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" filled="f" strokecolor="#d8d8df" strokeweight=".5pt">
+              <v:roundrect w14:anchorId="2159177A" id="_x0000_s1053" style="width:72.3pt;height:20.85pt;visibility:visible;mso-wrap-style:none;mso-left-percent:-10001;mso-top-percent:-10001;mso-position-horizontal:absolute;mso-position-horizontal-relative:char;mso-position-vertical:absolute;mso-position-vertical-relative:line;mso-left-percent:-10001;mso-top-percent:-10001;v-text-anchor:middle" arcsize=".5" o:gfxdata="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" filled="f" strokecolor="#d8d8df" strokeweight=".5pt">
                 <v:stroke joinstyle="miter"/>
                 <v:textbox style="mso-fit-shape-to-text:t" inset="1mm,0,1mm,0">
                   <w:txbxContent>
@@ -5074,9 +5218,6 @@
       <w:pPr>
         <w:spacing w:after="0" w:line="300" w:lineRule="auto"/>
       </w:pPr>
-      <w:r>
-        <w:t xml:space="preserve"> </w:t>
-      </w:r>
       <w:r>
         <w:rPr>
           <w:b/>
@@ -5166,7 +5307,7 @@
           </mc:Choice>
           <mc:Fallback>
             <w:pict>
-              <v:roundrect w14:anchorId="6EB3CB3F" id="_x0000_s1053" style="width:72.3pt;height:20.85pt;visibility:visible;mso-wrap-style:none;mso-left-percent:-10001;mso-top-percent:-10001;mso-position-horizontal:absolute;mso-position-horizontal-relative:char;mso-position-vertical:absolute;mso-position-vertical-relative:line;mso-left-percent:-10001;mso-top-percent:-10001;v-text-anchor:middle" arcsize=".5" o:gfxdata="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" filled="f" strokecolor="#d8d8df" strokeweight=".5pt">
+              <v:roundrect w14:anchorId="6EB3CB3F" id="_x0000_s1054" style="width:72.3pt;height:20.85pt;visibility:visible;mso-wrap-style:none;mso-left-percent:-10001;mso-top-percent:-10001;mso-position-horizontal:absolute;mso-position-horizontal-relative:char;mso-position-vertical:absolute;mso-position-vertical-relative:line;mso-left-percent:-10001;mso-top-percent:-10001;v-text-anchor:middle" arcsize=".5" o:gfxdata="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" filled="f" strokecolor="#d8d8df" strokeweight=".5pt">
                 <v:stroke joinstyle="miter"/>
                 <v:textbox style="mso-fit-shape-to-text:t" inset="1mm,0,1mm,0">
                   <w:txbxContent>
@@ -5289,7 +5430,7 @@
           </mc:Choice>
           <mc:Fallback>
             <w:pict>
-              <v:roundrect w14:anchorId="670C54CD" id="_x0000_s1054" style="width:72.3pt;height:20.85pt;visibility:visible;mso-wrap-style:none;mso-left-percent:-10001;mso-top-percent:-10001;mso-position-horizontal:absolute;mso-position-horizontal-relative:char;mso-position-vertical:absolute;mso-position-vertical-relative:line;mso-left-percent:-10001;mso-top-percent:-10001;v-text-anchor:middle" arcsize=".5" o:gfxdata="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" filled="f" strokecolor="#d8d8df" strokeweight=".5pt">
+              <v:roundrect w14:anchorId="670C54CD" id="_x0000_s1055" style="width:72.3pt;height:20.85pt;visibility:visible;mso-wrap-style:none;mso-left-percent:-10001;mso-top-percent:-10001;mso-position-horizontal:absolute;mso-position-horizontal-relative:char;mso-position-vertical:absolute;mso-position-vertical-relative:line;mso-left-percent:-10001;mso-top-percent:-10001;v-text-anchor:middle" arcsize=".5" o:gfxdata="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" filled="f" strokecolor="#d8d8df" strokeweight=".5pt">
                 <v:stroke joinstyle="miter"/>
                 <v:textbox style="mso-fit-shape-to-text:t" inset="1mm,0,1mm,0">
                   <w:txbxContent>
@@ -5432,7 +5573,7 @@
           </mc:Choice>
           <mc:Fallback>
             <w:pict>
-              <v:roundrect w14:anchorId="49502343" id="_x0000_s1055" style="width:72.3pt;height:20.85pt;visibility:visible;mso-wrap-style:none;mso-left-percent:-10001;mso-top-percent:-10001;mso-position-horizontal:absolute;mso-position-horizontal-relative:char;mso-position-vertical:absolute;mso-position-vertical-relative:line;mso-left-percent:-10001;mso-top-percent:-10001;v-text-anchor:middle" arcsize=".5" o:gfxdata="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" filled="f" strokecolor="#d8d8df" strokeweight=".5pt">
+              <v:roundrect w14:anchorId="49502343" id="_x0000_s1056" style="width:72.3pt;height:20.85pt;visibility:visible;mso-wrap-style:none;mso-left-percent:-10001;mso-top-percent:-10001;mso-position-horizontal:absolute;mso-position-horizontal-relative:char;mso-position-vertical:absolute;mso-position-vertical-relative:line;mso-left-percent:-10001;mso-top-percent:-10001;v-text-anchor:middle" arcsize=".5" o:gfxdata="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" filled="f" strokecolor="#d8d8df" strokeweight=".5pt">
                 <v:stroke joinstyle="miter"/>
                 <v:textbox style="mso-fit-shape-to-text:t" inset="1mm,0,1mm,0">
                   <w:txbxContent>
@@ -5501,6 +5642,9 @@
         <w:gridCol w:w="1757"/>
       </w:tblGrid>
       <w:tr>
+        <w:trPr>
+          <w:trHeight w:val="349"/>
+        </w:trPr>
         <w:tc>
           <w:tcPr>
             <w:tcW w:w="1298" w:type="dxa"/>
@@ -5543,6 +5687,9 @@
         </w:tc>
       </w:tr>
       <w:tr>
+        <w:trPr>
+          <w:trHeight w:val="349"/>
+        </w:trPr>
         <w:tc>
           <w:tcPr>
             <w:tcW w:w="1298" w:type="dxa"/>
@@ -5585,6 +5732,9 @@
         </w:tc>
       </w:tr>
       <w:tr>
+        <w:trPr>
+          <w:trHeight w:val="349"/>
+        </w:trPr>
         <w:tc>
           <w:tcPr>
             <w:tcW w:w="1298" w:type="dxa"/>
@@ -5631,6 +5781,8 @@
       <w:pPr>
         <w:rPr>
           <w:color w:val="auto"/>
+          <w:sz w:val="2"/>
+          <w:szCs w:val="2"/>
         </w:rPr>
       </w:pPr>
     </w:p>

</xml_diff>

<commit_message>
feat: add CMS skill cat
</commit_message>
<xml_diff>
--- a/resources/cv.docx
+++ b/resources/cv.docx
@@ -551,19 +551,11 @@
       <w:r>
         <w:t xml:space="preserve"> </w:t>
       </w:r>
-      <w:proofErr w:type="spellStart"/>
       <w:r>
         <w:rPr>
           <w:color w:val="096BDE"/>
         </w:rPr>
-        <w:t>TecPal</w:t>
-      </w:r>
-      <w:proofErr w:type="spellEnd"/>
-      <w:r>
-        <w:rPr>
-          <w:color w:val="096BDE"/>
-        </w:rPr>
-        <w:t xml:space="preserve"> Ltd</w:t>
+        <w:t>TecPal Ltd</w:t>
       </w:r>
       <w:r>
         <w:rPr>
@@ -693,21 +685,7 @@
         <w:rPr>
           <w:color w:val="25252D"/>
         </w:rPr>
-        <w:t xml:space="preserve">Spearheaded the implementation of </w:t>
-      </w:r>
-      <w:proofErr w:type="spellStart"/>
-      <w:r>
-        <w:rPr>
-          <w:color w:val="25252D"/>
-        </w:rPr>
-        <w:t>Turborepo</w:t>
-      </w:r>
-      <w:proofErr w:type="spellEnd"/>
-      <w:r>
-        <w:rPr>
-          <w:color w:val="25252D"/>
-        </w:rPr>
-        <w:t>, laying the groundwork for a successful transition and improving the efficiency of the development process.</w:t>
+        <w:t>Spearheaded the implementation of Turborepo, laying the groundwork for a successful transition and improving the efficiency of the development process.</w:t>
       </w:r>
     </w:p>
     <w:p>
@@ -1197,39 +1175,7 @@
           <w:color w:val="25252D"/>
           <w:lang w:val="en-US"/>
         </w:rPr>
-        <w:t xml:space="preserve">a proof-of-concept project on data virtualization using the </w:t>
-      </w:r>
-      <w:proofErr w:type="spellStart"/>
-      <w:r>
-        <w:rPr>
-          <w:color w:val="25252D"/>
-          <w:lang w:val="en-US"/>
-        </w:rPr>
-        <w:t>Delphix</w:t>
-      </w:r>
-      <w:proofErr w:type="spellEnd"/>
-      <w:r>
-        <w:rPr>
-          <w:color w:val="25252D"/>
-          <w:lang w:val="en-US"/>
-        </w:rPr>
-        <w:t xml:space="preserve"> </w:t>
-      </w:r>
-      <w:proofErr w:type="spellStart"/>
-      <w:r>
-        <w:rPr>
-          <w:color w:val="25252D"/>
-          <w:lang w:val="en-US"/>
-        </w:rPr>
-        <w:t>DataOps</w:t>
-      </w:r>
-      <w:proofErr w:type="spellEnd"/>
-      <w:r>
-        <w:rPr>
-          <w:color w:val="25252D"/>
-          <w:lang w:val="en-US"/>
-        </w:rPr>
-        <w:t xml:space="preserve"> platform, successfully supporting 3 types of databases and over 50 database </w:t>
+        <w:t xml:space="preserve">a proof-of-concept project on data virtualization using the Delphix DataOps platform, successfully supporting 3 types of databases and over 50 database </w:t>
       </w:r>
       <w:r>
         <w:rPr>
@@ -1823,6 +1769,14 @@
         <w:rPr>
           <w:b/>
           <w:bCs/>
+          <w:color w:val="096BDE"/>
+        </w:rPr>
+        <w:t xml:space="preserve"> </w:t>
+      </w:r>
+      <w:r>
+        <w:rPr>
+          <w:b/>
+          <w:bCs/>
           <w:noProof/>
           <w:color w:val="096BDE"/>
         </w:rPr>
@@ -2011,7 +1965,6 @@
                                 <w:szCs w:val="18"/>
                               </w:rPr>
                             </w:pPr>
-                            <w:proofErr w:type="spellStart"/>
                             <w:r>
                               <w:rPr>
                                 <w:color w:val="25252D"/>
@@ -2020,7 +1973,6 @@
                               </w:rPr>
                               <w:t>Zustand</w:t>
                             </w:r>
-                            <w:proofErr w:type="spellEnd"/>
                           </w:p>
                         </w:txbxContent>
                       </wps:txbx>
@@ -2052,7 +2004,6 @@
                           <w:szCs w:val="18"/>
                         </w:rPr>
                       </w:pPr>
-                      <w:proofErr w:type="spellStart"/>
                       <w:r>
                         <w:rPr>
                           <w:color w:val="25252D"/>
@@ -2061,7 +2012,6 @@
                         </w:rPr>
                         <w:t>Zustand</w:t>
                       </w:r>
-                      <w:proofErr w:type="spellEnd"/>
                     </w:p>
                   </w:txbxContent>
                 </v:textbox>
@@ -2527,7 +2477,6 @@
                                 <w:szCs w:val="18"/>
                               </w:rPr>
                             </w:pPr>
-                            <w:proofErr w:type="spellStart"/>
                             <w:r>
                               <w:rPr>
                                 <w:color w:val="25252D"/>
@@ -2536,7 +2485,6 @@
                               </w:rPr>
                               <w:t>Vuetify</w:t>
                             </w:r>
-                            <w:proofErr w:type="spellEnd"/>
                           </w:p>
                         </w:txbxContent>
                       </wps:txbx>
@@ -2568,7 +2516,6 @@
                           <w:szCs w:val="18"/>
                         </w:rPr>
                       </w:pPr>
-                      <w:proofErr w:type="spellStart"/>
                       <w:r>
                         <w:rPr>
                           <w:color w:val="25252D"/>
@@ -2577,7 +2524,6 @@
                         </w:rPr>
                         <w:t>Vuetify</w:t>
                       </w:r>
-                      <w:proofErr w:type="spellEnd"/>
                     </w:p>
                   </w:txbxContent>
                 </v:textbox>
@@ -2659,7 +2605,6 @@
                                 <w:szCs w:val="18"/>
                               </w:rPr>
                             </w:pPr>
-                            <w:proofErr w:type="spellStart"/>
                             <w:r>
                               <w:rPr>
                                 <w:color w:val="25252D"/>
@@ -2668,7 +2613,6 @@
                               </w:rPr>
                               <w:t>Vuex</w:t>
                             </w:r>
-                            <w:proofErr w:type="spellEnd"/>
                           </w:p>
                         </w:txbxContent>
                       </wps:txbx>
@@ -2700,7 +2644,6 @@
                           <w:szCs w:val="18"/>
                         </w:rPr>
                       </w:pPr>
-                      <w:proofErr w:type="spellStart"/>
                       <w:r>
                         <w:rPr>
                           <w:color w:val="25252D"/>
@@ -2709,7 +2652,6 @@
                         </w:rPr>
                         <w:t>Vuex</w:t>
                       </w:r>
-                      <w:proofErr w:type="spellEnd"/>
                     </w:p>
                   </w:txbxContent>
                 </v:textbox>
@@ -2778,7 +2720,6 @@
                                 <w:szCs w:val="18"/>
                               </w:rPr>
                             </w:pPr>
-                            <w:proofErr w:type="spellStart"/>
                             <w:r>
                               <w:rPr>
                                 <w:color w:val="25252D"/>
@@ -2787,7 +2728,6 @@
                               </w:rPr>
                               <w:t>Pinia</w:t>
                             </w:r>
-                            <w:proofErr w:type="spellEnd"/>
                           </w:p>
                         </w:txbxContent>
                       </wps:txbx>
@@ -2819,7 +2759,6 @@
                           <w:szCs w:val="18"/>
                         </w:rPr>
                       </w:pPr>
-                      <w:proofErr w:type="spellStart"/>
                       <w:r>
                         <w:rPr>
                           <w:color w:val="25252D"/>
@@ -2828,7 +2767,6 @@
                         </w:rPr>
                         <w:t>Pinia</w:t>
                       </w:r>
-                      <w:proofErr w:type="spellEnd"/>
                     </w:p>
                   </w:txbxContent>
                 </v:textbox>
@@ -4092,7 +4030,6 @@
                                 <w:szCs w:val="18"/>
                               </w:rPr>
                             </w:pPr>
-                            <w:proofErr w:type="spellStart"/>
                             <w:r>
                               <w:rPr>
                                 <w:color w:val="25252D"/>
@@ -4101,7 +4038,6 @@
                               </w:rPr>
                               <w:t>NestJS</w:t>
                             </w:r>
-                            <w:proofErr w:type="spellEnd"/>
                           </w:p>
                         </w:txbxContent>
                       </wps:txbx>
@@ -4133,7 +4069,6 @@
                           <w:szCs w:val="18"/>
                         </w:rPr>
                       </w:pPr>
-                      <w:proofErr w:type="spellStart"/>
                       <w:r>
                         <w:rPr>
                           <w:color w:val="25252D"/>
@@ -4142,7 +4077,6 @@
                         </w:rPr>
                         <w:t>NestJS</w:t>
                       </w:r>
-                      <w:proofErr w:type="spellEnd"/>
                     </w:p>
                   </w:txbxContent>
                 </v:textbox>
@@ -4352,7 +4286,6 @@
                                 <w:szCs w:val="18"/>
                               </w:rPr>
                             </w:pPr>
-                            <w:proofErr w:type="spellStart"/>
                             <w:r>
                               <w:rPr>
                                 <w:color w:val="25252D"/>
@@ -4361,7 +4294,6 @@
                               </w:rPr>
                               <w:t>TypeORM</w:t>
                             </w:r>
-                            <w:proofErr w:type="spellEnd"/>
                           </w:p>
                         </w:txbxContent>
                       </wps:txbx>
@@ -4393,7 +4325,6 @@
                           <w:szCs w:val="18"/>
                         </w:rPr>
                       </w:pPr>
-                      <w:proofErr w:type="spellStart"/>
                       <w:r>
                         <w:rPr>
                           <w:color w:val="25252D"/>
@@ -4402,7 +4333,538 @@
                         </w:rPr>
                         <w:t>TypeORM</w:t>
                       </w:r>
-                      <w:proofErr w:type="spellEnd"/>
+                    </w:p>
+                  </w:txbxContent>
+                </v:textbox>
+                <w10:anchorlock/>
+              </v:roundrect>
+            </w:pict>
+          </mc:Fallback>
+        </mc:AlternateContent>
+      </w:r>
+    </w:p>
+    <w:p>
+      <w:pPr>
+        <w:spacing w:before="100" w:beforeAutospacing="1"/>
+        <w:rPr>
+          <w:b/>
+          <w:bCs/>
+          <w:color w:val="096BDE"/>
+        </w:rPr>
+      </w:pPr>
+      <w:r>
+        <w:rPr>
+          <w:b/>
+          <w:bCs/>
+          <w:color w:val="096BDE"/>
+        </w:rPr>
+        <w:t>Content Management System</w:t>
+      </w:r>
+    </w:p>
+    <w:p>
+      <w:pPr>
+        <w:spacing w:line="276" w:lineRule="auto"/>
+      </w:pPr>
+      <w:r>
+        <w:rPr>
+          <w:b/>
+          <w:bCs/>
+          <w:noProof/>
+          <w:color w:val="096BDE"/>
+        </w:rPr>
+        <mc:AlternateContent>
+          <mc:Choice Requires="wps">
+            <w:drawing>
+              <wp:inline distT="0" distB="0" distL="0" distR="0" wp14:anchorId="376CB60F" wp14:editId="60913B2F">
+                <wp:extent cx="917931" cy="264788"/>
+                <wp:effectExtent l="0" t="0" r="21590" b="27940"/>
+                <wp:docPr id="42902261" name="Rectangle: Rounded Corners 1"/>
+                <wp:cNvGraphicFramePr/>
+                <a:graphic xmlns:a="http://schemas.openxmlformats.org/drawingml/2006/main">
+                  <a:graphicData uri="http://schemas.microsoft.com/office/word/2010/wordprocessingShape">
+                    <wps:wsp>
+                      <wps:cNvSpPr/>
+                      <wps:spPr>
+                        <a:xfrm>
+                          <a:off x="0" y="0"/>
+                          <a:ext cx="917931" cy="264788"/>
+                        </a:xfrm>
+                        <a:prstGeom prst="roundRect">
+                          <a:avLst>
+                            <a:gd name="adj" fmla="val 50000"/>
+                          </a:avLst>
+                        </a:prstGeom>
+                        <a:noFill/>
+                        <a:ln w="6350">
+                          <a:solidFill>
+                            <a:srgbClr val="D8D8DF"/>
+                          </a:solidFill>
+                        </a:ln>
+                      </wps:spPr>
+                      <wps:style>
+                        <a:lnRef idx="2">
+                          <a:schemeClr val="accent1">
+                            <a:shade val="15000"/>
+                          </a:schemeClr>
+                        </a:lnRef>
+                        <a:fillRef idx="1">
+                          <a:schemeClr val="accent1"/>
+                        </a:fillRef>
+                        <a:effectRef idx="0">
+                          <a:schemeClr val="accent1"/>
+                        </a:effectRef>
+                        <a:fontRef idx="minor">
+                          <a:schemeClr val="lt1"/>
+                        </a:fontRef>
+                      </wps:style>
+                      <wps:txbx>
+                        <w:txbxContent>
+                          <w:p>
+                            <w:pPr>
+                              <w:spacing w:after="0" w:line="240" w:lineRule="auto"/>
+                              <w:jc w:val="center"/>
+                              <w:rPr>
+                                <w:color w:val="25252D"/>
+                                <w:sz w:val="18"/>
+                                <w:szCs w:val="18"/>
+                              </w:rPr>
+                            </w:pPr>
+                            <w:r>
+                              <w:rPr>
+                                <w:color w:val="25252D"/>
+                                <w:sz w:val="18"/>
+                                <w:szCs w:val="18"/>
+                              </w:rPr>
+                              <w:t>Contentful</w:t>
+                            </w:r>
+                          </w:p>
+                        </w:txbxContent>
+                      </wps:txbx>
+                      <wps:bodyPr rot="0" spcFirstLastPara="0" vertOverflow="overflow" horzOverflow="overflow" vert="horz" wrap="none" lIns="36000" tIns="0" rIns="36000" bIns="0" numCol="1" spcCol="0" rtlCol="0" fromWordArt="0" anchor="ctr" anchorCtr="0" forceAA="0" compatLnSpc="1">
+                        <a:prstTxWarp prst="textNoShape">
+                          <a:avLst/>
+                        </a:prstTxWarp>
+                        <a:spAutoFit/>
+                      </wps:bodyPr>
+                    </wps:wsp>
+                  </a:graphicData>
+                </a:graphic>
+              </wp:inline>
+            </w:drawing>
+          </mc:Choice>
+          <mc:Fallback>
+            <w:pict>
+              <v:roundrect w14:anchorId="376CB60F" id="_x0000_s1050" style="width:72.3pt;height:20.85pt;visibility:visible;mso-wrap-style:none;mso-left-percent:-10001;mso-top-percent:-10001;mso-position-horizontal:absolute;mso-position-horizontal-relative:char;mso-position-vertical:absolute;mso-position-vertical-relative:line;mso-left-percent:-10001;mso-top-percent:-10001;v-text-anchor:middle" arcsize=".5" o:gfxdata="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" filled="f" strokecolor="#d8d8df" strokeweight=".5pt">
+                <v:stroke joinstyle="miter"/>
+                <v:textbox style="mso-fit-shape-to-text:t" inset="1mm,0,1mm,0">
+                  <w:txbxContent>
+                    <w:p>
+                      <w:pPr>
+                        <w:spacing w:after="0" w:line="240" w:lineRule="auto"/>
+                        <w:jc w:val="center"/>
+                        <w:rPr>
+                          <w:color w:val="25252D"/>
+                          <w:sz w:val="18"/>
+                          <w:szCs w:val="18"/>
+                        </w:rPr>
+                      </w:pPr>
+                      <w:r>
+                        <w:rPr>
+                          <w:color w:val="25252D"/>
+                          <w:sz w:val="18"/>
+                          <w:szCs w:val="18"/>
+                        </w:rPr>
+                        <w:t>Contentful</w:t>
+                      </w:r>
+                    </w:p>
+                  </w:txbxContent>
+                </v:textbox>
+                <w10:anchorlock/>
+              </v:roundrect>
+            </w:pict>
+          </mc:Fallback>
+        </mc:AlternateContent>
+      </w:r>
+      <w:r>
+        <w:t xml:space="preserve"> </w:t>
+      </w:r>
+      <w:r>
+        <w:rPr>
+          <w:b/>
+          <w:bCs/>
+          <w:noProof/>
+          <w:color w:val="096BDE"/>
+        </w:rPr>
+        <mc:AlternateContent>
+          <mc:Choice Requires="wps">
+            <w:drawing>
+              <wp:inline distT="0" distB="0" distL="0" distR="0" wp14:anchorId="0C0704C7" wp14:editId="044EF9B3">
+                <wp:extent cx="917931" cy="264788"/>
+                <wp:effectExtent l="0" t="0" r="21590" b="27940"/>
+                <wp:docPr id="1411016673" name="Rectangle: Rounded Corners 1"/>
+                <wp:cNvGraphicFramePr/>
+                <a:graphic xmlns:a="http://schemas.openxmlformats.org/drawingml/2006/main">
+                  <a:graphicData uri="http://schemas.microsoft.com/office/word/2010/wordprocessingShape">
+                    <wps:wsp>
+                      <wps:cNvSpPr/>
+                      <wps:spPr>
+                        <a:xfrm>
+                          <a:off x="0" y="0"/>
+                          <a:ext cx="917931" cy="264788"/>
+                        </a:xfrm>
+                        <a:prstGeom prst="roundRect">
+                          <a:avLst>
+                            <a:gd name="adj" fmla="val 50000"/>
+                          </a:avLst>
+                        </a:prstGeom>
+                        <a:noFill/>
+                        <a:ln w="6350">
+                          <a:solidFill>
+                            <a:srgbClr val="D8D8DF"/>
+                          </a:solidFill>
+                        </a:ln>
+                      </wps:spPr>
+                      <wps:style>
+                        <a:lnRef idx="2">
+                          <a:schemeClr val="accent1">
+                            <a:shade val="15000"/>
+                          </a:schemeClr>
+                        </a:lnRef>
+                        <a:fillRef idx="1">
+                          <a:schemeClr val="accent1"/>
+                        </a:fillRef>
+                        <a:effectRef idx="0">
+                          <a:schemeClr val="accent1"/>
+                        </a:effectRef>
+                        <a:fontRef idx="minor">
+                          <a:schemeClr val="lt1"/>
+                        </a:fontRef>
+                      </wps:style>
+                      <wps:txbx>
+                        <w:txbxContent>
+                          <w:p>
+                            <w:pPr>
+                              <w:spacing w:after="0" w:line="240" w:lineRule="auto"/>
+                              <w:jc w:val="center"/>
+                              <w:rPr>
+                                <w:color w:val="25252D"/>
+                                <w:sz w:val="18"/>
+                                <w:szCs w:val="18"/>
+                              </w:rPr>
+                            </w:pPr>
+                            <w:r>
+                              <w:rPr>
+                                <w:color w:val="25252D"/>
+                                <w:sz w:val="18"/>
+                                <w:szCs w:val="18"/>
+                              </w:rPr>
+                              <w:t>Strapi</w:t>
+                            </w:r>
+                          </w:p>
+                        </w:txbxContent>
+                      </wps:txbx>
+                      <wps:bodyPr rot="0" spcFirstLastPara="0" vertOverflow="overflow" horzOverflow="overflow" vert="horz" wrap="none" lIns="36000" tIns="0" rIns="36000" bIns="0" numCol="1" spcCol="0" rtlCol="0" fromWordArt="0" anchor="ctr" anchorCtr="0" forceAA="0" compatLnSpc="1">
+                        <a:prstTxWarp prst="textNoShape">
+                          <a:avLst/>
+                        </a:prstTxWarp>
+                        <a:spAutoFit/>
+                      </wps:bodyPr>
+                    </wps:wsp>
+                  </a:graphicData>
+                </a:graphic>
+              </wp:inline>
+            </w:drawing>
+          </mc:Choice>
+          <mc:Fallback>
+            <w:pict>
+              <v:roundrect w14:anchorId="0C0704C7" id="_x0000_s1051" style="width:72.3pt;height:20.85pt;visibility:visible;mso-wrap-style:none;mso-left-percent:-10001;mso-top-percent:-10001;mso-position-horizontal:absolute;mso-position-horizontal-relative:char;mso-position-vertical:absolute;mso-position-vertical-relative:line;mso-left-percent:-10001;mso-top-percent:-10001;v-text-anchor:middle" arcsize=".5" o:gfxdata="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" filled="f" strokecolor="#d8d8df" strokeweight=".5pt">
+                <v:stroke joinstyle="miter"/>
+                <v:textbox style="mso-fit-shape-to-text:t" inset="1mm,0,1mm,0">
+                  <w:txbxContent>
+                    <w:p>
+                      <w:pPr>
+                        <w:spacing w:after="0" w:line="240" w:lineRule="auto"/>
+                        <w:jc w:val="center"/>
+                        <w:rPr>
+                          <w:color w:val="25252D"/>
+                          <w:sz w:val="18"/>
+                          <w:szCs w:val="18"/>
+                        </w:rPr>
+                      </w:pPr>
+                      <w:r>
+                        <w:rPr>
+                          <w:color w:val="25252D"/>
+                          <w:sz w:val="18"/>
+                          <w:szCs w:val="18"/>
+                        </w:rPr>
+                        <w:t>Strapi</w:t>
+                      </w:r>
+                    </w:p>
+                  </w:txbxContent>
+                </v:textbox>
+                <w10:anchorlock/>
+              </v:roundrect>
+            </w:pict>
+          </mc:Fallback>
+        </mc:AlternateContent>
+      </w:r>
+      <w:r>
+        <w:t xml:space="preserve"> </w:t>
+      </w:r>
+      <w:r>
+        <w:rPr>
+          <w:b/>
+          <w:bCs/>
+          <w:noProof/>
+          <w:color w:val="096BDE"/>
+        </w:rPr>
+        <mc:AlternateContent>
+          <mc:Choice Requires="wps">
+            <w:drawing>
+              <wp:inline distT="0" distB="0" distL="0" distR="0" wp14:anchorId="5AE16EF4" wp14:editId="156A6547">
+                <wp:extent cx="917931" cy="264788"/>
+                <wp:effectExtent l="0" t="0" r="21590" b="27940"/>
+                <wp:docPr id="1145524179" name="Rectangle: Rounded Corners 1"/>
+                <wp:cNvGraphicFramePr/>
+                <a:graphic xmlns:a="http://schemas.openxmlformats.org/drawingml/2006/main">
+                  <a:graphicData uri="http://schemas.microsoft.com/office/word/2010/wordprocessingShape">
+                    <wps:wsp>
+                      <wps:cNvSpPr/>
+                      <wps:spPr>
+                        <a:xfrm>
+                          <a:off x="0" y="0"/>
+                          <a:ext cx="917931" cy="264788"/>
+                        </a:xfrm>
+                        <a:prstGeom prst="roundRect">
+                          <a:avLst>
+                            <a:gd name="adj" fmla="val 50000"/>
+                          </a:avLst>
+                        </a:prstGeom>
+                        <a:noFill/>
+                        <a:ln w="6350">
+                          <a:solidFill>
+                            <a:srgbClr val="D8D8DF"/>
+                          </a:solidFill>
+                        </a:ln>
+                      </wps:spPr>
+                      <wps:style>
+                        <a:lnRef idx="2">
+                          <a:schemeClr val="accent1">
+                            <a:shade val="15000"/>
+                          </a:schemeClr>
+                        </a:lnRef>
+                        <a:fillRef idx="1">
+                          <a:schemeClr val="accent1"/>
+                        </a:fillRef>
+                        <a:effectRef idx="0">
+                          <a:schemeClr val="accent1"/>
+                        </a:effectRef>
+                        <a:fontRef idx="minor">
+                          <a:schemeClr val="lt1"/>
+                        </a:fontRef>
+                      </wps:style>
+                      <wps:txbx>
+                        <w:txbxContent>
+                          <w:p>
+                            <w:pPr>
+                              <w:spacing w:after="0" w:line="240" w:lineRule="auto"/>
+                              <w:jc w:val="center"/>
+                              <w:rPr>
+                                <w:color w:val="25252D"/>
+                                <w:sz w:val="18"/>
+                                <w:szCs w:val="18"/>
+                              </w:rPr>
+                            </w:pPr>
+                            <w:r>
+                              <w:rPr>
+                                <w:color w:val="25252D"/>
+                                <w:sz w:val="18"/>
+                                <w:szCs w:val="18"/>
+                              </w:rPr>
+                              <w:t>WordPress</w:t>
+                            </w:r>
+                          </w:p>
+                        </w:txbxContent>
+                      </wps:txbx>
+                      <wps:bodyPr rot="0" spcFirstLastPara="0" vertOverflow="overflow" horzOverflow="overflow" vert="horz" wrap="none" lIns="36000" tIns="0" rIns="36000" bIns="0" numCol="1" spcCol="0" rtlCol="0" fromWordArt="0" anchor="ctr" anchorCtr="0" forceAA="0" compatLnSpc="1">
+                        <a:prstTxWarp prst="textNoShape">
+                          <a:avLst/>
+                        </a:prstTxWarp>
+                        <a:spAutoFit/>
+                      </wps:bodyPr>
+                    </wps:wsp>
+                  </a:graphicData>
+                </a:graphic>
+              </wp:inline>
+            </w:drawing>
+          </mc:Choice>
+          <mc:Fallback>
+            <w:pict>
+              <v:roundrect w14:anchorId="5AE16EF4" id="_x0000_s1052" style="width:72.3pt;height:20.85pt;visibility:visible;mso-wrap-style:none;mso-left-percent:-10001;mso-top-percent:-10001;mso-position-horizontal:absolute;mso-position-horizontal-relative:char;mso-position-vertical:absolute;mso-position-vertical-relative:line;mso-left-percent:-10001;mso-top-percent:-10001;v-text-anchor:middle" arcsize=".5" o:gfxdata="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" filled="f" strokecolor="#d8d8df" strokeweight=".5pt">
+                <v:stroke joinstyle="miter"/>
+                <v:textbox style="mso-fit-shape-to-text:t" inset="1mm,0,1mm,0">
+                  <w:txbxContent>
+                    <w:p>
+                      <w:pPr>
+                        <w:spacing w:after="0" w:line="240" w:lineRule="auto"/>
+                        <w:jc w:val="center"/>
+                        <w:rPr>
+                          <w:color w:val="25252D"/>
+                          <w:sz w:val="18"/>
+                          <w:szCs w:val="18"/>
+                        </w:rPr>
+                      </w:pPr>
+                      <w:r>
+                        <w:rPr>
+                          <w:color w:val="25252D"/>
+                          <w:sz w:val="18"/>
+                          <w:szCs w:val="18"/>
+                        </w:rPr>
+                        <w:t>WordPress</w:t>
+                      </w:r>
+                    </w:p>
+                  </w:txbxContent>
+                </v:textbox>
+                <w10:anchorlock/>
+              </v:roundrect>
+            </w:pict>
+          </mc:Fallback>
+        </mc:AlternateContent>
+      </w:r>
+    </w:p>
+    <w:p>
+      <w:pPr>
+        <w:spacing w:before="100" w:beforeAutospacing="1"/>
+        <w:rPr>
+          <w:b/>
+          <w:bCs/>
+          <w:color w:val="096BDE"/>
+        </w:rPr>
+      </w:pPr>
+      <w:r>
+        <w:rPr>
+          <w:b/>
+          <w:bCs/>
+          <w:color w:val="096BDE"/>
+        </w:rPr>
+        <w:t>DataOps</w:t>
+      </w:r>
+    </w:p>
+    <w:p>
+      <w:pPr>
+        <w:spacing w:line="276" w:lineRule="auto"/>
+      </w:pPr>
+      <w:r>
+        <w:rPr>
+          <w:b/>
+          <w:bCs/>
+          <w:noProof/>
+          <w:color w:val="096BDE"/>
+        </w:rPr>
+        <mc:AlternateContent>
+          <mc:Choice Requires="wps">
+            <w:drawing>
+              <wp:inline distT="0" distB="0" distL="0" distR="0" wp14:anchorId="0FB47479" wp14:editId="18E508DF">
+                <wp:extent cx="917931" cy="264788"/>
+                <wp:effectExtent l="0" t="0" r="21590" b="27940"/>
+                <wp:docPr id="1603037033" name="Rectangle: Rounded Corners 1"/>
+                <wp:cNvGraphicFramePr/>
+                <a:graphic xmlns:a="http://schemas.openxmlformats.org/drawingml/2006/main">
+                  <a:graphicData uri="http://schemas.microsoft.com/office/word/2010/wordprocessingShape">
+                    <wps:wsp>
+                      <wps:cNvSpPr/>
+                      <wps:spPr>
+                        <a:xfrm>
+                          <a:off x="0" y="0"/>
+                          <a:ext cx="917931" cy="264788"/>
+                        </a:xfrm>
+                        <a:prstGeom prst="roundRect">
+                          <a:avLst>
+                            <a:gd name="adj" fmla="val 50000"/>
+                          </a:avLst>
+                        </a:prstGeom>
+                        <a:noFill/>
+                        <a:ln w="6350">
+                          <a:solidFill>
+                            <a:srgbClr val="D8D8DF"/>
+                          </a:solidFill>
+                        </a:ln>
+                      </wps:spPr>
+                      <wps:style>
+                        <a:lnRef idx="2">
+                          <a:schemeClr val="accent1">
+                            <a:shade val="15000"/>
+                          </a:schemeClr>
+                        </a:lnRef>
+                        <a:fillRef idx="1">
+                          <a:schemeClr val="accent1"/>
+                        </a:fillRef>
+                        <a:effectRef idx="0">
+                          <a:schemeClr val="accent1"/>
+                        </a:effectRef>
+                        <a:fontRef idx="minor">
+                          <a:schemeClr val="lt1"/>
+                        </a:fontRef>
+                      </wps:style>
+                      <wps:txbx>
+                        <w:txbxContent>
+                          <w:p>
+                            <w:pPr>
+                              <w:spacing w:after="0" w:line="240" w:lineRule="auto"/>
+                              <w:jc w:val="center"/>
+                              <w:rPr>
+                                <w:color w:val="25252D"/>
+                                <w:sz w:val="18"/>
+                                <w:szCs w:val="18"/>
+                              </w:rPr>
+                            </w:pPr>
+                            <w:r>
+                              <w:rPr>
+                                <w:color w:val="25252D"/>
+                                <w:sz w:val="18"/>
+                                <w:szCs w:val="18"/>
+                              </w:rPr>
+                              <w:t>Delphix</w:t>
+                            </w:r>
+                          </w:p>
+                        </w:txbxContent>
+                      </wps:txbx>
+                      <wps:bodyPr rot="0" spcFirstLastPara="0" vertOverflow="overflow" horzOverflow="overflow" vert="horz" wrap="none" lIns="36000" tIns="0" rIns="36000" bIns="0" numCol="1" spcCol="0" rtlCol="0" fromWordArt="0" anchor="ctr" anchorCtr="0" forceAA="0" compatLnSpc="1">
+                        <a:prstTxWarp prst="textNoShape">
+                          <a:avLst/>
+                        </a:prstTxWarp>
+                        <a:spAutoFit/>
+                      </wps:bodyPr>
+                    </wps:wsp>
+                  </a:graphicData>
+                </a:graphic>
+              </wp:inline>
+            </w:drawing>
+          </mc:Choice>
+          <mc:Fallback>
+            <w:pict>
+              <v:roundrect w14:anchorId="0FB47479" id="_x0000_s1053" style="width:72.3pt;height:20.85pt;visibility:visible;mso-wrap-style:none;mso-left-percent:-10001;mso-top-percent:-10001;mso-position-horizontal:absolute;mso-position-horizontal-relative:char;mso-position-vertical:absolute;mso-position-vertical-relative:line;mso-left-percent:-10001;mso-top-percent:-10001;v-text-anchor:middle" arcsize=".5" o:gfxdata="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" filled="f" strokecolor="#d8d8df" strokeweight=".5pt">
+                <v:stroke joinstyle="miter"/>
+                <v:textbox style="mso-fit-shape-to-text:t" inset="1mm,0,1mm,0">
+                  <w:txbxContent>
+                    <w:p>
+                      <w:pPr>
+                        <w:spacing w:after="0" w:line="240" w:lineRule="auto"/>
+                        <w:jc w:val="center"/>
+                        <w:rPr>
+                          <w:color w:val="25252D"/>
+                          <w:sz w:val="18"/>
+                          <w:szCs w:val="18"/>
+                        </w:rPr>
+                      </w:pPr>
+                      <w:r>
+                        <w:rPr>
+                          <w:color w:val="25252D"/>
+                          <w:sz w:val="18"/>
+                          <w:szCs w:val="18"/>
+                        </w:rPr>
+                        <w:t>Delphix</w:t>
+                      </w:r>
                     </w:p>
                   </w:txbxContent>
                 </v:textbox>
@@ -4524,7 +4986,7 @@
           </mc:Choice>
           <mc:Fallback>
             <w:pict>
-              <v:roundrect w14:anchorId="49502343" id="_x0000_s1050" style="width:72.3pt;height:20.85pt;visibility:visible;mso-wrap-style:none;mso-left-percent:-10001;mso-top-percent:-10001;mso-position-horizontal:absolute;mso-position-horizontal-relative:char;mso-position-vertical:absolute;mso-position-vertical-relative:line;mso-left-percent:-10001;mso-top-percent:-10001;v-text-anchor:middle" arcsize=".5" o:gfxdata="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" filled="f" strokecolor="#d8d8df" strokeweight=".5pt">
+              <v:roundrect w14:anchorId="49502343" id="_x0000_s1054" style="width:72.3pt;height:20.85pt;visibility:visible;mso-wrap-style:none;mso-left-percent:-10001;mso-top-percent:-10001;mso-position-horizontal:absolute;mso-position-horizontal-relative:char;mso-position-vertical:absolute;mso-position-vertical-relative:line;mso-left-percent:-10001;mso-top-percent:-10001;v-text-anchor:middle" arcsize=".5" o:gfxdata="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" filled="f" strokecolor="#d8d8df" strokeweight=".5pt">
                 <v:stroke joinstyle="miter"/>
                 <v:textbox style="mso-fit-shape-to-text:t" inset="1mm,0,1mm,0">
                   <w:txbxContent>
@@ -4558,155 +5020,6 @@
     </w:p>
     <w:p>
       <w:pPr>
-        <w:spacing w:before="100" w:beforeAutospacing="1"/>
-        <w:rPr>
-          <w:b/>
-          <w:bCs/>
-          <w:color w:val="096BDE"/>
-        </w:rPr>
-      </w:pPr>
-      <w:proofErr w:type="spellStart"/>
-      <w:r>
-        <w:rPr>
-          <w:b/>
-          <w:bCs/>
-          <w:color w:val="096BDE"/>
-        </w:rPr>
-        <w:t>DataOps</w:t>
-      </w:r>
-      <w:proofErr w:type="spellEnd"/>
-    </w:p>
-    <w:p>
-      <w:pPr>
-        <w:spacing w:line="276" w:lineRule="auto"/>
-      </w:pPr>
-      <w:r>
-        <w:rPr>
-          <w:b/>
-          <w:bCs/>
-          <w:noProof/>
-          <w:color w:val="096BDE"/>
-        </w:rPr>
-        <mc:AlternateContent>
-          <mc:Choice Requires="wps">
-            <w:drawing>
-              <wp:inline distT="0" distB="0" distL="0" distR="0" wp14:anchorId="511338FF" wp14:editId="697E5F42">
-                <wp:extent cx="917931" cy="264788"/>
-                <wp:effectExtent l="0" t="0" r="21590" b="27940"/>
-                <wp:docPr id="1603037033" name="Rectangle: Rounded Corners 1"/>
-                <wp:cNvGraphicFramePr/>
-                <a:graphic xmlns:a="http://schemas.openxmlformats.org/drawingml/2006/main">
-                  <a:graphicData uri="http://schemas.microsoft.com/office/word/2010/wordprocessingShape">
-                    <wps:wsp>
-                      <wps:cNvSpPr/>
-                      <wps:spPr>
-                        <a:xfrm>
-                          <a:off x="0" y="0"/>
-                          <a:ext cx="917931" cy="264788"/>
-                        </a:xfrm>
-                        <a:prstGeom prst="roundRect">
-                          <a:avLst>
-                            <a:gd name="adj" fmla="val 50000"/>
-                          </a:avLst>
-                        </a:prstGeom>
-                        <a:noFill/>
-                        <a:ln w="6350">
-                          <a:solidFill>
-                            <a:srgbClr val="D8D8DF"/>
-                          </a:solidFill>
-                        </a:ln>
-                      </wps:spPr>
-                      <wps:style>
-                        <a:lnRef idx="2">
-                          <a:schemeClr val="accent1">
-                            <a:shade val="15000"/>
-                          </a:schemeClr>
-                        </a:lnRef>
-                        <a:fillRef idx="1">
-                          <a:schemeClr val="accent1"/>
-                        </a:fillRef>
-                        <a:effectRef idx="0">
-                          <a:schemeClr val="accent1"/>
-                        </a:effectRef>
-                        <a:fontRef idx="minor">
-                          <a:schemeClr val="lt1"/>
-                        </a:fontRef>
-                      </wps:style>
-                      <wps:txbx>
-                        <w:txbxContent>
-                          <w:p>
-                            <w:pPr>
-                              <w:spacing w:after="0" w:line="240" w:lineRule="auto"/>
-                              <w:jc w:val="center"/>
-                              <w:rPr>
-                                <w:color w:val="25252D"/>
-                                <w:sz w:val="18"/>
-                                <w:szCs w:val="18"/>
-                              </w:rPr>
-                            </w:pPr>
-                            <w:proofErr w:type="spellStart"/>
-                            <w:r>
-                              <w:rPr>
-                                <w:color w:val="25252D"/>
-                                <w:sz w:val="18"/>
-                                <w:szCs w:val="18"/>
-                              </w:rPr>
-                              <w:t>Delphix</w:t>
-                            </w:r>
-                            <w:proofErr w:type="spellEnd"/>
-                          </w:p>
-                        </w:txbxContent>
-                      </wps:txbx>
-                      <wps:bodyPr rot="0" spcFirstLastPara="0" vertOverflow="overflow" horzOverflow="overflow" vert="horz" wrap="none" lIns="36000" tIns="0" rIns="36000" bIns="0" numCol="1" spcCol="0" rtlCol="0" fromWordArt="0" anchor="ctr" anchorCtr="0" forceAA="0" compatLnSpc="1">
-                        <a:prstTxWarp prst="textNoShape">
-                          <a:avLst/>
-                        </a:prstTxWarp>
-                        <a:spAutoFit/>
-                      </wps:bodyPr>
-                    </wps:wsp>
-                  </a:graphicData>
-                </a:graphic>
-              </wp:inline>
-            </w:drawing>
-          </mc:Choice>
-          <mc:Fallback>
-            <w:pict>
-              <v:roundrect w14:anchorId="511338FF" id="_x0000_s1051" style="width:72.3pt;height:20.85pt;visibility:visible;mso-wrap-style:none;mso-left-percent:-10001;mso-top-percent:-10001;mso-position-horizontal:absolute;mso-position-horizontal-relative:char;mso-position-vertical:absolute;mso-position-vertical-relative:line;mso-left-percent:-10001;mso-top-percent:-10001;v-text-anchor:middle" arcsize=".5" o:gfxdata="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" filled="f" strokecolor="#d8d8df" strokeweight=".5pt">
-                <v:stroke joinstyle="miter"/>
-                <v:textbox style="mso-fit-shape-to-text:t" inset="1mm,0,1mm,0">
-                  <w:txbxContent>
-                    <w:p>
-                      <w:pPr>
-                        <w:spacing w:after="0" w:line="240" w:lineRule="auto"/>
-                        <w:jc w:val="center"/>
-                        <w:rPr>
-                          <w:color w:val="25252D"/>
-                          <w:sz w:val="18"/>
-                          <w:szCs w:val="18"/>
-                        </w:rPr>
-                      </w:pPr>
-                      <w:proofErr w:type="spellStart"/>
-                      <w:r>
-                        <w:rPr>
-                          <w:color w:val="25252D"/>
-                          <w:sz w:val="18"/>
-                          <w:szCs w:val="18"/>
-                        </w:rPr>
-                        <w:t>Delphix</w:t>
-                      </w:r>
-                      <w:proofErr w:type="spellEnd"/>
-                    </w:p>
-                  </w:txbxContent>
-                </v:textbox>
-                <w10:anchorlock/>
-              </v:roundrect>
-            </w:pict>
-          </mc:Fallback>
-        </mc:AlternateContent>
-      </w:r>
-    </w:p>
-    <w:p>
-      <w:pPr>
         <w:pStyle w:val="Heading2"/>
         <w:rPr>
           <w:b w:val="0"/>
@@ -4932,63 +5245,63 @@
         <v:path o:extrusionok="f" gradientshapeok="t" o:connecttype="rect"/>
         <o:lock v:ext="edit" aspectratio="t"/>
       </v:shapetype>
-      <v:shape id="_x0000_i1287" type="#_x0000_t75" alt="Marker with solid fill" style="width:6.75pt;height:13.5pt;visibility:visible" o:gfxdata="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" o:bullet="t">
+      <v:shape id="_x0000_i1116" type="#_x0000_t75" alt="Marker with solid fill" style="width:6.75pt;height:13.5pt;visibility:visible" o:gfxdata="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" o:bullet="t">
         <v:imagedata r:id="rId1" o:title="" croptop="-4981f" cropbottom="-4981f" cropleft="-28512f" cropright="-28512f"/>
       </v:shape>
     </w:pict>
   </w:numPicBullet>
   <w:numPicBullet w:numPicBulletId="1">
     <w:pict>
-      <v:shape id="_x0000_i1288" type="#_x0000_t75" alt="Receiver with solid fill" style="width:13.5pt;height:14.25pt;visibility:visible" o:gfxdata="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" o:bullet="t">
+      <v:shape id="_x0000_i1117" type="#_x0000_t75" alt="Receiver with solid fill" style="width:13.5pt;height:14.25pt;visibility:visible" o:gfxdata="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" o:bullet="t">
         <v:imagedata r:id="rId2" o:title="" cropleft="-2445f" cropright="-2445f"/>
       </v:shape>
     </w:pict>
   </w:numPicBullet>
   <w:numPicBullet w:numPicBulletId="2">
     <w:pict>
-      <v:shape id="_x0000_i1289" type="#_x0000_t75" style="width:13.5pt;height:13.5pt;visibility:visible" o:gfxdata="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" o:bullet="t">
+      <v:shape id="_x0000_i1118" type="#_x0000_t75" style="width:13.5pt;height:13.5pt;visibility:visible" o:gfxdata="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" o:bullet="t">
         <v:imagedata r:id="rId3" o:title="" cropbottom="-2357f" cropleft="-7919f" cropright="-5188f"/>
       </v:shape>
     </w:pict>
   </w:numPicBullet>
   <w:numPicBullet w:numPicBulletId="3">
     <w:pict>
-      <v:shape id="_x0000_i1290" type="#_x0000_t75" style="width:13.5pt;height:13.5pt;visibility:visible" o:gfxdata="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" o:bullet="t">
+      <v:shape id="_x0000_i1119" type="#_x0000_t75" style="width:13.5pt;height:13.5pt;visibility:visible" o:gfxdata="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" o:bullet="t">
         <v:imagedata r:id="rId4" o:title="" croptop="-2445f" cropbottom="-2445f" cropleft="-4808f" cropright="-2530f"/>
       </v:shape>
     </w:pict>
   </w:numPicBullet>
   <w:numPicBullet w:numPicBulletId="4">
     <w:pict>
-      <v:shape id="_x0000_i1291" type="#_x0000_t75" style="width:9pt;height:12pt;visibility:visible" o:gfxdata="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" o:bullet="t">
+      <v:shape id="_x0000_i1120" type="#_x0000_t75" style="width:9pt;height:12pt;visibility:visible" o:gfxdata="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" o:bullet="t">
         <v:imagedata r:id="rId5" o:title="" cropleft="-6805f" cropright="-5014f"/>
       </v:shape>
     </w:pict>
   </w:numPicBullet>
   <w:numPicBullet w:numPicBulletId="5">
     <w:pict>
-      <v:shape id="_x0000_i1292" type="#_x0000_t75" style="width:8.25pt;height:12pt;visibility:visible" o:gfxdata="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" o:bullet="t">
+      <v:shape id="_x0000_i1121" type="#_x0000_t75" style="width:8.25pt;height:12pt;visibility:visible" o:gfxdata="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" o:bullet="t">
         <v:imagedata r:id="rId6" o:title="" cropleft="-11660f" cropright="-9650f"/>
       </v:shape>
     </w:pict>
   </w:numPicBullet>
   <w:numPicBullet w:numPicBulletId="6">
     <w:pict>
-      <v:shape id="_x0000_i1293" type="#_x0000_t75" style="width:12pt;height:10.5pt;visibility:visible" o:gfxdata="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" o:bullet="t">
+      <v:shape id="_x0000_i1122" type="#_x0000_t75" style="width:12pt;height:10.5pt;visibility:visible" o:gfxdata="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" o:bullet="t">
         <v:imagedata r:id="rId7" o:title="" croptop="-3260f" cropbottom="-1631f"/>
       </v:shape>
     </w:pict>
   </w:numPicBullet>
   <w:numPicBullet w:numPicBulletId="7">
     <w:pict>
-      <v:shape id="_x0000_i1294" type="#_x0000_t75" style="width:12pt;height:12pt;visibility:visible" o:gfxdata="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" o:bullet="t">
+      <v:shape id="_x0000_i1123" type="#_x0000_t75" style="width:12pt;height:12pt;visibility:visible" o:gfxdata="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" o:bullet="t">
         <v:imagedata r:id="rId8" o:title=""/>
       </v:shape>
     </w:pict>
   </w:numPicBullet>
   <w:numPicBullet w:numPicBulletId="8">
     <w:pict>
-      <v:shape id="_x0000_i1295" type="#_x0000_t75" style="width:8.25pt;height:12pt;visibility:visible" o:gfxdata="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" o:bullet="t">
+      <v:shape id="_x0000_i1124" type="#_x0000_t75" style="width:8.25pt;height:12pt;visibility:visible" o:gfxdata="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" o:bullet="t">
         <v:imagedata r:id="rId9" o:title="" cropleft="-11660f" cropright="-9650f"/>
       </v:shape>
     </w:pict>

</xml_diff>

<commit_message>
feat: update job title and working experience
</commit_message>
<xml_diff>
--- a/resources/cv.docx
+++ b/resources/cv.docx
@@ -523,7 +523,15 @@
           <w:bCs/>
           <w:color w:val="23272B"/>
         </w:rPr>
-        <w:t>Frontend Engineer</w:t>
+        <w:t>Senior Web</w:t>
+      </w:r>
+      <w:r>
+        <w:rPr>
+          <w:b/>
+          <w:bCs/>
+          <w:color w:val="23272B"/>
+        </w:rPr>
+        <w:t xml:space="preserve"> Engineer</w:t>
       </w:r>
       <w:r>
         <w:rPr>
@@ -538,7 +546,82 @@
           <w:sz w:val="18"/>
           <w:szCs w:val="18"/>
         </w:rPr>
-        <w:t>OCT 2022 – PRESENT</w:t>
+        <w:t>SEPT</w:t>
+      </w:r>
+      <w:r>
+        <w:rPr>
+          <w:color w:val="555E68"/>
+          <w:sz w:val="18"/>
+          <w:szCs w:val="18"/>
+        </w:rPr>
+        <w:t xml:space="preserve"> 202</w:t>
+      </w:r>
+      <w:r>
+        <w:rPr>
+          <w:color w:val="555E68"/>
+          <w:sz w:val="18"/>
+          <w:szCs w:val="18"/>
+        </w:rPr>
+        <w:t>3</w:t>
+      </w:r>
+      <w:r>
+        <w:rPr>
+          <w:color w:val="555E68"/>
+          <w:sz w:val="18"/>
+          <w:szCs w:val="18"/>
+        </w:rPr>
+        <w:t xml:space="preserve"> – PRESENT</w:t>
+      </w:r>
+      <w:r>
+        <w:rPr>
+          <w:color w:val="32383E"/>
+        </w:rPr>
+        <w:t xml:space="preserve"> | </w:t>
+      </w:r>
+      <w:r>
+        <w:rPr>
+          <w:color w:val="0B6BCB"/>
+        </w:rPr>
+        <w:t>Viu</w:t>
+      </w:r>
+    </w:p>
+    <w:p>
+      <w:pPr>
+        <w:spacing w:before="100" w:beforeAutospacing="1"/>
+        <w:rPr>
+          <w:color w:val="006EDB"/>
+        </w:rPr>
+      </w:pPr>
+      <w:r>
+        <w:rPr>
+          <w:b/>
+          <w:bCs/>
+          <w:color w:val="23272B"/>
+        </w:rPr>
+        <w:t>Frontend Engineer</w:t>
+      </w:r>
+      <w:r>
+        <w:rPr>
+          <w:b/>
+          <w:bCs/>
+        </w:rPr>
+        <w:br/>
+      </w:r>
+      <w:r>
+        <w:rPr>
+          <w:color w:val="555E68"/>
+          <w:sz w:val="18"/>
+          <w:szCs w:val="18"/>
+        </w:rPr>
+        <w:t xml:space="preserve">OCT 2022 – </w:t>
+      </w:r>
+      <w:r>
+        <w:rPr>
+          <w:color w:val="555E68"/>
+          <w:sz w:val="18"/>
+          <w:szCs w:val="18"/>
+        </w:rPr>
+        <w:t>SEPT 2023</w:t>
       </w:r>
       <w:r>
         <w:rPr>
@@ -670,7 +753,7 @@
     </w:p>
     <w:p>
       <w:pPr>
-        <w:spacing w:before="100" w:beforeAutospacing="1"/>
+        <w:spacing w:before="100" w:beforeAutospacing="1" w:line="240" w:lineRule="auto"/>
         <w:rPr>
           <w:color w:val="auto"/>
         </w:rPr>
@@ -687,8 +770,21 @@
         <w:rPr>
           <w:b/>
           <w:bCs/>
-        </w:rPr>
-        <w:br/>
+          <w:color w:val="23272B"/>
+        </w:rPr>
+        <w:t xml:space="preserve"> </w:t>
+      </w:r>
+      <w:r>
+        <w:rPr>
+          <w:color w:val="32383E"/>
+        </w:rPr>
+        <w:t>|</w:t>
+      </w:r>
+      <w:r>
+        <w:rPr>
+          <w:color w:val="32383E"/>
+        </w:rPr>
+        <w:t xml:space="preserve"> </w:t>
       </w:r>
       <w:r>
         <w:rPr>
@@ -700,142 +796,12 @@
       </w:r>
       <w:r>
         <w:rPr>
-          <w:color w:val="32383E"/>
-        </w:rPr>
-        <w:t xml:space="preserve"> | </w:t>
-      </w:r>
-      <w:r>
-        <w:rPr>
-          <w:color w:val="0B6BCB"/>
-        </w:rPr>
-        <w:t xml:space="preserve">EDPS </w:t>
-      </w:r>
-      <w:r>
-        <w:rPr>
-          <w:color w:val="0B6BCB"/>
-        </w:rPr>
-        <w:t xml:space="preserve">Systems </w:t>
-      </w:r>
-      <w:r>
-        <w:rPr>
-          <w:color w:val="0B6BCB"/>
-        </w:rPr>
-        <w:t xml:space="preserve">Limited </w:t>
-      </w:r>
-      <w:r>
-        <w:rPr>
-          <w:color w:val="32383E"/>
-        </w:rPr>
-        <w:t>·</w:t>
-      </w:r>
-      <w:r>
-        <w:rPr>
-          <w:color w:val="auto"/>
-        </w:rPr>
-        <w:t xml:space="preserve"> </w:t>
-      </w:r>
-      <w:r>
-        <w:rPr>
-          <w:color w:val="0B6BCB"/>
-        </w:rPr>
-        <w:t>Hospital Authority</w:t>
-      </w:r>
-      <w:r>
-        <w:rPr>
-          <w:color w:val="0B6BCB"/>
-        </w:rPr>
-        <w:t xml:space="preserve"> </w:t>
-      </w:r>
-      <w:bookmarkStart w:id="1" w:name="_Hlk140428357"/>
-      <w:r>
-        <w:rPr>
-          <w:color w:val="9A5B13"/>
-          <w:sz w:val="18"/>
-          <w:szCs w:val="18"/>
-        </w:rPr>
-        <w:t>(Secondment)</w:t>
-      </w:r>
-      <w:bookmarkEnd w:id="1"/>
-    </w:p>
-    <w:p>
-      <w:pPr>
-        <w:numPr>
-          <w:ilvl w:val="0"/>
-          <w:numId w:val="13"/>
-        </w:numPr>
-        <w:tabs>
-          <w:tab w:val="clear" w:pos="720"/>
-        </w:tabs>
-        <w:spacing w:line="240" w:lineRule="auto"/>
-        <w:ind w:left="357" w:hanging="357"/>
-        <w:rPr>
-          <w:rFonts w:eastAsia="Times New Roman"/>
-          <w:color w:val="32383E"/>
-          <w:lang w:val="en-US"/>
-        </w:rPr>
-      </w:pPr>
-      <w:r>
-        <w:rPr>
-          <w:rFonts w:eastAsia="Times New Roman"/>
-          <w:color w:val="32383E"/>
-          <w:lang w:val="en-US"/>
-        </w:rPr>
-        <w:t>Managed</w:t>
-      </w:r>
-      <w:r>
-        <w:rPr>
-          <w:rFonts w:eastAsia="Times New Roman"/>
-          <w:color w:val="32383E"/>
-          <w:lang w:val="en-US"/>
-        </w:rPr>
-        <w:t xml:space="preserve"> ha.org.hk and multiple intranet web applications, ensuring their smooth operation and meeting the needs of stakeholders.</w:t>
-      </w:r>
-    </w:p>
-    <w:p>
-      <w:pPr>
-        <w:numPr>
-          <w:ilvl w:val="0"/>
-          <w:numId w:val="13"/>
-        </w:numPr>
-        <w:tabs>
-          <w:tab w:val="clear" w:pos="720"/>
-          <w:tab w:val="num" w:pos="426"/>
-        </w:tabs>
-        <w:spacing w:before="100" w:beforeAutospacing="1" w:line="240" w:lineRule="auto"/>
-        <w:ind w:left="357" w:hanging="357"/>
-        <w:rPr>
-          <w:color w:val="32383E"/>
-        </w:rPr>
-      </w:pPr>
-      <w:r>
-        <w:rPr>
-          <w:color w:val="32383E"/>
-          <w:lang w:val="en-US"/>
-        </w:rPr>
-        <w:t>L</w:t>
-      </w:r>
-      <w:r>
-        <w:rPr>
-          <w:color w:val="32383E"/>
-          <w:lang w:val="en-US"/>
-        </w:rPr>
-        <w:t xml:space="preserve">ed the strategic planning and timely execution of a web application operating system and database migration </w:t>
-      </w:r>
-      <w:r>
-        <w:rPr>
-          <w:color w:val="32383E"/>
-          <w:lang w:val="en-US"/>
-        </w:rPr>
-        <w:t>within one week, delivering a seamless transition and minimizing disruption.</w:t>
-      </w:r>
-    </w:p>
-    <w:p>
-      <w:pPr>
-        <w:spacing w:before="100" w:beforeAutospacing="1" w:line="240" w:lineRule="auto"/>
-        <w:rPr>
-          <w:color w:val="auto"/>
-        </w:rPr>
-      </w:pPr>
+          <w:b/>
+          <w:bCs/>
+          <w:color w:val="23272B"/>
+        </w:rPr>
+        <w:br/>
+      </w:r>
       <w:r>
         <w:rPr>
           <w:b/>
@@ -976,59 +942,10 @@
       </w:pPr>
       <w:r>
         <w:rPr>
-          <w:rFonts w:eastAsia="Times New Roman"/>
           <w:color w:val="32383E"/>
           <w:lang w:val="en-US"/>
         </w:rPr>
-        <w:t>Conducted</w:t>
-      </w:r>
-      <w:r>
-        <w:rPr>
-          <w:rFonts w:eastAsia="Times New Roman"/>
-          <w:color w:val="32383E"/>
-          <w:lang w:val="en-US"/>
-        </w:rPr>
-        <w:t xml:space="preserve"> a successful </w:t>
-      </w:r>
-      <w:r>
-        <w:rPr>
-          <w:rFonts w:eastAsia="Times New Roman"/>
-          <w:color w:val="32383E"/>
-          <w:lang w:val="en-US"/>
-        </w:rPr>
-        <w:t>database</w:t>
-      </w:r>
-      <w:r>
-        <w:rPr>
-          <w:rFonts w:eastAsia="Times New Roman"/>
-          <w:color w:val="32383E"/>
-          <w:lang w:val="en-US"/>
-        </w:rPr>
-        <w:t xml:space="preserve"> knowledge-sharing session</w:t>
-      </w:r>
-      <w:r>
-        <w:rPr>
-          <w:rFonts w:eastAsia="Times New Roman"/>
-          <w:color w:val="32383E"/>
-          <w:lang w:val="en-US"/>
-        </w:rPr>
-        <w:t xml:space="preserve"> for </w:t>
-      </w:r>
-      <w:r>
-        <w:rPr>
-          <w:rFonts w:eastAsia="Times New Roman"/>
-          <w:color w:val="32383E"/>
-          <w:lang w:val="en-US"/>
-        </w:rPr>
-        <w:t xml:space="preserve">more than </w:t>
-      </w:r>
-      <w:r>
-        <w:rPr>
-          <w:rFonts w:eastAsia="Times New Roman"/>
-          <w:color w:val="32383E"/>
-          <w:lang w:val="en-US"/>
-        </w:rPr>
-        <w:t>100 technical professionals, expanding team expertise and fostering collaboration.</w:t>
+        <w:t>Managed ha.org.hk and multiple intranet web applications, ensuring their smooth operation and meeting the needs of stakeholders.</w:t>
       </w:r>
     </w:p>
     <w:p>
@@ -1046,27 +963,10 @@
       </w:pPr>
       <w:r>
         <w:rPr>
-          <w:rFonts w:eastAsia="Times New Roman"/>
           <w:color w:val="32383E"/>
           <w:lang w:val="en-US"/>
         </w:rPr>
-        <w:t>Architected and implemented a database health check system using React, Express, and MySQL</w:t>
-      </w:r>
-      <w:r>
-        <w:rPr>
-          <w:rFonts w:eastAsia="Times New Roman"/>
-          <w:color w:val="32383E"/>
-          <w:lang w:val="en-US"/>
-        </w:rPr>
-        <w:t>, streamlining SRE processes and improving system reliabilit</w:t>
-      </w:r>
-      <w:r>
-        <w:rPr>
-          <w:rFonts w:eastAsia="Times New Roman"/>
-          <w:color w:val="32383E"/>
-          <w:lang w:val="en-US"/>
-        </w:rPr>
-        <w:t>y.</w:t>
+        <w:t>Led the strategic planning and timely execution of a web application operating system and database migration within one week, delivering a seamless transition and minimizing disruption.</w:t>
       </w:r>
     </w:p>
     <w:p>
@@ -1088,7 +988,55 @@
           <w:color w:val="32383E"/>
           <w:lang w:val="en-US"/>
         </w:rPr>
-        <w:t>Supported more than 10 application teams on MySQL deployment and maintenance, ensuring optimal database performance and minimizing downtime.</w:t>
+        <w:t>Conducted</w:t>
+      </w:r>
+      <w:r>
+        <w:rPr>
+          <w:rFonts w:eastAsia="Times New Roman"/>
+          <w:color w:val="32383E"/>
+          <w:lang w:val="en-US"/>
+        </w:rPr>
+        <w:t xml:space="preserve"> a successful </w:t>
+      </w:r>
+      <w:r>
+        <w:rPr>
+          <w:rFonts w:eastAsia="Times New Roman"/>
+          <w:color w:val="32383E"/>
+          <w:lang w:val="en-US"/>
+        </w:rPr>
+        <w:t>database</w:t>
+      </w:r>
+      <w:r>
+        <w:rPr>
+          <w:rFonts w:eastAsia="Times New Roman"/>
+          <w:color w:val="32383E"/>
+          <w:lang w:val="en-US"/>
+        </w:rPr>
+        <w:t xml:space="preserve"> knowledge-sharing session</w:t>
+      </w:r>
+      <w:r>
+        <w:rPr>
+          <w:rFonts w:eastAsia="Times New Roman"/>
+          <w:color w:val="32383E"/>
+          <w:lang w:val="en-US"/>
+        </w:rPr>
+        <w:t xml:space="preserve"> for </w:t>
+      </w:r>
+      <w:r>
+        <w:rPr>
+          <w:rFonts w:eastAsia="Times New Roman"/>
+          <w:color w:val="32383E"/>
+          <w:lang w:val="en-US"/>
+        </w:rPr>
+        <w:t xml:space="preserve">more than </w:t>
+      </w:r>
+      <w:r>
+        <w:rPr>
+          <w:rFonts w:eastAsia="Times New Roman"/>
+          <w:color w:val="32383E"/>
+          <w:lang w:val="en-US"/>
+        </w:rPr>
+        <w:t>100 technical professionals, expanding team expertise and fostering collaboration.</w:t>
       </w:r>
     </w:p>
     <w:p>
@@ -1106,10 +1054,49 @@
       </w:pPr>
       <w:r>
         <w:rPr>
+          <w:rFonts w:eastAsia="Times New Roman"/>
           <w:color w:val="32383E"/>
           <w:lang w:val="en-US"/>
         </w:rPr>
-        <w:t>Designed and developed a React, Express, and MySQL web application that provided visualization of database CPU utilization.</w:t>
+        <w:t>Architected and implemented a database health check system using React, Express, and MySQL</w:t>
+      </w:r>
+      <w:r>
+        <w:rPr>
+          <w:rFonts w:eastAsia="Times New Roman"/>
+          <w:color w:val="32383E"/>
+          <w:lang w:val="en-US"/>
+        </w:rPr>
+        <w:t>, streamlining SRE processes and improving system reliabilit</w:t>
+      </w:r>
+      <w:r>
+        <w:rPr>
+          <w:rFonts w:eastAsia="Times New Roman"/>
+          <w:color w:val="32383E"/>
+          <w:lang w:val="en-US"/>
+        </w:rPr>
+        <w:t>y.</w:t>
+      </w:r>
+    </w:p>
+    <w:p>
+      <w:pPr>
+        <w:numPr>
+          <w:ilvl w:val="0"/>
+          <w:numId w:val="14"/>
+        </w:numPr>
+        <w:spacing w:line="240" w:lineRule="auto"/>
+        <w:ind w:left="357" w:hanging="357"/>
+        <w:rPr>
+          <w:color w:val="32383E"/>
+          <w:lang w:val="en-US"/>
+        </w:rPr>
+      </w:pPr>
+      <w:r>
+        <w:rPr>
+          <w:rFonts w:eastAsia="Times New Roman"/>
+          <w:color w:val="32383E"/>
+          <w:lang w:val="en-US"/>
+        </w:rPr>
+        <w:t>Supported more than 10 application teams on MySQL deployment and maintenance, ensuring optimal database performance and minimizing downtime.</w:t>
       </w:r>
     </w:p>
     <w:p>
@@ -1917,7 +1904,7 @@
           </mc:Choice>
           <mc:Fallback>
             <w:pict>
-              <v:roundrect w14:anchorId="39A660ED" id="_x0000_s1031" style="width:72.3pt;height:20.85pt;visibility:visible;mso-wrap-style:none;mso-left-percent:-10001;mso-top-percent:-10001;mso-position-horizontal:absolute;mso-position-horizontal-relative:char;mso-position-vertical:absolute;mso-position-vertical-relative:line;mso-left-percent:-10001;mso-top-percent:-10001;v-text-anchor:middle" arcsize=".5" o:gfxdata="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" filled="f" strokecolor="#cdd7e1" strokeweight=".5pt">
+              <v:roundrect w14:anchorId="39A660ED" id="_x0000_s1031" style="width:72.3pt;height:20.85pt;visibility:visible;mso-wrap-style:none;mso-left-percent:-10001;mso-top-percent:-10001;mso-position-horizontal:absolute;mso-position-horizontal-relative:char;mso-position-vertical:absolute;mso-position-vertical-relative:line;mso-left-percent:-10001;mso-top-percent:-10001;v-text-anchor:middle" arcsize=".5" o:gfxdata="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" filled="f" strokecolor="#cdd7e1" strokeweight=".5pt">
                 <v:stroke joinstyle="miter"/>
                 <v:textbox style="mso-fit-shape-to-text:t" inset="1mm,0,1mm,0">
                   <w:txbxContent>
@@ -2045,7 +2032,7 @@
           </mc:Choice>
           <mc:Fallback>
             <w:pict>
-              <v:roundrect w14:anchorId="0C1DA790" id="_x0000_s1032" style="width:72.3pt;height:20.85pt;visibility:visible;mso-wrap-style:none;mso-left-percent:-10001;mso-top-percent:-10001;mso-position-horizontal:absolute;mso-position-horizontal-relative:char;mso-position-vertical:absolute;mso-position-vertical-relative:line;mso-left-percent:-10001;mso-top-percent:-10001;v-text-anchor:middle" arcsize=".5" o:gfxdata="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" filled="f" strokecolor="#cdd7e1" strokeweight=".5pt">
+              <v:roundrect w14:anchorId="0C1DA790" id="_x0000_s1032" style="width:72.3pt;height:20.85pt;visibility:visible;mso-wrap-style:none;mso-left-percent:-10001;mso-top-percent:-10001;mso-position-horizontal:absolute;mso-position-horizontal-relative:char;mso-position-vertical:absolute;mso-position-vertical-relative:line;mso-left-percent:-10001;mso-top-percent:-10001;v-text-anchor:middle" arcsize=".5" o:gfxdata="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" filled="f" strokecolor="#cdd7e1" strokeweight=".5pt">
                 <v:stroke joinstyle="miter"/>
                 <v:textbox style="mso-fit-shape-to-text:t" inset="1mm,0,1mm,0">
                   <w:txbxContent>
@@ -2173,7 +2160,7 @@
           </mc:Choice>
           <mc:Fallback>
             <w:pict>
-              <v:roundrect w14:anchorId="558C4266" id="_x0000_s1033" style="width:72.3pt;height:20.85pt;visibility:visible;mso-wrap-style:none;mso-left-percent:-10001;mso-top-percent:-10001;mso-position-horizontal:absolute;mso-position-horizontal-relative:char;mso-position-vertical:absolute;mso-position-vertical-relative:line;mso-left-percent:-10001;mso-top-percent:-10001;v-text-anchor:middle" arcsize=".5" o:gfxdata="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" filled="f" strokecolor="#cdd7e1" strokeweight=".5pt">
+              <v:roundrect w14:anchorId="558C4266" id="_x0000_s1033" style="width:72.3pt;height:20.85pt;visibility:visible;mso-wrap-style:none;mso-left-percent:-10001;mso-top-percent:-10001;mso-position-horizontal:absolute;mso-position-horizontal-relative:char;mso-position-vertical:absolute;mso-position-vertical-relative:line;mso-left-percent:-10001;mso-top-percent:-10001;v-text-anchor:middle" arcsize=".5" o:gfxdata="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" filled="f" strokecolor="#cdd7e1" strokeweight=".5pt">
                 <v:stroke joinstyle="miter"/>
                 <v:textbox style="mso-fit-shape-to-text:t" inset="1mm,0,1mm,0">
                   <w:txbxContent>
@@ -2301,7 +2288,7 @@
           </mc:Choice>
           <mc:Fallback>
             <w:pict>
-              <v:roundrect w14:anchorId="75966B2A" id="_x0000_s1034" style="width:72.3pt;height:20.85pt;visibility:visible;mso-wrap-style:none;mso-left-percent:-10001;mso-top-percent:-10001;mso-position-horizontal:absolute;mso-position-horizontal-relative:char;mso-position-vertical:absolute;mso-position-vertical-relative:line;mso-left-percent:-10001;mso-top-percent:-10001;v-text-anchor:middle" arcsize=".5" o:gfxdata="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" filled="f" strokecolor="#cdd7e1" strokeweight=".5pt">
+              <v:roundrect w14:anchorId="75966B2A" id="_x0000_s1034" style="width:72.3pt;height:20.85pt;visibility:visible;mso-wrap-style:none;mso-left-percent:-10001;mso-top-percent:-10001;mso-position-horizontal:absolute;mso-position-horizontal-relative:char;mso-position-vertical:absolute;mso-position-vertical-relative:line;mso-left-percent:-10001;mso-top-percent:-10001;v-text-anchor:middle" arcsize=".5" o:gfxdata="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" filled="f" strokecolor="#cdd7e1" strokeweight=".5pt">
                 <v:stroke joinstyle="miter"/>
                 <v:textbox style="mso-fit-shape-to-text:t" inset="1mm,0,1mm,0">
                   <w:txbxContent>
@@ -2429,7 +2416,7 @@
           </mc:Choice>
           <mc:Fallback>
             <w:pict>
-              <v:roundrect w14:anchorId="138C818F" id="_x0000_s1035" style="width:72.3pt;height:20.85pt;visibility:visible;mso-wrap-style:none;mso-left-percent:-10001;mso-top-percent:-10001;mso-position-horizontal:absolute;mso-position-horizontal-relative:char;mso-position-vertical:absolute;mso-position-vertical-relative:line;mso-left-percent:-10001;mso-top-percent:-10001;v-text-anchor:middle" arcsize=".5" o:gfxdata="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" filled="f" strokecolor="#cdd7e1" strokeweight=".5pt">
+              <v:roundrect w14:anchorId="138C818F" id="_x0000_s1035" style="width:72.3pt;height:20.85pt;visibility:visible;mso-wrap-style:none;mso-left-percent:-10001;mso-top-percent:-10001;mso-position-horizontal:absolute;mso-position-horizontal-relative:char;mso-position-vertical:absolute;mso-position-vertical-relative:line;mso-left-percent:-10001;mso-top-percent:-10001;v-text-anchor:middle" arcsize=".5" o:gfxdata="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" filled="f" strokecolor="#cdd7e1" strokeweight=".5pt">
                 <v:stroke joinstyle="miter"/>
                 <v:textbox style="mso-fit-shape-to-text:t" inset="1mm,0,1mm,0">
                   <w:txbxContent>
@@ -2557,7 +2544,7 @@
           </mc:Choice>
           <mc:Fallback>
             <w:pict>
-              <v:roundrect w14:anchorId="102FDCCE" id="_x0000_s1036" style="width:72.3pt;height:20.85pt;visibility:visible;mso-wrap-style:none;mso-left-percent:-10001;mso-top-percent:-10001;mso-position-horizontal:absolute;mso-position-horizontal-relative:char;mso-position-vertical:absolute;mso-position-vertical-relative:line;mso-left-percent:-10001;mso-top-percent:-10001;v-text-anchor:middle" arcsize=".5" o:gfxdata="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" filled="f" strokecolor="#cdd7e1" strokeweight=".5pt">
+              <v:roundrect w14:anchorId="102FDCCE" id="_x0000_s1036" style="width:72.3pt;height:20.85pt;visibility:visible;mso-wrap-style:none;mso-left-percent:-10001;mso-top-percent:-10001;mso-position-horizontal:absolute;mso-position-horizontal-relative:char;mso-position-vertical:absolute;mso-position-vertical-relative:line;mso-left-percent:-10001;mso-top-percent:-10001;v-text-anchor:middle" arcsize=".5" o:gfxdata="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" filled="f" strokecolor="#cdd7e1" strokeweight=".5pt">
                 <v:stroke joinstyle="miter"/>
                 <v:textbox style="mso-fit-shape-to-text:t" inset="1mm,0,1mm,0">
                   <w:txbxContent>
@@ -2685,7 +2672,7 @@
           </mc:Choice>
           <mc:Fallback>
             <w:pict>
-              <v:roundrect w14:anchorId="1B58A76C" id="_x0000_s1037" style="width:72.3pt;height:20.85pt;visibility:visible;mso-wrap-style:none;mso-left-percent:-10001;mso-top-percent:-10001;mso-position-horizontal:absolute;mso-position-horizontal-relative:char;mso-position-vertical:absolute;mso-position-vertical-relative:line;mso-left-percent:-10001;mso-top-percent:-10001;v-text-anchor:middle" arcsize=".5" o:gfxdata="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" filled="f" strokecolor="#cdd7e1" strokeweight=".5pt">
+              <v:roundrect w14:anchorId="1B58A76C" id="_x0000_s1037" style="width:72.3pt;height:20.85pt;visibility:visible;mso-wrap-style:none;mso-left-percent:-10001;mso-top-percent:-10001;mso-position-horizontal:absolute;mso-position-horizontal-relative:char;mso-position-vertical:absolute;mso-position-vertical-relative:line;mso-left-percent:-10001;mso-top-percent:-10001;v-text-anchor:middle" arcsize=".5" o:gfxdata="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" filled="f" strokecolor="#cdd7e1" strokeweight=".5pt">
                 <v:stroke joinstyle="miter"/>
                 <v:textbox style="mso-fit-shape-to-text:t" inset="1mm,0,1mm,0">
                   <w:txbxContent>
@@ -2813,7 +2800,7 @@
           </mc:Choice>
           <mc:Fallback>
             <w:pict>
-              <v:roundrect w14:anchorId="51C2758A" id="_x0000_s1038" style="width:72.3pt;height:20.85pt;visibility:visible;mso-wrap-style:none;mso-left-percent:-10001;mso-top-percent:-10001;mso-position-horizontal:absolute;mso-position-horizontal-relative:char;mso-position-vertical:absolute;mso-position-vertical-relative:line;mso-left-percent:-10001;mso-top-percent:-10001;v-text-anchor:middle" arcsize=".5" o:gfxdata="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" filled="f" strokecolor="#cdd7e1" strokeweight=".5pt">
+              <v:roundrect w14:anchorId="51C2758A" id="_x0000_s1038" style="width:72.3pt;height:20.85pt;visibility:visible;mso-wrap-style:none;mso-left-percent:-10001;mso-top-percent:-10001;mso-position-horizontal:absolute;mso-position-horizontal-relative:char;mso-position-vertical:absolute;mso-position-vertical-relative:line;mso-left-percent:-10001;mso-top-percent:-10001;v-text-anchor:middle" arcsize=".5" o:gfxdata="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" filled="f" strokecolor="#cdd7e1" strokeweight=".5pt">
                 <v:stroke joinstyle="miter"/>
                 <v:textbox style="mso-fit-shape-to-text:t" inset="1mm,0,1mm,0">
                   <w:txbxContent>
@@ -2941,7 +2928,7 @@
           </mc:Choice>
           <mc:Fallback>
             <w:pict>
-              <v:roundrect w14:anchorId="1C0EFFB6" id="_x0000_s1039" style="width:72.3pt;height:20.85pt;visibility:visible;mso-wrap-style:none;mso-left-percent:-10001;mso-top-percent:-10001;mso-position-horizontal:absolute;mso-position-horizontal-relative:char;mso-position-vertical:absolute;mso-position-vertical-relative:line;mso-left-percent:-10001;mso-top-percent:-10001;v-text-anchor:middle" arcsize=".5" o:gfxdata="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" filled="f" strokecolor="#cdd7e1" strokeweight=".5pt">
+              <v:roundrect w14:anchorId="1C0EFFB6" id="_x0000_s1039" style="width:72.3pt;height:20.85pt;visibility:visible;mso-wrap-style:none;mso-left-percent:-10001;mso-top-percent:-10001;mso-position-horizontal:absolute;mso-position-horizontal-relative:char;mso-position-vertical:absolute;mso-position-vertical-relative:line;mso-left-percent:-10001;mso-top-percent:-10001;v-text-anchor:middle" arcsize=".5" o:gfxdata="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" filled="f" strokecolor="#cdd7e1" strokeweight=".5pt">
                 <v:stroke joinstyle="miter"/>
                 <v:textbox style="mso-fit-shape-to-text:t" inset="1mm,0,1mm,0">
                   <w:txbxContent>
@@ -3089,7 +3076,7 @@
           </mc:Choice>
           <mc:Fallback>
             <w:pict>
-              <v:roundrect w14:anchorId="7A70CD6C" id="_x0000_s1040" style="width:72.3pt;height:20.85pt;visibility:visible;mso-wrap-style:none;mso-left-percent:-10001;mso-top-percent:-10001;mso-position-horizontal:absolute;mso-position-horizontal-relative:char;mso-position-vertical:absolute;mso-position-vertical-relative:line;mso-left-percent:-10001;mso-top-percent:-10001;v-text-anchor:middle" arcsize=".5" o:gfxdata="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" filled="f" strokecolor="#cdd7e1" strokeweight=".5pt">
+              <v:roundrect w14:anchorId="7A70CD6C" id="_x0000_s1040" style="width:72.3pt;height:20.85pt;visibility:visible;mso-wrap-style:none;mso-left-percent:-10001;mso-top-percent:-10001;mso-position-horizontal:absolute;mso-position-horizontal-relative:char;mso-position-vertical:absolute;mso-position-vertical-relative:line;mso-left-percent:-10001;mso-top-percent:-10001;v-text-anchor:middle" arcsize=".5" o:gfxdata="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" filled="f" strokecolor="#cdd7e1" strokeweight=".5pt">
                 <v:stroke joinstyle="miter"/>
                 <v:textbox style="mso-fit-shape-to-text:t" inset="1mm,0,1mm,0">
                   <w:txbxContent>
@@ -3217,7 +3204,7 @@
           </mc:Choice>
           <mc:Fallback>
             <w:pict>
-              <v:roundrect w14:anchorId="44235374" id="_x0000_s1041" style="width:72.3pt;height:20.85pt;visibility:visible;mso-wrap-style:none;mso-left-percent:-10001;mso-top-percent:-10001;mso-position-horizontal:absolute;mso-position-horizontal-relative:char;mso-position-vertical:absolute;mso-position-vertical-relative:line;mso-left-percent:-10001;mso-top-percent:-10001;v-text-anchor:middle" arcsize=".5" o:gfxdata="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" filled="f" strokecolor="#cdd7e1" strokeweight=".5pt">
+              <v:roundrect w14:anchorId="44235374" id="_x0000_s1041" style="width:72.3pt;height:20.85pt;visibility:visible;mso-wrap-style:none;mso-left-percent:-10001;mso-top-percent:-10001;mso-position-horizontal:absolute;mso-position-horizontal-relative:char;mso-position-vertical:absolute;mso-position-vertical-relative:line;mso-left-percent:-10001;mso-top-percent:-10001;v-text-anchor:middle" arcsize=".5" o:gfxdata="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" filled="f" strokecolor="#cdd7e1" strokeweight=".5pt">
                 <v:stroke joinstyle="miter"/>
                 <v:textbox style="mso-fit-shape-to-text:t" inset="1mm,0,1mm,0">
                   <w:txbxContent>
@@ -3345,7 +3332,7 @@
           </mc:Choice>
           <mc:Fallback>
             <w:pict>
-              <v:roundrect w14:anchorId="67CB30F3" id="_x0000_s1042" style="width:72.3pt;height:20.85pt;visibility:visible;mso-wrap-style:none;mso-left-percent:-10001;mso-top-percent:-10001;mso-position-horizontal:absolute;mso-position-horizontal-relative:char;mso-position-vertical:absolute;mso-position-vertical-relative:line;mso-left-percent:-10001;mso-top-percent:-10001;v-text-anchor:middle" arcsize=".5" o:gfxdata="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" filled="f" strokecolor="#cdd7e1" strokeweight=".5pt">
+              <v:roundrect w14:anchorId="67CB30F3" id="_x0000_s1042" style="width:72.3pt;height:20.85pt;visibility:visible;mso-wrap-style:none;mso-left-percent:-10001;mso-top-percent:-10001;mso-position-horizontal:absolute;mso-position-horizontal-relative:char;mso-position-vertical:absolute;mso-position-vertical-relative:line;mso-left-percent:-10001;mso-top-percent:-10001;v-text-anchor:middle" arcsize=".5" o:gfxdata="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" filled="f" strokecolor="#cdd7e1" strokeweight=".5pt">
                 <v:stroke joinstyle="miter"/>
                 <v:textbox style="mso-fit-shape-to-text:t" inset="1mm,0,1mm,0">
                   <w:txbxContent>
@@ -3473,7 +3460,7 @@
           </mc:Choice>
           <mc:Fallback>
             <w:pict>
-              <v:roundrect w14:anchorId="3AD9327E" id="_x0000_s1043" style="width:72.3pt;height:20.85pt;visibility:visible;mso-wrap-style:none;mso-left-percent:-10001;mso-top-percent:-10001;mso-position-horizontal:absolute;mso-position-horizontal-relative:char;mso-position-vertical:absolute;mso-position-vertical-relative:line;mso-left-percent:-10001;mso-top-percent:-10001;v-text-anchor:middle" arcsize=".5" o:gfxdata="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" filled="f" strokecolor="#cdd7e1" strokeweight=".5pt">
+              <v:roundrect w14:anchorId="3AD9327E" id="_x0000_s1043" style="width:72.3pt;height:20.85pt;visibility:visible;mso-wrap-style:none;mso-left-percent:-10001;mso-top-percent:-10001;mso-position-horizontal:absolute;mso-position-horizontal-relative:char;mso-position-vertical:absolute;mso-position-vertical-relative:line;mso-left-percent:-10001;mso-top-percent:-10001;v-text-anchor:middle" arcsize=".5" o:gfxdata="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" filled="f" strokecolor="#cdd7e1" strokeweight=".5pt">
                 <v:stroke joinstyle="miter"/>
                 <v:textbox style="mso-fit-shape-to-text:t" inset="1mm,0,1mm,0">
                   <w:txbxContent>
@@ -3601,7 +3588,7 @@
           </mc:Choice>
           <mc:Fallback>
             <w:pict>
-              <v:roundrect w14:anchorId="188AEFDB" id="_x0000_s1044" style="width:72.3pt;height:20.85pt;visibility:visible;mso-wrap-style:none;mso-left-percent:-10001;mso-top-percent:-10001;mso-position-horizontal:absolute;mso-position-horizontal-relative:char;mso-position-vertical:absolute;mso-position-vertical-relative:line;mso-left-percent:-10001;mso-top-percent:-10001;v-text-anchor:middle" arcsize=".5" o:gfxdata="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" filled="f" strokecolor="#cdd7e1" strokeweight=".5pt">
+              <v:roundrect w14:anchorId="188AEFDB" id="_x0000_s1044" style="width:72.3pt;height:20.85pt;visibility:visible;mso-wrap-style:none;mso-left-percent:-10001;mso-top-percent:-10001;mso-position-horizontal:absolute;mso-position-horizontal-relative:char;mso-position-vertical:absolute;mso-position-vertical-relative:line;mso-left-percent:-10001;mso-top-percent:-10001;v-text-anchor:middle" arcsize=".5" o:gfxdata="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" filled="f" strokecolor="#cdd7e1" strokeweight=".5pt">
                 <v:stroke joinstyle="miter"/>
                 <v:textbox style="mso-fit-shape-to-text:t" inset="1mm,0,1mm,0">
                   <w:txbxContent>
@@ -3749,7 +3736,7 @@
           </mc:Choice>
           <mc:Fallback>
             <w:pict>
-              <v:roundrect w14:anchorId="417102E9" id="_x0000_s1045" style="width:72.3pt;height:20.85pt;visibility:visible;mso-wrap-style:none;mso-left-percent:-10001;mso-top-percent:-10001;mso-position-horizontal:absolute;mso-position-horizontal-relative:char;mso-position-vertical:absolute;mso-position-vertical-relative:line;mso-left-percent:-10001;mso-top-percent:-10001;v-text-anchor:middle" arcsize=".5" o:gfxdata="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" filled="f" strokecolor="#cdd7e1" strokeweight=".5pt">
+              <v:roundrect w14:anchorId="417102E9" id="_x0000_s1045" style="width:72.3pt;height:20.85pt;visibility:visible;mso-wrap-style:none;mso-left-percent:-10001;mso-top-percent:-10001;mso-position-horizontal:absolute;mso-position-horizontal-relative:char;mso-position-vertical:absolute;mso-position-vertical-relative:line;mso-left-percent:-10001;mso-top-percent:-10001;v-text-anchor:middle" arcsize=".5" o:gfxdata="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" filled="f" strokecolor="#cdd7e1" strokeweight=".5pt">
                 <v:stroke joinstyle="miter"/>
                 <v:textbox style="mso-fit-shape-to-text:t" inset="1mm,0,1mm,0">
                   <w:txbxContent>
@@ -3877,7 +3864,7 @@
           </mc:Choice>
           <mc:Fallback>
             <w:pict>
-              <v:roundrect w14:anchorId="7D1B8681" id="_x0000_s1046" style="width:72.3pt;height:20.85pt;visibility:visible;mso-wrap-style:none;mso-left-percent:-10001;mso-top-percent:-10001;mso-position-horizontal:absolute;mso-position-horizontal-relative:char;mso-position-vertical:absolute;mso-position-vertical-relative:line;mso-left-percent:-10001;mso-top-percent:-10001;v-text-anchor:middle" arcsize=".5" o:gfxdata="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" filled="f" strokecolor="#cdd7e1" strokeweight=".5pt">
+              <v:roundrect w14:anchorId="7D1B8681" id="_x0000_s1046" style="width:72.3pt;height:20.85pt;visibility:visible;mso-wrap-style:none;mso-left-percent:-10001;mso-top-percent:-10001;mso-position-horizontal:absolute;mso-position-horizontal-relative:char;mso-position-vertical:absolute;mso-position-vertical-relative:line;mso-left-percent:-10001;mso-top-percent:-10001;v-text-anchor:middle" arcsize=".5" o:gfxdata="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" filled="f" strokecolor="#cdd7e1" strokeweight=".5pt">
                 <v:stroke joinstyle="miter"/>
                 <v:textbox style="mso-fit-shape-to-text:t" inset="1mm,0,1mm,0">
                   <w:txbxContent>
@@ -3992,7 +3979,7 @@
           </mc:Choice>
           <mc:Fallback>
             <w:pict>
-              <v:roundrect w14:anchorId="66AF738B" id="_x0000_s1047" style="width:72.3pt;height:20.85pt;visibility:visible;mso-wrap-style:none;mso-left-percent:-10001;mso-top-percent:-10001;mso-position-horizontal:absolute;mso-position-horizontal-relative:char;mso-position-vertical:absolute;mso-position-vertical-relative:line;mso-left-percent:-10001;mso-top-percent:-10001;v-text-anchor:middle" arcsize=".5" o:gfxdata="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" filled="f" strokecolor="#cdd7e1" strokeweight=".5pt">
+              <v:roundrect w14:anchorId="66AF738B" id="_x0000_s1047" style="width:72.3pt;height:20.85pt;visibility:visible;mso-wrap-style:none;mso-left-percent:-10001;mso-top-percent:-10001;mso-position-horizontal:absolute;mso-position-horizontal-relative:char;mso-position-vertical:absolute;mso-position-vertical-relative:line;mso-left-percent:-10001;mso-top-percent:-10001;v-text-anchor:middle" arcsize=".5" o:gfxdata="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" filled="f" strokecolor="#cdd7e1" strokeweight=".5pt">
                 <v:stroke joinstyle="miter"/>
                 <v:textbox style="mso-fit-shape-to-text:t" inset="1mm,0,1mm,0">
                   <w:txbxContent>
@@ -4120,7 +4107,7 @@
           </mc:Choice>
           <mc:Fallback>
             <w:pict>
-              <v:roundrect w14:anchorId="4E7EB52E" id="_x0000_s1048" style="width:72.3pt;height:20.85pt;visibility:visible;mso-wrap-style:none;mso-left-percent:-10001;mso-top-percent:-10001;mso-position-horizontal:absolute;mso-position-horizontal-relative:char;mso-position-vertical:absolute;mso-position-vertical-relative:line;mso-left-percent:-10001;mso-top-percent:-10001;v-text-anchor:middle" arcsize=".5" o:gfxdata="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" filled="f" strokecolor="#cdd7e1" strokeweight=".5pt">
+              <v:roundrect w14:anchorId="4E7EB52E" id="_x0000_s1048" style="width:72.3pt;height:20.85pt;visibility:visible;mso-wrap-style:none;mso-left-percent:-10001;mso-top-percent:-10001;mso-position-horizontal:absolute;mso-position-horizontal-relative:char;mso-position-vertical:absolute;mso-position-vertical-relative:line;mso-left-percent:-10001;mso-top-percent:-10001;v-text-anchor:middle" arcsize=".5" o:gfxdata="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" filled="f" strokecolor="#cdd7e1" strokeweight=".5pt">
                 <v:stroke joinstyle="miter"/>
                 <v:textbox style="mso-fit-shape-to-text:t" inset="1mm,0,1mm,0">
                   <w:txbxContent>
@@ -4264,7 +4251,7 @@
           </mc:Choice>
           <mc:Fallback>
             <w:pict>
-              <v:roundrect w14:anchorId="410015A9" id="_x0000_s1049" style="width:72.3pt;height:20.85pt;visibility:visible;mso-wrap-style:none;mso-left-percent:-10001;mso-top-percent:-10001;mso-position-horizontal:absolute;mso-position-horizontal-relative:char;mso-position-vertical:absolute;mso-position-vertical-relative:line;mso-left-percent:-10001;mso-top-percent:-10001;v-text-anchor:middle" arcsize=".5" o:gfxdata="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" filled="f" strokecolor="#cdd7e1" strokeweight=".5pt">
+              <v:roundrect w14:anchorId="410015A9" id="_x0000_s1049" style="width:72.3pt;height:20.85pt;visibility:visible;mso-wrap-style:none;mso-left-percent:-10001;mso-top-percent:-10001;mso-position-horizontal:absolute;mso-position-horizontal-relative:char;mso-position-vertical:absolute;mso-position-vertical-relative:line;mso-left-percent:-10001;mso-top-percent:-10001;v-text-anchor:middle" arcsize=".5" o:gfxdata="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" filled="f" strokecolor="#cdd7e1" strokeweight=".5pt">
                 <v:stroke joinstyle="miter"/>
                 <v:textbox style="mso-fit-shape-to-text:t" inset="1mm,0,1mm,0">
                   <w:txbxContent>
@@ -4408,7 +4395,7 @@
           </mc:Choice>
           <mc:Fallback>
             <w:pict>
-              <v:roundrect w14:anchorId="037D5F28" id="_x0000_s1050" style="width:72.3pt;height:20.85pt;visibility:visible;mso-wrap-style:none;mso-left-percent:-10001;mso-top-percent:-10001;mso-position-horizontal:absolute;mso-position-horizontal-relative:char;mso-position-vertical:absolute;mso-position-vertical-relative:line;mso-left-percent:-10001;mso-top-percent:-10001;v-text-anchor:middle" arcsize=".5" o:gfxdata="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" filled="f" strokecolor="#cdd7e1" strokeweight=".5pt">
+              <v:roundrect w14:anchorId="037D5F28" id="_x0000_s1050" style="width:72.3pt;height:20.85pt;visibility:visible;mso-wrap-style:none;mso-left-percent:-10001;mso-top-percent:-10001;mso-position-horizontal:absolute;mso-position-horizontal-relative:char;mso-position-vertical:absolute;mso-position-vertical-relative:line;mso-left-percent:-10001;mso-top-percent:-10001;v-text-anchor:middle" arcsize=".5" o:gfxdata="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" filled="f" strokecolor="#cdd7e1" strokeweight=".5pt">
                 <v:stroke joinstyle="miter"/>
                 <v:textbox style="mso-fit-shape-to-text:t" inset="1mm,0,1mm,0">
                   <w:txbxContent>
@@ -4551,7 +4538,7 @@
           </mc:Choice>
           <mc:Fallback>
             <w:pict>
-              <v:roundrect w14:anchorId="3C4A6A3A" id="_x0000_s1051" style="width:72.3pt;height:20.85pt;visibility:visible;mso-wrap-style:none;mso-left-percent:-10001;mso-top-percent:-10001;mso-position-horizontal:absolute;mso-position-horizontal-relative:char;mso-position-vertical:absolute;mso-position-vertical-relative:line;mso-left-percent:-10001;mso-top-percent:-10001;v-text-anchor:middle" arcsize=".5" o:gfxdata="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" filled="f" strokecolor="#cdd7e1" strokeweight=".5pt">
+              <v:roundrect w14:anchorId="3C4A6A3A" id="_x0000_s1051" style="width:72.3pt;height:20.85pt;visibility:visible;mso-wrap-style:none;mso-left-percent:-10001;mso-top-percent:-10001;mso-position-horizontal:absolute;mso-position-horizontal-relative:char;mso-position-vertical:absolute;mso-position-vertical-relative:line;mso-left-percent:-10001;mso-top-percent:-10001;v-text-anchor:middle" arcsize=".5" o:gfxdata="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" filled="f" strokecolor="#cdd7e1" strokeweight=".5pt">
                 <v:stroke joinstyle="miter"/>
                 <v:textbox style="mso-fit-shape-to-text:t" inset="1mm,0,1mm,0">
                   <w:txbxContent>
@@ -4674,7 +4661,7 @@
           </mc:Choice>
           <mc:Fallback>
             <w:pict>
-              <v:roundrect w14:anchorId="200F248D" id="_x0000_s1052" style="width:72.3pt;height:20.85pt;visibility:visible;mso-wrap-style:none;mso-left-percent:-10001;mso-top-percent:-10001;mso-position-horizontal:absolute;mso-position-horizontal-relative:char;mso-position-vertical:absolute;mso-position-vertical-relative:line;mso-left-percent:-10001;mso-top-percent:-10001;v-text-anchor:middle" arcsize=".5" o:gfxdata="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" filled="f" strokecolor="#cdd7e1" strokeweight=".5pt">
+              <v:roundrect w14:anchorId="200F248D" id="_x0000_s1052" style="width:72.3pt;height:20.85pt;visibility:visible;mso-wrap-style:none;mso-left-percent:-10001;mso-top-percent:-10001;mso-position-horizontal:absolute;mso-position-horizontal-relative:char;mso-position-vertical:absolute;mso-position-vertical-relative:line;mso-left-percent:-10001;mso-top-percent:-10001;v-text-anchor:middle" arcsize=".5" o:gfxdata="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" filled="f" strokecolor="#cdd7e1" strokeweight=".5pt">
                 <v:stroke joinstyle="miter"/>
                 <v:textbox style="mso-fit-shape-to-text:t" inset="1mm,0,1mm,0">
                   <w:txbxContent>
@@ -4797,7 +4784,7 @@
           </mc:Choice>
           <mc:Fallback>
             <w:pict>
-              <v:roundrect w14:anchorId="4EEB27E2" id="_x0000_s1053" style="width:72.3pt;height:20.85pt;visibility:visible;mso-wrap-style:none;mso-left-percent:-10001;mso-top-percent:-10001;mso-position-horizontal:absolute;mso-position-horizontal-relative:char;mso-position-vertical:absolute;mso-position-vertical-relative:line;mso-left-percent:-10001;mso-top-percent:-10001;v-text-anchor:middle" arcsize=".5" o:gfxdata="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" filled="f" strokecolor="#cdd7e1" strokeweight=".5pt">
+              <v:roundrect w14:anchorId="4EEB27E2" id="_x0000_s1053" style="width:72.3pt;height:20.85pt;visibility:visible;mso-wrap-style:none;mso-left-percent:-10001;mso-top-percent:-10001;mso-position-horizontal:absolute;mso-position-horizontal-relative:char;mso-position-vertical:absolute;mso-position-vertical-relative:line;mso-left-percent:-10001;mso-top-percent:-10001;v-text-anchor:middle" arcsize=".5" o:gfxdata="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" filled="f" strokecolor="#cdd7e1" strokeweight=".5pt">
                 <v:stroke joinstyle="miter"/>
                 <v:textbox style="mso-fit-shape-to-text:t" inset="1mm,0,1mm,0">
                   <w:txbxContent>
@@ -4940,7 +4927,7 @@
           </mc:Choice>
           <mc:Fallback>
             <w:pict>
-              <v:roundrect w14:anchorId="5B8D76BA" id="_x0000_s1054" style="width:72.3pt;height:20.85pt;visibility:visible;mso-wrap-style:none;mso-left-percent:-10001;mso-top-percent:-10001;mso-position-horizontal:absolute;mso-position-horizontal-relative:char;mso-position-vertical:absolute;mso-position-vertical-relative:line;mso-left-percent:-10001;mso-top-percent:-10001;v-text-anchor:middle" arcsize=".5" o:gfxdata="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" filled="f" strokecolor="#cdd7e1" strokeweight=".5pt">
+              <v:roundrect w14:anchorId="5B8D76BA" id="_x0000_s1054" style="width:72.3pt;height:20.85pt;visibility:visible;mso-wrap-style:none;mso-left-percent:-10001;mso-top-percent:-10001;mso-position-horizontal:absolute;mso-position-horizontal-relative:char;mso-position-vertical:absolute;mso-position-vertical-relative:line;mso-left-percent:-10001;mso-top-percent:-10001;v-text-anchor:middle" arcsize=".5" o:gfxdata="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" filled="f" strokecolor="#cdd7e1" strokeweight=".5pt">
                 <v:stroke joinstyle="miter"/>
                 <v:textbox style="mso-fit-shape-to-text:t" inset="1mm,0,1mm,0">
                   <w:txbxContent>
@@ -5063,7 +5050,7 @@
           </mc:Choice>
           <mc:Fallback>
             <w:pict>
-              <v:roundrect w14:anchorId="6FA65C29" id="_x0000_s1055" style="width:72.3pt;height:20.85pt;visibility:visible;mso-wrap-style:none;mso-left-percent:-10001;mso-top-percent:-10001;mso-position-horizontal:absolute;mso-position-horizontal-relative:char;mso-position-vertical:absolute;mso-position-vertical-relative:line;mso-left-percent:-10001;mso-top-percent:-10001;v-text-anchor:middle" arcsize=".5" o:gfxdata="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" filled="f" strokecolor="#cdd7e1" strokeweight=".5pt">
+              <v:roundrect w14:anchorId="6FA65C29" id="_x0000_s1055" style="width:72.3pt;height:20.85pt;visibility:visible;mso-wrap-style:none;mso-left-percent:-10001;mso-top-percent:-10001;mso-position-horizontal:absolute;mso-position-horizontal-relative:char;mso-position-vertical:absolute;mso-position-vertical-relative:line;mso-left-percent:-10001;mso-top-percent:-10001;v-text-anchor:middle" arcsize=".5" o:gfxdata="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" filled="f" strokecolor="#cdd7e1" strokeweight=".5pt">
                 <v:stroke joinstyle="miter"/>
                 <v:textbox style="mso-fit-shape-to-text:t" inset="1mm,0,1mm,0">
                   <w:txbxContent>
@@ -5186,7 +5173,7 @@
           </mc:Choice>
           <mc:Fallback>
             <w:pict>
-              <v:roundrect w14:anchorId="361E3B89" id="_x0000_s1056" style="width:72.3pt;height:20.85pt;visibility:visible;mso-wrap-style:none;mso-left-percent:-10001;mso-top-percent:-10001;mso-position-horizontal:absolute;mso-position-horizontal-relative:char;mso-position-vertical:absolute;mso-position-vertical-relative:line;mso-left-percent:-10001;mso-top-percent:-10001;v-text-anchor:middle" arcsize=".5" o:gfxdata="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" filled="f" strokecolor="#cdd7e1" strokeweight=".5pt">
+              <v:roundrect w14:anchorId="361E3B89" id="_x0000_s1056" style="width:72.3pt;height:20.85pt;visibility:visible;mso-wrap-style:none;mso-left-percent:-10001;mso-top-percent:-10001;mso-position-horizontal:absolute;mso-position-horizontal-relative:char;mso-position-vertical:absolute;mso-position-vertical-relative:line;mso-left-percent:-10001;mso-top-percent:-10001;v-text-anchor:middle" arcsize=".5" o:gfxdata="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" filled="f" strokecolor="#cdd7e1" strokeweight=".5pt">
                 <v:stroke joinstyle="miter"/>
                 <v:textbox style="mso-fit-shape-to-text:t" inset="1mm,0,1mm,0">
                   <w:txbxContent>
@@ -5309,7 +5296,7 @@
           </mc:Choice>
           <mc:Fallback>
             <w:pict>
-              <v:roundrect w14:anchorId="07733B13" id="_x0000_s1057" style="width:72.3pt;height:20.85pt;visibility:visible;mso-wrap-style:none;mso-left-percent:-10001;mso-top-percent:-10001;mso-position-horizontal:absolute;mso-position-horizontal-relative:char;mso-position-vertical:absolute;mso-position-vertical-relative:line;mso-left-percent:-10001;mso-top-percent:-10001;v-text-anchor:middle" arcsize=".5" o:gfxdata="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" filled="f" strokecolor="#cdd7e1" strokeweight=".5pt">
+              <v:roundrect w14:anchorId="07733B13" id="_x0000_s1057" style="width:72.3pt;height:20.85pt;visibility:visible;mso-wrap-style:none;mso-left-percent:-10001;mso-top-percent:-10001;mso-position-horizontal:absolute;mso-position-horizontal-relative:char;mso-position-vertical:absolute;mso-position-vertical-relative:line;mso-left-percent:-10001;mso-top-percent:-10001;v-text-anchor:middle" arcsize=".5" o:gfxdata="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" filled="f" strokecolor="#cdd7e1" strokeweight=".5pt">
                 <v:stroke joinstyle="miter"/>
                 <v:textbox style="mso-fit-shape-to-text:t" inset="1mm,0,1mm,0">
                   <w:txbxContent>
@@ -5452,7 +5439,7 @@
           </mc:Choice>
           <mc:Fallback>
             <w:pict>
-              <v:roundrect w14:anchorId="526A7A9A" id="_x0000_s1058" style="width:72.3pt;height:20.85pt;visibility:visible;mso-wrap-style:none;mso-left-percent:-10001;mso-top-percent:-10001;mso-position-horizontal:absolute;mso-position-horizontal-relative:char;mso-position-vertical:absolute;mso-position-vertical-relative:line;mso-left-percent:-10001;mso-top-percent:-10001;v-text-anchor:middle" arcsize=".5" o:gfxdata="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" filled="f" strokecolor="#cdd7e1" strokeweight=".5pt">
+              <v:roundrect w14:anchorId="526A7A9A" id="_x0000_s1058" style="width:72.3pt;height:20.85pt;visibility:visible;mso-wrap-style:none;mso-left-percent:-10001;mso-top-percent:-10001;mso-position-horizontal:absolute;mso-position-horizontal-relative:char;mso-position-vertical:absolute;mso-position-vertical-relative:line;mso-left-percent:-10001;mso-top-percent:-10001;v-text-anchor:middle" arcsize=".5" o:gfxdata="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" filled="f" strokecolor="#cdd7e1" strokeweight=".5pt">
                 <v:stroke joinstyle="miter"/>
                 <v:textbox style="mso-fit-shape-to-text:t" inset="1mm,0,1mm,0">
                   <w:txbxContent>

</xml_diff>

<commit_message>
feat: add company/organization links in CV
</commit_message>
<xml_diff>
--- a/resources/cv.docx
+++ b/resources/cv.docx
@@ -540,12 +540,16 @@
         </w:rPr>
         <w:t xml:space="preserve"> | </w:t>
       </w:r>
-      <w:r>
-        <w:rPr>
-          <w:color w:val="0B6BCB"/>
-        </w:rPr>
-        <w:t>Viu</w:t>
-      </w:r>
+      <w:hyperlink r:id="rId20" w:history="1">
+        <w:r>
+          <w:rPr>
+            <w:rStyle w:val="Hyperlink"/>
+            <w:color w:val="0B6BCB"/>
+            <w:u w:val="none"/>
+          </w:rPr>
+          <w:t>Viu</w:t>
+        </w:r>
+      </w:hyperlink>
     </w:p>
     <w:p>
       <w:pPr>
@@ -597,18 +601,22 @@
         </w:rPr>
         <w:t xml:space="preserve">| </w:t>
       </w:r>
-      <w:r>
-        <w:rPr>
-          <w:color w:val="0B6BCB"/>
-        </w:rPr>
-        <w:t>TecPal Ltd</w:t>
-      </w:r>
-      <w:r>
-        <w:rPr>
-          <w:color w:val="0B6BCB"/>
-        </w:rPr>
-        <w:t>.</w:t>
-      </w:r>
+      <w:hyperlink r:id="rId21" w:history="1">
+        <w:r>
+          <w:rPr>
+            <w:rStyle w:val="Hyperlink"/>
+            <w:u w:val="none"/>
+          </w:rPr>
+          <w:t>TecPal Ltd</w:t>
+        </w:r>
+        <w:r>
+          <w:rPr>
+            <w:rStyle w:val="Hyperlink"/>
+            <w:u w:val="none"/>
+          </w:rPr>
+          <w:t>.</w:t>
+        </w:r>
+      </w:hyperlink>
     </w:p>
     <w:p>
       <w:pPr>
@@ -872,11 +880,20 @@
         </w:rPr>
         <w:br/>
       </w:r>
+      <w:hyperlink r:id="rId22" w:history="1">
+        <w:r>
+          <w:rPr>
+            <w:rStyle w:val="Hyperlink"/>
+            <w:u w:val="none"/>
+          </w:rPr>
+          <w:t>EDPS Systems Limited</w:t>
+        </w:r>
+      </w:hyperlink>
       <w:r>
         <w:rPr>
           <w:color w:val="0B6BCB"/>
         </w:rPr>
-        <w:t xml:space="preserve">EDPS Systems Limited </w:t>
+        <w:t xml:space="preserve"> </w:t>
       </w:r>
       <w:r>
         <w:rPr>
@@ -890,11 +907,20 @@
         </w:rPr>
         <w:t xml:space="preserve"> </w:t>
       </w:r>
+      <w:hyperlink r:id="rId23" w:history="1">
+        <w:r>
+          <w:rPr>
+            <w:rStyle w:val="Hyperlink"/>
+            <w:u w:val="none"/>
+          </w:rPr>
+          <w:t>s</w:t>
+        </w:r>
+      </w:hyperlink>
       <w:r>
         <w:rPr>
           <w:color w:val="0B6BCB"/>
         </w:rPr>
-        <w:t xml:space="preserve">Hospital Authority </w:t>
+        <w:t xml:space="preserve"> </w:t>
       </w:r>
       <w:r>
         <w:rPr>
@@ -5519,12 +5545,15 @@
         </w:rPr>
         <w:br/>
       </w:r>
-      <w:r>
-        <w:rPr>
-          <w:color w:val="0B6BCB"/>
-        </w:rPr>
-        <w:t>The Hong Kong University of Science and Technology</w:t>
-      </w:r>
+      <w:hyperlink r:id="rId24" w:history="1">
+        <w:r>
+          <w:rPr>
+            <w:rStyle w:val="Hyperlink"/>
+            <w:u w:val="none"/>
+          </w:rPr>
+          <w:t>The Hong Kong University of Science and Technology</w:t>
+        </w:r>
+      </w:hyperlink>
     </w:p>
     <w:p>
       <w:pPr>
@@ -5590,8 +5619,22 @@
       </w:r>
       <w:r>
         <w:rPr>
-          <w:b/>
-          <w:bCs/>
+          <w:color w:val="auto"/>
+        </w:rPr>
+        <w:br/>
+      </w:r>
+      <w:hyperlink r:id="rId25" w:history="1">
+        <w:r>
+          <w:rPr>
+            <w:rStyle w:val="Hyperlink"/>
+            <w:u w:val="none"/>
+          </w:rPr>
+          <w:t>The University of Hong Kong</w:t>
+        </w:r>
+      </w:hyperlink>
+      <w:r>
+        <w:rPr>
+          <w:color w:val="0B6BCB"/>
         </w:rPr>
         <w:br/>
       </w:r>
@@ -5613,18 +5656,6 @@
           <w:color w:val="32383E"/>
         </w:rPr>
         <w:t xml:space="preserve"> Class Honours (Division One)</w:t>
-      </w:r>
-      <w:r>
-        <w:rPr>
-          <w:color w:val="auto"/>
-        </w:rPr>
-        <w:br/>
-      </w:r>
-      <w:r>
-        <w:rPr>
-          <w:color w:val="0B6BCB"/>
-        </w:rPr>
-        <w:t>The University of Hong Kong</w:t>
       </w:r>
     </w:p>
     <w:sectPr>

</xml_diff>

<commit_message>
feat: tweak CV style
</commit_message>
<xml_diff>
--- a/resources/cv.docx
+++ b/resources/cv.docx
@@ -70,9 +70,9 @@
           <w:szCs w:val="20"/>
         </w:rPr>
         <w:drawing>
-          <wp:inline distT="0" distB="0" distL="0" distR="0" wp14:anchorId="4CB8A0F2" wp14:editId="719AB0A2">
+          <wp:inline distT="0" distB="0" distL="0" distR="0" wp14:anchorId="4CB8A0F2" wp14:editId="040463D1">
             <wp:extent cx="137160" cy="137160"/>
-            <wp:effectExtent l="0" t="0" r="0" b="0"/>
+            <wp:effectExtent l="0" t="0" r="9525" b="9525"/>
             <wp:docPr id="37" name="Graphic 37" descr="Location">
               <a:extLst xmlns:a="http://schemas.openxmlformats.org/drawingml/2006/main">
                 <a:ext uri="{C183D7F6-B498-43B3-948B-1728B52AA6E4}">
@@ -1153,9 +1153,9 @@
         <mc:AlternateContent>
           <mc:Choice Requires="wps">
             <w:drawing>
-              <wp:inline distT="0" distB="0" distL="0" distR="0" wp14:anchorId="40327676" wp14:editId="07254236">
-                <wp:extent cx="917931" cy="264788"/>
-                <wp:effectExtent l="0" t="0" r="24765" b="24130"/>
+              <wp:inline distT="0" distB="0" distL="0" distR="0" wp14:anchorId="40327676" wp14:editId="116B2176">
+                <wp:extent cx="917931" cy="205200"/>
+                <wp:effectExtent l="0" t="0" r="23495" b="22860"/>
                 <wp:docPr id="538493903" name="Rectangle: Rounded Corners 538493903"/>
                 <wp:cNvGraphicFramePr/>
                 <a:graphic xmlns:a="http://schemas.openxmlformats.org/drawingml/2006/main">
@@ -1165,7 +1165,7 @@
                       <wps:spPr>
                         <a:xfrm>
                           <a:off x="0" y="0"/>
-                          <a:ext cx="917931" cy="264788"/>
+                          <a:ext cx="917931" cy="205200"/>
                         </a:xfrm>
                         <a:prstGeom prst="roundRect">
                           <a:avLst>
@@ -1234,7 +1234,7 @@
           </mc:Choice>
           <mc:Fallback>
             <w:pict>
-              <v:roundrect w14:anchorId="40327676" id="Rectangle: Rounded Corners 538493903" o:spid="_x0000_s1026" style="width:72.3pt;height:20.85pt;visibility:visible;mso-wrap-style:none;mso-left-percent:-10001;mso-top-percent:-10001;mso-position-horizontal:absolute;mso-position-horizontal-relative:char;mso-position-vertical:absolute;mso-position-vertical-relative:line;mso-left-percent:-10001;mso-top-percent:-10001;v-text-anchor:middle" arcsize=".5" o:gfxdata="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" fillcolor="#fbfcfe" strokecolor="#cdd7e1" strokeweight=".5pt">
+              <v:roundrect w14:anchorId="40327676" id="Rectangle: Rounded Corners 538493903" o:spid="_x0000_s1026" style="width:72.3pt;height:16.15pt;visibility:visible;mso-wrap-style:none;mso-left-percent:-10001;mso-top-percent:-10001;mso-position-horizontal:absolute;mso-position-horizontal-relative:char;mso-position-vertical:absolute;mso-position-vertical-relative:line;mso-left-percent:-10001;mso-top-percent:-10001;v-text-anchor:middle" arcsize=".5" o:gfxdata="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" fillcolor="#fbfcfe" strokecolor="#cdd7e1" strokeweight=".5pt">
                 <v:stroke joinstyle="miter"/>
                 <v:textbox style="mso-fit-shape-to-text:t" inset="1mm,0,1mm,0">
                   <w:txbxContent>
@@ -1283,9 +1283,9 @@
         <mc:AlternateContent>
           <mc:Choice Requires="wps">
             <w:drawing>
-              <wp:inline distT="0" distB="0" distL="0" distR="0" wp14:anchorId="7C0445D4" wp14:editId="640E57A3">
-                <wp:extent cx="917931" cy="264788"/>
-                <wp:effectExtent l="0" t="0" r="19685" b="24130"/>
+              <wp:inline distT="0" distB="0" distL="0" distR="0" wp14:anchorId="7C0445D4" wp14:editId="297A7F31">
+                <wp:extent cx="917931" cy="205200"/>
+                <wp:effectExtent l="0" t="0" r="18415" b="22860"/>
                 <wp:docPr id="1842761330" name="Rectangle: Rounded Corners 1842761330"/>
                 <wp:cNvGraphicFramePr/>
                 <a:graphic xmlns:a="http://schemas.openxmlformats.org/drawingml/2006/main">
@@ -1295,7 +1295,7 @@
                       <wps:spPr>
                         <a:xfrm>
                           <a:off x="0" y="0"/>
-                          <a:ext cx="917931" cy="264788"/>
+                          <a:ext cx="917931" cy="205200"/>
                         </a:xfrm>
                         <a:prstGeom prst="roundRect">
                           <a:avLst>
@@ -1364,7 +1364,7 @@
           </mc:Choice>
           <mc:Fallback>
             <w:pict>
-              <v:roundrect w14:anchorId="7C0445D4" id="Rectangle: Rounded Corners 1842761330" o:spid="_x0000_s1027" style="width:72.3pt;height:20.85pt;visibility:visible;mso-wrap-style:none;mso-left-percent:-10001;mso-top-percent:-10001;mso-position-horizontal:absolute;mso-position-horizontal-relative:char;mso-position-vertical:absolute;mso-position-vertical-relative:line;mso-left-percent:-10001;mso-top-percent:-10001;v-text-anchor:middle" arcsize=".5" o:gfxdata="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" fillcolor="#fbfcfe" strokecolor="#cdd7e1" strokeweight=".5pt">
+              <v:roundrect w14:anchorId="7C0445D4" id="Rectangle: Rounded Corners 1842761330" o:spid="_x0000_s1027" style="width:72.3pt;height:16.15pt;visibility:visible;mso-wrap-style:none;mso-left-percent:-10001;mso-top-percent:-10001;mso-position-horizontal:absolute;mso-position-horizontal-relative:char;mso-position-vertical:absolute;mso-position-vertical-relative:line;mso-left-percent:-10001;mso-top-percent:-10001;v-text-anchor:middle" arcsize=".5" o:gfxdata="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" fillcolor="#fbfcfe" strokecolor="#cdd7e1" strokeweight=".5pt">
                 <v:stroke joinstyle="miter"/>
                 <v:textbox style="mso-fit-shape-to-text:t" inset="1mm,0,1mm,0">
                   <w:txbxContent>
@@ -1413,9 +1413,9 @@
         <mc:AlternateContent>
           <mc:Choice Requires="wps">
             <w:drawing>
-              <wp:inline distT="0" distB="0" distL="0" distR="0" wp14:anchorId="371F10F9" wp14:editId="018D6108">
-                <wp:extent cx="917931" cy="264788"/>
-                <wp:effectExtent l="0" t="0" r="21590" b="24130"/>
+              <wp:inline distT="0" distB="0" distL="0" distR="0" wp14:anchorId="371F10F9" wp14:editId="7E20C7AE">
+                <wp:extent cx="917931" cy="205200"/>
+                <wp:effectExtent l="0" t="0" r="20320" b="22860"/>
                 <wp:docPr id="524533686" name="Rectangle: Rounded Corners 524533686"/>
                 <wp:cNvGraphicFramePr/>
                 <a:graphic xmlns:a="http://schemas.openxmlformats.org/drawingml/2006/main">
@@ -1425,7 +1425,7 @@
                       <wps:spPr>
                         <a:xfrm>
                           <a:off x="0" y="0"/>
-                          <a:ext cx="917931" cy="264788"/>
+                          <a:ext cx="917931" cy="205200"/>
                         </a:xfrm>
                         <a:prstGeom prst="roundRect">
                           <a:avLst>
@@ -1494,7 +1494,7 @@
           </mc:Choice>
           <mc:Fallback>
             <w:pict>
-              <v:roundrect w14:anchorId="371F10F9" id="Rectangle: Rounded Corners 524533686" o:spid="_x0000_s1028" style="width:72.3pt;height:20.85pt;visibility:visible;mso-wrap-style:none;mso-left-percent:-10001;mso-top-percent:-10001;mso-position-horizontal:absolute;mso-position-horizontal-relative:char;mso-position-vertical:absolute;mso-position-vertical-relative:line;mso-left-percent:-10001;mso-top-percent:-10001;v-text-anchor:middle" arcsize=".5" o:gfxdata="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" fillcolor="#fbfcfe" strokecolor="#cdd7e1" strokeweight=".5pt">
+              <v:roundrect w14:anchorId="371F10F9" id="Rectangle: Rounded Corners 524533686" o:spid="_x0000_s1028" style="width:72.3pt;height:16.15pt;visibility:visible;mso-wrap-style:none;mso-left-percent:-10001;mso-top-percent:-10001;mso-position-horizontal:absolute;mso-position-horizontal-relative:char;mso-position-vertical:absolute;mso-position-vertical-relative:line;mso-left-percent:-10001;mso-top-percent:-10001;v-text-anchor:middle" arcsize=".5" o:gfxdata="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" fillcolor="#fbfcfe" strokecolor="#cdd7e1" strokeweight=".5pt">
                 <v:stroke joinstyle="miter"/>
                 <v:textbox style="mso-fit-shape-to-text:t" inset="1mm,0,1mm,0">
                   <w:txbxContent>
@@ -1543,9 +1543,9 @@
         <mc:AlternateContent>
           <mc:Choice Requires="wps">
             <w:drawing>
-              <wp:inline distT="0" distB="0" distL="0" distR="0" wp14:anchorId="59CEBA76" wp14:editId="0E927072">
-                <wp:extent cx="917931" cy="264788"/>
-                <wp:effectExtent l="0" t="0" r="15240" b="24130"/>
+              <wp:inline distT="0" distB="0" distL="0" distR="0" wp14:anchorId="59CEBA76" wp14:editId="3D5BF52A">
+                <wp:extent cx="917931" cy="205200"/>
+                <wp:effectExtent l="0" t="0" r="13970" b="22860"/>
                 <wp:docPr id="1219113542" name="Rectangle: Rounded Corners 1219113542"/>
                 <wp:cNvGraphicFramePr/>
                 <a:graphic xmlns:a="http://schemas.openxmlformats.org/drawingml/2006/main">
@@ -1555,7 +1555,7 @@
                       <wps:spPr>
                         <a:xfrm>
                           <a:off x="0" y="0"/>
-                          <a:ext cx="917931" cy="264788"/>
+                          <a:ext cx="917931" cy="205200"/>
                         </a:xfrm>
                         <a:prstGeom prst="roundRect">
                           <a:avLst>
@@ -1624,7 +1624,7 @@
           </mc:Choice>
           <mc:Fallback>
             <w:pict>
-              <v:roundrect w14:anchorId="59CEBA76" id="Rectangle: Rounded Corners 1219113542" o:spid="_x0000_s1029" style="width:72.3pt;height:20.85pt;visibility:visible;mso-wrap-style:none;mso-left-percent:-10001;mso-top-percent:-10001;mso-position-horizontal:absolute;mso-position-horizontal-relative:char;mso-position-vertical:absolute;mso-position-vertical-relative:line;mso-left-percent:-10001;mso-top-percent:-10001;v-text-anchor:middle" arcsize=".5" o:gfxdata="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" fillcolor="#fbfcfe" strokecolor="#cdd7e1" strokeweight=".5pt">
+              <v:roundrect w14:anchorId="59CEBA76" id="Rectangle: Rounded Corners 1219113542" o:spid="_x0000_s1029" style="width:72.3pt;height:16.15pt;visibility:visible;mso-wrap-style:none;mso-left-percent:-10001;mso-top-percent:-10001;mso-position-horizontal:absolute;mso-position-horizontal-relative:char;mso-position-vertical:absolute;mso-position-vertical-relative:line;mso-left-percent:-10001;mso-top-percent:-10001;v-text-anchor:middle" arcsize=".5" o:gfxdata="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" fillcolor="#fbfcfe" strokecolor="#cdd7e1" strokeweight=".5pt">
                 <v:stroke joinstyle="miter"/>
                 <v:textbox style="mso-fit-shape-to-text:t" inset="1mm,0,1mm,0">
                   <w:txbxContent>
@@ -1673,9 +1673,9 @@
         <mc:AlternateContent>
           <mc:Choice Requires="wps">
             <w:drawing>
-              <wp:inline distT="0" distB="0" distL="0" distR="0" wp14:anchorId="27DA9AC9" wp14:editId="55F763F2">
-                <wp:extent cx="917931" cy="264788"/>
-                <wp:effectExtent l="0" t="0" r="20320" b="24130"/>
+              <wp:inline distT="0" distB="0" distL="0" distR="0" wp14:anchorId="27DA9AC9" wp14:editId="1F73055E">
+                <wp:extent cx="917931" cy="205200"/>
+                <wp:effectExtent l="0" t="0" r="19050" b="22860"/>
                 <wp:docPr id="796692690" name="Rectangle: Rounded Corners 796692690"/>
                 <wp:cNvGraphicFramePr/>
                 <a:graphic xmlns:a="http://schemas.openxmlformats.org/drawingml/2006/main">
@@ -1685,7 +1685,7 @@
                       <wps:spPr>
                         <a:xfrm>
                           <a:off x="0" y="0"/>
-                          <a:ext cx="917931" cy="264788"/>
+                          <a:ext cx="917931" cy="205200"/>
                         </a:xfrm>
                         <a:prstGeom prst="roundRect">
                           <a:avLst>
@@ -1754,7 +1754,7 @@
           </mc:Choice>
           <mc:Fallback>
             <w:pict>
-              <v:roundrect w14:anchorId="27DA9AC9" id="Rectangle: Rounded Corners 796692690" o:spid="_x0000_s1030" style="width:72.3pt;height:20.85pt;visibility:visible;mso-wrap-style:none;mso-left-percent:-10001;mso-top-percent:-10001;mso-position-horizontal:absolute;mso-position-horizontal-relative:char;mso-position-vertical:absolute;mso-position-vertical-relative:line;mso-left-percent:-10001;mso-top-percent:-10001;v-text-anchor:middle" arcsize=".5" o:gfxdata="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" fillcolor="#fbfcfe" strokecolor="#cdd7e1" strokeweight=".5pt">
+              <v:roundrect w14:anchorId="27DA9AC9" id="Rectangle: Rounded Corners 796692690" o:spid="_x0000_s1030" style="width:72.3pt;height:16.15pt;visibility:visible;mso-wrap-style:none;mso-left-percent:-10001;mso-top-percent:-10001;mso-position-horizontal:absolute;mso-position-horizontal-relative:char;mso-position-vertical:absolute;mso-position-vertical-relative:line;mso-left-percent:-10001;mso-top-percent:-10001;v-text-anchor:middle" arcsize=".5" o:gfxdata="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" fillcolor="#fbfcfe" strokecolor="#cdd7e1" strokeweight=".5pt">
                 <v:stroke joinstyle="miter"/>
                 <v:textbox style="mso-fit-shape-to-text:t" inset="1mm,0,1mm,0">
                   <w:txbxContent>
@@ -1803,9 +1803,9 @@
         <mc:AlternateContent>
           <mc:Choice Requires="wps">
             <w:drawing>
-              <wp:inline distT="0" distB="0" distL="0" distR="0" wp14:anchorId="39A660ED" wp14:editId="2ABE7179">
-                <wp:extent cx="917931" cy="264788"/>
-                <wp:effectExtent l="0" t="0" r="12700" b="24130"/>
+              <wp:inline distT="0" distB="0" distL="0" distR="0" wp14:anchorId="39A660ED" wp14:editId="20A755A2">
+                <wp:extent cx="917931" cy="205200"/>
+                <wp:effectExtent l="0" t="0" r="11430" b="22860"/>
                 <wp:docPr id="1615968966" name="Rectangle: Rounded Corners 1615968966"/>
                 <wp:cNvGraphicFramePr/>
                 <a:graphic xmlns:a="http://schemas.openxmlformats.org/drawingml/2006/main">
@@ -1815,7 +1815,7 @@
                       <wps:spPr>
                         <a:xfrm>
                           <a:off x="0" y="0"/>
-                          <a:ext cx="917931" cy="264788"/>
+                          <a:ext cx="917931" cy="205200"/>
                         </a:xfrm>
                         <a:prstGeom prst="roundRect">
                           <a:avLst>
@@ -1884,7 +1884,7 @@
           </mc:Choice>
           <mc:Fallback>
             <w:pict>
-              <v:roundrect w14:anchorId="39A660ED" id="Rectangle: Rounded Corners 1615968966" o:spid="_x0000_s1031" style="width:72.3pt;height:20.85pt;visibility:visible;mso-wrap-style:none;mso-left-percent:-10001;mso-top-percent:-10001;mso-position-horizontal:absolute;mso-position-horizontal-relative:char;mso-position-vertical:absolute;mso-position-vertical-relative:line;mso-left-percent:-10001;mso-top-percent:-10001;v-text-anchor:middle" arcsize=".5" o:gfxdata="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" fillcolor="#fbfcfe" strokecolor="#cdd7e1" strokeweight=".5pt">
+              <v:roundrect w14:anchorId="39A660ED" id="Rectangle: Rounded Corners 1615968966" o:spid="_x0000_s1031" style="width:72.3pt;height:16.15pt;visibility:visible;mso-wrap-style:none;mso-left-percent:-10001;mso-top-percent:-10001;mso-position-horizontal:absolute;mso-position-horizontal-relative:char;mso-position-vertical:absolute;mso-position-vertical-relative:line;mso-left-percent:-10001;mso-top-percent:-10001;v-text-anchor:middle" arcsize=".5" o:gfxdata="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" fillcolor="#fbfcfe" strokecolor="#cdd7e1" strokeweight=".5pt">
                 <v:stroke joinstyle="miter"/>
                 <v:textbox style="mso-fit-shape-to-text:t" inset="1mm,0,1mm,0">
                   <w:txbxContent>
@@ -1933,9 +1933,9 @@
         <mc:AlternateContent>
           <mc:Choice Requires="wps">
             <w:drawing>
-              <wp:inline distT="0" distB="0" distL="0" distR="0" wp14:anchorId="0C1DA790" wp14:editId="6713FEC1">
-                <wp:extent cx="917931" cy="264788"/>
-                <wp:effectExtent l="0" t="0" r="24765" b="24130"/>
+              <wp:inline distT="0" distB="0" distL="0" distR="0" wp14:anchorId="0C1DA790" wp14:editId="61992667">
+                <wp:extent cx="917931" cy="205200"/>
+                <wp:effectExtent l="0" t="0" r="23495" b="22860"/>
                 <wp:docPr id="199296870" name="Rectangle: Rounded Corners 199296870"/>
                 <wp:cNvGraphicFramePr/>
                 <a:graphic xmlns:a="http://schemas.openxmlformats.org/drawingml/2006/main">
@@ -1945,7 +1945,7 @@
                       <wps:spPr>
                         <a:xfrm>
                           <a:off x="0" y="0"/>
-                          <a:ext cx="917931" cy="264788"/>
+                          <a:ext cx="917931" cy="205200"/>
                         </a:xfrm>
                         <a:prstGeom prst="roundRect">
                           <a:avLst>
@@ -2014,7 +2014,7 @@
           </mc:Choice>
           <mc:Fallback>
             <w:pict>
-              <v:roundrect w14:anchorId="0C1DA790" id="Rectangle: Rounded Corners 199296870" o:spid="_x0000_s1032" style="width:72.3pt;height:20.85pt;visibility:visible;mso-wrap-style:none;mso-left-percent:-10001;mso-top-percent:-10001;mso-position-horizontal:absolute;mso-position-horizontal-relative:char;mso-position-vertical:absolute;mso-position-vertical-relative:line;mso-left-percent:-10001;mso-top-percent:-10001;v-text-anchor:middle" arcsize=".5" o:gfxdata="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" fillcolor="#fbfcfe" strokecolor="#cdd7e1" strokeweight=".5pt">
+              <v:roundrect w14:anchorId="0C1DA790" id="Rectangle: Rounded Corners 199296870" o:spid="_x0000_s1032" style="width:72.3pt;height:16.15pt;visibility:visible;mso-wrap-style:none;mso-left-percent:-10001;mso-top-percent:-10001;mso-position-horizontal:absolute;mso-position-horizontal-relative:char;mso-position-vertical:absolute;mso-position-vertical-relative:line;mso-left-percent:-10001;mso-top-percent:-10001;v-text-anchor:middle" arcsize=".5" o:gfxdata="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" fillcolor="#fbfcfe" strokecolor="#cdd7e1" strokeweight=".5pt">
                 <v:stroke joinstyle="miter"/>
                 <v:textbox style="mso-fit-shape-to-text:t" inset="1mm,0,1mm,0">
                   <w:txbxContent>
@@ -2063,9 +2063,9 @@
         <mc:AlternateContent>
           <mc:Choice Requires="wps">
             <w:drawing>
-              <wp:inline distT="0" distB="0" distL="0" distR="0" wp14:anchorId="558C4266" wp14:editId="6266A3B2">
-                <wp:extent cx="917931" cy="264788"/>
-                <wp:effectExtent l="0" t="0" r="14605" b="24130"/>
+              <wp:inline distT="0" distB="0" distL="0" distR="0" wp14:anchorId="558C4266" wp14:editId="1B1E178E">
+                <wp:extent cx="917931" cy="205200"/>
+                <wp:effectExtent l="0" t="0" r="13335" b="22860"/>
                 <wp:docPr id="1415575979" name="Rectangle: Rounded Corners 1415575979"/>
                 <wp:cNvGraphicFramePr/>
                 <a:graphic xmlns:a="http://schemas.openxmlformats.org/drawingml/2006/main">
@@ -2075,7 +2075,7 @@
                       <wps:spPr>
                         <a:xfrm>
                           <a:off x="0" y="0"/>
-                          <a:ext cx="917931" cy="264788"/>
+                          <a:ext cx="917931" cy="205200"/>
                         </a:xfrm>
                         <a:prstGeom prst="roundRect">
                           <a:avLst>
@@ -2144,7 +2144,7 @@
           </mc:Choice>
           <mc:Fallback>
             <w:pict>
-              <v:roundrect w14:anchorId="558C4266" id="Rectangle: Rounded Corners 1415575979" o:spid="_x0000_s1033" style="width:72.3pt;height:20.85pt;visibility:visible;mso-wrap-style:none;mso-left-percent:-10001;mso-top-percent:-10001;mso-position-horizontal:absolute;mso-position-horizontal-relative:char;mso-position-vertical:absolute;mso-position-vertical-relative:line;mso-left-percent:-10001;mso-top-percent:-10001;v-text-anchor:middle" arcsize=".5" o:gfxdata="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" fillcolor="#fbfcfe" strokecolor="#cdd7e1" strokeweight=".5pt">
+              <v:roundrect w14:anchorId="558C4266" id="Rectangle: Rounded Corners 1415575979" o:spid="_x0000_s1033" style="width:72.3pt;height:16.15pt;visibility:visible;mso-wrap-style:none;mso-left-percent:-10001;mso-top-percent:-10001;mso-position-horizontal:absolute;mso-position-horizontal-relative:char;mso-position-vertical:absolute;mso-position-vertical-relative:line;mso-left-percent:-10001;mso-top-percent:-10001;v-text-anchor:middle" arcsize=".5" o:gfxdata="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" fillcolor="#fbfcfe" strokecolor="#cdd7e1" strokeweight=".5pt">
                 <v:stroke joinstyle="miter"/>
                 <v:textbox style="mso-fit-shape-to-text:t" inset="1mm,0,1mm,0">
                   <w:txbxContent>
@@ -2193,9 +2193,9 @@
         <mc:AlternateContent>
           <mc:Choice Requires="wps">
             <w:drawing>
-              <wp:inline distT="0" distB="0" distL="0" distR="0" wp14:anchorId="75966B2A" wp14:editId="7E88D5CC">
-                <wp:extent cx="917931" cy="264788"/>
-                <wp:effectExtent l="0" t="0" r="20955" b="24130"/>
+              <wp:inline distT="0" distB="0" distL="0" distR="0" wp14:anchorId="75966B2A" wp14:editId="569B3FB3">
+                <wp:extent cx="917931" cy="205200"/>
+                <wp:effectExtent l="0" t="0" r="19685" b="22860"/>
                 <wp:docPr id="816134111" name="Rectangle: Rounded Corners 816134111"/>
                 <wp:cNvGraphicFramePr/>
                 <a:graphic xmlns:a="http://schemas.openxmlformats.org/drawingml/2006/main">
@@ -2205,7 +2205,7 @@
                       <wps:spPr>
                         <a:xfrm>
                           <a:off x="0" y="0"/>
-                          <a:ext cx="917931" cy="264788"/>
+                          <a:ext cx="917931" cy="205200"/>
                         </a:xfrm>
                         <a:prstGeom prst="roundRect">
                           <a:avLst>
@@ -2274,7 +2274,7 @@
           </mc:Choice>
           <mc:Fallback>
             <w:pict>
-              <v:roundrect w14:anchorId="75966B2A" id="Rectangle: Rounded Corners 816134111" o:spid="_x0000_s1034" style="width:72.3pt;height:20.85pt;visibility:visible;mso-wrap-style:none;mso-left-percent:-10001;mso-top-percent:-10001;mso-position-horizontal:absolute;mso-position-horizontal-relative:char;mso-position-vertical:absolute;mso-position-vertical-relative:line;mso-left-percent:-10001;mso-top-percent:-10001;v-text-anchor:middle" arcsize=".5" o:gfxdata="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" fillcolor="#fbfcfe" strokecolor="#cdd7e1" strokeweight=".5pt">
+              <v:roundrect w14:anchorId="75966B2A" id="Rectangle: Rounded Corners 816134111" o:spid="_x0000_s1034" style="width:72.3pt;height:16.15pt;visibility:visible;mso-wrap-style:none;mso-left-percent:-10001;mso-top-percent:-10001;mso-position-horizontal:absolute;mso-position-horizontal-relative:char;mso-position-vertical:absolute;mso-position-vertical-relative:line;mso-left-percent:-10001;mso-top-percent:-10001;v-text-anchor:middle" arcsize=".5" o:gfxdata="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" fillcolor="#fbfcfe" strokecolor="#cdd7e1" strokeweight=".5pt">
                 <v:stroke joinstyle="miter"/>
                 <v:textbox style="mso-fit-shape-to-text:t" inset="1mm,0,1mm,0">
                   <w:txbxContent>
@@ -2323,9 +2323,9 @@
         <mc:AlternateContent>
           <mc:Choice Requires="wps">
             <w:drawing>
-              <wp:inline distT="0" distB="0" distL="0" distR="0" wp14:anchorId="38B0197F" wp14:editId="56CEF866">
-                <wp:extent cx="917931" cy="264788"/>
-                <wp:effectExtent l="0" t="0" r="20955" b="24130"/>
+              <wp:inline distT="0" distB="0" distL="0" distR="0" wp14:anchorId="38B0197F" wp14:editId="335D33D2">
+                <wp:extent cx="917931" cy="205200"/>
+                <wp:effectExtent l="0" t="0" r="10795" b="22860"/>
                 <wp:docPr id="786012888" name="Rectangle: Rounded Corners 786012888"/>
                 <wp:cNvGraphicFramePr/>
                 <a:graphic xmlns:a="http://schemas.openxmlformats.org/drawingml/2006/main">
@@ -2335,7 +2335,7 @@
                       <wps:spPr>
                         <a:xfrm>
                           <a:off x="0" y="0"/>
-                          <a:ext cx="917931" cy="264788"/>
+                          <a:ext cx="917931" cy="205200"/>
                         </a:xfrm>
                         <a:prstGeom prst="roundRect">
                           <a:avLst>
@@ -2404,7 +2404,7 @@
           </mc:Choice>
           <mc:Fallback>
             <w:pict>
-              <v:roundrect w14:anchorId="38B0197F" id="Rectangle: Rounded Corners 786012888" o:spid="_x0000_s1035" style="width:72.3pt;height:20.85pt;visibility:visible;mso-wrap-style:none;mso-left-percent:-10001;mso-top-percent:-10001;mso-position-horizontal:absolute;mso-position-horizontal-relative:char;mso-position-vertical:absolute;mso-position-vertical-relative:line;mso-left-percent:-10001;mso-top-percent:-10001;v-text-anchor:middle" arcsize=".5" o:gfxdata="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" fillcolor="#fbfcfe" strokecolor="#cdd7e1" strokeweight=".5pt">
+              <v:roundrect w14:anchorId="38B0197F" id="Rectangle: Rounded Corners 786012888" o:spid="_x0000_s1035" style="width:72.3pt;height:16.15pt;visibility:visible;mso-wrap-style:none;mso-left-percent:-10001;mso-top-percent:-10001;mso-position-horizontal:absolute;mso-position-horizontal-relative:char;mso-position-vertical:absolute;mso-position-vertical-relative:line;mso-left-percent:-10001;mso-top-percent:-10001;v-text-anchor:middle" arcsize=".5" o:gfxdata="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" fillcolor="#fbfcfe" strokecolor="#cdd7e1" strokeweight=".5pt">
                 <v:stroke joinstyle="miter"/>
                 <v:textbox style="mso-fit-shape-to-text:t" inset="1mm,0,1mm,0">
                   <w:txbxContent>
@@ -2453,9 +2453,9 @@
         <mc:AlternateContent>
           <mc:Choice Requires="wps">
             <w:drawing>
-              <wp:inline distT="0" distB="0" distL="0" distR="0" wp14:anchorId="138C818F" wp14:editId="390D0F79">
-                <wp:extent cx="917931" cy="264788"/>
-                <wp:effectExtent l="0" t="0" r="23495" b="24130"/>
+              <wp:inline distT="0" distB="0" distL="0" distR="0" wp14:anchorId="138C818F" wp14:editId="72D615B6">
+                <wp:extent cx="917931" cy="205200"/>
+                <wp:effectExtent l="0" t="0" r="22225" b="22860"/>
                 <wp:docPr id="1515408617" name="Rectangle: Rounded Corners 1515408617"/>
                 <wp:cNvGraphicFramePr/>
                 <a:graphic xmlns:a="http://schemas.openxmlformats.org/drawingml/2006/main">
@@ -2465,7 +2465,7 @@
                       <wps:spPr>
                         <a:xfrm>
                           <a:off x="0" y="0"/>
-                          <a:ext cx="917931" cy="264788"/>
+                          <a:ext cx="917931" cy="205200"/>
                         </a:xfrm>
                         <a:prstGeom prst="roundRect">
                           <a:avLst>
@@ -2534,7 +2534,7 @@
           </mc:Choice>
           <mc:Fallback>
             <w:pict>
-              <v:roundrect w14:anchorId="138C818F" id="Rectangle: Rounded Corners 1515408617" o:spid="_x0000_s1036" style="width:72.3pt;height:20.85pt;visibility:visible;mso-wrap-style:none;mso-left-percent:-10001;mso-top-percent:-10001;mso-position-horizontal:absolute;mso-position-horizontal-relative:char;mso-position-vertical:absolute;mso-position-vertical-relative:line;mso-left-percent:-10001;mso-top-percent:-10001;v-text-anchor:middle" arcsize=".5" o:gfxdata="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" fillcolor="#fbfcfe" strokecolor="#cdd7e1" strokeweight=".5pt">
+              <v:roundrect w14:anchorId="138C818F" id="Rectangle: Rounded Corners 1515408617" o:spid="_x0000_s1036" style="width:72.3pt;height:16.15pt;visibility:visible;mso-wrap-style:none;mso-left-percent:-10001;mso-top-percent:-10001;mso-position-horizontal:absolute;mso-position-horizontal-relative:char;mso-position-vertical:absolute;mso-position-vertical-relative:line;mso-left-percent:-10001;mso-top-percent:-10001;v-text-anchor:middle" arcsize=".5" o:gfxdata="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" fillcolor="#fbfcfe" strokecolor="#cdd7e1" strokeweight=".5pt">
                 <v:stroke joinstyle="miter"/>
                 <v:textbox style="mso-fit-shape-to-text:t" inset="1mm,0,1mm,0">
                   <w:txbxContent>
@@ -2583,9 +2583,9 @@
         <mc:AlternateContent>
           <mc:Choice Requires="wps">
             <w:drawing>
-              <wp:inline distT="0" distB="0" distL="0" distR="0" wp14:anchorId="102FDCCE" wp14:editId="45175672">
-                <wp:extent cx="917931" cy="264788"/>
-                <wp:effectExtent l="0" t="0" r="24765" b="24130"/>
+              <wp:inline distT="0" distB="0" distL="0" distR="0" wp14:anchorId="102FDCCE" wp14:editId="06989DE4">
+                <wp:extent cx="917931" cy="205200"/>
+                <wp:effectExtent l="0" t="0" r="23495" b="22860"/>
                 <wp:docPr id="282526838" name="Rectangle: Rounded Corners 282526838"/>
                 <wp:cNvGraphicFramePr/>
                 <a:graphic xmlns:a="http://schemas.openxmlformats.org/drawingml/2006/main">
@@ -2595,7 +2595,7 @@
                       <wps:spPr>
                         <a:xfrm>
                           <a:off x="0" y="0"/>
-                          <a:ext cx="917931" cy="264788"/>
+                          <a:ext cx="917931" cy="205200"/>
                         </a:xfrm>
                         <a:prstGeom prst="roundRect">
                           <a:avLst>
@@ -2664,7 +2664,7 @@
           </mc:Choice>
           <mc:Fallback>
             <w:pict>
-              <v:roundrect w14:anchorId="102FDCCE" id="Rectangle: Rounded Corners 282526838" o:spid="_x0000_s1037" style="width:72.3pt;height:20.85pt;visibility:visible;mso-wrap-style:none;mso-left-percent:-10001;mso-top-percent:-10001;mso-position-horizontal:absolute;mso-position-horizontal-relative:char;mso-position-vertical:absolute;mso-position-vertical-relative:line;mso-left-percent:-10001;mso-top-percent:-10001;v-text-anchor:middle" arcsize=".5" o:gfxdata="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" fillcolor="#fbfcfe" strokecolor="#cdd7e1" strokeweight=".5pt">
+              <v:roundrect w14:anchorId="102FDCCE" id="Rectangle: Rounded Corners 282526838" o:spid="_x0000_s1037" style="width:72.3pt;height:16.15pt;visibility:visible;mso-wrap-style:none;mso-left-percent:-10001;mso-top-percent:-10001;mso-position-horizontal:absolute;mso-position-horizontal-relative:char;mso-position-vertical:absolute;mso-position-vertical-relative:line;mso-left-percent:-10001;mso-top-percent:-10001;v-text-anchor:middle" arcsize=".5" o:gfxdata="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" fillcolor="#fbfcfe" strokecolor="#cdd7e1" strokeweight=".5pt">
                 <v:stroke joinstyle="miter"/>
                 <v:textbox style="mso-fit-shape-to-text:t" inset="1mm,0,1mm,0">
                   <w:txbxContent>
@@ -2713,9 +2713,9 @@
         <mc:AlternateContent>
           <mc:Choice Requires="wps">
             <w:drawing>
-              <wp:inline distT="0" distB="0" distL="0" distR="0" wp14:anchorId="1B58A76C" wp14:editId="08D6B895">
-                <wp:extent cx="917931" cy="264788"/>
-                <wp:effectExtent l="0" t="0" r="12065" b="24130"/>
+              <wp:inline distT="0" distB="0" distL="0" distR="0" wp14:anchorId="1B58A76C" wp14:editId="1FBC8047">
+                <wp:extent cx="917931" cy="205200"/>
+                <wp:effectExtent l="0" t="0" r="10795" b="22860"/>
                 <wp:docPr id="602260413" name="Rectangle: Rounded Corners 602260413"/>
                 <wp:cNvGraphicFramePr/>
                 <a:graphic xmlns:a="http://schemas.openxmlformats.org/drawingml/2006/main">
@@ -2725,7 +2725,7 @@
                       <wps:spPr>
                         <a:xfrm>
                           <a:off x="0" y="0"/>
-                          <a:ext cx="917931" cy="264788"/>
+                          <a:ext cx="917931" cy="205200"/>
                         </a:xfrm>
                         <a:prstGeom prst="roundRect">
                           <a:avLst>
@@ -2794,7 +2794,7 @@
           </mc:Choice>
           <mc:Fallback>
             <w:pict>
-              <v:roundrect w14:anchorId="1B58A76C" id="Rectangle: Rounded Corners 602260413" o:spid="_x0000_s1038" style="width:72.3pt;height:20.85pt;visibility:visible;mso-wrap-style:none;mso-left-percent:-10001;mso-top-percent:-10001;mso-position-horizontal:absolute;mso-position-horizontal-relative:char;mso-position-vertical:absolute;mso-position-vertical-relative:line;mso-left-percent:-10001;mso-top-percent:-10001;v-text-anchor:middle" arcsize=".5" o:gfxdata="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" fillcolor="#fbfcfe" strokecolor="#cdd7e1" strokeweight=".5pt">
+              <v:roundrect w14:anchorId="1B58A76C" id="Rectangle: Rounded Corners 602260413" o:spid="_x0000_s1038" style="width:72.3pt;height:16.15pt;visibility:visible;mso-wrap-style:none;mso-left-percent:-10001;mso-top-percent:-10001;mso-position-horizontal:absolute;mso-position-horizontal-relative:char;mso-position-vertical:absolute;mso-position-vertical-relative:line;mso-left-percent:-10001;mso-top-percent:-10001;v-text-anchor:middle" arcsize=".5" o:gfxdata="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" fillcolor="#fbfcfe" strokecolor="#cdd7e1" strokeweight=".5pt">
                 <v:stroke joinstyle="miter"/>
                 <v:textbox style="mso-fit-shape-to-text:t" inset="1mm,0,1mm,0">
                   <w:txbxContent>
@@ -2843,9 +2843,9 @@
         <mc:AlternateContent>
           <mc:Choice Requires="wps">
             <w:drawing>
-              <wp:inline distT="0" distB="0" distL="0" distR="0" wp14:anchorId="51C2758A" wp14:editId="6B586C52">
-                <wp:extent cx="917931" cy="264788"/>
-                <wp:effectExtent l="0" t="0" r="17145" b="24130"/>
+              <wp:inline distT="0" distB="0" distL="0" distR="0" wp14:anchorId="51C2758A" wp14:editId="582595AC">
+                <wp:extent cx="917931" cy="205200"/>
+                <wp:effectExtent l="0" t="0" r="15875" b="22860"/>
                 <wp:docPr id="1278378576" name="Rectangle: Rounded Corners 1278378576"/>
                 <wp:cNvGraphicFramePr/>
                 <a:graphic xmlns:a="http://schemas.openxmlformats.org/drawingml/2006/main">
@@ -2855,7 +2855,7 @@
                       <wps:spPr>
                         <a:xfrm>
                           <a:off x="0" y="0"/>
-                          <a:ext cx="917931" cy="264788"/>
+                          <a:ext cx="917931" cy="205200"/>
                         </a:xfrm>
                         <a:prstGeom prst="roundRect">
                           <a:avLst>
@@ -2924,7 +2924,7 @@
           </mc:Choice>
           <mc:Fallback>
             <w:pict>
-              <v:roundrect w14:anchorId="51C2758A" id="Rectangle: Rounded Corners 1278378576" o:spid="_x0000_s1039" style="width:72.3pt;height:20.85pt;visibility:visible;mso-wrap-style:none;mso-left-percent:-10001;mso-top-percent:-10001;mso-position-horizontal:absolute;mso-position-horizontal-relative:char;mso-position-vertical:absolute;mso-position-vertical-relative:line;mso-left-percent:-10001;mso-top-percent:-10001;v-text-anchor:middle" arcsize=".5" o:gfxdata="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" fillcolor="#fbfcfe" strokecolor="#cdd7e1" strokeweight=".5pt">
+              <v:roundrect w14:anchorId="51C2758A" id="Rectangle: Rounded Corners 1278378576" o:spid="_x0000_s1039" style="width:72.3pt;height:16.15pt;visibility:visible;mso-wrap-style:none;mso-left-percent:-10001;mso-top-percent:-10001;mso-position-horizontal:absolute;mso-position-horizontal-relative:char;mso-position-vertical:absolute;mso-position-vertical-relative:line;mso-left-percent:-10001;mso-top-percent:-10001;v-text-anchor:middle" arcsize=".5" o:gfxdata="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" fillcolor="#fbfcfe" strokecolor="#cdd7e1" strokeweight=".5pt">
                 <v:stroke joinstyle="miter"/>
                 <v:textbox style="mso-fit-shape-to-text:t" inset="1mm,0,1mm,0">
                   <w:txbxContent>
@@ -2973,9 +2973,9 @@
         <mc:AlternateContent>
           <mc:Choice Requires="wps">
             <w:drawing>
-              <wp:inline distT="0" distB="0" distL="0" distR="0" wp14:anchorId="1C0EFFB6" wp14:editId="53C6A80B">
-                <wp:extent cx="917931" cy="264788"/>
-                <wp:effectExtent l="0" t="0" r="26670" b="24130"/>
+              <wp:inline distT="0" distB="0" distL="0" distR="0" wp14:anchorId="1C0EFFB6" wp14:editId="520D1005">
+                <wp:extent cx="917931" cy="205200"/>
+                <wp:effectExtent l="0" t="0" r="25400" b="22860"/>
                 <wp:docPr id="37739676" name="Rectangle: Rounded Corners 37739676"/>
                 <wp:cNvGraphicFramePr/>
                 <a:graphic xmlns:a="http://schemas.openxmlformats.org/drawingml/2006/main">
@@ -2985,7 +2985,7 @@
                       <wps:spPr>
                         <a:xfrm>
                           <a:off x="0" y="0"/>
-                          <a:ext cx="917931" cy="264788"/>
+                          <a:ext cx="917931" cy="205200"/>
                         </a:xfrm>
                         <a:prstGeom prst="roundRect">
                           <a:avLst>
@@ -3054,7 +3054,7 @@
           </mc:Choice>
           <mc:Fallback>
             <w:pict>
-              <v:roundrect w14:anchorId="1C0EFFB6" id="Rectangle: Rounded Corners 37739676" o:spid="_x0000_s1040" style="width:72.3pt;height:20.85pt;visibility:visible;mso-wrap-style:none;mso-left-percent:-10001;mso-top-percent:-10001;mso-position-horizontal:absolute;mso-position-horizontal-relative:char;mso-position-vertical:absolute;mso-position-vertical-relative:line;mso-left-percent:-10001;mso-top-percent:-10001;v-text-anchor:middle" arcsize=".5" o:gfxdata="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" fillcolor="#fbfcfe" strokecolor="#cdd7e1" strokeweight=".5pt">
+              <v:roundrect w14:anchorId="1C0EFFB6" id="Rectangle: Rounded Corners 37739676" o:spid="_x0000_s1040" style="width:72.3pt;height:16.15pt;visibility:visible;mso-wrap-style:none;mso-left-percent:-10001;mso-top-percent:-10001;mso-position-horizontal:absolute;mso-position-horizontal-relative:char;mso-position-vertical:absolute;mso-position-vertical-relative:line;mso-left-percent:-10001;mso-top-percent:-10001;v-text-anchor:middle" arcsize=".5" o:gfxdata="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" fillcolor="#fbfcfe" strokecolor="#cdd7e1" strokeweight=".5pt">
                 <v:stroke joinstyle="miter"/>
                 <v:textbox style="mso-fit-shape-to-text:t" inset="1mm,0,1mm,0">
                   <w:txbxContent>
@@ -3103,9 +3103,9 @@
         <mc:AlternateContent>
           <mc:Choice Requires="wps">
             <w:drawing>
-              <wp:inline distT="0" distB="0" distL="0" distR="0" wp14:anchorId="17B02C03" wp14:editId="5C951A79">
-                <wp:extent cx="917931" cy="264788"/>
-                <wp:effectExtent l="0" t="0" r="20955" b="24130"/>
+              <wp:inline distT="0" distB="0" distL="0" distR="0" wp14:anchorId="17B02C03" wp14:editId="5B9275A2">
+                <wp:extent cx="917931" cy="205200"/>
+                <wp:effectExtent l="0" t="0" r="26035" b="22860"/>
                 <wp:docPr id="1056936186" name="Rectangle: Rounded Corners 1056936186"/>
                 <wp:cNvGraphicFramePr/>
                 <a:graphic xmlns:a="http://schemas.openxmlformats.org/drawingml/2006/main">
@@ -3115,7 +3115,7 @@
                       <wps:spPr>
                         <a:xfrm>
                           <a:off x="0" y="0"/>
-                          <a:ext cx="917931" cy="264788"/>
+                          <a:ext cx="917931" cy="205200"/>
                         </a:xfrm>
                         <a:prstGeom prst="roundRect">
                           <a:avLst>
@@ -3184,7 +3184,7 @@
           </mc:Choice>
           <mc:Fallback>
             <w:pict>
-              <v:roundrect w14:anchorId="17B02C03" id="Rectangle: Rounded Corners 1056936186" o:spid="_x0000_s1041" style="width:72.3pt;height:20.85pt;visibility:visible;mso-wrap-style:none;mso-left-percent:-10001;mso-top-percent:-10001;mso-position-horizontal:absolute;mso-position-horizontal-relative:char;mso-position-vertical:absolute;mso-position-vertical-relative:line;mso-left-percent:-10001;mso-top-percent:-10001;v-text-anchor:middle" arcsize=".5" o:gfxdata="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" fillcolor="#fbfcfe" strokecolor="#cdd7e1" strokeweight=".5pt">
+              <v:roundrect w14:anchorId="17B02C03" id="Rectangle: Rounded Corners 1056936186" o:spid="_x0000_s1041" style="width:72.3pt;height:16.15pt;visibility:visible;mso-wrap-style:none;mso-left-percent:-10001;mso-top-percent:-10001;mso-position-horizontal:absolute;mso-position-horizontal-relative:char;mso-position-vertical:absolute;mso-position-vertical-relative:line;mso-left-percent:-10001;mso-top-percent:-10001;v-text-anchor:middle" arcsize=".5" o:gfxdata="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" fillcolor="#fbfcfe" strokecolor="#cdd7e1" strokeweight=".5pt">
                 <v:stroke joinstyle="miter"/>
                 <v:textbox style="mso-fit-shape-to-text:t" inset="1mm,0,1mm,0">
                   <w:txbxContent>
@@ -3253,9 +3253,9 @@
         <mc:AlternateContent>
           <mc:Choice Requires="wps">
             <w:drawing>
-              <wp:inline distT="0" distB="0" distL="0" distR="0" wp14:anchorId="645AE579" wp14:editId="0E2243E1">
-                <wp:extent cx="917931" cy="264788"/>
-                <wp:effectExtent l="0" t="0" r="15875" b="24130"/>
+              <wp:inline distT="0" distB="0" distL="0" distR="0" wp14:anchorId="645AE579" wp14:editId="5923B7E5">
+                <wp:extent cx="917931" cy="205200"/>
+                <wp:effectExtent l="0" t="0" r="14605" b="22860"/>
                 <wp:docPr id="1915538633" name="Rectangle: Rounded Corners 1915538633"/>
                 <wp:cNvGraphicFramePr/>
                 <a:graphic xmlns:a="http://schemas.openxmlformats.org/drawingml/2006/main">
@@ -3265,7 +3265,7 @@
                       <wps:spPr>
                         <a:xfrm>
                           <a:off x="0" y="0"/>
-                          <a:ext cx="917931" cy="264788"/>
+                          <a:ext cx="917931" cy="205200"/>
                         </a:xfrm>
                         <a:prstGeom prst="roundRect">
                           <a:avLst>
@@ -3334,7 +3334,7 @@
           </mc:Choice>
           <mc:Fallback>
             <w:pict>
-              <v:roundrect w14:anchorId="645AE579" id="Rectangle: Rounded Corners 1915538633" o:spid="_x0000_s1042" style="width:72.3pt;height:20.85pt;visibility:visible;mso-wrap-style:none;mso-left-percent:-10001;mso-top-percent:-10001;mso-position-horizontal:absolute;mso-position-horizontal-relative:char;mso-position-vertical:absolute;mso-position-vertical-relative:line;mso-left-percent:-10001;mso-top-percent:-10001;v-text-anchor:middle" arcsize=".5" o:gfxdata="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" fillcolor="#fbfcfe" strokecolor="#cdd7e1" strokeweight=".5pt">
+              <v:roundrect w14:anchorId="645AE579" id="Rectangle: Rounded Corners 1915538633" o:spid="_x0000_s1042" style="width:72.3pt;height:16.15pt;visibility:visible;mso-wrap-style:none;mso-left-percent:-10001;mso-top-percent:-10001;mso-position-horizontal:absolute;mso-position-horizontal-relative:char;mso-position-vertical:absolute;mso-position-vertical-relative:line;mso-left-percent:-10001;mso-top-percent:-10001;v-text-anchor:middle" arcsize=".5" o:gfxdata="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" fillcolor="#fbfcfe" strokecolor="#cdd7e1" strokeweight=".5pt">
                 <v:stroke joinstyle="miter"/>
                 <v:textbox style="mso-fit-shape-to-text:t" inset="1mm,0,1mm,0">
                   <w:txbxContent>
@@ -3383,9 +3383,9 @@
         <mc:AlternateContent>
           <mc:Choice Requires="wps">
             <w:drawing>
-              <wp:inline distT="0" distB="0" distL="0" distR="0" wp14:anchorId="7D1B8681" wp14:editId="4EF52CAF">
-                <wp:extent cx="917931" cy="264788"/>
-                <wp:effectExtent l="0" t="0" r="15875" b="24130"/>
+              <wp:inline distT="0" distB="0" distL="0" distR="0" wp14:anchorId="7D1B8681" wp14:editId="64C3FFB7">
+                <wp:extent cx="917931" cy="205200"/>
+                <wp:effectExtent l="0" t="0" r="14605" b="22860"/>
                 <wp:docPr id="647909533" name="Rectangle: Rounded Corners 647909533"/>
                 <wp:cNvGraphicFramePr/>
                 <a:graphic xmlns:a="http://schemas.openxmlformats.org/drawingml/2006/main">
@@ -3395,7 +3395,7 @@
                       <wps:spPr>
                         <a:xfrm>
                           <a:off x="0" y="0"/>
-                          <a:ext cx="917931" cy="264788"/>
+                          <a:ext cx="917931" cy="205200"/>
                         </a:xfrm>
                         <a:prstGeom prst="roundRect">
                           <a:avLst>
@@ -3464,7 +3464,7 @@
           </mc:Choice>
           <mc:Fallback>
             <w:pict>
-              <v:roundrect w14:anchorId="7D1B8681" id="Rectangle: Rounded Corners 647909533" o:spid="_x0000_s1043" style="width:72.3pt;height:20.85pt;visibility:visible;mso-wrap-style:none;mso-left-percent:-10001;mso-top-percent:-10001;mso-position-horizontal:absolute;mso-position-horizontal-relative:char;mso-position-vertical:absolute;mso-position-vertical-relative:line;mso-left-percent:-10001;mso-top-percent:-10001;v-text-anchor:middle" arcsize=".5" o:gfxdata="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" fillcolor="#fbfcfe" strokecolor="#cdd7e1" strokeweight=".5pt">
+              <v:roundrect w14:anchorId="7D1B8681" id="Rectangle: Rounded Corners 647909533" o:spid="_x0000_s1043" style="width:72.3pt;height:16.15pt;visibility:visible;mso-wrap-style:none;mso-left-percent:-10001;mso-top-percent:-10001;mso-position-horizontal:absolute;mso-position-horizontal-relative:char;mso-position-vertical:absolute;mso-position-vertical-relative:line;mso-left-percent:-10001;mso-top-percent:-10001;v-text-anchor:middle" arcsize=".5" o:gfxdata="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" fillcolor="#fbfcfe" strokecolor="#cdd7e1" strokeweight=".5pt">
                 <v:stroke joinstyle="miter"/>
                 <v:textbox style="mso-fit-shape-to-text:t" inset="1mm,0,1mm,0">
                   <w:txbxContent>
@@ -3513,9 +3513,9 @@
         <mc:AlternateContent>
           <mc:Choice Requires="wps">
             <w:drawing>
-              <wp:inline distT="0" distB="0" distL="0" distR="0" wp14:anchorId="66AF738B" wp14:editId="17F134A2">
-                <wp:extent cx="917931" cy="264788"/>
-                <wp:effectExtent l="0" t="0" r="25400" b="24130"/>
+              <wp:inline distT="0" distB="0" distL="0" distR="0" wp14:anchorId="66AF738B" wp14:editId="4745DC06">
+                <wp:extent cx="917931" cy="205200"/>
+                <wp:effectExtent l="0" t="0" r="24130" b="22860"/>
                 <wp:docPr id="644817981" name="Rectangle: Rounded Corners 644817981"/>
                 <wp:cNvGraphicFramePr/>
                 <a:graphic xmlns:a="http://schemas.openxmlformats.org/drawingml/2006/main">
@@ -3525,7 +3525,7 @@
                       <wps:spPr>
                         <a:xfrm>
                           <a:off x="0" y="0"/>
-                          <a:ext cx="917931" cy="264788"/>
+                          <a:ext cx="917931" cy="205200"/>
                         </a:xfrm>
                         <a:prstGeom prst="roundRect">
                           <a:avLst>
@@ -3581,7 +3581,7 @@
           </mc:Choice>
           <mc:Fallback>
             <w:pict>
-              <v:roundrect w14:anchorId="66AF738B" id="Rectangle: Rounded Corners 644817981" o:spid="_x0000_s1044" style="width:72.3pt;height:20.85pt;visibility:visible;mso-wrap-style:none;mso-left-percent:-10001;mso-top-percent:-10001;mso-position-horizontal:absolute;mso-position-horizontal-relative:char;mso-position-vertical:absolute;mso-position-vertical-relative:line;mso-left-percent:-10001;mso-top-percent:-10001;v-text-anchor:middle" arcsize=".5" o:gfxdata="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" fillcolor="#fbfcfe" strokecolor="#cdd7e1" strokeweight=".5pt">
+              <v:roundrect w14:anchorId="66AF738B" id="Rectangle: Rounded Corners 644817981" o:spid="_x0000_s1044" style="width:72.3pt;height:16.15pt;visibility:visible;mso-wrap-style:none;mso-left-percent:-10001;mso-top-percent:-10001;mso-position-horizontal:absolute;mso-position-horizontal-relative:char;mso-position-vertical:absolute;mso-position-vertical-relative:line;mso-left-percent:-10001;mso-top-percent:-10001;v-text-anchor:middle" arcsize=".5" o:gfxdata="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" fillcolor="#fbfcfe" strokecolor="#cdd7e1" strokeweight=".5pt">
                 <v:stroke joinstyle="miter"/>
                 <v:textbox style="mso-fit-shape-to-text:t" inset="1mm,0,1mm,0">
                   <w:txbxContent>
@@ -3630,9 +3630,9 @@
         <mc:AlternateContent>
           <mc:Choice Requires="wps">
             <w:drawing>
-              <wp:inline distT="0" distB="0" distL="0" distR="0" wp14:anchorId="4E7EB52E" wp14:editId="2155C396">
-                <wp:extent cx="917931" cy="264788"/>
-                <wp:effectExtent l="0" t="0" r="17145" b="24130"/>
+              <wp:inline distT="0" distB="0" distL="0" distR="0" wp14:anchorId="4E7EB52E" wp14:editId="631E1396">
+                <wp:extent cx="917931" cy="205200"/>
+                <wp:effectExtent l="0" t="0" r="15875" b="22860"/>
                 <wp:docPr id="2060927205" name="Rectangle: Rounded Corners 2060927205"/>
                 <wp:cNvGraphicFramePr/>
                 <a:graphic xmlns:a="http://schemas.openxmlformats.org/drawingml/2006/main">
@@ -3642,7 +3642,7 @@
                       <wps:spPr>
                         <a:xfrm>
                           <a:off x="0" y="0"/>
-                          <a:ext cx="917931" cy="264788"/>
+                          <a:ext cx="917931" cy="205200"/>
                         </a:xfrm>
                         <a:prstGeom prst="roundRect">
                           <a:avLst>
@@ -3711,7 +3711,7 @@
           </mc:Choice>
           <mc:Fallback>
             <w:pict>
-              <v:roundrect w14:anchorId="4E7EB52E" id="Rectangle: Rounded Corners 2060927205" o:spid="_x0000_s1045" style="width:72.3pt;height:20.85pt;visibility:visible;mso-wrap-style:none;mso-left-percent:-10001;mso-top-percent:-10001;mso-position-horizontal:absolute;mso-position-horizontal-relative:char;mso-position-vertical:absolute;mso-position-vertical-relative:line;mso-left-percent:-10001;mso-top-percent:-10001;v-text-anchor:middle" arcsize=".5" o:gfxdata="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" fillcolor="#fbfcfe" strokecolor="#cdd7e1" strokeweight=".5pt">
+              <v:roundrect w14:anchorId="4E7EB52E" id="Rectangle: Rounded Corners 2060927205" o:spid="_x0000_s1045" style="width:72.3pt;height:16.15pt;visibility:visible;mso-wrap-style:none;mso-left-percent:-10001;mso-top-percent:-10001;mso-position-horizontal:absolute;mso-position-horizontal-relative:char;mso-position-vertical:absolute;mso-position-vertical-relative:line;mso-left-percent:-10001;mso-top-percent:-10001;v-text-anchor:middle" arcsize=".5" o:gfxdata="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" fillcolor="#fbfcfe" strokecolor="#cdd7e1" strokeweight=".5pt">
                 <v:stroke joinstyle="miter"/>
                 <v:textbox style="mso-fit-shape-to-text:t" inset="1mm,0,1mm,0">
                   <w:txbxContent>
@@ -3760,9 +3760,9 @@
         <mc:AlternateContent>
           <mc:Choice Requires="wps">
             <w:drawing>
-              <wp:inline distT="0" distB="0" distL="0" distR="0" wp14:anchorId="410015A9" wp14:editId="2AFCE3DF">
-                <wp:extent cx="917931" cy="264788"/>
-                <wp:effectExtent l="0" t="0" r="27940" b="24130"/>
+              <wp:inline distT="0" distB="0" distL="0" distR="0" wp14:anchorId="410015A9" wp14:editId="1300DB79">
+                <wp:extent cx="917931" cy="205200"/>
+                <wp:effectExtent l="0" t="0" r="26670" b="22860"/>
                 <wp:docPr id="2045362469" name="Rectangle: Rounded Corners 2045362469"/>
                 <wp:cNvGraphicFramePr/>
                 <a:graphic xmlns:a="http://schemas.openxmlformats.org/drawingml/2006/main">
@@ -3772,7 +3772,7 @@
                       <wps:spPr>
                         <a:xfrm>
                           <a:off x="0" y="0"/>
-                          <a:ext cx="917931" cy="264788"/>
+                          <a:ext cx="917931" cy="205200"/>
                         </a:xfrm>
                         <a:prstGeom prst="roundRect">
                           <a:avLst>
@@ -3857,7 +3857,7 @@
           </mc:Choice>
           <mc:Fallback>
             <w:pict>
-              <v:roundrect w14:anchorId="410015A9" id="Rectangle: Rounded Corners 2045362469" o:spid="_x0000_s1046" style="width:72.3pt;height:20.85pt;visibility:visible;mso-wrap-style:none;mso-left-percent:-10001;mso-top-percent:-10001;mso-position-horizontal:absolute;mso-position-horizontal-relative:char;mso-position-vertical:absolute;mso-position-vertical-relative:line;mso-left-percent:-10001;mso-top-percent:-10001;v-text-anchor:middle" arcsize=".5" o:gfxdata="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" fillcolor="#fbfcfe" strokecolor="#cdd7e1" strokeweight=".5pt">
+              <v:roundrect w14:anchorId="410015A9" id="Rectangle: Rounded Corners 2045362469" o:spid="_x0000_s1046" style="width:72.3pt;height:16.15pt;visibility:visible;mso-wrap-style:none;mso-left-percent:-10001;mso-top-percent:-10001;mso-position-horizontal:absolute;mso-position-horizontal-relative:char;mso-position-vertical:absolute;mso-position-vertical-relative:line;mso-left-percent:-10001;mso-top-percent:-10001;v-text-anchor:middle" arcsize=".5" o:gfxdata="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" fillcolor="#fbfcfe" strokecolor="#cdd7e1" strokeweight=".5pt">
                 <v:stroke joinstyle="miter"/>
                 <v:textbox style="mso-fit-shape-to-text:t" inset="1mm,0,1mm,0">
                   <w:txbxContent>
@@ -3922,9 +3922,9 @@
         <mc:AlternateContent>
           <mc:Choice Requires="wps">
             <w:drawing>
-              <wp:inline distT="0" distB="0" distL="0" distR="0" wp14:anchorId="037D5F28" wp14:editId="251AA6D7">
-                <wp:extent cx="917931" cy="264788"/>
-                <wp:effectExtent l="0" t="0" r="12065" b="24130"/>
+              <wp:inline distT="0" distB="0" distL="0" distR="0" wp14:anchorId="037D5F28" wp14:editId="69EBC4C7">
+                <wp:extent cx="917931" cy="205200"/>
+                <wp:effectExtent l="0" t="0" r="10795" b="22860"/>
                 <wp:docPr id="907238600" name="Rectangle: Rounded Corners 907238600"/>
                 <wp:cNvGraphicFramePr/>
                 <a:graphic xmlns:a="http://schemas.openxmlformats.org/drawingml/2006/main">
@@ -3934,7 +3934,7 @@
                       <wps:spPr>
                         <a:xfrm>
                           <a:off x="0" y="0"/>
-                          <a:ext cx="917931" cy="264788"/>
+                          <a:ext cx="917931" cy="205200"/>
                         </a:xfrm>
                         <a:prstGeom prst="roundRect">
                           <a:avLst>
@@ -4003,7 +4003,7 @@
           </mc:Choice>
           <mc:Fallback>
             <w:pict>
-              <v:roundrect w14:anchorId="037D5F28" id="Rectangle: Rounded Corners 907238600" o:spid="_x0000_s1047" style="width:72.3pt;height:20.85pt;visibility:visible;mso-wrap-style:none;mso-left-percent:-10001;mso-top-percent:-10001;mso-position-horizontal:absolute;mso-position-horizontal-relative:char;mso-position-vertical:absolute;mso-position-vertical-relative:line;mso-left-percent:-10001;mso-top-percent:-10001;v-text-anchor:middle" arcsize=".5" o:gfxdata="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" fillcolor="#fbfcfe" strokecolor="#cdd7e1" strokeweight=".5pt">
+              <v:roundrect w14:anchorId="037D5F28" id="Rectangle: Rounded Corners 907238600" o:spid="_x0000_s1047" style="width:72.3pt;height:16.15pt;visibility:visible;mso-wrap-style:none;mso-left-percent:-10001;mso-top-percent:-10001;mso-position-horizontal:absolute;mso-position-horizontal-relative:char;mso-position-vertical:absolute;mso-position-vertical-relative:line;mso-left-percent:-10001;mso-top-percent:-10001;v-text-anchor:middle" arcsize=".5" o:gfxdata="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" fillcolor="#fbfcfe" strokecolor="#cdd7e1" strokeweight=".5pt">
                 <v:stroke joinstyle="miter"/>
                 <v:textbox style="mso-fit-shape-to-text:t" inset="1mm,0,1mm,0">
                   <w:txbxContent>
@@ -4052,9 +4052,9 @@
         <mc:AlternateContent>
           <mc:Choice Requires="wps">
             <w:drawing>
-              <wp:inline distT="0" distB="0" distL="0" distR="0" wp14:anchorId="45887515" wp14:editId="1F0092D4">
-                <wp:extent cx="917931" cy="264788"/>
-                <wp:effectExtent l="0" t="0" r="26670" b="24130"/>
+              <wp:inline distT="0" distB="0" distL="0" distR="0" wp14:anchorId="45887515" wp14:editId="3B6C209A">
+                <wp:extent cx="917931" cy="205200"/>
+                <wp:effectExtent l="0" t="0" r="21590" b="22860"/>
                 <wp:docPr id="786151762" name="Rectangle: Rounded Corners 786151762"/>
                 <wp:cNvGraphicFramePr/>
                 <a:graphic xmlns:a="http://schemas.openxmlformats.org/drawingml/2006/main">
@@ -4064,7 +4064,7 @@
                       <wps:spPr>
                         <a:xfrm>
                           <a:off x="0" y="0"/>
-                          <a:ext cx="917931" cy="264788"/>
+                          <a:ext cx="917931" cy="205200"/>
                         </a:xfrm>
                         <a:prstGeom prst="roundRect">
                           <a:avLst>
@@ -4133,7 +4133,7 @@
           </mc:Choice>
           <mc:Fallback>
             <w:pict>
-              <v:roundrect w14:anchorId="45887515" id="Rectangle: Rounded Corners 786151762" o:spid="_x0000_s1048" style="width:72.3pt;height:20.85pt;visibility:visible;mso-wrap-style:none;mso-left-percent:-10001;mso-top-percent:-10001;mso-position-horizontal:absolute;mso-position-horizontal-relative:char;mso-position-vertical:absolute;mso-position-vertical-relative:line;mso-left-percent:-10001;mso-top-percent:-10001;v-text-anchor:middle" arcsize=".5" o:gfxdata="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" fillcolor="#fbfcfe" strokecolor="#cdd7e1" strokeweight=".5pt">
+              <v:roundrect w14:anchorId="45887515" id="Rectangle: Rounded Corners 786151762" o:spid="_x0000_s1048" style="width:72.3pt;height:16.15pt;visibility:visible;mso-wrap-style:none;mso-left-percent:-10001;mso-top-percent:-10001;mso-position-horizontal:absolute;mso-position-horizontal-relative:char;mso-position-vertical:absolute;mso-position-vertical-relative:line;mso-left-percent:-10001;mso-top-percent:-10001;v-text-anchor:middle" arcsize=".5" o:gfxdata="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" fillcolor="#fbfcfe" strokecolor="#cdd7e1" strokeweight=".5pt">
                 <v:stroke joinstyle="miter"/>
                 <v:textbox style="mso-fit-shape-to-text:t" inset="1mm,0,1mm,0">
                   <w:txbxContent>
@@ -4182,9 +4182,9 @@
         <mc:AlternateContent>
           <mc:Choice Requires="wps">
             <w:drawing>
-              <wp:inline distT="0" distB="0" distL="0" distR="0" wp14:anchorId="6F04537E" wp14:editId="1403FCD7">
-                <wp:extent cx="917931" cy="264788"/>
-                <wp:effectExtent l="0" t="0" r="12065" b="24130"/>
+              <wp:inline distT="0" distB="0" distL="0" distR="0" wp14:anchorId="6F04537E" wp14:editId="34ACE792">
+                <wp:extent cx="917931" cy="205200"/>
+                <wp:effectExtent l="0" t="0" r="21590" b="22860"/>
                 <wp:docPr id="469124873" name="Rectangle: Rounded Corners 469124873"/>
                 <wp:cNvGraphicFramePr/>
                 <a:graphic xmlns:a="http://schemas.openxmlformats.org/drawingml/2006/main">
@@ -4194,7 +4194,7 @@
                       <wps:spPr>
                         <a:xfrm>
                           <a:off x="0" y="0"/>
-                          <a:ext cx="917931" cy="264788"/>
+                          <a:ext cx="917931" cy="205200"/>
                         </a:xfrm>
                         <a:prstGeom prst="roundRect">
                           <a:avLst>
@@ -4263,7 +4263,7 @@
           </mc:Choice>
           <mc:Fallback>
             <w:pict>
-              <v:roundrect w14:anchorId="6F04537E" id="Rectangle: Rounded Corners 469124873" o:spid="_x0000_s1049" style="width:72.3pt;height:20.85pt;visibility:visible;mso-wrap-style:none;mso-left-percent:-10001;mso-top-percent:-10001;mso-position-horizontal:absolute;mso-position-horizontal-relative:char;mso-position-vertical:absolute;mso-position-vertical-relative:line;mso-left-percent:-10001;mso-top-percent:-10001;v-text-anchor:middle" arcsize=".5" o:gfxdata="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" fillcolor="#fbfcfe" strokecolor="#cdd7e1" strokeweight=".5pt">
+              <v:roundrect w14:anchorId="6F04537E" id="Rectangle: Rounded Corners 469124873" o:spid="_x0000_s1049" style="width:72.3pt;height:16.15pt;visibility:visible;mso-wrap-style:none;mso-left-percent:-10001;mso-top-percent:-10001;mso-position-horizontal:absolute;mso-position-horizontal-relative:char;mso-position-vertical:absolute;mso-position-vertical-relative:line;mso-left-percent:-10001;mso-top-percent:-10001;v-text-anchor:middle" arcsize=".5" o:gfxdata="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" fillcolor="#fbfcfe" strokecolor="#cdd7e1" strokeweight=".5pt">
                 <v:stroke joinstyle="miter"/>
                 <v:textbox style="mso-fit-shape-to-text:t" inset="1mm,0,1mm,0">
                   <w:txbxContent>
@@ -4727,9 +4727,9 @@
         <mc:AlternateContent>
           <mc:Choice Requires="wps">
             <w:drawing>
-              <wp:inline distT="0" distB="0" distL="0" distR="0" wp14:anchorId="15C0B500" wp14:editId="1CEC7F1E">
-                <wp:extent cx="917931" cy="264788"/>
-                <wp:effectExtent l="0" t="0" r="12065" b="24130"/>
+              <wp:inline distT="0" distB="0" distL="0" distR="0" wp14:anchorId="15C0B500" wp14:editId="3F5B30DC">
+                <wp:extent cx="917931" cy="205200"/>
+                <wp:effectExtent l="0" t="0" r="10795" b="22860"/>
                 <wp:docPr id="1960589953" name="Rectangle: Rounded Corners 1960589953"/>
                 <wp:cNvGraphicFramePr/>
                 <a:graphic xmlns:a="http://schemas.openxmlformats.org/drawingml/2006/main">
@@ -4739,7 +4739,7 @@
                       <wps:spPr>
                         <a:xfrm>
                           <a:off x="0" y="0"/>
-                          <a:ext cx="917931" cy="264788"/>
+                          <a:ext cx="917931" cy="205200"/>
                         </a:xfrm>
                         <a:prstGeom prst="roundRect">
                           <a:avLst>
@@ -4808,7 +4808,7 @@
           </mc:Choice>
           <mc:Fallback>
             <w:pict>
-              <v:roundrect w14:anchorId="15C0B500" id="Rectangle: Rounded Corners 1960589953" o:spid="_x0000_s1053" style="width:72.3pt;height:20.85pt;visibility:visible;mso-wrap-style:none;mso-left-percent:-10001;mso-top-percent:-10001;mso-position-horizontal:absolute;mso-position-horizontal-relative:char;mso-position-vertical:absolute;mso-position-vertical-relative:line;mso-left-percent:-10001;mso-top-percent:-10001;v-text-anchor:middle" arcsize=".5" o:gfxdata="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" fillcolor="#fbfcfe" strokecolor="#cdd7e1" strokeweight=".5pt">
+              <v:roundrect w14:anchorId="15C0B500" id="Rectangle: Rounded Corners 1960589953" o:spid="_x0000_s1053" style="width:72.3pt;height:16.15pt;visibility:visible;mso-wrap-style:none;mso-left-percent:-10001;mso-top-percent:-10001;mso-position-horizontal:absolute;mso-position-horizontal-relative:char;mso-position-vertical:absolute;mso-position-vertical-relative:line;mso-left-percent:-10001;mso-top-percent:-10001;v-text-anchor:middle" arcsize=".5" o:gfxdata="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" fillcolor="#fbfcfe" strokecolor="#cdd7e1" strokeweight=".5pt">
                 <v:stroke joinstyle="miter"/>
                 <v:textbox style="mso-fit-shape-to-text:t" inset="1mm,0,1mm,0">
                   <w:txbxContent>
@@ -4845,7 +4845,7 @@
           <w:bCs/>
           <w:color w:val="096BDE"/>
         </w:rPr>
-        <w:t xml:space="preserve">  </w:t>
+        <w:t xml:space="preserve"> </w:t>
       </w:r>
       <w:r>
         <w:rPr>
@@ -4857,9 +4857,9 @@
         <mc:AlternateContent>
           <mc:Choice Requires="wps">
             <w:drawing>
-              <wp:inline distT="0" distB="0" distL="0" distR="0" wp14:anchorId="37D56BA1" wp14:editId="118ECF24">
-                <wp:extent cx="917931" cy="264788"/>
-                <wp:effectExtent l="0" t="0" r="25400" b="24130"/>
+              <wp:inline distT="0" distB="0" distL="0" distR="0" wp14:anchorId="37D56BA1" wp14:editId="310A135B">
+                <wp:extent cx="917931" cy="205200"/>
+                <wp:effectExtent l="0" t="0" r="22225" b="22860"/>
                 <wp:docPr id="2146333354" name="Rectangle: Rounded Corners 2146333354"/>
                 <wp:cNvGraphicFramePr/>
                 <a:graphic xmlns:a="http://schemas.openxmlformats.org/drawingml/2006/main">
@@ -4869,7 +4869,7 @@
                       <wps:spPr>
                         <a:xfrm>
                           <a:off x="0" y="0"/>
-                          <a:ext cx="917931" cy="264788"/>
+                          <a:ext cx="917931" cy="205200"/>
                         </a:xfrm>
                         <a:prstGeom prst="roundRect">
                           <a:avLst>
@@ -4925,7 +4925,7 @@
           </mc:Choice>
           <mc:Fallback>
             <w:pict>
-              <v:roundrect w14:anchorId="37D56BA1" id="Rectangle: Rounded Corners 2146333354" o:spid="_x0000_s1054" style="width:72.3pt;height:20.85pt;visibility:visible;mso-wrap-style:none;mso-left-percent:-10001;mso-top-percent:-10001;mso-position-horizontal:absolute;mso-position-horizontal-relative:char;mso-position-vertical:absolute;mso-position-vertical-relative:line;mso-left-percent:-10001;mso-top-percent:-10001;v-text-anchor:middle" arcsize=".5" o:gfxdata="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" fillcolor="#fbfcfe" strokecolor="#cdd7e1" strokeweight=".5pt">
+              <v:roundrect w14:anchorId="37D56BA1" id="Rectangle: Rounded Corners 2146333354" o:spid="_x0000_s1054" style="width:72.3pt;height:16.15pt;visibility:visible;mso-wrap-style:none;mso-left-percent:-10001;mso-top-percent:-10001;mso-position-horizontal:absolute;mso-position-horizontal-relative:char;mso-position-vertical:absolute;mso-position-vertical-relative:line;mso-left-percent:-10001;mso-top-percent:-10001;v-text-anchor:middle" arcsize=".5" o:gfxdata="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" fillcolor="#fbfcfe" strokecolor="#cdd7e1" strokeweight=".5pt">
                 <v:stroke joinstyle="miter"/>
                 <v:textbox style="mso-fit-shape-to-text:t" inset="1mm,0,1mm,0">
                   <w:txbxContent>
@@ -4974,9 +4974,9 @@
         <mc:AlternateContent>
           <mc:Choice Requires="wps">
             <w:drawing>
-              <wp:inline distT="0" distB="0" distL="0" distR="0" wp14:anchorId="2EAD4EC7" wp14:editId="49B3F2B2">
-                <wp:extent cx="917931" cy="264788"/>
-                <wp:effectExtent l="0" t="0" r="18415" b="24130"/>
+              <wp:inline distT="0" distB="0" distL="0" distR="0" wp14:anchorId="2EAD4EC7" wp14:editId="1CC42BF0">
+                <wp:extent cx="917931" cy="205200"/>
+                <wp:effectExtent l="0" t="0" r="26035" b="22860"/>
                 <wp:docPr id="1110849029" name="Rectangle: Rounded Corners 1110849029"/>
                 <wp:cNvGraphicFramePr/>
                 <a:graphic xmlns:a="http://schemas.openxmlformats.org/drawingml/2006/main">
@@ -4986,7 +4986,7 @@
                       <wps:spPr>
                         <a:xfrm>
                           <a:off x="0" y="0"/>
-                          <a:ext cx="917931" cy="264788"/>
+                          <a:ext cx="917931" cy="205200"/>
                         </a:xfrm>
                         <a:prstGeom prst="roundRect">
                           <a:avLst>
@@ -5055,7 +5055,7 @@
           </mc:Choice>
           <mc:Fallback>
             <w:pict>
-              <v:roundrect w14:anchorId="2EAD4EC7" id="Rectangle: Rounded Corners 1110849029" o:spid="_x0000_s1055" style="width:72.3pt;height:20.85pt;visibility:visible;mso-wrap-style:none;mso-left-percent:-10001;mso-top-percent:-10001;mso-position-horizontal:absolute;mso-position-horizontal-relative:char;mso-position-vertical:absolute;mso-position-vertical-relative:line;mso-left-percent:-10001;mso-top-percent:-10001;v-text-anchor:middle" arcsize=".5" o:gfxdata="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" fillcolor="#fbfcfe" strokecolor="#cdd7e1" strokeweight=".5pt">
+              <v:roundrect w14:anchorId="2EAD4EC7" id="Rectangle: Rounded Corners 1110849029" o:spid="_x0000_s1055" style="width:72.3pt;height:16.15pt;visibility:visible;mso-wrap-style:none;mso-left-percent:-10001;mso-top-percent:-10001;mso-position-horizontal:absolute;mso-position-horizontal-relative:char;mso-position-vertical:absolute;mso-position-vertical-relative:line;mso-left-percent:-10001;mso-top-percent:-10001;v-text-anchor:middle" arcsize=".5" o:gfxdata="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" fillcolor="#fbfcfe" strokecolor="#cdd7e1" strokeweight=".5pt">
                 <v:stroke joinstyle="miter"/>
                 <v:textbox style="mso-fit-shape-to-text:t" inset="1mm,0,1mm,0">
                   <w:txbxContent>
@@ -5104,9 +5104,9 @@
         <mc:AlternateContent>
           <mc:Choice Requires="wps">
             <w:drawing>
-              <wp:inline distT="0" distB="0" distL="0" distR="0" wp14:anchorId="17727EAB" wp14:editId="1E721E18">
-                <wp:extent cx="917931" cy="264788"/>
-                <wp:effectExtent l="0" t="0" r="17780" b="24130"/>
+              <wp:inline distT="0" distB="0" distL="0" distR="0" wp14:anchorId="17727EAB" wp14:editId="4E9DAD6C">
+                <wp:extent cx="917931" cy="205200"/>
+                <wp:effectExtent l="0" t="0" r="10795" b="22860"/>
                 <wp:docPr id="818091196" name="Rectangle: Rounded Corners 818091196"/>
                 <wp:cNvGraphicFramePr/>
                 <a:graphic xmlns:a="http://schemas.openxmlformats.org/drawingml/2006/main">
@@ -5116,7 +5116,7 @@
                       <wps:spPr>
                         <a:xfrm>
                           <a:off x="0" y="0"/>
-                          <a:ext cx="917931" cy="264788"/>
+                          <a:ext cx="917931" cy="205200"/>
                         </a:xfrm>
                         <a:prstGeom prst="roundRect">
                           <a:avLst>
@@ -5166,7 +5166,15 @@
                                 <w:sz w:val="18"/>
                                 <w:szCs w:val="18"/>
                               </w:rPr>
-                              <w:t>Oracle DB</w:t>
+                              <w:t>Oracle D</w:t>
+                            </w:r>
+                            <w:r>
+                              <w:rPr>
+                                <w:color w:val="32383E"/>
+                                <w:sz w:val="18"/>
+                                <w:szCs w:val="18"/>
+                              </w:rPr>
+                              <w:t>atabase</w:t>
                             </w:r>
                           </w:p>
                         </w:txbxContent>
@@ -5185,7 +5193,7 @@
           </mc:Choice>
           <mc:Fallback>
             <w:pict>
-              <v:roundrect w14:anchorId="17727EAB" id="Rectangle: Rounded Corners 818091196" o:spid="_x0000_s1056" style="width:72.3pt;height:20.85pt;visibility:visible;mso-wrap-style:none;mso-left-percent:-10001;mso-top-percent:-10001;mso-position-horizontal:absolute;mso-position-horizontal-relative:char;mso-position-vertical:absolute;mso-position-vertical-relative:line;mso-left-percent:-10001;mso-top-percent:-10001;v-text-anchor:middle" arcsize=".5" o:gfxdata="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" fillcolor="#fbfcfe" strokecolor="#cdd7e1" strokeweight=".5pt">
+              <v:roundrect w14:anchorId="17727EAB" id="Rectangle: Rounded Corners 818091196" o:spid="_x0000_s1056" style="width:72.3pt;height:16.15pt;visibility:visible;mso-wrap-style:none;mso-left-percent:-10001;mso-top-percent:-10001;mso-position-horizontal:absolute;mso-position-horizontal-relative:char;mso-position-vertical:absolute;mso-position-vertical-relative:line;mso-left-percent:-10001;mso-top-percent:-10001;v-text-anchor:middle" arcsize=".5" o:gfxdata="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" fillcolor="#fbfcfe" strokecolor="#cdd7e1" strokeweight=".5pt">
                 <v:stroke joinstyle="miter"/>
                 <v:textbox style="mso-fit-shape-to-text:t" inset="1mm,0,1mm,0">
                   <w:txbxContent>
@@ -5205,7 +5213,15 @@
                           <w:sz w:val="18"/>
                           <w:szCs w:val="18"/>
                         </w:rPr>
-                        <w:t>Oracle DB</w:t>
+                        <w:t>Oracle D</w:t>
+                      </w:r>
+                      <w:r>
+                        <w:rPr>
+                          <w:color w:val="32383E"/>
+                          <w:sz w:val="18"/>
+                          <w:szCs w:val="18"/>
+                        </w:rPr>
+                        <w:t>atabase</w:t>
                       </w:r>
                     </w:p>
                   </w:txbxContent>
@@ -5234,9 +5250,9 @@
         <mc:AlternateContent>
           <mc:Choice Requires="wps">
             <w:drawing>
-              <wp:inline distT="0" distB="0" distL="0" distR="0" wp14:anchorId="1AF94C7F" wp14:editId="68F86C71">
-                <wp:extent cx="917931" cy="264788"/>
-                <wp:effectExtent l="0" t="0" r="26670" b="24130"/>
+              <wp:inline distT="0" distB="0" distL="0" distR="0" wp14:anchorId="1AF94C7F" wp14:editId="0E075012">
+                <wp:extent cx="917931" cy="205200"/>
+                <wp:effectExtent l="0" t="0" r="25400" b="22860"/>
                 <wp:docPr id="1661001872" name="Rectangle: Rounded Corners 1661001872"/>
                 <wp:cNvGraphicFramePr/>
                 <a:graphic xmlns:a="http://schemas.openxmlformats.org/drawingml/2006/main">
@@ -5246,7 +5262,7 @@
                       <wps:spPr>
                         <a:xfrm>
                           <a:off x="0" y="0"/>
-                          <a:ext cx="917931" cy="264788"/>
+                          <a:ext cx="917931" cy="205200"/>
                         </a:xfrm>
                         <a:prstGeom prst="roundRect">
                           <a:avLst>
@@ -5315,7 +5331,7 @@
           </mc:Choice>
           <mc:Fallback>
             <w:pict>
-              <v:roundrect w14:anchorId="1AF94C7F" id="Rectangle: Rounded Corners 1661001872" o:spid="_x0000_s1057" style="width:72.3pt;height:20.85pt;visibility:visible;mso-wrap-style:none;mso-left-percent:-10001;mso-top-percent:-10001;mso-position-horizontal:absolute;mso-position-horizontal-relative:char;mso-position-vertical:absolute;mso-position-vertical-relative:line;mso-left-percent:-10001;mso-top-percent:-10001;v-text-anchor:middle" arcsize=".5" o:gfxdata="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" fillcolor="#fbfcfe" strokecolor="#cdd7e1" strokeweight=".5pt">
+              <v:roundrect w14:anchorId="1AF94C7F" id="Rectangle: Rounded Corners 1661001872" o:spid="_x0000_s1057" style="width:72.3pt;height:16.15pt;visibility:visible;mso-wrap-style:none;mso-left-percent:-10001;mso-top-percent:-10001;mso-position-horizontal:absolute;mso-position-horizontal-relative:char;mso-position-vertical:absolute;mso-position-vertical-relative:line;mso-left-percent:-10001;mso-top-percent:-10001;v-text-anchor:middle" arcsize=".5" o:gfxdata="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" fillcolor="#fbfcfe" strokecolor="#cdd7e1" strokeweight=".5pt">
                 <v:stroke joinstyle="miter"/>
                 <v:textbox style="mso-fit-shape-to-text:t" inset="1mm,0,1mm,0">
                   <w:txbxContent>
@@ -5379,9 +5395,9 @@
         <mc:AlternateContent>
           <mc:Choice Requires="wps">
             <w:drawing>
-              <wp:inline distT="0" distB="0" distL="0" distR="0" wp14:anchorId="5B8D76BA" wp14:editId="1E2FC922">
-                <wp:extent cx="917931" cy="264788"/>
-                <wp:effectExtent l="0" t="0" r="27305" b="24130"/>
+              <wp:inline distT="0" distB="0" distL="0" distR="0" wp14:anchorId="5B8D76BA" wp14:editId="47937916">
+                <wp:extent cx="917931" cy="205200"/>
+                <wp:effectExtent l="0" t="0" r="26035" b="22860"/>
                 <wp:docPr id="921952089" name="Rectangle: Rounded Corners 921952089"/>
                 <wp:cNvGraphicFramePr/>
                 <a:graphic xmlns:a="http://schemas.openxmlformats.org/drawingml/2006/main">
@@ -5391,7 +5407,7 @@
                       <wps:spPr>
                         <a:xfrm>
                           <a:off x="0" y="0"/>
-                          <a:ext cx="917931" cy="264788"/>
+                          <a:ext cx="917931" cy="205200"/>
                         </a:xfrm>
                         <a:prstGeom prst="roundRect">
                           <a:avLst>
@@ -5460,7 +5476,7 @@
           </mc:Choice>
           <mc:Fallback>
             <w:pict>
-              <v:roundrect w14:anchorId="5B8D76BA" id="Rectangle: Rounded Corners 921952089" o:spid="_x0000_s1058" style="width:72.3pt;height:20.85pt;visibility:visible;mso-wrap-style:none;mso-left-percent:-10001;mso-top-percent:-10001;mso-position-horizontal:absolute;mso-position-horizontal-relative:char;mso-position-vertical:absolute;mso-position-vertical-relative:line;mso-left-percent:-10001;mso-top-percent:-10001;v-text-anchor:middle" arcsize=".5" o:gfxdata="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" fillcolor="#fbfcfe" strokecolor="#cdd7e1" strokeweight=".5pt">
+              <v:roundrect w14:anchorId="5B8D76BA" id="Rectangle: Rounded Corners 921952089" o:spid="_x0000_s1058" style="width:72.3pt;height:16.15pt;visibility:visible;mso-wrap-style:none;mso-left-percent:-10001;mso-top-percent:-10001;mso-position-horizontal:absolute;mso-position-horizontal-relative:char;mso-position-vertical:absolute;mso-position-vertical-relative:line;mso-left-percent:-10001;mso-top-percent:-10001;v-text-anchor:middle" arcsize=".5" o:gfxdata="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" fillcolor="#fbfcfe" strokecolor="#cdd7e1" strokeweight=".5pt">
                 <v:stroke joinstyle="miter"/>
                 <v:textbox style="mso-fit-shape-to-text:t" inset="1mm,0,1mm,0">
                   <w:txbxContent>
@@ -5504,9 +5520,9 @@
         <mc:AlternateContent>
           <mc:Choice Requires="wps">
             <w:drawing>
-              <wp:inline distT="0" distB="0" distL="0" distR="0" wp14:anchorId="6FA65C29" wp14:editId="414C815C">
-                <wp:extent cx="917931" cy="264788"/>
-                <wp:effectExtent l="0" t="0" r="22225" b="24130"/>
+              <wp:inline distT="0" distB="0" distL="0" distR="0" wp14:anchorId="6FA65C29" wp14:editId="6F0ABD73">
+                <wp:extent cx="917931" cy="205200"/>
+                <wp:effectExtent l="0" t="0" r="20955" b="22860"/>
                 <wp:docPr id="403390757" name="Rectangle: Rounded Corners 403390757"/>
                 <wp:cNvGraphicFramePr/>
                 <a:graphic xmlns:a="http://schemas.openxmlformats.org/drawingml/2006/main">
@@ -5516,7 +5532,7 @@
                       <wps:spPr>
                         <a:xfrm>
                           <a:off x="0" y="0"/>
-                          <a:ext cx="917931" cy="264788"/>
+                          <a:ext cx="917931" cy="205200"/>
                         </a:xfrm>
                         <a:prstGeom prst="roundRect">
                           <a:avLst>
@@ -5585,7 +5601,7 @@
           </mc:Choice>
           <mc:Fallback>
             <w:pict>
-              <v:roundrect w14:anchorId="6FA65C29" id="Rectangle: Rounded Corners 403390757" o:spid="_x0000_s1059" style="width:72.3pt;height:20.85pt;visibility:visible;mso-wrap-style:none;mso-left-percent:-10001;mso-top-percent:-10001;mso-position-horizontal:absolute;mso-position-horizontal-relative:char;mso-position-vertical:absolute;mso-position-vertical-relative:line;mso-left-percent:-10001;mso-top-percent:-10001;v-text-anchor:middle" arcsize=".5" o:gfxdata="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" fillcolor="#fbfcfe" strokecolor="#cdd7e1" strokeweight=".5pt">
+              <v:roundrect w14:anchorId="6FA65C29" id="Rectangle: Rounded Corners 403390757" o:spid="_x0000_s1059" style="width:72.3pt;height:16.15pt;visibility:visible;mso-wrap-style:none;mso-left-percent:-10001;mso-top-percent:-10001;mso-position-horizontal:absolute;mso-position-horizontal-relative:char;mso-position-vertical:absolute;mso-position-vertical-relative:line;mso-left-percent:-10001;mso-top-percent:-10001;v-text-anchor:middle" arcsize=".5" o:gfxdata="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" fillcolor="#fbfcfe" strokecolor="#cdd7e1" strokeweight=".5pt">
                 <v:stroke joinstyle="miter"/>
                 <v:textbox style="mso-fit-shape-to-text:t" inset="1mm,0,1mm,0">
                   <w:txbxContent>
@@ -5629,9 +5645,9 @@
         <mc:AlternateContent>
           <mc:Choice Requires="wps">
             <w:drawing>
-              <wp:inline distT="0" distB="0" distL="0" distR="0" wp14:anchorId="0C0B52E1" wp14:editId="29772D46">
-                <wp:extent cx="917931" cy="264788"/>
-                <wp:effectExtent l="0" t="0" r="11430" b="24130"/>
+              <wp:inline distT="0" distB="0" distL="0" distR="0" wp14:anchorId="0C0B52E1" wp14:editId="17835047">
+                <wp:extent cx="917931" cy="205200"/>
+                <wp:effectExtent l="0" t="0" r="17780" b="22860"/>
                 <wp:docPr id="2085996868" name="Rectangle: Rounded Corners 2085996868"/>
                 <wp:cNvGraphicFramePr/>
                 <a:graphic xmlns:a="http://schemas.openxmlformats.org/drawingml/2006/main">
@@ -5641,7 +5657,7 @@
                       <wps:spPr>
                         <a:xfrm>
                           <a:off x="0" y="0"/>
-                          <a:ext cx="917931" cy="264788"/>
+                          <a:ext cx="917931" cy="205200"/>
                         </a:xfrm>
                         <a:prstGeom prst="roundRect">
                           <a:avLst>
@@ -5710,7 +5726,7 @@
           </mc:Choice>
           <mc:Fallback>
             <w:pict>
-              <v:roundrect w14:anchorId="0C0B52E1" id="Rectangle: Rounded Corners 2085996868" o:spid="_x0000_s1060" style="width:72.3pt;height:20.85pt;visibility:visible;mso-wrap-style:none;mso-left-percent:-10001;mso-top-percent:-10001;mso-position-horizontal:absolute;mso-position-horizontal-relative:char;mso-position-vertical:absolute;mso-position-vertical-relative:line;mso-left-percent:-10001;mso-top-percent:-10001;v-text-anchor:middle" arcsize=".5" o:gfxdata="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" fillcolor="#fbfcfe" strokecolor="#cdd7e1" strokeweight=".5pt">
+              <v:roundrect w14:anchorId="0C0B52E1" id="Rectangle: Rounded Corners 2085996868" o:spid="_x0000_s1060" style="width:72.3pt;height:16.15pt;visibility:visible;mso-wrap-style:none;mso-left-percent:-10001;mso-top-percent:-10001;mso-position-horizontal:absolute;mso-position-horizontal-relative:char;mso-position-vertical:absolute;mso-position-vertical-relative:line;mso-left-percent:-10001;mso-top-percent:-10001;v-text-anchor:middle" arcsize=".5" o:gfxdata="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" fillcolor="#fbfcfe" strokecolor="#cdd7e1" strokeweight=".5pt">
                 <v:stroke joinstyle="miter"/>
                 <v:textbox style="mso-fit-shape-to-text:t" inset="1mm,0,1mm,0">
                   <w:txbxContent>
@@ -5754,9 +5770,9 @@
         <mc:AlternateContent>
           <mc:Choice Requires="wps">
             <w:drawing>
-              <wp:inline distT="0" distB="0" distL="0" distR="0" wp14:anchorId="361E3B89" wp14:editId="66F0FFC3">
-                <wp:extent cx="917931" cy="264788"/>
-                <wp:effectExtent l="0" t="0" r="11430" b="24130"/>
+              <wp:inline distT="0" distB="0" distL="0" distR="0" wp14:anchorId="361E3B89" wp14:editId="57B60AE1">
+                <wp:extent cx="917931" cy="205200"/>
+                <wp:effectExtent l="0" t="0" r="10160" b="22860"/>
                 <wp:docPr id="930171152" name="Rectangle: Rounded Corners 930171152"/>
                 <wp:cNvGraphicFramePr/>
                 <a:graphic xmlns:a="http://schemas.openxmlformats.org/drawingml/2006/main">
@@ -5766,7 +5782,7 @@
                       <wps:spPr>
                         <a:xfrm>
                           <a:off x="0" y="0"/>
-                          <a:ext cx="917931" cy="264788"/>
+                          <a:ext cx="917931" cy="205200"/>
                         </a:xfrm>
                         <a:prstGeom prst="roundRect">
                           <a:avLst>
@@ -5835,7 +5851,7 @@
           </mc:Choice>
           <mc:Fallback>
             <w:pict>
-              <v:roundrect w14:anchorId="361E3B89" id="Rectangle: Rounded Corners 930171152" o:spid="_x0000_s1061" style="width:72.3pt;height:20.85pt;visibility:visible;mso-wrap-style:none;mso-left-percent:-10001;mso-top-percent:-10001;mso-position-horizontal:absolute;mso-position-horizontal-relative:char;mso-position-vertical:absolute;mso-position-vertical-relative:line;mso-left-percent:-10001;mso-top-percent:-10001;v-text-anchor:middle" arcsize=".5" o:gfxdata="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" fillcolor="#fbfcfe" strokecolor="#cdd7e1" strokeweight=".5pt">
+              <v:roundrect w14:anchorId="361E3B89" id="Rectangle: Rounded Corners 930171152" o:spid="_x0000_s1061" style="width:72.3pt;height:16.15pt;visibility:visible;mso-wrap-style:none;mso-left-percent:-10001;mso-top-percent:-10001;mso-position-horizontal:absolute;mso-position-horizontal-relative:char;mso-position-vertical:absolute;mso-position-vertical-relative:line;mso-left-percent:-10001;mso-top-percent:-10001;v-text-anchor:middle" arcsize=".5" o:gfxdata="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" fillcolor="#fbfcfe" strokecolor="#cdd7e1" strokeweight=".5pt">
                 <v:stroke joinstyle="miter"/>
                 <v:textbox style="mso-fit-shape-to-text:t" inset="1mm,0,1mm,0">
                   <w:txbxContent>
@@ -5879,9 +5895,9 @@
         <mc:AlternateContent>
           <mc:Choice Requires="wps">
             <w:drawing>
-              <wp:inline distT="0" distB="0" distL="0" distR="0" wp14:anchorId="07733B13" wp14:editId="0B1E939B">
-                <wp:extent cx="917931" cy="264788"/>
-                <wp:effectExtent l="0" t="0" r="21590" b="24130"/>
+              <wp:inline distT="0" distB="0" distL="0" distR="0" wp14:anchorId="07733B13" wp14:editId="4960028E">
+                <wp:extent cx="917931" cy="205200"/>
+                <wp:effectExtent l="0" t="0" r="20320" b="22860"/>
                 <wp:docPr id="1131524612" name="Rectangle: Rounded Corners 1131524612"/>
                 <wp:cNvGraphicFramePr/>
                 <a:graphic xmlns:a="http://schemas.openxmlformats.org/drawingml/2006/main">
@@ -5891,7 +5907,7 @@
                       <wps:spPr>
                         <a:xfrm>
                           <a:off x="0" y="0"/>
-                          <a:ext cx="917931" cy="264788"/>
+                          <a:ext cx="917931" cy="205200"/>
                         </a:xfrm>
                         <a:prstGeom prst="roundRect">
                           <a:avLst>
@@ -5960,7 +5976,7 @@
           </mc:Choice>
           <mc:Fallback>
             <w:pict>
-              <v:roundrect w14:anchorId="07733B13" id="Rectangle: Rounded Corners 1131524612" o:spid="_x0000_s1062" style="width:72.3pt;height:20.85pt;visibility:visible;mso-wrap-style:none;mso-left-percent:-10001;mso-top-percent:-10001;mso-position-horizontal:absolute;mso-position-horizontal-relative:char;mso-position-vertical:absolute;mso-position-vertical-relative:line;mso-left-percent:-10001;mso-top-percent:-10001;v-text-anchor:middle" arcsize=".5" o:gfxdata="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" fillcolor="#fbfcfe" strokecolor="#cdd7e1" strokeweight=".5pt">
+              <v:roundrect w14:anchorId="07733B13" id="Rectangle: Rounded Corners 1131524612" o:spid="_x0000_s1062" style="width:72.3pt;height:16.15pt;visibility:visible;mso-wrap-style:none;mso-left-percent:-10001;mso-top-percent:-10001;mso-position-horizontal:absolute;mso-position-horizontal-relative:char;mso-position-vertical:absolute;mso-position-vertical-relative:line;mso-left-percent:-10001;mso-top-percent:-10001;v-text-anchor:middle" arcsize=".5" o:gfxdata="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" fillcolor="#fbfcfe" strokecolor="#cdd7e1" strokeweight=".5pt">
                 <v:stroke joinstyle="miter"/>
                 <v:textbox style="mso-fit-shape-to-text:t" inset="1mm,0,1mm,0">
                   <w:txbxContent>
@@ -6276,63 +6292,63 @@
         <v:path o:extrusionok="f" gradientshapeok="t" o:connecttype="rect"/>
         <o:lock v:ext="edit" aspectratio="t"/>
       </v:shapetype>
-      <v:shape id="_x0000_i1143" type="#_x0000_t75" alt="Marker with solid fill" style="width:6.75pt;height:13.5pt;visibility:visible" o:gfxdata="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" o:bullet="t">
+      <v:shape id="_x0000_i1026" type="#_x0000_t75" alt="Marker with solid fill" style="width:6.75pt;height:13.5pt;visibility:visible" o:gfxdata="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" o:bullet="t">
         <v:imagedata r:id="rId1" o:title="" croptop="-4981f" cropbottom="-4981f" cropleft="-28512f" cropright="-28512f"/>
       </v:shape>
     </w:pict>
   </w:numPicBullet>
   <w:numPicBullet w:numPicBulletId="1">
     <w:pict>
-      <v:shape id="_x0000_i1144" type="#_x0000_t75" alt="Receiver with solid fill" style="width:13.5pt;height:14.25pt;visibility:visible" o:gfxdata="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" o:bullet="t">
+      <v:shape id="_x0000_i1027" type="#_x0000_t75" alt="Receiver with solid fill" style="width:13.5pt;height:14.25pt;visibility:visible" o:gfxdata="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" o:bullet="t">
         <v:imagedata r:id="rId2" o:title="" cropleft="-2445f" cropright="-2445f"/>
       </v:shape>
     </w:pict>
   </w:numPicBullet>
   <w:numPicBullet w:numPicBulletId="2">
     <w:pict>
-      <v:shape id="_x0000_i1145" type="#_x0000_t75" style="width:13.5pt;height:13.5pt;visibility:visible" o:gfxdata="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" o:bullet="t">
+      <v:shape id="_x0000_i1028" type="#_x0000_t75" style="width:13.5pt;height:13.5pt;visibility:visible" o:gfxdata="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" o:bullet="t">
         <v:imagedata r:id="rId3" o:title="" cropbottom="-2357f" cropleft="-7919f" cropright="-5188f"/>
       </v:shape>
     </w:pict>
   </w:numPicBullet>
   <w:numPicBullet w:numPicBulletId="3">
     <w:pict>
-      <v:shape id="_x0000_i1146" type="#_x0000_t75" style="width:13.5pt;height:13.5pt;visibility:visible" o:gfxdata="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" o:bullet="t">
+      <v:shape id="_x0000_i1029" type="#_x0000_t75" style="width:13.5pt;height:13.5pt;visibility:visible" o:gfxdata="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" o:bullet="t">
         <v:imagedata r:id="rId4" o:title="" croptop="-2445f" cropbottom="-2445f" cropleft="-4808f" cropright="-2530f"/>
       </v:shape>
     </w:pict>
   </w:numPicBullet>
   <w:numPicBullet w:numPicBulletId="4">
     <w:pict>
-      <v:shape id="_x0000_i1147" type="#_x0000_t75" style="width:9pt;height:12pt;visibility:visible" o:gfxdata="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" o:bullet="t">
+      <v:shape id="_x0000_i1030" type="#_x0000_t75" style="width:9pt;height:12pt;visibility:visible" o:gfxdata="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" o:bullet="t">
         <v:imagedata r:id="rId5" o:title="" cropleft="-6805f" cropright="-5014f"/>
       </v:shape>
     </w:pict>
   </w:numPicBullet>
   <w:numPicBullet w:numPicBulletId="5">
     <w:pict>
-      <v:shape id="_x0000_i1148" type="#_x0000_t75" style="width:8.25pt;height:12pt;visibility:visible" o:gfxdata="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" o:bullet="t">
+      <v:shape id="_x0000_i1031" type="#_x0000_t75" style="width:8.25pt;height:12pt;visibility:visible" o:gfxdata="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" o:bullet="t">
         <v:imagedata r:id="rId6" o:title="" cropleft="-11660f" cropright="-9650f"/>
       </v:shape>
     </w:pict>
   </w:numPicBullet>
   <w:numPicBullet w:numPicBulletId="6">
     <w:pict>
-      <v:shape id="_x0000_i1149" type="#_x0000_t75" style="width:12pt;height:10.5pt;visibility:visible" o:gfxdata="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" o:bullet="t">
+      <v:shape id="_x0000_i1032" type="#_x0000_t75" style="width:12pt;height:10.5pt;visibility:visible" o:gfxdata="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" o:bullet="t">
         <v:imagedata r:id="rId7" o:title="" croptop="-3260f" cropbottom="-1631f"/>
       </v:shape>
     </w:pict>
   </w:numPicBullet>
   <w:numPicBullet w:numPicBulletId="7">
     <w:pict>
-      <v:shape id="_x0000_i1150" type="#_x0000_t75" style="width:12pt;height:12pt;visibility:visible" o:gfxdata="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" o:bullet="t">
+      <v:shape id="_x0000_i1033" type="#_x0000_t75" style="width:12pt;height:12pt;visibility:visible" o:gfxdata="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" o:bullet="t">
         <v:imagedata r:id="rId8" o:title=""/>
       </v:shape>
     </w:pict>
   </w:numPicBullet>
   <w:numPicBullet w:numPicBulletId="8">
     <w:pict>
-      <v:shape id="_x0000_i1151" type="#_x0000_t75" style="width:8.25pt;height:12pt;visibility:visible" o:gfxdata="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" o:bullet="t">
+      <v:shape id="_x0000_i1034" type="#_x0000_t75" style="width:8.25pt;height:12pt;visibility:visible" o:gfxdata="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" o:bullet="t">
         <v:imagedata r:id="rId9" o:title="" cropleft="-11660f" cropright="-9650f"/>
       </v:shape>
     </w:pict>

</xml_diff>

<commit_message>
feat: add soft skills
</commit_message>
<xml_diff>
--- a/resources/cv.docx
+++ b/resources/cv.docx
@@ -70,10 +70,10 @@
           <w:szCs w:val="20"/>
         </w:rPr>
         <w:drawing>
-          <wp:inline distT="0" distB="0" distL="0" distR="0" wp14:anchorId="4CB8A0F2" wp14:editId="79F297A6">
+          <wp:inline distT="0" distB="0" distL="0" distR="0" wp14:anchorId="0985B188" wp14:editId="65009BA3">
             <wp:extent cx="127000" cy="127000"/>
             <wp:effectExtent l="0" t="0" r="6350" b="6350"/>
-            <wp:docPr id="37" name="Graphic 37" descr="Location">
+            <wp:docPr id="21" name="Graphic 21" descr="Phone number">
               <a:extLst xmlns:a="http://schemas.openxmlformats.org/drawingml/2006/main">
                 <a:ext uri="{C183D7F6-B498-43B3-948B-1728B52AA6E4}">
                   <adec:decorative xmlns:adec="http://schemas.microsoft.com/office/drawing/2017/decorative" val="0"/>
@@ -87,7 +87,7 @@
               <a:graphicData uri="http://schemas.openxmlformats.org/drawingml/2006/picture">
                 <pic:pic xmlns:pic="http://schemas.openxmlformats.org/drawingml/2006/picture">
                   <pic:nvPicPr>
-                    <pic:cNvPr id="37" name="Graphic 37" descr="Location">
+                    <pic:cNvPr id="21" name="Graphic 21" descr="Phone number">
                       <a:extLst>
                         <a:ext uri="{C183D7F6-B498-43B3-948B-1728B52AA6E4}">
                           <adec:decorative xmlns:adec="http://schemas.microsoft.com/office/drawing/2017/decorative" val="0"/>
@@ -138,16 +138,62 @@
       <w:hyperlink r:id="rId10" w:history="1">
         <w:r>
           <w:rPr>
+            <w:color w:val="32383E"/>
+            <w:sz w:val="20"/>
+            <w:szCs w:val="20"/>
+            <w:lang w:val="de-DE"/>
+          </w:rPr>
+          <w:t>+852 6095 4241</w:t>
+        </w:r>
+      </w:hyperlink>
+    </w:p>
+    <w:p>
+      <w:pPr>
+        <w:rPr>
+          <w:rStyle w:val="Hyperlink"/>
+          <w:color w:val="32383E"/>
+          <w:sz w:val="20"/>
+          <w:szCs w:val="20"/>
+          <w:u w:val="none"/>
+        </w:rPr>
+      </w:pPr>
+      <w:r>
+        <w:pict w14:anchorId="0729E3EA">
+          <v:shape id="_x0000_i1048" type="#_x0000_t75" alt="Email" style="width:10.1pt;height:10pt;visibility:visible" o:gfxdata="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">
+            <v:imagedata r:id="rId11" o:title="" croptop="-3601f" cropbottom="-2881f"/>
+          </v:shape>
+        </w:pict>
+      </w:r>
+      <w:r>
+        <w:rPr>
+          <w:color w:val="32383E"/>
+          <w:sz w:val="20"/>
+          <w:szCs w:val="20"/>
+        </w:rPr>
+        <w:t xml:space="preserve"> </w:t>
+      </w:r>
+      <w:hyperlink r:id="rId12" w:history="1">
+        <w:r>
+          <w:rPr>
             <w:rStyle w:val="Hyperlink"/>
             <w:color w:val="32383E"/>
             <w:sz w:val="20"/>
             <w:szCs w:val="20"/>
             <w:u w:val="none"/>
-            <w:lang w:val="de-DE"/>
           </w:rPr>
-          <w:t>Hong Kong</w:t>
+          <w:t>contact@mwskwong.com</w:t>
         </w:r>
       </w:hyperlink>
+      <w:r>
+        <w:rPr>
+          <w:rStyle w:val="Hyperlink"/>
+          <w:color w:val="32383E"/>
+          <w:sz w:val="20"/>
+          <w:szCs w:val="20"/>
+          <w:u w:val="none"/>
+        </w:rPr>
+        <w:t xml:space="preserve"> </w:t>
+      </w:r>
     </w:p>
     <w:p>
       <w:pPr>
@@ -167,10 +213,10 @@
           <w:szCs w:val="20"/>
         </w:rPr>
         <w:drawing>
-          <wp:inline distT="0" distB="0" distL="0" distR="0" wp14:anchorId="0985B188" wp14:editId="349ED30F">
+          <wp:inline distT="0" distB="0" distL="0" distR="0" wp14:anchorId="0377FBBD" wp14:editId="2D014087">
             <wp:extent cx="127000" cy="127000"/>
             <wp:effectExtent l="0" t="0" r="6350" b="6350"/>
-            <wp:docPr id="21" name="Graphic 21" descr="Phone number">
+            <wp:docPr id="37" name="Graphic 37" descr="Location">
               <a:extLst xmlns:a="http://schemas.openxmlformats.org/drawingml/2006/main">
                 <a:ext uri="{C183D7F6-B498-43B3-948B-1728B52AA6E4}">
                   <adec:decorative xmlns:adec="http://schemas.microsoft.com/office/drawing/2017/decorative" val="0"/>
@@ -184,7 +230,7 @@
               <a:graphicData uri="http://schemas.openxmlformats.org/drawingml/2006/picture">
                 <pic:pic xmlns:pic="http://schemas.openxmlformats.org/drawingml/2006/picture">
                   <pic:nvPicPr>
-                    <pic:cNvPr id="21" name="Graphic 21" descr="Phone number">
+                    <pic:cNvPr id="37" name="Graphic 37" descr="Location">
                       <a:extLst>
                         <a:ext uri="{C183D7F6-B498-43B3-948B-1728B52AA6E4}">
                           <adec:decorative xmlns:adec="http://schemas.microsoft.com/office/drawing/2017/decorative" val="0"/>
@@ -194,13 +240,13 @@
                     <pic:cNvPicPr/>
                   </pic:nvPicPr>
                   <pic:blipFill>
-                    <a:blip r:embed="rId11">
+                    <a:blip r:embed="rId13">
                       <a:extLst>
                         <a:ext uri="{28A0092B-C50C-407E-A947-70E740481C1C}">
                           <a14:useLocalDpi xmlns:a14="http://schemas.microsoft.com/office/drawing/2010/main" val="0"/>
                         </a:ext>
                         <a:ext uri="{96DAC541-7B7A-43D3-8B79-37D633B846F1}">
-                          <asvg:svgBlip xmlns:asvg="http://schemas.microsoft.com/office/drawing/2016/SVG/main" r:embed="rId12"/>
+                          <asvg:svgBlip xmlns:asvg="http://schemas.microsoft.com/office/drawing/2016/SVG/main" r:embed="rId14"/>
                         </a:ext>
                       </a:extLst>
                     </a:blip>
@@ -232,102 +278,7 @@
         </w:rPr>
         <w:t xml:space="preserve"> </w:t>
       </w:r>
-      <w:hyperlink r:id="rId13" w:history="1">
-        <w:r>
-          <w:rPr>
-            <w:color w:val="32383E"/>
-            <w:sz w:val="20"/>
-            <w:szCs w:val="20"/>
-            <w:lang w:val="de-DE"/>
-          </w:rPr>
-          <w:t>+852 6095 4241</w:t>
-        </w:r>
-      </w:hyperlink>
-    </w:p>
-    <w:p>
-      <w:pPr>
-        <w:rPr>
-          <w:rStyle w:val="Hyperlink"/>
-          <w:color w:val="32383E"/>
-          <w:sz w:val="20"/>
-          <w:szCs w:val="20"/>
-          <w:u w:val="none"/>
-        </w:rPr>
-      </w:pPr>
-      <w:r>
-        <w:rPr>
-          <w:noProof/>
-          <w:color w:val="32383E"/>
-          <w:position w:val="-5"/>
-          <w:sz w:val="20"/>
-          <w:szCs w:val="20"/>
-        </w:rPr>
-        <w:drawing>
-          <wp:inline distT="0" distB="0" distL="0" distR="0" wp14:anchorId="3802EE0D" wp14:editId="215BDC32">
-            <wp:extent cx="127000" cy="127000"/>
-            <wp:effectExtent l="0" t="0" r="6350" b="6350"/>
-            <wp:docPr id="20" name="Graphic 20" descr="Email">
-              <a:extLst xmlns:a="http://schemas.openxmlformats.org/drawingml/2006/main">
-                <a:ext uri="{C183D7F6-B498-43B3-948B-1728B52AA6E4}">
-                  <adec:decorative xmlns:adec="http://schemas.microsoft.com/office/drawing/2017/decorative" val="0"/>
-                </a:ext>
-              </a:extLst>
-            </wp:docPr>
-            <wp:cNvGraphicFramePr>
-              <a:graphicFrameLocks xmlns:a="http://schemas.openxmlformats.org/drawingml/2006/main" noChangeAspect="1"/>
-            </wp:cNvGraphicFramePr>
-            <a:graphic xmlns:a="http://schemas.openxmlformats.org/drawingml/2006/main">
-              <a:graphicData uri="http://schemas.openxmlformats.org/drawingml/2006/picture">
-                <pic:pic xmlns:pic="http://schemas.openxmlformats.org/drawingml/2006/picture">
-                  <pic:nvPicPr>
-                    <pic:cNvPr id="20" name="Graphic 20" descr="Email">
-                      <a:extLst>
-                        <a:ext uri="{C183D7F6-B498-43B3-948B-1728B52AA6E4}">
-                          <adec:decorative xmlns:adec="http://schemas.microsoft.com/office/drawing/2017/decorative" val="0"/>
-                        </a:ext>
-                      </a:extLst>
-                    </pic:cNvPr>
-                    <pic:cNvPicPr/>
-                  </pic:nvPicPr>
-                  <pic:blipFill>
-                    <a:blip r:embed="rId14">
-                      <a:extLst>
-                        <a:ext uri="{28A0092B-C50C-407E-A947-70E740481C1C}">
-                          <a14:useLocalDpi xmlns:a14="http://schemas.microsoft.com/office/drawing/2010/main" val="0"/>
-                        </a:ext>
-                        <a:ext uri="{96DAC541-7B7A-43D3-8B79-37D633B846F1}">
-                          <asvg:svgBlip xmlns:asvg="http://schemas.microsoft.com/office/drawing/2016/SVG/main" r:embed="rId15"/>
-                        </a:ext>
-                      </a:extLst>
-                    </a:blip>
-                    <a:stretch>
-                      <a:fillRect/>
-                    </a:stretch>
-                  </pic:blipFill>
-                  <pic:spPr>
-                    <a:xfrm>
-                      <a:off x="0" y="0"/>
-                      <a:ext cx="127000" cy="127000"/>
-                    </a:xfrm>
-                    <a:prstGeom prst="rect">
-                      <a:avLst/>
-                    </a:prstGeom>
-                  </pic:spPr>
-                </pic:pic>
-              </a:graphicData>
-            </a:graphic>
-          </wp:inline>
-        </w:drawing>
-      </w:r>
-      <w:r>
-        <w:rPr>
-          <w:color w:val="32383E"/>
-          <w:sz w:val="20"/>
-          <w:szCs w:val="20"/>
-        </w:rPr>
-        <w:t xml:space="preserve"> </w:t>
-      </w:r>
-      <w:hyperlink r:id="rId16" w:history="1">
+      <w:hyperlink r:id="rId15" w:history="1">
         <w:r>
           <w:rPr>
             <w:rStyle w:val="Hyperlink"/>
@@ -335,20 +286,11 @@
             <w:sz w:val="20"/>
             <w:szCs w:val="20"/>
             <w:u w:val="none"/>
+            <w:lang w:val="de-DE"/>
           </w:rPr>
-          <w:t>contact@mwskwong.com</w:t>
+          <w:t>Hong Kong</w:t>
         </w:r>
       </w:hyperlink>
-      <w:r>
-        <w:rPr>
-          <w:rStyle w:val="Hyperlink"/>
-          <w:color w:val="32383E"/>
-          <w:sz w:val="20"/>
-          <w:szCs w:val="20"/>
-          <w:u w:val="none"/>
-        </w:rPr>
-        <w:t xml:space="preserve"> </w:t>
-      </w:r>
     </w:p>
     <w:p>
       <w:pPr>
@@ -377,7 +319,7 @@
           <w:szCs w:val="20"/>
         </w:rPr>
         <w:drawing>
-          <wp:inline distT="0" distB="0" distL="0" distR="0" wp14:anchorId="125C56EE" wp14:editId="1ECA11B1">
+          <wp:inline distT="0" distB="0" distL="0" distR="0" wp14:anchorId="125C56EE" wp14:editId="65FAFE06">
             <wp:extent cx="127000" cy="127000"/>
             <wp:effectExtent l="0" t="0" r="6350" b="6350"/>
             <wp:docPr id="16" name="Graphic 16" descr="Website">
@@ -404,13 +346,13 @@
                     <pic:cNvPicPr/>
                   </pic:nvPicPr>
                   <pic:blipFill>
-                    <a:blip r:embed="rId17">
+                    <a:blip r:embed="rId16">
                       <a:extLst>
                         <a:ext uri="{28A0092B-C50C-407E-A947-70E740481C1C}">
                           <a14:useLocalDpi xmlns:a14="http://schemas.microsoft.com/office/drawing/2010/main" val="0"/>
                         </a:ext>
                         <a:ext uri="{96DAC541-7B7A-43D3-8B79-37D633B846F1}">
-                          <asvg:svgBlip xmlns:asvg="http://schemas.microsoft.com/office/drawing/2016/SVG/main" r:embed="rId18"/>
+                          <asvg:svgBlip xmlns:asvg="http://schemas.microsoft.com/office/drawing/2016/SVG/main" r:embed="rId17"/>
                         </a:ext>
                       </a:extLst>
                     </a:blip>
@@ -441,7 +383,7 @@
         </w:rPr>
         <w:t xml:space="preserve"> </w:t>
       </w:r>
-      <w:hyperlink r:id="rId19" w:history="1">
+      <w:hyperlink r:id="rId18" w:history="1">
         <w:r>
           <w:rPr>
             <w:rStyle w:val="Hyperlink"/>
@@ -538,7 +480,7 @@
         </w:rPr>
         <w:t xml:space="preserve"> | </w:t>
       </w:r>
-      <w:hyperlink r:id="rId20" w:history="1">
+      <w:hyperlink r:id="rId19" w:history="1">
         <w:r>
           <w:rPr>
             <w:rStyle w:val="Hyperlink"/>
@@ -599,7 +541,7 @@
         </w:rPr>
         <w:t xml:space="preserve">| </w:t>
       </w:r>
-      <w:hyperlink r:id="rId21" w:history="1">
+      <w:hyperlink r:id="rId20" w:history="1">
         <w:r>
           <w:rPr>
             <w:rStyle w:val="Hyperlink"/>
@@ -846,7 +788,7 @@
         </w:rPr>
         <w:br/>
       </w:r>
-      <w:hyperlink r:id="rId22" w:history="1">
+      <w:hyperlink r:id="rId21" w:history="1">
         <w:r>
           <w:rPr>
             <w:rStyle w:val="Hyperlink"/>
@@ -874,7 +816,7 @@
         </w:rPr>
         <w:t xml:space="preserve"> </w:t>
       </w:r>
-      <w:hyperlink r:id="rId23" w:history="1">
+      <w:hyperlink r:id="rId22" w:history="1">
         <w:r>
           <w:rPr>
             <w:rStyle w:val="Hyperlink"/>
@@ -1165,13 +1107,13 @@
                     <pic:cNvPicPr/>
                   </pic:nvPicPr>
                   <pic:blipFill>
-                    <a:blip r:embed="rId24">
+                    <a:blip r:embed="rId23">
                       <a:extLst>
                         <a:ext uri="{28A0092B-C50C-407E-A947-70E740481C1C}">
                           <a14:useLocalDpi xmlns:a14="http://schemas.microsoft.com/office/drawing/2010/main" val="0"/>
                         </a:ext>
                         <a:ext uri="{96DAC541-7B7A-43D3-8B79-37D633B846F1}">
-                          <asvg:svgBlip xmlns:asvg="http://schemas.microsoft.com/office/drawing/2016/SVG/main" r:embed="rId25"/>
+                          <asvg:svgBlip xmlns:asvg="http://schemas.microsoft.com/office/drawing/2016/SVG/main" r:embed="rId24"/>
                         </a:ext>
                       </a:extLst>
                     </a:blip>
@@ -3322,13 +3264,13 @@
                     <pic:cNvPicPr/>
                   </pic:nvPicPr>
                   <pic:blipFill>
-                    <a:blip r:embed="rId26">
+                    <a:blip r:embed="rId25">
                       <a:extLst>
                         <a:ext uri="{28A0092B-C50C-407E-A947-70E740481C1C}">
                           <a14:useLocalDpi xmlns:a14="http://schemas.microsoft.com/office/drawing/2010/main" val="0"/>
                         </a:ext>
                         <a:ext uri="{96DAC541-7B7A-43D3-8B79-37D633B846F1}">
-                          <asvg:svgBlip xmlns:asvg="http://schemas.microsoft.com/office/drawing/2016/SVG/main" r:embed="rId27"/>
+                          <asvg:svgBlip xmlns:asvg="http://schemas.microsoft.com/office/drawing/2016/SVG/main" r:embed="rId26"/>
                         </a:ext>
                       </a:extLst>
                     </a:blip>
@@ -4458,13 +4400,13 @@
                     <pic:cNvPicPr/>
                   </pic:nvPicPr>
                   <pic:blipFill>
-                    <a:blip r:embed="rId28">
+                    <a:blip r:embed="rId27">
                       <a:extLst>
                         <a:ext uri="{28A0092B-C50C-407E-A947-70E740481C1C}">
                           <a14:useLocalDpi xmlns:a14="http://schemas.microsoft.com/office/drawing/2010/main" val="0"/>
                         </a:ext>
                         <a:ext uri="{96DAC541-7B7A-43D3-8B79-37D633B846F1}">
-                          <asvg:svgBlip xmlns:asvg="http://schemas.microsoft.com/office/drawing/2016/SVG/main" r:embed="rId29"/>
+                          <asvg:svgBlip xmlns:asvg="http://schemas.microsoft.com/office/drawing/2016/SVG/main" r:embed="rId28"/>
                         </a:ext>
                       </a:extLst>
                     </a:blip>
@@ -4893,7 +4835,7 @@
           <w:szCs w:val="20"/>
         </w:rPr>
         <w:drawing>
-          <wp:inline distT="0" distB="0" distL="0" distR="0" wp14:anchorId="7D1E52EF" wp14:editId="4D7121AE">
+          <wp:inline distT="0" distB="0" distL="0" distR="0" wp14:anchorId="7D1E52EF" wp14:editId="298FBF05">
             <wp:extent cx="139700" cy="139700"/>
             <wp:effectExtent l="0" t="0" r="0" b="0"/>
             <wp:docPr id="399259976" name="Graphic 399259976">
@@ -4920,13 +4862,13 @@
                     <pic:cNvPicPr/>
                   </pic:nvPicPr>
                   <pic:blipFill>
-                    <a:blip r:embed="rId30">
+                    <a:blip r:embed="rId29">
                       <a:extLst>
                         <a:ext uri="{28A0092B-C50C-407E-A947-70E740481C1C}">
                           <a14:useLocalDpi xmlns:a14="http://schemas.microsoft.com/office/drawing/2010/main" val="0"/>
                         </a:ext>
                         <a:ext uri="{96DAC541-7B7A-43D3-8B79-37D633B846F1}">
-                          <asvg:svgBlip xmlns:asvg="http://schemas.microsoft.com/office/drawing/2016/SVG/main" r:embed="rId31"/>
+                          <asvg:svgBlip xmlns:asvg="http://schemas.microsoft.com/office/drawing/2016/SVG/main" r:embed="rId30"/>
                         </a:ext>
                       </a:extLst>
                     </a:blip>
@@ -5629,10 +5571,10 @@
           <w:szCs w:val="20"/>
         </w:rPr>
         <w:drawing>
-          <wp:inline distT="0" distB="0" distL="0" distR="0" wp14:anchorId="027B5019" wp14:editId="0825FFEF">
+          <wp:inline distT="0" distB="0" distL="0" distR="0" wp14:anchorId="764B5CEE" wp14:editId="69DE942E">
             <wp:extent cx="139700" cy="139700"/>
             <wp:effectExtent l="0" t="0" r="0" b="0"/>
-            <wp:docPr id="1778523751" name="Graphic 1778523751">
+            <wp:docPr id="1318436419" name="Graphic 1318436419">
               <a:extLst xmlns:a="http://schemas.openxmlformats.org/drawingml/2006/main">
                 <a:ext uri="{C183D7F6-B498-43B3-948B-1728B52AA6E4}">
                   <adec:decorative xmlns:adec="http://schemas.microsoft.com/office/drawing/2017/decorative" val="1"/>
@@ -5646,7 +5588,7 @@
               <a:graphicData uri="http://schemas.openxmlformats.org/drawingml/2006/picture">
                 <pic:pic xmlns:pic="http://schemas.openxmlformats.org/drawingml/2006/picture">
                   <pic:nvPicPr>
-                    <pic:cNvPr id="1778523751" name="Graphic 1778523751">
+                    <pic:cNvPr id="1318436419" name="Graphic 1318436419">
                       <a:extLst>
                         <a:ext uri="{C183D7F6-B498-43B3-948B-1728B52AA6E4}">
                           <adec:decorative xmlns:adec="http://schemas.microsoft.com/office/drawing/2017/decorative" val="1"/>
@@ -5656,13 +5598,13 @@
                     <pic:cNvPicPr/>
                   </pic:nvPicPr>
                   <pic:blipFill>
-                    <a:blip r:embed="rId32">
+                    <a:blip r:embed="rId31">
                       <a:extLst>
                         <a:ext uri="{28A0092B-C50C-407E-A947-70E740481C1C}">
                           <a14:useLocalDpi xmlns:a14="http://schemas.microsoft.com/office/drawing/2010/main" val="0"/>
                         </a:ext>
                         <a:ext uri="{96DAC541-7B7A-43D3-8B79-37D633B846F1}">
-                          <asvg:svgBlip xmlns:asvg="http://schemas.microsoft.com/office/drawing/2016/SVG/main" r:embed="rId33"/>
+                          <asvg:svgBlip xmlns:asvg="http://schemas.microsoft.com/office/drawing/2016/SVG/main" r:embed="rId32"/>
                         </a:ext>
                       </a:extLst>
                     </a:blip>
@@ -5699,12 +5641,12 @@
           <w:bCs/>
           <w:color w:val="171A1C"/>
         </w:rPr>
-        <w:t>DevOps</w:t>
+        <w:t>Soft Skills</w:t>
       </w:r>
     </w:p>
     <w:p>
       <w:pPr>
-        <w:spacing w:line="276" w:lineRule="auto"/>
+        <w:spacing w:line="300" w:lineRule="auto"/>
       </w:pPr>
       <w:r>
         <w:rPr>
@@ -5716,10 +5658,10 @@
         <mc:AlternateContent>
           <mc:Choice Requires="wps">
             <w:drawing>
-              <wp:inline distT="0" distB="0" distL="0" distR="0" wp14:anchorId="5B8D76BA" wp14:editId="78B8CBE1">
+              <wp:inline distT="0" distB="0" distL="0" distR="0" wp14:anchorId="7E3B76EA" wp14:editId="4A4DF1C2">
                 <wp:extent cx="917931" cy="205200"/>
-                <wp:effectExtent l="0" t="0" r="6985" b="3810"/>
-                <wp:docPr id="921952089" name="Rectangle: Rounded Corners 921952089"/>
+                <wp:effectExtent l="0" t="0" r="1905" b="3810"/>
+                <wp:docPr id="282673091" name="Rectangle: Rounded Corners 282673091"/>
                 <wp:cNvGraphicFramePr/>
                 <a:graphic xmlns:a="http://schemas.openxmlformats.org/drawingml/2006/main">
                   <a:graphicData uri="http://schemas.microsoft.com/office/word/2010/wordprocessingShape">
@@ -5776,7 +5718,7 @@
                                 <w:sz w:val="18"/>
                                 <w:szCs w:val="18"/>
                               </w:rPr>
-                              <w:t>Delphix</w:t>
+                              <w:t>Adaptability</w:t>
                             </w:r>
                           </w:p>
                         </w:txbxContent>
@@ -5795,7 +5737,7 @@
           </mc:Choice>
           <mc:Fallback>
             <w:pict>
-              <v:roundrect w14:anchorId="5B8D76BA" id="Rectangle: Rounded Corners 921952089" o:spid="_x0000_s1058" style="width:72.3pt;height:16.15pt;visibility:visible;mso-wrap-style:none;mso-left-percent:-10001;mso-top-percent:-10001;mso-position-horizontal:absolute;mso-position-horizontal-relative:char;mso-position-vertical:absolute;mso-position-vertical-relative:line;mso-left-percent:-10001;mso-top-percent:-10001;v-text-anchor:middle" arcsize=".5" o:gfxdata="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" fillcolor="#f0f4f8" stroked="f" strokeweight=".5pt">
+              <v:roundrect w14:anchorId="7E3B76EA" id="Rectangle: Rounded Corners 282673091" o:spid="_x0000_s1058" style="width:72.3pt;height:16.15pt;visibility:visible;mso-wrap-style:none;mso-left-percent:-10001;mso-top-percent:-10001;mso-position-horizontal:absolute;mso-position-horizontal-relative:char;mso-position-vertical:absolute;mso-position-vertical-relative:line;mso-left-percent:-10001;mso-top-percent:-10001;v-text-anchor:middle" arcsize=".5" o:gfxdata="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" fillcolor="#f0f4f8" stroked="f" strokeweight=".5pt">
                 <v:stroke joinstyle="miter"/>
                 <v:textbox style="mso-fit-shape-to-text:t" inset="1mm,0,1mm,0">
                   <w:txbxContent>
@@ -5815,7 +5757,7 @@
                           <w:sz w:val="18"/>
                           <w:szCs w:val="18"/>
                         </w:rPr>
-                        <w:t>Delphix</w:t>
+                        <w:t>Adaptability</w:t>
                       </w:r>
                     </w:p>
                   </w:txbxContent>
@@ -5839,10 +5781,10 @@
         <mc:AlternateContent>
           <mc:Choice Requires="wps">
             <w:drawing>
-              <wp:inline distT="0" distB="0" distL="0" distR="0" wp14:anchorId="6FA65C29" wp14:editId="2E64E09C">
+              <wp:inline distT="0" distB="0" distL="0" distR="0" wp14:anchorId="5BE837C9" wp14:editId="76B0F07C">
                 <wp:extent cx="917931" cy="205200"/>
-                <wp:effectExtent l="0" t="0" r="1905" b="3810"/>
-                <wp:docPr id="403390757" name="Rectangle: Rounded Corners 403390757"/>
+                <wp:effectExtent l="0" t="0" r="6985" b="3810"/>
+                <wp:docPr id="198496784" name="Rectangle: Rounded Corners 198496784"/>
                 <wp:cNvGraphicFramePr/>
                 <a:graphic xmlns:a="http://schemas.openxmlformats.org/drawingml/2006/main">
                   <a:graphicData uri="http://schemas.microsoft.com/office/word/2010/wordprocessingShape">
@@ -5899,7 +5841,7 @@
                                 <w:sz w:val="18"/>
                                 <w:szCs w:val="18"/>
                               </w:rPr>
-                              <w:t>GitHub Actions</w:t>
+                              <w:t>Creative Problem Solving</w:t>
                             </w:r>
                           </w:p>
                         </w:txbxContent>
@@ -5918,7 +5860,7 @@
           </mc:Choice>
           <mc:Fallback>
             <w:pict>
-              <v:roundrect w14:anchorId="6FA65C29" id="Rectangle: Rounded Corners 403390757" o:spid="_x0000_s1059" style="width:72.3pt;height:16.15pt;visibility:visible;mso-wrap-style:none;mso-left-percent:-10001;mso-top-percent:-10001;mso-position-horizontal:absolute;mso-position-horizontal-relative:char;mso-position-vertical:absolute;mso-position-vertical-relative:line;mso-left-percent:-10001;mso-top-percent:-10001;v-text-anchor:middle" arcsize=".5" o:gfxdata="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" fillcolor="#f0f4f8" stroked="f" strokeweight=".5pt">
+              <v:roundrect w14:anchorId="5BE837C9" id="Rectangle: Rounded Corners 198496784" o:spid="_x0000_s1059" style="width:72.3pt;height:16.15pt;visibility:visible;mso-wrap-style:none;mso-left-percent:-10001;mso-top-percent:-10001;mso-position-horizontal:absolute;mso-position-horizontal-relative:char;mso-position-vertical:absolute;mso-position-vertical-relative:line;mso-left-percent:-10001;mso-top-percent:-10001;v-text-anchor:middle" arcsize=".5" o:gfxdata="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" fillcolor="#f0f4f8" stroked="f" strokeweight=".5pt">
                 <v:stroke joinstyle="miter"/>
                 <v:textbox style="mso-fit-shape-to-text:t" inset="1mm,0,1mm,0">
                   <w:txbxContent>
@@ -5938,7 +5880,7 @@
                           <w:sz w:val="18"/>
                           <w:szCs w:val="18"/>
                         </w:rPr>
-                        <w:t>GitHub Actions</w:t>
+                        <w:t>Creative Problem Solving</w:t>
                       </w:r>
                     </w:p>
                   </w:txbxContent>
@@ -5950,7 +5892,7 @@
         </mc:AlternateContent>
       </w:r>
       <w:r>
-        <w:t xml:space="preserve"> </w:t>
+        <w:t xml:space="preserve">  </w:t>
       </w:r>
       <w:r>
         <w:rPr>
@@ -5962,10 +5904,10 @@
         <mc:AlternateContent>
           <mc:Choice Requires="wps">
             <w:drawing>
-              <wp:inline distT="0" distB="0" distL="0" distR="0" wp14:anchorId="0C0B52E1" wp14:editId="58BA5142">
+              <wp:inline distT="0" distB="0" distL="0" distR="0" wp14:anchorId="2012A5B8" wp14:editId="066C5778">
                 <wp:extent cx="917931" cy="205200"/>
                 <wp:effectExtent l="0" t="0" r="0" b="3810"/>
-                <wp:docPr id="2085996868" name="Rectangle: Rounded Corners 2085996868"/>
+                <wp:docPr id="82400875" name="Rectangle: Rounded Corners 82400875"/>
                 <wp:cNvGraphicFramePr/>
                 <a:graphic xmlns:a="http://schemas.openxmlformats.org/drawingml/2006/main">
                   <a:graphicData uri="http://schemas.microsoft.com/office/word/2010/wordprocessingShape">
@@ -6022,7 +5964,7 @@
                                 <w:sz w:val="18"/>
                                 <w:szCs w:val="18"/>
                               </w:rPr>
-                              <w:t>Argo CD</w:t>
+                              <w:t>Time Management</w:t>
                             </w:r>
                           </w:p>
                         </w:txbxContent>
@@ -6041,7 +5983,7 @@
           </mc:Choice>
           <mc:Fallback>
             <w:pict>
-              <v:roundrect w14:anchorId="0C0B52E1" id="Rectangle: Rounded Corners 2085996868" o:spid="_x0000_s1060" style="width:72.3pt;height:16.15pt;visibility:visible;mso-wrap-style:none;mso-left-percent:-10001;mso-top-percent:-10001;mso-position-horizontal:absolute;mso-position-horizontal-relative:char;mso-position-vertical:absolute;mso-position-vertical-relative:line;mso-left-percent:-10001;mso-top-percent:-10001;v-text-anchor:middle" arcsize=".5" o:gfxdata="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" fillcolor="#f0f4f8" stroked="f" strokeweight=".5pt">
+              <v:roundrect w14:anchorId="2012A5B8" id="Rectangle: Rounded Corners 82400875" o:spid="_x0000_s1060" style="width:72.3pt;height:16.15pt;visibility:visible;mso-wrap-style:none;mso-left-percent:-10001;mso-top-percent:-10001;mso-position-horizontal:absolute;mso-position-horizontal-relative:char;mso-position-vertical:absolute;mso-position-vertical-relative:line;mso-left-percent:-10001;mso-top-percent:-10001;v-text-anchor:middle" arcsize=".5" o:gfxdata="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" fillcolor="#f0f4f8" stroked="f" strokeweight=".5pt">
                 <v:stroke joinstyle="miter"/>
                 <v:textbox style="mso-fit-shape-to-text:t" inset="1mm,0,1mm,0">
                   <w:txbxContent>
@@ -6061,7 +6003,7 @@
                           <w:sz w:val="18"/>
                           <w:szCs w:val="18"/>
                         </w:rPr>
-                        <w:t>Argo CD</w:t>
+                        <w:t>Time Management</w:t>
                       </w:r>
                     </w:p>
                   </w:txbxContent>
@@ -6085,10 +6027,10 @@
         <mc:AlternateContent>
           <mc:Choice Requires="wps">
             <w:drawing>
-              <wp:inline distT="0" distB="0" distL="0" distR="0" wp14:anchorId="361E3B89" wp14:editId="6F99D1A7">
+              <wp:inline distT="0" distB="0" distL="0" distR="0" wp14:anchorId="05643EFC" wp14:editId="71D0F959">
                 <wp:extent cx="917931" cy="205200"/>
                 <wp:effectExtent l="0" t="0" r="0" b="3810"/>
-                <wp:docPr id="930171152" name="Rectangle: Rounded Corners 930171152"/>
+                <wp:docPr id="263552665" name="Rectangle: Rounded Corners 263552665"/>
                 <wp:cNvGraphicFramePr/>
                 <a:graphic xmlns:a="http://schemas.openxmlformats.org/drawingml/2006/main">
                   <a:graphicData uri="http://schemas.microsoft.com/office/word/2010/wordprocessingShape">
@@ -6145,7 +6087,7 @@
                                 <w:sz w:val="18"/>
                                 <w:szCs w:val="18"/>
                               </w:rPr>
-                              <w:t>Docker</w:t>
+                              <w:t>Communication</w:t>
                             </w:r>
                           </w:p>
                         </w:txbxContent>
@@ -6164,7 +6106,7 @@
           </mc:Choice>
           <mc:Fallback>
             <w:pict>
-              <v:roundrect w14:anchorId="361E3B89" id="Rectangle: Rounded Corners 930171152" o:spid="_x0000_s1061" style="width:72.3pt;height:16.15pt;visibility:visible;mso-wrap-style:none;mso-left-percent:-10001;mso-top-percent:-10001;mso-position-horizontal:absolute;mso-position-horizontal-relative:char;mso-position-vertical:absolute;mso-position-vertical-relative:line;mso-left-percent:-10001;mso-top-percent:-10001;v-text-anchor:middle" arcsize=".5" o:gfxdata="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" fillcolor="#f0f4f8" stroked="f" strokeweight=".5pt">
+              <v:roundrect w14:anchorId="05643EFC" id="Rectangle: Rounded Corners 263552665" o:spid="_x0000_s1061" style="width:72.3pt;height:16.15pt;visibility:visible;mso-wrap-style:none;mso-left-percent:-10001;mso-top-percent:-10001;mso-position-horizontal:absolute;mso-position-horizontal-relative:char;mso-position-vertical:absolute;mso-position-vertical-relative:line;mso-left-percent:-10001;mso-top-percent:-10001;v-text-anchor:middle" arcsize=".5" o:gfxdata="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" fillcolor="#f0f4f8" stroked="f" strokeweight=".5pt">
                 <v:stroke joinstyle="miter"/>
                 <v:textbox style="mso-fit-shape-to-text:t" inset="1mm,0,1mm,0">
                   <w:txbxContent>
@@ -6184,7 +6126,7 @@
                           <w:sz w:val="18"/>
                           <w:szCs w:val="18"/>
                         </w:rPr>
-                        <w:t>Docker</w:t>
+                        <w:t>Communication</w:t>
                       </w:r>
                     </w:p>
                   </w:txbxContent>
@@ -6208,10 +6150,10 @@
         <mc:AlternateContent>
           <mc:Choice Requires="wps">
             <w:drawing>
-              <wp:inline distT="0" distB="0" distL="0" distR="0" wp14:anchorId="07733B13" wp14:editId="77460E9E">
+              <wp:inline distT="0" distB="0" distL="0" distR="0" wp14:anchorId="78FAC72F" wp14:editId="47B86004">
                 <wp:extent cx="917931" cy="205200"/>
                 <wp:effectExtent l="0" t="0" r="1270" b="3810"/>
-                <wp:docPr id="1131524612" name="Rectangle: Rounded Corners 1131524612"/>
+                <wp:docPr id="1880389776" name="Rectangle: Rounded Corners 1880389776"/>
                 <wp:cNvGraphicFramePr/>
                 <a:graphic xmlns:a="http://schemas.openxmlformats.org/drawingml/2006/main">
                   <a:graphicData uri="http://schemas.microsoft.com/office/word/2010/wordprocessingShape">
@@ -6268,7 +6210,7 @@
                                 <w:sz w:val="18"/>
                                 <w:szCs w:val="18"/>
                               </w:rPr>
-                              <w:t>Jenkins</w:t>
+                              <w:t>Teamwork</w:t>
                             </w:r>
                           </w:p>
                         </w:txbxContent>
@@ -6287,7 +6229,7 @@
           </mc:Choice>
           <mc:Fallback>
             <w:pict>
-              <v:roundrect w14:anchorId="07733B13" id="Rectangle: Rounded Corners 1131524612" o:spid="_x0000_s1062" style="width:72.3pt;height:16.15pt;visibility:visible;mso-wrap-style:none;mso-left-percent:-10001;mso-top-percent:-10001;mso-position-horizontal:absolute;mso-position-horizontal-relative:char;mso-position-vertical:absolute;mso-position-vertical-relative:line;mso-left-percent:-10001;mso-top-percent:-10001;v-text-anchor:middle" arcsize=".5" o:gfxdata="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" fillcolor="#f0f4f8" stroked="f" strokeweight=".5pt">
+              <v:roundrect w14:anchorId="78FAC72F" id="Rectangle: Rounded Corners 1880389776" o:spid="_x0000_s1062" style="width:72.3pt;height:16.15pt;visibility:visible;mso-wrap-style:none;mso-left-percent:-10001;mso-top-percent:-10001;mso-position-horizontal:absolute;mso-position-horizontal-relative:char;mso-position-vertical:absolute;mso-position-vertical-relative:line;mso-left-percent:-10001;mso-top-percent:-10001;v-text-anchor:middle" arcsize=".5" o:gfxdata="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" fillcolor="#f0f4f8" stroked="f" strokeweight=".5pt">
                 <v:stroke joinstyle="miter"/>
                 <v:textbox style="mso-fit-shape-to-text:t" inset="1mm,0,1mm,0">
                   <w:txbxContent>
@@ -6307,7 +6249,7 @@
                           <w:sz w:val="18"/>
                           <w:szCs w:val="18"/>
                         </w:rPr>
-                        <w:t>Jenkins</w:t>
+                        <w:t>Teamwork</w:t>
                       </w:r>
                     </w:p>
                   </w:txbxContent>
@@ -6321,222 +6263,6 @@
     </w:p>
     <w:p>
       <w:pPr>
-        <w:spacing w:before="100" w:beforeAutospacing="1"/>
-        <w:rPr>
-          <w:b/>
-          <w:bCs/>
-          <w:color w:val="171A1C"/>
-        </w:rPr>
-      </w:pPr>
-      <w:r>
-        <w:rPr>
-          <w:noProof/>
-          <w:color w:val="32383E"/>
-          <w:position w:val="-5"/>
-          <w:sz w:val="20"/>
-          <w:szCs w:val="20"/>
-        </w:rPr>
-        <w:drawing>
-          <wp:inline distT="0" distB="0" distL="0" distR="0" wp14:anchorId="3DAB247C" wp14:editId="34D820A2">
-            <wp:extent cx="139700" cy="139700"/>
-            <wp:effectExtent l="0" t="0" r="0" b="0"/>
-            <wp:docPr id="1670993010" name="Graphic 1670993010">
-              <a:extLst xmlns:a="http://schemas.openxmlformats.org/drawingml/2006/main">
-                <a:ext uri="{C183D7F6-B498-43B3-948B-1728B52AA6E4}">
-                  <adec:decorative xmlns:adec="http://schemas.microsoft.com/office/drawing/2017/decorative" val="1"/>
-                </a:ext>
-              </a:extLst>
-            </wp:docPr>
-            <wp:cNvGraphicFramePr>
-              <a:graphicFrameLocks xmlns:a="http://schemas.openxmlformats.org/drawingml/2006/main" noChangeAspect="1"/>
-            </wp:cNvGraphicFramePr>
-            <a:graphic xmlns:a="http://schemas.openxmlformats.org/drawingml/2006/main">
-              <a:graphicData uri="http://schemas.openxmlformats.org/drawingml/2006/picture">
-                <pic:pic xmlns:pic="http://schemas.openxmlformats.org/drawingml/2006/picture">
-                  <pic:nvPicPr>
-                    <pic:cNvPr id="1670993010" name="Graphic 1670993010">
-                      <a:extLst>
-                        <a:ext uri="{C183D7F6-B498-43B3-948B-1728B52AA6E4}">
-                          <adec:decorative xmlns:adec="http://schemas.microsoft.com/office/drawing/2017/decorative" val="1"/>
-                        </a:ext>
-                      </a:extLst>
-                    </pic:cNvPr>
-                    <pic:cNvPicPr/>
-                  </pic:nvPicPr>
-                  <pic:blipFill>
-                    <a:blip r:embed="rId34">
-                      <a:extLst>
-                        <a:ext uri="{28A0092B-C50C-407E-A947-70E740481C1C}">
-                          <a14:useLocalDpi xmlns:a14="http://schemas.microsoft.com/office/drawing/2010/main" val="0"/>
-                        </a:ext>
-                        <a:ext uri="{96DAC541-7B7A-43D3-8B79-37D633B846F1}">
-                          <asvg:svgBlip xmlns:asvg="http://schemas.microsoft.com/office/drawing/2016/SVG/main" r:embed="rId35"/>
-                        </a:ext>
-                      </a:extLst>
-                    </a:blip>
-                    <a:stretch>
-                      <a:fillRect/>
-                    </a:stretch>
-                  </pic:blipFill>
-                  <pic:spPr>
-                    <a:xfrm>
-                      <a:off x="0" y="0"/>
-                      <a:ext cx="139700" cy="139700"/>
-                    </a:xfrm>
-                    <a:prstGeom prst="rect">
-                      <a:avLst/>
-                    </a:prstGeom>
-                  </pic:spPr>
-                </pic:pic>
-              </a:graphicData>
-            </a:graphic>
-          </wp:inline>
-        </w:drawing>
-      </w:r>
-      <w:r>
-        <w:rPr>
-          <w:b/>
-          <w:bCs/>
-          <w:color w:val="171A1C"/>
-        </w:rPr>
-        <w:t xml:space="preserve"> </w:t>
-      </w:r>
-      <w:r>
-        <w:rPr>
-          <w:b/>
-          <w:bCs/>
-          <w:color w:val="171A1C"/>
-        </w:rPr>
-        <w:t>Quality Assurance</w:t>
-      </w:r>
-    </w:p>
-    <w:p>
-      <w:pPr>
-        <w:spacing w:line="276" w:lineRule="auto"/>
-      </w:pPr>
-      <w:r>
-        <w:rPr>
-          <w:b/>
-          <w:bCs/>
-          <w:noProof/>
-          <w:color w:val="096BDE"/>
-        </w:rPr>
-        <mc:AlternateContent>
-          <mc:Choice Requires="wps">
-            <w:drawing>
-              <wp:inline distT="0" distB="0" distL="0" distR="0" wp14:anchorId="43FB7B69" wp14:editId="21BA3C4B">
-                <wp:extent cx="917931" cy="205200"/>
-                <wp:effectExtent l="0" t="0" r="6985" b="3810"/>
-                <wp:docPr id="1511163860" name="Rectangle: Rounded Corners 1511163860"/>
-                <wp:cNvGraphicFramePr/>
-                <a:graphic xmlns:a="http://schemas.openxmlformats.org/drawingml/2006/main">
-                  <a:graphicData uri="http://schemas.microsoft.com/office/word/2010/wordprocessingShape">
-                    <wps:wsp>
-                      <wps:cNvSpPr/>
-                      <wps:spPr>
-                        <a:xfrm>
-                          <a:off x="0" y="0"/>
-                          <a:ext cx="917931" cy="205200"/>
-                        </a:xfrm>
-                        <a:prstGeom prst="roundRect">
-                          <a:avLst>
-                            <a:gd name="adj" fmla="val 50000"/>
-                          </a:avLst>
-                        </a:prstGeom>
-                        <a:solidFill>
-                          <a:srgbClr val="F0F4F8"/>
-                        </a:solidFill>
-                        <a:ln w="6350">
-                          <a:noFill/>
-                        </a:ln>
-                      </wps:spPr>
-                      <wps:style>
-                        <a:lnRef idx="2">
-                          <a:schemeClr val="accent1">
-                            <a:shade val="15000"/>
-                          </a:schemeClr>
-                        </a:lnRef>
-                        <a:fillRef idx="1">
-                          <a:schemeClr val="accent1"/>
-                        </a:fillRef>
-                        <a:effectRef idx="0">
-                          <a:schemeClr val="accent1"/>
-                        </a:effectRef>
-                        <a:fontRef idx="minor">
-                          <a:schemeClr val="lt1"/>
-                        </a:fontRef>
-                      </wps:style>
-                      <wps:txbx>
-                        <w:txbxContent>
-                          <w:p>
-                            <w:pPr>
-                              <w:spacing w:after="0" w:line="240" w:lineRule="auto"/>
-                              <w:jc w:val="center"/>
-                              <w:rPr>
-                                <w:color w:val="32383E"/>
-                                <w:sz w:val="18"/>
-                                <w:szCs w:val="18"/>
-                              </w:rPr>
-                            </w:pPr>
-                            <w:r>
-                              <w:rPr>
-                                <w:color w:val="32383E"/>
-                                <w:sz w:val="18"/>
-                                <w:szCs w:val="18"/>
-                              </w:rPr>
-                              <w:t>Cypress</w:t>
-                            </w:r>
-                          </w:p>
-                        </w:txbxContent>
-                      </wps:txbx>
-                      <wps:bodyPr rot="0" spcFirstLastPara="0" vertOverflow="overflow" horzOverflow="overflow" vert="horz" wrap="none" lIns="36000" tIns="0" rIns="36000" bIns="0" numCol="1" spcCol="0" rtlCol="0" fromWordArt="0" anchor="ctr" anchorCtr="0" forceAA="0" compatLnSpc="1">
-                        <a:prstTxWarp prst="textNoShape">
-                          <a:avLst/>
-                        </a:prstTxWarp>
-                        <a:spAutoFit/>
-                      </wps:bodyPr>
-                    </wps:wsp>
-                  </a:graphicData>
-                </a:graphic>
-              </wp:inline>
-            </w:drawing>
-          </mc:Choice>
-          <mc:Fallback>
-            <w:pict>
-              <v:roundrect w14:anchorId="43FB7B69" id="Rectangle: Rounded Corners 1511163860" o:spid="_x0000_s1063" style="width:72.3pt;height:16.15pt;visibility:visible;mso-wrap-style:none;mso-left-percent:-10001;mso-top-percent:-10001;mso-position-horizontal:absolute;mso-position-horizontal-relative:char;mso-position-vertical:absolute;mso-position-vertical-relative:line;mso-left-percent:-10001;mso-top-percent:-10001;v-text-anchor:middle" arcsize=".5" o:gfxdata="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" fillcolor="#f0f4f8" stroked="f" strokeweight=".5pt">
-                <v:stroke joinstyle="miter"/>
-                <v:textbox style="mso-fit-shape-to-text:t" inset="1mm,0,1mm,0">
-                  <w:txbxContent>
-                    <w:p>
-                      <w:pPr>
-                        <w:spacing w:after="0" w:line="240" w:lineRule="auto"/>
-                        <w:jc w:val="center"/>
-                        <w:rPr>
-                          <w:color w:val="32383E"/>
-                          <w:sz w:val="18"/>
-                          <w:szCs w:val="18"/>
-                        </w:rPr>
-                      </w:pPr>
-                      <w:r>
-                        <w:rPr>
-                          <w:color w:val="32383E"/>
-                          <w:sz w:val="18"/>
-                          <w:szCs w:val="18"/>
-                        </w:rPr>
-                        <w:t>Cypress</w:t>
-                      </w:r>
-                    </w:p>
-                  </w:txbxContent>
-                </v:textbox>
-                <w10:anchorlock/>
-              </v:roundrect>
-            </w:pict>
-          </mc:Fallback>
-        </mc:AlternateContent>
-      </w:r>
-    </w:p>
-    <w:p>
-      <w:pPr>
         <w:pStyle w:val="Heading2"/>
         <w:rPr>
           <w:b w:val="0"/>
@@ -6605,7 +6331,7 @@
         </w:rPr>
         <w:br/>
       </w:r>
-      <w:hyperlink r:id="rId36" w:history="1">
+      <w:hyperlink r:id="rId33" w:history="1">
         <w:r>
           <w:rPr>
             <w:rStyle w:val="Hyperlink"/>
@@ -6683,7 +6409,7 @@
         </w:rPr>
         <w:br/>
       </w:r>
-      <w:hyperlink r:id="rId37" w:history="1">
+      <w:hyperlink r:id="rId34" w:history="1">
         <w:r>
           <w:rPr>
             <w:rStyle w:val="Hyperlink"/>
@@ -6819,78 +6545,85 @@
         <v:path o:extrusionok="f" gradientshapeok="t" o:connecttype="rect"/>
         <o:lock v:ext="edit" aspectratio="t"/>
       </v:shapetype>
-      <v:shape id="_x0000_i1953" type="#_x0000_t75" alt="Marker with solid fill" style="width:6.75pt;height:13.5pt;visibility:visible" o:gfxdata="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" o:bullet="t">
+      <v:shape id="_x0000_i1026" type="#_x0000_t75" alt="Marker with solid fill" style="width:6.75pt;height:13.5pt;visibility:visible" o:gfxdata="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" o:bullet="t">
         <v:imagedata r:id="rId1" o:title="" croptop="-4981f" cropbottom="-4981f" cropleft="-28512f" cropright="-28512f"/>
       </v:shape>
     </w:pict>
   </w:numPicBullet>
   <w:numPicBullet w:numPicBulletId="1">
     <w:pict>
-      <v:shape id="_x0000_i1954" type="#_x0000_t75" alt="Receiver with solid fill" style="width:13.5pt;height:14.25pt;visibility:visible" o:gfxdata="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" o:bullet="t">
+      <v:shape id="_x0000_i1027" type="#_x0000_t75" alt="Receiver with solid fill" style="width:13.5pt;height:14.25pt;visibility:visible" o:gfxdata="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" o:bullet="t">
         <v:imagedata r:id="rId2" o:title="" cropleft="-2445f" cropright="-2445f"/>
       </v:shape>
     </w:pict>
   </w:numPicBullet>
   <w:numPicBullet w:numPicBulletId="2">
     <w:pict>
-      <v:shape id="_x0000_i1955" type="#_x0000_t75" style="width:13.5pt;height:13.5pt;visibility:visible" o:gfxdata="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" o:bullet="t">
+      <v:shape id="_x0000_i1028" type="#_x0000_t75" style="width:13.5pt;height:13.5pt;visibility:visible" o:gfxdata="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" o:bullet="t">
         <v:imagedata r:id="rId3" o:title="" cropbottom="-2357f" cropleft="-7919f" cropright="-5188f"/>
       </v:shape>
     </w:pict>
   </w:numPicBullet>
   <w:numPicBullet w:numPicBulletId="3">
     <w:pict>
-      <v:shape id="_x0000_i1956" type="#_x0000_t75" style="width:13.5pt;height:13.5pt;visibility:visible" o:gfxdata="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" o:bullet="t">
+      <v:shape id="_x0000_i1029" type="#_x0000_t75" style="width:13.5pt;height:13.5pt;visibility:visible" o:gfxdata="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" o:bullet="t">
         <v:imagedata r:id="rId4" o:title="" croptop="-2445f" cropbottom="-2445f" cropleft="-4808f" cropright="-2530f"/>
       </v:shape>
     </w:pict>
   </w:numPicBullet>
   <w:numPicBullet w:numPicBulletId="4">
     <w:pict>
-      <v:shape id="_x0000_i1957" type="#_x0000_t75" style="width:9pt;height:12pt;visibility:visible" o:gfxdata="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" o:bullet="t">
+      <v:shape id="_x0000_i1030" type="#_x0000_t75" style="width:9pt;height:12pt;visibility:visible" o:gfxdata="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" o:bullet="t">
         <v:imagedata r:id="rId5" o:title="" cropleft="-6805f" cropright="-5014f"/>
       </v:shape>
     </w:pict>
   </w:numPicBullet>
   <w:numPicBullet w:numPicBulletId="5">
     <w:pict>
-      <v:shape id="_x0000_i1958" type="#_x0000_t75" style="width:8.25pt;height:12pt;visibility:visible" o:gfxdata="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" o:bullet="t">
+      <v:shape id="_x0000_i1031" type="#_x0000_t75" style="width:8.25pt;height:12pt;visibility:visible" o:gfxdata="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" o:bullet="t">
         <v:imagedata r:id="rId6" o:title="" cropleft="-11660f" cropright="-9650f"/>
       </v:shape>
     </w:pict>
   </w:numPicBullet>
   <w:numPicBullet w:numPicBulletId="6">
     <w:pict>
-      <v:shape id="_x0000_i1959" type="#_x0000_t75" style="width:12pt;height:10.5pt;visibility:visible" o:gfxdata="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" o:bullet="t">
+      <v:shape id="_x0000_i1032" type="#_x0000_t75" style="width:12pt;height:10.5pt;visibility:visible" o:gfxdata="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" o:bullet="t">
         <v:imagedata r:id="rId7" o:title="" croptop="-3260f" cropbottom="-1631f"/>
       </v:shape>
     </w:pict>
   </w:numPicBullet>
   <w:numPicBullet w:numPicBulletId="7">
     <w:pict>
-      <v:shape id="_x0000_i1960" type="#_x0000_t75" style="width:12pt;height:12pt;visibility:visible" o:gfxdata="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" o:bullet="t">
+      <v:shape id="_x0000_i1033" type="#_x0000_t75" style="width:12pt;height:12pt;visibility:visible" o:gfxdata="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" o:bullet="t">
         <v:imagedata r:id="rId8" o:title=""/>
       </v:shape>
     </w:pict>
   </w:numPicBullet>
   <w:numPicBullet w:numPicBulletId="8">
     <w:pict>
-      <v:shape id="_x0000_i1961" type="#_x0000_t75" style="width:8.25pt;height:12pt;visibility:visible" o:gfxdata="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" o:bullet="t">
+      <v:shape id="_x0000_i1034" type="#_x0000_t75" style="width:8.25pt;height:12pt;visibility:visible" o:gfxdata="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" o:bullet="t">
         <v:imagedata r:id="rId9" o:title="" cropleft="-11660f" cropright="-9650f"/>
       </v:shape>
     </w:pict>
   </w:numPicBullet>
   <w:numPicBullet w:numPicBulletId="9">
     <w:pict>
-      <v:shape id="_x0000_i1962" type="#_x0000_t75" alt="Website" style="width:10.1pt;height:10.1pt;visibility:visible" o:gfxdata="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" o:bullet="t">
+      <v:shape id="_x0000_i1035" type="#_x0000_t75" alt="Website" style="width:10.1pt;height:10.1pt;visibility:visible" o:gfxdata="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" o:bullet="t">
         <v:imagedata r:id="rId10" o:title=""/>
       </v:shape>
     </w:pict>
   </w:numPicBullet>
   <w:numPicBullet w:numPicBulletId="10">
     <w:pict>
-      <v:shape id="_x0000_i1963" type="#_x0000_t75" style="width:11.05pt;height:11.05pt;visibility:visible" o:gfxdata="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" o:bullet="t">
+      <v:shape id="_x0000_i1036" type="#_x0000_t75" style="width:11.05pt;height:11.05pt;visibility:visible" o:gfxdata="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" o:bullet="t">
         <v:imagedata r:id="rId11" o:title=""/>
+      </v:shape>
+    </w:pict>
+  </w:numPicBullet>
+  <w:numPicBullet w:numPicBulletId="11">
+    <w:pict>
+      <v:shape id="Graphic 20" o:spid="_x0000_i1213" type="#_x0000_t75" alt="Email" style="width:10.1pt;height:9.1pt;visibility:visible" o:gfxdata="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" o:bullet="t">
+        <v:imagedata r:id="rId12" o:title="" croptop="-3601f" cropbottom="-2881f"/>
       </v:shape>
     </w:pict>
   </w:numPicBullet>

</xml_diff>

<commit_message>
feat: update CV to include project links
</commit_message>
<xml_diff>
--- a/resources/cv.docx
+++ b/resources/cv.docx
@@ -473,7 +473,9 @@
       <w:pPr>
         <w:spacing w:before="100" w:beforeAutospacing="1"/>
         <w:rPr>
-          <w:color w:val="006EDB"/>
+          <w:rStyle w:val="Hyperlink"/>
+          <w:color w:val="0B6BCB"/>
+          <w:u w:val="none"/>
         </w:rPr>
       </w:pPr>
       <w:r>
@@ -497,7 +499,7 @@
           <w:sz w:val="18"/>
           <w:szCs w:val="18"/>
         </w:rPr>
-        <w:t>SEP</w:t>
+        <w:t>Sep</w:t>
       </w:r>
       <w:r>
         <w:rPr>
@@ -521,7 +523,15 @@
           <w:sz w:val="18"/>
           <w:szCs w:val="18"/>
         </w:rPr>
-        <w:t xml:space="preserve"> – PRESENT</w:t>
+        <w:t xml:space="preserve"> – </w:t>
+      </w:r>
+      <w:r>
+        <w:rPr>
+          <w:color w:val="555E68"/>
+          <w:sz w:val="18"/>
+          <w:szCs w:val="18"/>
+        </w:rPr>
+        <w:t>Present</w:t>
       </w:r>
       <w:r>
         <w:rPr>
@@ -542,6 +552,101 @@
     </w:p>
     <w:p>
       <w:pPr>
+        <w:spacing w:line="240" w:lineRule="auto"/>
+        <w:rPr>
+          <w:color w:val="25252D"/>
+        </w:rPr>
+      </w:pPr>
+      <w:r>
+        <w:rPr>
+          <w:noProof/>
+          <w:color w:val="32383E"/>
+          <w:position w:val="-5"/>
+          <w:sz w:val="20"/>
+          <w:szCs w:val="20"/>
+        </w:rPr>
+        <w:drawing>
+          <wp:inline distT="0" distB="0" distL="0" distR="0" wp14:anchorId="24971CDE" wp14:editId="127918A5">
+            <wp:extent cx="139700" cy="139700"/>
+            <wp:effectExtent l="0" t="0" r="0" b="0"/>
+            <wp:docPr id="1231424452" name="Graphic 1231424452">
+              <a:extLst xmlns:a="http://schemas.openxmlformats.org/drawingml/2006/main">
+                <a:ext uri="{C183D7F6-B498-43B3-948B-1728B52AA6E4}">
+                  <adec:decorative xmlns:adec="http://schemas.microsoft.com/office/drawing/2017/decorative" val="1"/>
+                </a:ext>
+              </a:extLst>
+            </wp:docPr>
+            <wp:cNvGraphicFramePr>
+              <a:graphicFrameLocks xmlns:a="http://schemas.openxmlformats.org/drawingml/2006/main" noChangeAspect="1"/>
+            </wp:cNvGraphicFramePr>
+            <a:graphic xmlns:a="http://schemas.openxmlformats.org/drawingml/2006/main">
+              <a:graphicData uri="http://schemas.openxmlformats.org/drawingml/2006/picture">
+                <pic:pic xmlns:pic="http://schemas.openxmlformats.org/drawingml/2006/picture">
+                  <pic:nvPicPr>
+                    <pic:cNvPr id="1231424452" name="Graphic 1231424452">
+                      <a:extLst>
+                        <a:ext uri="{C183D7F6-B498-43B3-948B-1728B52AA6E4}">
+                          <adec:decorative xmlns:adec="http://schemas.microsoft.com/office/drawing/2017/decorative" val="1"/>
+                        </a:ext>
+                      </a:extLst>
+                    </pic:cNvPr>
+                    <pic:cNvPicPr/>
+                  </pic:nvPicPr>
+                  <pic:blipFill>
+                    <a:blip r:embed="rId21">
+                      <a:extLst>
+                        <a:ext uri="{28A0092B-C50C-407E-A947-70E740481C1C}">
+                          <a14:useLocalDpi xmlns:a14="http://schemas.microsoft.com/office/drawing/2010/main" val="0"/>
+                        </a:ext>
+                        <a:ext uri="{96DAC541-7B7A-43D3-8B79-37D633B846F1}">
+                          <asvg:svgBlip xmlns:asvg="http://schemas.microsoft.com/office/drawing/2016/SVG/main" r:embed="rId22"/>
+                        </a:ext>
+                      </a:extLst>
+                    </a:blip>
+                    <a:stretch>
+                      <a:fillRect/>
+                    </a:stretch>
+                  </pic:blipFill>
+                  <pic:spPr>
+                    <a:xfrm>
+                      <a:off x="0" y="0"/>
+                      <a:ext cx="139700" cy="139700"/>
+                    </a:xfrm>
+                    <a:prstGeom prst="rect">
+                      <a:avLst/>
+                    </a:prstGeom>
+                  </pic:spPr>
+                </pic:pic>
+              </a:graphicData>
+            </a:graphic>
+          </wp:inline>
+        </w:drawing>
+      </w:r>
+      <w:r>
+        <w:rPr>
+          <w:color w:val="25252D"/>
+        </w:rPr>
+        <w:t xml:space="preserve"> </w:t>
+      </w:r>
+      <w:hyperlink r:id="rId23" w:history="1">
+        <w:r>
+          <w:rPr>
+            <w:rStyle w:val="Hyperlink"/>
+            <w:color w:val="0B6BCB"/>
+          </w:rPr>
+          <w:t>Viu</w:t>
+        </w:r>
+        <w:r>
+          <w:rPr>
+            <w:rStyle w:val="Hyperlink"/>
+            <w:color w:val="0B6BCB"/>
+          </w:rPr>
+          <w:t>.com</w:t>
+        </w:r>
+      </w:hyperlink>
+    </w:p>
+    <w:p>
+      <w:pPr>
         <w:spacing w:before="100" w:beforeAutospacing="1"/>
         <w:rPr>
           <w:color w:val="006EDB"/>
@@ -568,7 +673,7 @@
           <w:sz w:val="18"/>
           <w:szCs w:val="18"/>
         </w:rPr>
-        <w:t xml:space="preserve">OCT 2022 – </w:t>
+        <w:t>Oct</w:t>
       </w:r>
       <w:r>
         <w:rPr>
@@ -576,7 +681,23 @@
           <w:sz w:val="18"/>
           <w:szCs w:val="18"/>
         </w:rPr>
-        <w:t>SEP 2023</w:t>
+        <w:t xml:space="preserve"> 2022 – </w:t>
+      </w:r>
+      <w:r>
+        <w:rPr>
+          <w:color w:val="555E68"/>
+          <w:sz w:val="18"/>
+          <w:szCs w:val="18"/>
+        </w:rPr>
+        <w:t>Sep</w:t>
+      </w:r>
+      <w:r>
+        <w:rPr>
+          <w:color w:val="555E68"/>
+          <w:sz w:val="18"/>
+          <w:szCs w:val="18"/>
+        </w:rPr>
+        <w:t xml:space="preserve"> 2023</w:t>
       </w:r>
       <w:r>
         <w:rPr>
@@ -596,7 +717,7 @@
         </w:rPr>
         <w:t xml:space="preserve"> </w:t>
       </w:r>
-      <w:hyperlink r:id="rId21" w:history="1">
+      <w:hyperlink r:id="rId24" w:history="1">
         <w:r>
           <w:rPr>
             <w:rStyle w:val="Hyperlink"/>
@@ -720,6 +841,94 @@
     </w:p>
     <w:p>
       <w:pPr>
+        <w:spacing w:line="240" w:lineRule="auto"/>
+        <w:rPr>
+          <w:color w:val="25252D"/>
+        </w:rPr>
+      </w:pPr>
+      <w:r>
+        <w:rPr>
+          <w:noProof/>
+          <w:color w:val="32383E"/>
+          <w:position w:val="-5"/>
+          <w:sz w:val="20"/>
+          <w:szCs w:val="20"/>
+        </w:rPr>
+        <w:drawing>
+          <wp:inline distT="0" distB="0" distL="0" distR="0" wp14:anchorId="5AF70530" wp14:editId="4AB33035">
+            <wp:extent cx="139700" cy="139700"/>
+            <wp:effectExtent l="0" t="0" r="0" b="0"/>
+            <wp:docPr id="1400513064" name="Graphic 1400513064">
+              <a:extLst xmlns:a="http://schemas.openxmlformats.org/drawingml/2006/main">
+                <a:ext uri="{C183D7F6-B498-43B3-948B-1728B52AA6E4}">
+                  <adec:decorative xmlns:adec="http://schemas.microsoft.com/office/drawing/2017/decorative" val="1"/>
+                </a:ext>
+              </a:extLst>
+            </wp:docPr>
+            <wp:cNvGraphicFramePr>
+              <a:graphicFrameLocks xmlns:a="http://schemas.openxmlformats.org/drawingml/2006/main" noChangeAspect="1"/>
+            </wp:cNvGraphicFramePr>
+            <a:graphic xmlns:a="http://schemas.openxmlformats.org/drawingml/2006/main">
+              <a:graphicData uri="http://schemas.openxmlformats.org/drawingml/2006/picture">
+                <pic:pic xmlns:pic="http://schemas.openxmlformats.org/drawingml/2006/picture">
+                  <pic:nvPicPr>
+                    <pic:cNvPr id="1400513064" name="Graphic 1400513064">
+                      <a:extLst>
+                        <a:ext uri="{C183D7F6-B498-43B3-948B-1728B52AA6E4}">
+                          <adec:decorative xmlns:adec="http://schemas.microsoft.com/office/drawing/2017/decorative" val="1"/>
+                        </a:ext>
+                      </a:extLst>
+                    </pic:cNvPr>
+                    <pic:cNvPicPr/>
+                  </pic:nvPicPr>
+                  <pic:blipFill>
+                    <a:blip r:embed="rId21">
+                      <a:extLst>
+                        <a:ext uri="{28A0092B-C50C-407E-A947-70E740481C1C}">
+                          <a14:useLocalDpi xmlns:a14="http://schemas.microsoft.com/office/drawing/2010/main" val="0"/>
+                        </a:ext>
+                        <a:ext uri="{96DAC541-7B7A-43D3-8B79-37D633B846F1}">
+                          <asvg:svgBlip xmlns:asvg="http://schemas.microsoft.com/office/drawing/2016/SVG/main" r:embed="rId22"/>
+                        </a:ext>
+                      </a:extLst>
+                    </a:blip>
+                    <a:stretch>
+                      <a:fillRect/>
+                    </a:stretch>
+                  </pic:blipFill>
+                  <pic:spPr>
+                    <a:xfrm>
+                      <a:off x="0" y="0"/>
+                      <a:ext cx="139700" cy="139700"/>
+                    </a:xfrm>
+                    <a:prstGeom prst="rect">
+                      <a:avLst/>
+                    </a:prstGeom>
+                  </pic:spPr>
+                </pic:pic>
+              </a:graphicData>
+            </a:graphic>
+          </wp:inline>
+        </w:drawing>
+      </w:r>
+      <w:r>
+        <w:rPr>
+          <w:color w:val="25252D"/>
+        </w:rPr>
+        <w:t xml:space="preserve"> </w:t>
+      </w:r>
+      <w:hyperlink r:id="rId25" w:history="1">
+        <w:r>
+          <w:rPr>
+            <w:rStyle w:val="Hyperlink"/>
+            <w:color w:val="0B6BCB"/>
+          </w:rPr>
+          <w:t>Monsieur-Cuisine.com</w:t>
+        </w:r>
+      </w:hyperlink>
+    </w:p>
+    <w:p>
+      <w:pPr>
         <w:spacing w:before="100" w:beforeAutospacing="1" w:line="240" w:lineRule="auto"/>
         <w:rPr>
           <w:color w:val="auto"/>
@@ -751,7 +960,7 @@
           <w:sz w:val="18"/>
           <w:szCs w:val="18"/>
         </w:rPr>
-        <w:t>MAY</w:t>
+        <w:t>May</w:t>
       </w:r>
       <w:r>
         <w:rPr>
@@ -767,7 +976,23 @@
           <w:sz w:val="18"/>
           <w:szCs w:val="18"/>
         </w:rPr>
-        <w:t>– SEP 2022</w:t>
+        <w:t xml:space="preserve">– </w:t>
+      </w:r>
+      <w:r>
+        <w:rPr>
+          <w:color w:val="555E68"/>
+          <w:sz w:val="18"/>
+          <w:szCs w:val="18"/>
+        </w:rPr>
+        <w:t>Sep</w:t>
+      </w:r>
+      <w:r>
+        <w:rPr>
+          <w:color w:val="555E68"/>
+          <w:sz w:val="18"/>
+          <w:szCs w:val="18"/>
+        </w:rPr>
+        <w:t xml:space="preserve"> 2022</w:t>
       </w:r>
       <w:r>
         <w:rPr>
@@ -811,7 +1036,31 @@
           <w:sz w:val="18"/>
           <w:szCs w:val="18"/>
         </w:rPr>
-        <w:t>AUG 2021 – MAY 2022</w:t>
+        <w:t>Aug</w:t>
+      </w:r>
+      <w:r>
+        <w:rPr>
+          <w:color w:val="555E68"/>
+          <w:sz w:val="18"/>
+          <w:szCs w:val="18"/>
+        </w:rPr>
+        <w:t xml:space="preserve"> 2021 – </w:t>
+      </w:r>
+      <w:r>
+        <w:rPr>
+          <w:color w:val="555E68"/>
+          <w:sz w:val="18"/>
+          <w:szCs w:val="18"/>
+        </w:rPr>
+        <w:t>May</w:t>
+      </w:r>
+      <w:r>
+        <w:rPr>
+          <w:color w:val="555E68"/>
+          <w:sz w:val="18"/>
+          <w:szCs w:val="18"/>
+        </w:rPr>
+        <w:t xml:space="preserve"> 2022</w:t>
       </w:r>
       <w:r>
         <w:rPr>
@@ -849,7 +1098,31 @@
           <w:sz w:val="18"/>
           <w:szCs w:val="18"/>
         </w:rPr>
-        <w:t>JUL 2019 – AUG 2021</w:t>
+        <w:t>Jul</w:t>
+      </w:r>
+      <w:r>
+        <w:rPr>
+          <w:color w:val="555E68"/>
+          <w:sz w:val="18"/>
+          <w:szCs w:val="18"/>
+        </w:rPr>
+        <w:t xml:space="preserve"> 2019 – </w:t>
+      </w:r>
+      <w:r>
+        <w:rPr>
+          <w:color w:val="555E68"/>
+          <w:sz w:val="18"/>
+          <w:szCs w:val="18"/>
+        </w:rPr>
+        <w:t>Aug</w:t>
+      </w:r>
+      <w:r>
+        <w:rPr>
+          <w:color w:val="555E68"/>
+          <w:sz w:val="18"/>
+          <w:szCs w:val="18"/>
+        </w:rPr>
+        <w:t xml:space="preserve"> 2021</w:t>
       </w:r>
       <w:r>
         <w:rPr>
@@ -861,7 +1134,7 @@
         </w:rPr>
         <w:br/>
       </w:r>
-      <w:hyperlink r:id="rId22" w:history="1">
+      <w:hyperlink r:id="rId26" w:history="1">
         <w:r>
           <w:rPr>
             <w:rStyle w:val="Hyperlink"/>
@@ -889,7 +1162,7 @@
         </w:rPr>
         <w:t xml:space="preserve"> </w:t>
       </w:r>
-      <w:hyperlink r:id="rId23" w:history="1">
+      <w:hyperlink r:id="rId27" w:history="1">
         <w:r>
           <w:rPr>
             <w:rStyle w:val="Hyperlink"/>
@@ -1088,38 +1361,107 @@
     </w:p>
     <w:p>
       <w:pPr>
-        <w:numPr>
-          <w:ilvl w:val="0"/>
-          <w:numId w:val="14"/>
-        </w:numPr>
         <w:spacing w:line="240" w:lineRule="auto"/>
-        <w:ind w:left="357" w:hanging="357"/>
+        <w:rPr>
+          <w:color w:val="25252D"/>
+        </w:rPr>
+      </w:pPr>
+      <w:r>
+        <w:rPr>
+          <w:noProof/>
+          <w:color w:val="32383E"/>
+          <w:position w:val="-5"/>
+          <w:sz w:val="20"/>
+          <w:szCs w:val="20"/>
+        </w:rPr>
+        <w:drawing>
+          <wp:inline distT="0" distB="0" distL="0" distR="0" wp14:anchorId="6C134F4F" wp14:editId="574D38EB">
+            <wp:extent cx="139700" cy="139700"/>
+            <wp:effectExtent l="0" t="0" r="0" b="0"/>
+            <wp:docPr id="809324155" name="Graphic 809324155">
+              <a:extLst xmlns:a="http://schemas.openxmlformats.org/drawingml/2006/main">
+                <a:ext uri="{C183D7F6-B498-43B3-948B-1728B52AA6E4}">
+                  <adec:decorative xmlns:adec="http://schemas.microsoft.com/office/drawing/2017/decorative" val="1"/>
+                </a:ext>
+              </a:extLst>
+            </wp:docPr>
+            <wp:cNvGraphicFramePr>
+              <a:graphicFrameLocks xmlns:a="http://schemas.openxmlformats.org/drawingml/2006/main" noChangeAspect="1"/>
+            </wp:cNvGraphicFramePr>
+            <a:graphic xmlns:a="http://schemas.openxmlformats.org/drawingml/2006/main">
+              <a:graphicData uri="http://schemas.openxmlformats.org/drawingml/2006/picture">
+                <pic:pic xmlns:pic="http://schemas.openxmlformats.org/drawingml/2006/picture">
+                  <pic:nvPicPr>
+                    <pic:cNvPr id="809324155" name="Graphic 809324155">
+                      <a:extLst>
+                        <a:ext uri="{C183D7F6-B498-43B3-948B-1728B52AA6E4}">
+                          <adec:decorative xmlns:adec="http://schemas.microsoft.com/office/drawing/2017/decorative" val="1"/>
+                        </a:ext>
+                      </a:extLst>
+                    </pic:cNvPr>
+                    <pic:cNvPicPr/>
+                  </pic:nvPicPr>
+                  <pic:blipFill>
+                    <a:blip r:embed="rId21">
+                      <a:extLst>
+                        <a:ext uri="{28A0092B-C50C-407E-A947-70E740481C1C}">
+                          <a14:useLocalDpi xmlns:a14="http://schemas.microsoft.com/office/drawing/2010/main" val="0"/>
+                        </a:ext>
+                        <a:ext uri="{96DAC541-7B7A-43D3-8B79-37D633B846F1}">
+                          <asvg:svgBlip xmlns:asvg="http://schemas.microsoft.com/office/drawing/2016/SVG/main" r:embed="rId22"/>
+                        </a:ext>
+                      </a:extLst>
+                    </a:blip>
+                    <a:stretch>
+                      <a:fillRect/>
+                    </a:stretch>
+                  </pic:blipFill>
+                  <pic:spPr>
+                    <a:xfrm>
+                      <a:off x="0" y="0"/>
+                      <a:ext cx="139700" cy="139700"/>
+                    </a:xfrm>
+                    <a:prstGeom prst="rect">
+                      <a:avLst/>
+                    </a:prstGeom>
+                  </pic:spPr>
+                </pic:pic>
+              </a:graphicData>
+            </a:graphic>
+          </wp:inline>
+        </w:drawing>
+      </w:r>
+      <w:r>
+        <w:rPr>
+          <w:color w:val="25252D"/>
+        </w:rPr>
+        <w:t xml:space="preserve"> </w:t>
+      </w:r>
+      <w:hyperlink r:id="rId28" w:history="1">
+        <w:r>
+          <w:rPr>
+            <w:rStyle w:val="Hyperlink"/>
+            <w:color w:val="0B6BCB"/>
+          </w:rPr>
+          <w:t>HA.org</w:t>
+        </w:r>
+        <w:r>
+          <w:rPr>
+            <w:rStyle w:val="Hyperlink"/>
+            <w:color w:val="0B6BCB"/>
+          </w:rPr>
+          <w:t>.com</w:t>
+        </w:r>
+      </w:hyperlink>
+    </w:p>
+    <w:p>
+      <w:pPr>
+        <w:spacing w:line="240" w:lineRule="auto"/>
         <w:rPr>
           <w:color w:val="32383E"/>
           <w:lang w:val="en-US"/>
         </w:rPr>
       </w:pPr>
-      <w:r>
-        <w:rPr>
-          <w:color w:val="32383E"/>
-          <w:lang w:val="en-US"/>
-        </w:rPr>
-        <w:t xml:space="preserve">Conducted a proof-of-concept project on data virtualization using the Delphix DataOps platform, successfully supporting 3 types of databases and over 50 database </w:t>
-      </w:r>
-      <w:r>
-        <w:rPr>
-          <w:color w:val="32383E"/>
-          <w:lang w:val="en-US"/>
-        </w:rPr>
-        <w:t>instances and</w:t>
-      </w:r>
-      <w:r>
-        <w:rPr>
-          <w:color w:val="32383E"/>
-          <w:lang w:val="en-US"/>
-        </w:rPr>
-        <w:t xml:space="preserve"> enhancing the team's capabilities in this area.</w:t>
-      </w:r>
     </w:p>
     <w:p>
       <w:pPr>
@@ -1180,13 +1522,13 @@
                     <pic:cNvPicPr/>
                   </pic:nvPicPr>
                   <pic:blipFill>
-                    <a:blip r:embed="rId24">
+                    <a:blip r:embed="rId29">
                       <a:extLst>
                         <a:ext uri="{28A0092B-C50C-407E-A947-70E740481C1C}">
                           <a14:useLocalDpi xmlns:a14="http://schemas.microsoft.com/office/drawing/2010/main" val="0"/>
                         </a:ext>
                         <a:ext uri="{96DAC541-7B7A-43D3-8B79-37D633B846F1}">
-                          <asvg:svgBlip xmlns:asvg="http://schemas.microsoft.com/office/drawing/2016/SVG/main" r:embed="rId25"/>
+                          <asvg:svgBlip xmlns:asvg="http://schemas.microsoft.com/office/drawing/2016/SVG/main" r:embed="rId30"/>
                         </a:ext>
                       </a:extLst>
                     </a:blip>
@@ -3321,13 +3663,13 @@
                     <pic:cNvPicPr/>
                   </pic:nvPicPr>
                   <pic:blipFill>
-                    <a:blip r:embed="rId26">
+                    <a:blip r:embed="rId31">
                       <a:extLst>
                         <a:ext uri="{28A0092B-C50C-407E-A947-70E740481C1C}">
                           <a14:useLocalDpi xmlns:a14="http://schemas.microsoft.com/office/drawing/2010/main" val="0"/>
                         </a:ext>
                         <a:ext uri="{96DAC541-7B7A-43D3-8B79-37D633B846F1}">
-                          <asvg:svgBlip xmlns:asvg="http://schemas.microsoft.com/office/drawing/2016/SVG/main" r:embed="rId27"/>
+                          <asvg:svgBlip xmlns:asvg="http://schemas.microsoft.com/office/drawing/2016/SVG/main" r:embed="rId32"/>
                         </a:ext>
                       </a:extLst>
                     </a:blip>
@@ -4457,13 +4799,13 @@
                     <pic:cNvPicPr/>
                   </pic:nvPicPr>
                   <pic:blipFill>
-                    <a:blip r:embed="rId28">
+                    <a:blip r:embed="rId33">
                       <a:extLst>
                         <a:ext uri="{28A0092B-C50C-407E-A947-70E740481C1C}">
                           <a14:useLocalDpi xmlns:a14="http://schemas.microsoft.com/office/drawing/2010/main" val="0"/>
                         </a:ext>
                         <a:ext uri="{96DAC541-7B7A-43D3-8B79-37D633B846F1}">
-                          <asvg:svgBlip xmlns:asvg="http://schemas.microsoft.com/office/drawing/2016/SVG/main" r:embed="rId29"/>
+                          <asvg:svgBlip xmlns:asvg="http://schemas.microsoft.com/office/drawing/2016/SVG/main" r:embed="rId34"/>
                         </a:ext>
                       </a:extLst>
                     </a:blip>
@@ -4919,13 +5261,13 @@
                     <pic:cNvPicPr/>
                   </pic:nvPicPr>
                   <pic:blipFill>
-                    <a:blip r:embed="rId30">
+                    <a:blip r:embed="rId35">
                       <a:extLst>
                         <a:ext uri="{28A0092B-C50C-407E-A947-70E740481C1C}">
                           <a14:useLocalDpi xmlns:a14="http://schemas.microsoft.com/office/drawing/2010/main" val="0"/>
                         </a:ext>
                         <a:ext uri="{96DAC541-7B7A-43D3-8B79-37D633B846F1}">
-                          <asvg:svgBlip xmlns:asvg="http://schemas.microsoft.com/office/drawing/2016/SVG/main" r:embed="rId31"/>
+                          <asvg:svgBlip xmlns:asvg="http://schemas.microsoft.com/office/drawing/2016/SVG/main" r:embed="rId36"/>
                         </a:ext>
                       </a:extLst>
                     </a:blip>
@@ -5655,13 +5997,13 @@
                     <pic:cNvPicPr/>
                   </pic:nvPicPr>
                   <pic:blipFill>
-                    <a:blip r:embed="rId32">
+                    <a:blip r:embed="rId37">
                       <a:extLst>
                         <a:ext uri="{28A0092B-C50C-407E-A947-70E740481C1C}">
                           <a14:useLocalDpi xmlns:a14="http://schemas.microsoft.com/office/drawing/2010/main" val="0"/>
                         </a:ext>
                         <a:ext uri="{96DAC541-7B7A-43D3-8B79-37D633B846F1}">
-                          <asvg:svgBlip xmlns:asvg="http://schemas.microsoft.com/office/drawing/2016/SVG/main" r:embed="rId33"/>
+                          <asvg:svgBlip xmlns:asvg="http://schemas.microsoft.com/office/drawing/2016/SVG/main" r:embed="rId38"/>
                         </a:ext>
                       </a:extLst>
                     </a:blip>
@@ -6346,7 +6688,7 @@
           <w:sz w:val="18"/>
           <w:szCs w:val="18"/>
         </w:rPr>
-        <w:t xml:space="preserve">AUG </w:t>
+        <w:t>Aug</w:t>
       </w:r>
       <w:r>
         <w:rPr>
@@ -6354,7 +6696,23 @@
           <w:sz w:val="18"/>
           <w:szCs w:val="18"/>
         </w:rPr>
-        <w:t>2022 – PRESENT</w:t>
+        <w:t xml:space="preserve"> </w:t>
+      </w:r>
+      <w:r>
+        <w:rPr>
+          <w:color w:val="555E68"/>
+          <w:sz w:val="18"/>
+          <w:szCs w:val="18"/>
+        </w:rPr>
+        <w:t xml:space="preserve">2022 – </w:t>
+      </w:r>
+      <w:r>
+        <w:rPr>
+          <w:color w:val="555E68"/>
+          <w:sz w:val="18"/>
+          <w:szCs w:val="18"/>
+        </w:rPr>
+        <w:t>Present</w:t>
       </w:r>
       <w:r>
         <w:rPr>
@@ -6388,7 +6746,7 @@
         </w:rPr>
         <w:br/>
       </w:r>
-      <w:hyperlink r:id="rId34" w:history="1">
+      <w:hyperlink r:id="rId39" w:history="1">
         <w:r>
           <w:rPr>
             <w:rStyle w:val="Hyperlink"/>
@@ -6411,7 +6769,7 @@
           <w:sz w:val="18"/>
           <w:szCs w:val="18"/>
         </w:rPr>
-        <w:t xml:space="preserve">SEP </w:t>
+        <w:t>Sep</w:t>
       </w:r>
       <w:r>
         <w:rPr>
@@ -6419,7 +6777,7 @@
           <w:sz w:val="18"/>
           <w:szCs w:val="18"/>
         </w:rPr>
-        <w:t xml:space="preserve">2015 – </w:t>
+        <w:t xml:space="preserve"> </w:t>
       </w:r>
       <w:r>
         <w:rPr>
@@ -6427,7 +6785,7 @@
           <w:sz w:val="18"/>
           <w:szCs w:val="18"/>
         </w:rPr>
-        <w:t xml:space="preserve">DEC </w:t>
+        <w:t xml:space="preserve">2015 – </w:t>
       </w:r>
       <w:r>
         <w:rPr>
@@ -6435,6 +6793,22 @@
           <w:sz w:val="18"/>
           <w:szCs w:val="18"/>
         </w:rPr>
+        <w:t>Dec</w:t>
+      </w:r>
+      <w:r>
+        <w:rPr>
+          <w:color w:val="555E68"/>
+          <w:sz w:val="18"/>
+          <w:szCs w:val="18"/>
+        </w:rPr>
+        <w:t xml:space="preserve"> </w:t>
+      </w:r>
+      <w:r>
+        <w:rPr>
+          <w:color w:val="555E68"/>
+          <w:sz w:val="18"/>
+          <w:szCs w:val="18"/>
+        </w:rPr>
         <w:t>2019</w:t>
       </w:r>
       <w:r>
@@ -6466,7 +6840,7 @@
         </w:rPr>
         <w:br/>
       </w:r>
-      <w:hyperlink r:id="rId35" w:history="1">
+      <w:hyperlink r:id="rId40" w:history="1">
         <w:r>
           <w:rPr>
             <w:rStyle w:val="Hyperlink"/>
@@ -6602,92 +6976,99 @@
         <v:path o:extrusionok="f" gradientshapeok="t" o:connecttype="rect"/>
         <o:lock v:ext="edit" aspectratio="t"/>
       </v:shapetype>
-      <v:shape id="_x0000_i1026" type="#_x0000_t75" alt="Marker with solid fill" style="width:6.75pt;height:13.5pt;visibility:visible" o:gfxdata="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" o:bullet="t">
+      <v:shape id="_x0000_i1386" type="#_x0000_t75" alt="Marker with solid fill" style="width:6.75pt;height:13.5pt;visibility:visible" o:gfxdata="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" o:bullet="t">
         <v:imagedata r:id="rId1" o:title="" croptop="-4981f" cropbottom="-4981f" cropleft="-28512f" cropright="-28512f"/>
       </v:shape>
     </w:pict>
   </w:numPicBullet>
   <w:numPicBullet w:numPicBulletId="1">
     <w:pict>
-      <v:shape id="_x0000_i1027" type="#_x0000_t75" alt="Receiver with solid fill" style="width:13.5pt;height:14.25pt;visibility:visible" o:gfxdata="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" o:bullet="t">
+      <v:shape id="_x0000_i1387" type="#_x0000_t75" alt="Receiver with solid fill" style="width:13.5pt;height:14.25pt;visibility:visible" o:gfxdata="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" o:bullet="t">
         <v:imagedata r:id="rId2" o:title="" cropleft="-2445f" cropright="-2445f"/>
       </v:shape>
     </w:pict>
   </w:numPicBullet>
   <w:numPicBullet w:numPicBulletId="2">
     <w:pict>
-      <v:shape id="_x0000_i1028" type="#_x0000_t75" style="width:13.5pt;height:13.5pt;visibility:visible" o:gfxdata="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" o:bullet="t">
+      <v:shape id="_x0000_i1388" type="#_x0000_t75" style="width:13.5pt;height:13.5pt;visibility:visible" o:gfxdata="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" o:bullet="t">
         <v:imagedata r:id="rId3" o:title="" cropbottom="-2357f" cropleft="-7919f" cropright="-5188f"/>
       </v:shape>
     </w:pict>
   </w:numPicBullet>
   <w:numPicBullet w:numPicBulletId="3">
     <w:pict>
-      <v:shape id="_x0000_i1029" type="#_x0000_t75" style="width:13.5pt;height:13.5pt;visibility:visible" o:gfxdata="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" o:bullet="t">
+      <v:shape id="_x0000_i1389" type="#_x0000_t75" style="width:13.5pt;height:13.5pt;visibility:visible" o:gfxdata="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" o:bullet="t">
         <v:imagedata r:id="rId4" o:title="" croptop="-2445f" cropbottom="-2445f" cropleft="-4808f" cropright="-2530f"/>
       </v:shape>
     </w:pict>
   </w:numPicBullet>
   <w:numPicBullet w:numPicBulletId="4">
     <w:pict>
-      <v:shape id="_x0000_i1030" type="#_x0000_t75" style="width:9pt;height:12pt;visibility:visible" o:gfxdata="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" o:bullet="t">
+      <v:shape id="_x0000_i1390" type="#_x0000_t75" style="width:9pt;height:12pt;visibility:visible" o:gfxdata="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" o:bullet="t">
         <v:imagedata r:id="rId5" o:title="" cropleft="-6805f" cropright="-5014f"/>
       </v:shape>
     </w:pict>
   </w:numPicBullet>
   <w:numPicBullet w:numPicBulletId="5">
     <w:pict>
-      <v:shape id="_x0000_i1031" type="#_x0000_t75" style="width:8.25pt;height:12pt;visibility:visible" o:gfxdata="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" o:bullet="t">
+      <v:shape id="_x0000_i1391" type="#_x0000_t75" style="width:8.25pt;height:12pt;visibility:visible" o:gfxdata="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" o:bullet="t">
         <v:imagedata r:id="rId6" o:title="" cropleft="-11660f" cropright="-9650f"/>
       </v:shape>
     </w:pict>
   </w:numPicBullet>
   <w:numPicBullet w:numPicBulletId="6">
     <w:pict>
-      <v:shape id="_x0000_i1032" type="#_x0000_t75" style="width:12pt;height:10.5pt;visibility:visible" o:gfxdata="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" o:bullet="t">
+      <v:shape id="_x0000_i1392" type="#_x0000_t75" style="width:12pt;height:10.5pt;visibility:visible" o:gfxdata="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" o:bullet="t">
         <v:imagedata r:id="rId7" o:title="" croptop="-3260f" cropbottom="-1631f"/>
       </v:shape>
     </w:pict>
   </w:numPicBullet>
   <w:numPicBullet w:numPicBulletId="7">
     <w:pict>
-      <v:shape id="_x0000_i1033" type="#_x0000_t75" style="width:12pt;height:12pt;visibility:visible" o:gfxdata="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" o:bullet="t">
+      <v:shape id="_x0000_i1393" type="#_x0000_t75" style="width:12pt;height:12pt;visibility:visible" o:gfxdata="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" o:bullet="t">
         <v:imagedata r:id="rId8" o:title=""/>
       </v:shape>
     </w:pict>
   </w:numPicBullet>
   <w:numPicBullet w:numPicBulletId="8">
     <w:pict>
-      <v:shape id="_x0000_i1034" type="#_x0000_t75" style="width:8.25pt;height:12pt;visibility:visible" o:gfxdata="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" o:bullet="t">
+      <v:shape id="_x0000_i1394" type="#_x0000_t75" style="width:8.25pt;height:12pt;visibility:visible" o:gfxdata="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" o:bullet="t">
         <v:imagedata r:id="rId9" o:title="" cropleft="-11660f" cropright="-9650f"/>
       </v:shape>
     </w:pict>
   </w:numPicBullet>
   <w:numPicBullet w:numPicBulletId="9">
     <w:pict>
-      <v:shape id="_x0000_i1035" type="#_x0000_t75" alt="Website" style="width:10.1pt;height:10.1pt;visibility:visible" o:gfxdata="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" o:bullet="t">
+      <v:shape id="_x0000_i1395" type="#_x0000_t75" alt="Website" style="width:10.1pt;height:10.1pt;visibility:visible" o:gfxdata="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" o:bullet="t">
         <v:imagedata r:id="rId10" o:title=""/>
       </v:shape>
     </w:pict>
   </w:numPicBullet>
   <w:numPicBullet w:numPicBulletId="10">
     <w:pict>
-      <v:shape id="_x0000_i1036" type="#_x0000_t75" style="width:11.05pt;height:11.05pt;visibility:visible" o:gfxdata="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" o:bullet="t">
+      <v:shape id="_x0000_i1396" type="#_x0000_t75" style="width:11.05pt;height:11.05pt;visibility:visible" o:gfxdata="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" o:bullet="t">
         <v:imagedata r:id="rId11" o:title=""/>
       </v:shape>
     </w:pict>
   </w:numPicBullet>
   <w:numPicBullet w:numPicBulletId="11">
     <w:pict>
-      <v:shape id="_x0000_i1037" type="#_x0000_t75" alt="Email" style="width:10.1pt;height:9.1pt;visibility:visible" o:gfxdata="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" o:bullet="t">
+      <v:shape w14:anchorId="0985B188" id="_x0000_i1397" type="#_x0000_t75" alt="Email" style="width:10.1pt;height:9.1pt;visibility:visible" o:gfxdata="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" o:bullet="t">
         <v:imagedata r:id="rId12" o:title="" croptop="-3601f" cropbottom="-2881f"/>
       </v:shape>
     </w:pict>
   </w:numPicBullet>
   <w:numPicBullet w:numPicBulletId="12">
     <w:pict>
-      <v:shape id="_x0000_i1038" type="#_x0000_t75" alt="Phone number" style="width:7.7pt;height:10.1pt;visibility:visible" o:gfxdata="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" o:bullet="t">
+      <v:shape id="_x0000_i1398" type="#_x0000_t75" alt="Phone number" style="width:7.7pt;height:10.1pt;visibility:visible" o:gfxdata="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" o:bullet="t">
         <v:imagedata r:id="rId13" o:title="" cropleft="-8086f" cropright="-11490f"/>
+      </v:shape>
+    </w:pict>
+  </w:numPicBullet>
+  <w:numPicBullet w:numPicBulletId="13">
+    <w:pict>
+      <v:shape id="_x0000_i1399" type="#_x0000_t75" alt="Personal website" style="width:10.1pt;height:10.1pt;visibility:visible" o:gfxdata="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" o:bullet="t">
+        <v:imagedata r:id="rId14" o:title=""/>
       </v:shape>
     </w:pict>
   </w:numPicBullet>

</xml_diff>

<commit_message>
feat: update CV font
</commit_message>
<xml_diff>
--- a/resources/cv.docx
+++ b/resources/cv.docx
@@ -7,7 +7,7 @@
       <w:pPr>
         <w:pStyle w:val="Title"/>
         <w:rPr>
-          <w:b w:val="0"/>
+          <w:b/>
           <w:bCs/>
           <w:color w:val="25252D"/>
         </w:rPr>
@@ -46,8 +46,8 @@
       <w:pPr>
         <w:spacing w:line="240" w:lineRule="auto"/>
         <w:rPr>
-          <w:sz w:val="20"/>
-          <w:szCs w:val="20"/>
+          <w:sz w:val="18"/>
+          <w:szCs w:val="18"/>
           <w:lang w:val="de-DE"/>
         </w:rPr>
       </w:pPr>
@@ -55,11 +55,11 @@
         <w:rPr>
           <w:noProof/>
           <w:position w:val="-5"/>
-          <w:sz w:val="20"/>
-          <w:szCs w:val="20"/>
+          <w:sz w:val="18"/>
+          <w:szCs w:val="18"/>
         </w:rPr>
         <w:drawing>
-          <wp:inline distT="0" distB="0" distL="0" distR="0" wp14:anchorId="0985B188" wp14:editId="3DC129EE">
+          <wp:inline distT="0" distB="0" distL="0" distR="0" wp14:anchorId="0985B188" wp14:editId="3D40056F">
             <wp:extent cx="127000" cy="127000"/>
             <wp:effectExtent l="0" t="0" r="6350" b="6350"/>
             <wp:docPr id="21" name="Graphic 21" descr="Phone number">
@@ -117,8 +117,8 @@
       </w:r>
       <w:r>
         <w:rPr>
-          <w:sz w:val="20"/>
-          <w:szCs w:val="20"/>
+          <w:sz w:val="18"/>
+          <w:szCs w:val="18"/>
           <w:lang w:val="de-DE"/>
         </w:rPr>
         <w:t xml:space="preserve"> </w:t>
@@ -126,8 +126,8 @@
       <w:hyperlink r:id="rId10" w:history="1">
         <w:r>
           <w:rPr>
-            <w:sz w:val="20"/>
-            <w:szCs w:val="20"/>
+            <w:sz w:val="18"/>
+            <w:szCs w:val="18"/>
             <w:lang w:val="de-DE"/>
           </w:rPr>
           <w:t>+852 6095 4241</w:t>
@@ -140,8 +140,8 @@
         <w:rPr>
           <w:rStyle w:val="Hyperlink"/>
           <w:color w:val="32383E"/>
-          <w:sz w:val="20"/>
-          <w:szCs w:val="20"/>
+          <w:sz w:val="18"/>
+          <w:szCs w:val="18"/>
           <w:u w:val="none"/>
         </w:rPr>
       </w:pPr>
@@ -149,8 +149,8 @@
         <w:rPr>
           <w:noProof/>
           <w:position w:val="-5"/>
-          <w:sz w:val="20"/>
-          <w:szCs w:val="20"/>
+          <w:sz w:val="18"/>
+          <w:szCs w:val="18"/>
         </w:rPr>
         <w:drawing>
           <wp:inline distT="0" distB="0" distL="0" distR="0" wp14:anchorId="713E8BC4" wp14:editId="3E0FAD8F">
@@ -211,8 +211,8 @@
       </w:r>
       <w:r>
         <w:rPr>
-          <w:sz w:val="20"/>
-          <w:szCs w:val="20"/>
+          <w:sz w:val="18"/>
+          <w:szCs w:val="18"/>
           <w:lang w:val="de-DE"/>
         </w:rPr>
         <w:t xml:space="preserve"> </w:t>
@@ -222,8 +222,8 @@
           <w:rPr>
             <w:rStyle w:val="Hyperlink"/>
             <w:color w:val="32383E"/>
-            <w:sz w:val="20"/>
-            <w:szCs w:val="20"/>
+            <w:sz w:val="18"/>
+            <w:szCs w:val="18"/>
             <w:u w:val="none"/>
           </w:rPr>
           <w:t>contact@mwskwong.com</w:t>
@@ -234,8 +234,8 @@
       <w:pPr>
         <w:spacing w:line="240" w:lineRule="auto"/>
         <w:rPr>
-          <w:sz w:val="20"/>
-          <w:szCs w:val="20"/>
+          <w:sz w:val="18"/>
+          <w:szCs w:val="18"/>
           <w:lang w:val="de-DE"/>
         </w:rPr>
       </w:pPr>
@@ -243,8 +243,8 @@
         <w:rPr>
           <w:noProof/>
           <w:position w:val="-5"/>
-          <w:sz w:val="20"/>
-          <w:szCs w:val="20"/>
+          <w:sz w:val="18"/>
+          <w:szCs w:val="18"/>
         </w:rPr>
         <w:drawing>
           <wp:inline distT="0" distB="0" distL="0" distR="0" wp14:anchorId="0377FBBD" wp14:editId="4AD4345F">
@@ -305,8 +305,8 @@
       </w:r>
       <w:r>
         <w:rPr>
-          <w:sz w:val="20"/>
-          <w:szCs w:val="20"/>
+          <w:sz w:val="18"/>
+          <w:szCs w:val="18"/>
           <w:lang w:val="de-DE"/>
         </w:rPr>
         <w:t xml:space="preserve"> </w:t>
@@ -316,8 +316,8 @@
           <w:rPr>
             <w:rStyle w:val="Hyperlink"/>
             <w:color w:val="32383E"/>
-            <w:sz w:val="20"/>
-            <w:szCs w:val="20"/>
+            <w:sz w:val="18"/>
+            <w:szCs w:val="18"/>
             <w:u w:val="none"/>
             <w:lang w:val="de-DE"/>
           </w:rPr>
@@ -329,8 +329,8 @@
       <w:pPr>
         <w:spacing w:line="240" w:lineRule="auto"/>
         <w:rPr>
-          <w:sz w:val="20"/>
-          <w:szCs w:val="20"/>
+          <w:sz w:val="18"/>
+          <w:szCs w:val="18"/>
         </w:rPr>
         <w:sectPr>
           <w:type w:val="continuous"/>
@@ -347,8 +347,8 @@
         <w:rPr>
           <w:noProof/>
           <w:position w:val="-5"/>
-          <w:sz w:val="20"/>
-          <w:szCs w:val="20"/>
+          <w:sz w:val="18"/>
+          <w:szCs w:val="18"/>
         </w:rPr>
         <w:drawing>
           <wp:inline distT="0" distB="0" distL="0" distR="0" wp14:anchorId="125C56EE" wp14:editId="13C4F843">
@@ -409,8 +409,8 @@
       </w:r>
       <w:r>
         <w:rPr>
-          <w:sz w:val="20"/>
-          <w:szCs w:val="20"/>
+          <w:sz w:val="18"/>
+          <w:szCs w:val="18"/>
         </w:rPr>
         <w:t xml:space="preserve"> </w:t>
       </w:r>
@@ -419,8 +419,8 @@
           <w:rPr>
             <w:rStyle w:val="Hyperlink"/>
             <w:color w:val="32383E"/>
-            <w:sz w:val="20"/>
-            <w:szCs w:val="20"/>
+            <w:sz w:val="18"/>
+            <w:szCs w:val="18"/>
             <w:u w:val="none"/>
           </w:rPr>
           <w:t>mwskwong.com</w:t>
@@ -430,8 +430,8 @@
         <w:rPr>
           <w:rStyle w:val="Hyperlink"/>
           <w:color w:val="32383E"/>
-          <w:sz w:val="20"/>
-          <w:szCs w:val="20"/>
+          <w:sz w:val="18"/>
+          <w:szCs w:val="18"/>
           <w:u w:val="none"/>
         </w:rPr>
         <w:t xml:space="preserve"> </w:t>
@@ -450,7 +450,20 @@
     </w:p>
     <w:p>
       <w:pPr>
-        <w:spacing w:before="100" w:beforeAutospacing="1"/>
+        <w:pStyle w:val="Heading2"/>
+        <w:rPr>
+          <w:rStyle w:val="Heading2Char"/>
+        </w:rPr>
+      </w:pPr>
+      <w:r>
+        <w:rPr>
+          <w:rStyle w:val="Heading2Char"/>
+        </w:rPr>
+        <w:t>Senior Web Engineer</w:t>
+      </w:r>
+    </w:p>
+    <w:p>
+      <w:pPr>
         <w:rPr>
           <w:rStyle w:val="Hyperlink"/>
           <w:color w:val="0B6BCB"/>
@@ -459,37 +472,18 @@
       </w:pPr>
       <w:r>
         <w:rPr>
-          <w:rStyle w:val="Heading2Char"/>
-        </w:rPr>
-        <w:t>Senior Web Engineer</w:t>
-      </w:r>
-      <w:r>
-        <w:rPr>
-          <w:b/>
-          <w:bCs/>
-        </w:rPr>
-        <w:br/>
-      </w:r>
-      <w:r>
-        <w:rPr>
           <w:rStyle w:val="MetadataChar"/>
         </w:rPr>
-        <w:t>Sep</w:t>
+        <w:t>Sep 2023 – Present</w:t>
       </w:r>
       <w:r>
         <w:rPr>
           <w:rStyle w:val="MetadataChar"/>
         </w:rPr>
-        <w:t xml:space="preserve"> 2023 – </w:t>
-      </w:r>
-      <w:r>
-        <w:rPr>
-          <w:rStyle w:val="MetadataChar"/>
-        </w:rPr>
-        <w:t>Present</w:t>
-      </w:r>
-      <w:r>
-        <w:t xml:space="preserve"> | </w:t>
+        <w:t xml:space="preserve"> </w:t>
+      </w:r>
+      <w:r>
+        <w:t xml:space="preserve">| </w:t>
       </w:r>
       <w:hyperlink r:id="rId20" w:history="1">
         <w:r>
@@ -504,7 +498,6 @@
     </w:p>
     <w:p>
       <w:pPr>
-        <w:spacing w:line="240" w:lineRule="auto"/>
         <w:rPr>
           <w:color w:val="25252D"/>
         </w:rPr>
@@ -513,7 +506,6 @@
         <w:rPr>
           <w:noProof/>
           <w:position w:val="-5"/>
-          <w:sz w:val="20"/>
           <w:szCs w:val="20"/>
         </w:rPr>
         <w:drawing>
@@ -598,47 +590,24 @@
     </w:p>
     <w:p>
       <w:pPr>
-        <w:spacing w:before="100" w:beforeAutospacing="1"/>
-        <w:rPr>
-          <w:color w:val="006EDB"/>
-        </w:rPr>
-      </w:pPr>
-      <w:r>
+        <w:pStyle w:val="Heading2"/>
         <w:rPr>
           <w:rStyle w:val="Heading2Char"/>
         </w:rPr>
+      </w:pPr>
+      <w:r>
+        <w:rPr>
+          <w:rStyle w:val="Heading2Char"/>
+        </w:rPr>
         <w:t>Frontend Engineer</w:t>
       </w:r>
-      <w:r>
-        <w:rPr>
-          <w:b/>
-          <w:bCs/>
-        </w:rPr>
-        <w:br/>
-      </w:r>
+    </w:p>
+    <w:p>
       <w:r>
         <w:rPr>
           <w:rStyle w:val="MetadataChar"/>
         </w:rPr>
-        <w:t>Oct</w:t>
-      </w:r>
-      <w:r>
-        <w:rPr>
-          <w:rStyle w:val="MetadataChar"/>
-        </w:rPr>
-        <w:t xml:space="preserve"> 2022 – </w:t>
-      </w:r>
-      <w:r>
-        <w:rPr>
-          <w:rStyle w:val="MetadataChar"/>
-        </w:rPr>
-        <w:t>Sep</w:t>
-      </w:r>
-      <w:r>
-        <w:rPr>
-          <w:rStyle w:val="MetadataChar"/>
-        </w:rPr>
-        <w:t xml:space="preserve"> 2023</w:t>
+        <w:t>Oct 2022 – Sep 2023</w:t>
       </w:r>
       <w:r>
         <w:t xml:space="preserve"> </w:t>
@@ -656,15 +625,7 @@
             <w:color w:val="0B6BCB"/>
             <w:u w:val="none"/>
           </w:rPr>
-          <w:t>TecPal Ltd</w:t>
-        </w:r>
-        <w:r>
-          <w:rPr>
-            <w:rStyle w:val="Hyperlink"/>
-            <w:color w:val="0B6BCB"/>
-            <w:u w:val="none"/>
-          </w:rPr>
-          <w:t>.</w:t>
+          <w:t>TecPal Ltd.</w:t>
         </w:r>
       </w:hyperlink>
     </w:p>
@@ -745,7 +706,6 @@
     </w:p>
     <w:p>
       <w:pPr>
-        <w:spacing w:line="240" w:lineRule="auto"/>
         <w:rPr>
           <w:color w:val="25252D"/>
         </w:rPr>
@@ -754,7 +714,6 @@
         <w:rPr>
           <w:noProof/>
           <w:position w:val="-5"/>
-          <w:sz w:val="20"/>
           <w:szCs w:val="20"/>
         </w:rPr>
         <w:drawing>
@@ -832,186 +791,87 @@
     </w:p>
     <w:p>
       <w:pPr>
-        <w:spacing w:before="100" w:beforeAutospacing="1" w:line="240" w:lineRule="auto"/>
-        <w:rPr>
-          <w:color w:val="auto"/>
-        </w:rPr>
-      </w:pPr>
-      <w:r>
+        <w:pStyle w:val="Heading2"/>
+        <w:spacing w:after="0"/>
         <w:rPr>
           <w:rStyle w:val="Heading2Char"/>
         </w:rPr>
+      </w:pPr>
+      <w:r>
+        <w:rPr>
+          <w:rStyle w:val="Heading2Char"/>
+        </w:rPr>
         <w:t>Programmer (Business and Administrative Systems)</w:t>
       </w:r>
       <w:r>
         <w:rPr>
-          <w:b/>
-          <w:bCs/>
-          <w:color w:val="171A1C"/>
-        </w:rPr>
-        <w:t xml:space="preserve"> </w:t>
-      </w:r>
-      <w:r>
-        <w:t>|</w:t>
-      </w:r>
-      <w:r>
-        <w:rPr>
-          <w:color w:val="171A1C"/>
-        </w:rPr>
-        <w:t xml:space="preserve"> </w:t>
+          <w:rFonts w:ascii="Geist Medium" w:hAnsi="Geist Medium"/>
+        </w:rPr>
+        <w:t xml:space="preserve"> | </w:t>
       </w:r>
       <w:r>
         <w:rPr>
           <w:rStyle w:val="MetadataChar"/>
         </w:rPr>
-        <w:t>May</w:t>
+        <w:t>May – Sep 2022</w:t>
+      </w:r>
+    </w:p>
+    <w:p>
+      <w:pPr>
+        <w:pStyle w:val="Heading2"/>
+        <w:spacing w:before="0" w:beforeAutospacing="0" w:after="0"/>
+        <w:rPr>
+          <w:rStyle w:val="Heading2Char"/>
+        </w:rPr>
+      </w:pPr>
+      <w:r>
+        <w:rPr>
+          <w:rStyle w:val="Heading2Char"/>
+        </w:rPr>
+        <w:t>Programmer (Database Management System)</w:t>
+      </w:r>
+      <w:r>
+        <w:rPr>
+          <w:rFonts w:ascii="Geist Medium" w:hAnsi="Geist Medium"/>
+        </w:rPr>
+        <w:t xml:space="preserve"> | </w:t>
       </w:r>
       <w:r>
         <w:rPr>
           <w:rStyle w:val="MetadataChar"/>
         </w:rPr>
-        <w:t xml:space="preserve"> </w:t>
+        <w:t>Aug 2021 – May 2022</w:t>
+      </w:r>
+    </w:p>
+    <w:p>
+      <w:pPr>
+        <w:pStyle w:val="Heading2"/>
+        <w:spacing w:before="0" w:beforeAutospacing="0"/>
+        <w:rPr>
+          <w:rStyle w:val="Heading2Char"/>
+          <w:rFonts w:ascii="Geist Medium" w:hAnsi="Geist Medium"/>
+        </w:rPr>
+      </w:pPr>
+      <w:r>
+        <w:rPr>
+          <w:rStyle w:val="Heading2Char"/>
+        </w:rPr>
+        <w:t>Junior Programmer (Database Management System)</w:t>
+      </w:r>
+      <w:r>
+        <w:rPr>
+          <w:rFonts w:ascii="Geist Medium" w:hAnsi="Geist Medium"/>
+        </w:rPr>
+        <w:t xml:space="preserve"> | </w:t>
       </w:r>
       <w:r>
         <w:rPr>
           <w:rStyle w:val="MetadataChar"/>
         </w:rPr>
-        <w:t xml:space="preserve">– </w:t>
-      </w:r>
-      <w:r>
-        <w:rPr>
-          <w:rStyle w:val="MetadataChar"/>
-        </w:rPr>
-        <w:t>Sep</w:t>
-      </w:r>
-      <w:r>
-        <w:rPr>
-          <w:rStyle w:val="MetadataChar"/>
-        </w:rPr>
-        <w:t xml:space="preserve"> 2022</w:t>
-      </w:r>
-      <w:r>
-        <w:rPr>
-          <w:b/>
-          <w:bCs/>
-          <w:color w:val="23272B"/>
-        </w:rPr>
-        <w:br/>
-      </w:r>
-      <w:r>
-        <w:rPr>
-          <w:rStyle w:val="Heading2Char"/>
-        </w:rPr>
-        <w:t>Programmer (Database Management System)</w:t>
-      </w:r>
-      <w:r>
-        <w:rPr>
-          <w:b/>
-          <w:bCs/>
-          <w:color w:val="171A1C"/>
-        </w:rPr>
-        <w:t xml:space="preserve"> </w:t>
-      </w:r>
-      <w:r>
-        <w:t>|</w:t>
-      </w:r>
-      <w:r>
-        <w:rPr>
-          <w:color w:val="171A1C"/>
-        </w:rPr>
-        <w:t xml:space="preserve"> </w:t>
-      </w:r>
-      <w:r>
-        <w:rPr>
-          <w:rStyle w:val="MetadataChar"/>
-        </w:rPr>
-        <w:t>Aug</w:t>
-      </w:r>
-      <w:r>
-        <w:rPr>
-          <w:rStyle w:val="MetadataChar"/>
-        </w:rPr>
-        <w:t xml:space="preserve"> 2021 – </w:t>
-      </w:r>
-      <w:r>
-        <w:rPr>
-          <w:rStyle w:val="MetadataChar"/>
-        </w:rPr>
-        <w:t>May</w:t>
-      </w:r>
-      <w:r>
-        <w:rPr>
-          <w:rStyle w:val="MetadataChar"/>
-        </w:rPr>
-        <w:t xml:space="preserve"> 2022</w:t>
-      </w:r>
-      <w:r>
-        <w:rPr>
-          <w:b/>
-          <w:bCs/>
-          <w:color w:val="555E68"/>
-          <w:sz w:val="20"/>
-          <w:szCs w:val="20"/>
-        </w:rPr>
-        <w:br/>
-      </w:r>
-      <w:r>
-        <w:rPr>
-          <w:rStyle w:val="Heading2Char"/>
-        </w:rPr>
-        <w:t>Junior Programmer (Database Management System)</w:t>
-      </w:r>
-      <w:r>
-        <w:rPr>
-          <w:b/>
-          <w:bCs/>
-          <w:color w:val="171A1C"/>
-        </w:rPr>
-        <w:t xml:space="preserve"> </w:t>
-      </w:r>
-      <w:r>
-        <w:t>|</w:t>
-      </w:r>
-      <w:r>
-        <w:rPr>
-          <w:color w:val="171A1C"/>
-        </w:rPr>
-        <w:t xml:space="preserve"> </w:t>
-      </w:r>
-      <w:r>
-        <w:rPr>
-          <w:rStyle w:val="MetadataChar"/>
-        </w:rPr>
-        <w:t>Jul</w:t>
-      </w:r>
-      <w:r>
-        <w:rPr>
-          <w:rStyle w:val="MetadataChar"/>
-        </w:rPr>
-        <w:t xml:space="preserve"> 2019 – </w:t>
-      </w:r>
-      <w:r>
-        <w:rPr>
-          <w:rStyle w:val="MetadataChar"/>
-        </w:rPr>
-        <w:t>Aug</w:t>
-      </w:r>
-      <w:r>
-        <w:rPr>
-          <w:rStyle w:val="MetadataChar"/>
-        </w:rPr>
-        <w:t xml:space="preserve"> 2021</w:t>
-      </w:r>
-      <w:r>
-        <w:rPr>
-          <w:b/>
-          <w:bCs/>
-          <w:color w:val="555E68"/>
-          <w:sz w:val="20"/>
-          <w:szCs w:val="20"/>
-        </w:rPr>
-        <w:br/>
-      </w:r>
+        <w:t>Jul 2019 – Aug 2021</w:t>
+      </w:r>
+    </w:p>
+    <w:p>
       <w:hyperlink r:id="rId26" w:history="1">
         <w:r>
           <w:rPr>
@@ -1217,6 +1077,25 @@
     </w:p>
     <w:p>
       <w:pPr>
+        <w:numPr>
+          <w:ilvl w:val="0"/>
+          <w:numId w:val="14"/>
+        </w:numPr>
+        <w:spacing w:line="240" w:lineRule="auto"/>
+        <w:ind w:left="357" w:hanging="357"/>
+        <w:rPr>
+          <w:lang w:val="en-US"/>
+        </w:rPr>
+      </w:pPr>
+      <w:r>
+        <w:rPr>
+          <w:lang w:val="en-US"/>
+        </w:rPr>
+        <w:t>Conducted a proof-of-concept project on data virtualization using the Delphix DataOps platform, successfully supporting 3 types of databases and over 50 database instances and enhancing the team's capabilities in this area.</w:t>
+      </w:r>
+    </w:p>
+    <w:p>
+      <w:pPr>
         <w:spacing w:line="240" w:lineRule="auto"/>
         <w:rPr>
           <w:color w:val="25252D"/>
@@ -1226,7 +1105,6 @@
         <w:rPr>
           <w:noProof/>
           <w:position w:val="-5"/>
-          <w:sz w:val="20"/>
           <w:szCs w:val="20"/>
         </w:rPr>
         <w:drawing>
@@ -1311,14 +1189,6 @@
     </w:p>
     <w:p>
       <w:pPr>
-        <w:spacing w:line="240" w:lineRule="auto"/>
-        <w:rPr>
-          <w:lang w:val="en-US"/>
-        </w:rPr>
-      </w:pPr>
-    </w:p>
-    <w:p>
-      <w:pPr>
         <w:pStyle w:val="Heading1"/>
       </w:pPr>
       <w:r>
@@ -1337,7 +1207,6 @@
           <w:noProof/>
           <w:color w:val="32383E"/>
           <w:position w:val="-5"/>
-          <w:sz w:val="20"/>
           <w:szCs w:val="20"/>
         </w:rPr>
         <w:drawing>
@@ -1472,14 +1341,14 @@
                               <w:spacing w:after="0" w:line="240" w:lineRule="auto"/>
                               <w:jc w:val="center"/>
                               <w:rPr>
-                                <w:sz w:val="18"/>
-                                <w:szCs w:val="18"/>
+                                <w:sz w:val="16"/>
+                                <w:szCs w:val="16"/>
                               </w:rPr>
                             </w:pPr>
                             <w:r>
                               <w:rPr>
-                                <w:sz w:val="18"/>
-                                <w:szCs w:val="18"/>
+                                <w:sz w:val="16"/>
+                                <w:szCs w:val="16"/>
                               </w:rPr>
                               <w:t>MUI</w:t>
                             </w:r>
@@ -1509,14 +1378,14 @@
                         <w:spacing w:after="0" w:line="240" w:lineRule="auto"/>
                         <w:jc w:val="center"/>
                         <w:rPr>
-                          <w:sz w:val="18"/>
-                          <w:szCs w:val="18"/>
+                          <w:sz w:val="16"/>
+                          <w:szCs w:val="16"/>
                         </w:rPr>
                       </w:pPr>
                       <w:r>
                         <w:rPr>
-                          <w:sz w:val="18"/>
-                          <w:szCs w:val="18"/>
+                          <w:sz w:val="16"/>
+                          <w:szCs w:val="16"/>
                         </w:rPr>
                         <w:t>MUI</w:t>
                       </w:r>
@@ -1596,14 +1465,14 @@
                               <w:spacing w:after="0" w:line="240" w:lineRule="auto"/>
                               <w:jc w:val="center"/>
                               <w:rPr>
-                                <w:sz w:val="18"/>
-                                <w:szCs w:val="18"/>
+                                <w:sz w:val="16"/>
+                                <w:szCs w:val="16"/>
                               </w:rPr>
                             </w:pPr>
                             <w:r>
                               <w:rPr>
-                                <w:sz w:val="18"/>
-                                <w:szCs w:val="18"/>
+                                <w:sz w:val="16"/>
+                                <w:szCs w:val="16"/>
                               </w:rPr>
                               <w:t>Next.js</w:t>
                             </w:r>
@@ -1633,14 +1502,14 @@
                         <w:spacing w:after="0" w:line="240" w:lineRule="auto"/>
                         <w:jc w:val="center"/>
                         <w:rPr>
-                          <w:sz w:val="18"/>
-                          <w:szCs w:val="18"/>
+                          <w:sz w:val="16"/>
+                          <w:szCs w:val="16"/>
                         </w:rPr>
                       </w:pPr>
                       <w:r>
                         <w:rPr>
-                          <w:sz w:val="18"/>
-                          <w:szCs w:val="18"/>
+                          <w:sz w:val="16"/>
+                          <w:szCs w:val="16"/>
                         </w:rPr>
                         <w:t>Next.js</w:t>
                       </w:r>
@@ -1720,14 +1589,14 @@
                               <w:spacing w:after="0" w:line="240" w:lineRule="auto"/>
                               <w:jc w:val="center"/>
                               <w:rPr>
-                                <w:sz w:val="18"/>
-                                <w:szCs w:val="18"/>
+                                <w:sz w:val="16"/>
+                                <w:szCs w:val="16"/>
                               </w:rPr>
                             </w:pPr>
                             <w:r>
                               <w:rPr>
-                                <w:sz w:val="18"/>
-                                <w:szCs w:val="18"/>
+                                <w:sz w:val="16"/>
+                                <w:szCs w:val="16"/>
                               </w:rPr>
                               <w:t>React</w:t>
                             </w:r>
@@ -1757,14 +1626,14 @@
                         <w:spacing w:after="0" w:line="240" w:lineRule="auto"/>
                         <w:jc w:val="center"/>
                         <w:rPr>
-                          <w:sz w:val="18"/>
-                          <w:szCs w:val="18"/>
+                          <w:sz w:val="16"/>
+                          <w:szCs w:val="16"/>
                         </w:rPr>
                       </w:pPr>
                       <w:r>
                         <w:rPr>
-                          <w:sz w:val="18"/>
-                          <w:szCs w:val="18"/>
+                          <w:sz w:val="16"/>
+                          <w:szCs w:val="16"/>
                         </w:rPr>
                         <w:t>React</w:t>
                       </w:r>
@@ -1844,14 +1713,14 @@
                               <w:spacing w:after="0" w:line="240" w:lineRule="auto"/>
                               <w:jc w:val="center"/>
                               <w:rPr>
-                                <w:sz w:val="18"/>
-                                <w:szCs w:val="18"/>
+                                <w:sz w:val="16"/>
+                                <w:szCs w:val="16"/>
                               </w:rPr>
                             </w:pPr>
                             <w:r>
                               <w:rPr>
-                                <w:sz w:val="18"/>
-                                <w:szCs w:val="18"/>
+                                <w:sz w:val="16"/>
+                                <w:szCs w:val="16"/>
                               </w:rPr>
                               <w:t>React Hook Form</w:t>
                             </w:r>
@@ -1881,14 +1750,14 @@
                         <w:spacing w:after="0" w:line="240" w:lineRule="auto"/>
                         <w:jc w:val="center"/>
                         <w:rPr>
-                          <w:sz w:val="18"/>
-                          <w:szCs w:val="18"/>
+                          <w:sz w:val="16"/>
+                          <w:szCs w:val="16"/>
                         </w:rPr>
                       </w:pPr>
                       <w:r>
                         <w:rPr>
-                          <w:sz w:val="18"/>
-                          <w:szCs w:val="18"/>
+                          <w:sz w:val="16"/>
+                          <w:szCs w:val="16"/>
                         </w:rPr>
                         <w:t>React Hook Form</w:t>
                       </w:r>
@@ -1968,14 +1837,14 @@
                               <w:spacing w:after="0" w:line="240" w:lineRule="auto"/>
                               <w:jc w:val="center"/>
                               <w:rPr>
-                                <w:sz w:val="18"/>
-                                <w:szCs w:val="18"/>
+                                <w:sz w:val="16"/>
+                                <w:szCs w:val="16"/>
                               </w:rPr>
                             </w:pPr>
                             <w:r>
                               <w:rPr>
-                                <w:sz w:val="18"/>
-                                <w:szCs w:val="18"/>
+                                <w:sz w:val="16"/>
+                                <w:szCs w:val="16"/>
                               </w:rPr>
                               <w:t>TypeScript</w:t>
                             </w:r>
@@ -2005,14 +1874,14 @@
                         <w:spacing w:after="0" w:line="240" w:lineRule="auto"/>
                         <w:jc w:val="center"/>
                         <w:rPr>
-                          <w:sz w:val="18"/>
-                          <w:szCs w:val="18"/>
+                          <w:sz w:val="16"/>
+                          <w:szCs w:val="16"/>
                         </w:rPr>
                       </w:pPr>
                       <w:r>
                         <w:rPr>
-                          <w:sz w:val="18"/>
-                          <w:szCs w:val="18"/>
+                          <w:sz w:val="16"/>
+                          <w:szCs w:val="16"/>
                         </w:rPr>
                         <w:t>TypeScript</w:t>
                       </w:r>
@@ -2092,14 +1961,14 @@
                               <w:spacing w:after="0" w:line="240" w:lineRule="auto"/>
                               <w:jc w:val="center"/>
                               <w:rPr>
-                                <w:sz w:val="18"/>
-                                <w:szCs w:val="18"/>
+                                <w:sz w:val="16"/>
+                                <w:szCs w:val="16"/>
                               </w:rPr>
                             </w:pPr>
                             <w:r>
                               <w:rPr>
-                                <w:sz w:val="18"/>
-                                <w:szCs w:val="18"/>
+                                <w:sz w:val="16"/>
+                                <w:szCs w:val="16"/>
                               </w:rPr>
                               <w:t>Zod</w:t>
                             </w:r>
@@ -2129,14 +1998,14 @@
                         <w:spacing w:after="0" w:line="240" w:lineRule="auto"/>
                         <w:jc w:val="center"/>
                         <w:rPr>
-                          <w:sz w:val="18"/>
-                          <w:szCs w:val="18"/>
+                          <w:sz w:val="16"/>
+                          <w:szCs w:val="16"/>
                         </w:rPr>
                       </w:pPr>
                       <w:r>
                         <w:rPr>
-                          <w:sz w:val="18"/>
-                          <w:szCs w:val="18"/>
+                          <w:sz w:val="16"/>
+                          <w:szCs w:val="16"/>
                         </w:rPr>
                         <w:t>Zod</w:t>
                       </w:r>
@@ -2216,14 +2085,14 @@
                               <w:spacing w:after="0" w:line="240" w:lineRule="auto"/>
                               <w:jc w:val="center"/>
                               <w:rPr>
-                                <w:sz w:val="18"/>
-                                <w:szCs w:val="18"/>
+                                <w:sz w:val="16"/>
+                                <w:szCs w:val="16"/>
                               </w:rPr>
                             </w:pPr>
                             <w:r>
                               <w:rPr>
-                                <w:sz w:val="18"/>
-                                <w:szCs w:val="18"/>
+                                <w:sz w:val="16"/>
+                                <w:szCs w:val="16"/>
                               </w:rPr>
                               <w:t>Zustand</w:t>
                             </w:r>
@@ -2253,14 +2122,14 @@
                         <w:spacing w:after="0" w:line="240" w:lineRule="auto"/>
                         <w:jc w:val="center"/>
                         <w:rPr>
-                          <w:sz w:val="18"/>
-                          <w:szCs w:val="18"/>
+                          <w:sz w:val="16"/>
+                          <w:szCs w:val="16"/>
                         </w:rPr>
                       </w:pPr>
                       <w:r>
                         <w:rPr>
-                          <w:sz w:val="18"/>
-                          <w:szCs w:val="18"/>
+                          <w:sz w:val="16"/>
+                          <w:szCs w:val="16"/>
                         </w:rPr>
                         <w:t>Zustand</w:t>
                       </w:r>
@@ -2340,14 +2209,14 @@
                               <w:spacing w:after="0" w:line="240" w:lineRule="auto"/>
                               <w:jc w:val="center"/>
                               <w:rPr>
-                                <w:sz w:val="18"/>
-                                <w:szCs w:val="18"/>
+                                <w:sz w:val="16"/>
+                                <w:szCs w:val="16"/>
                               </w:rPr>
                             </w:pPr>
                             <w:r>
                               <w:rPr>
-                                <w:sz w:val="18"/>
-                                <w:szCs w:val="18"/>
+                                <w:sz w:val="16"/>
+                                <w:szCs w:val="16"/>
                               </w:rPr>
                               <w:t>React Query</w:t>
                             </w:r>
@@ -2377,14 +2246,14 @@
                         <w:spacing w:after="0" w:line="240" w:lineRule="auto"/>
                         <w:jc w:val="center"/>
                         <w:rPr>
-                          <w:sz w:val="18"/>
-                          <w:szCs w:val="18"/>
+                          <w:sz w:val="16"/>
+                          <w:szCs w:val="16"/>
                         </w:rPr>
                       </w:pPr>
                       <w:r>
                         <w:rPr>
-                          <w:sz w:val="18"/>
-                          <w:szCs w:val="18"/>
+                          <w:sz w:val="16"/>
+                          <w:szCs w:val="16"/>
                         </w:rPr>
                         <w:t>React Query</w:t>
                       </w:r>
@@ -2464,14 +2333,14 @@
                               <w:spacing w:after="0" w:line="240" w:lineRule="auto"/>
                               <w:jc w:val="center"/>
                               <w:rPr>
-                                <w:sz w:val="18"/>
-                                <w:szCs w:val="18"/>
+                                <w:sz w:val="16"/>
+                                <w:szCs w:val="16"/>
                               </w:rPr>
                             </w:pPr>
                             <w:r>
                               <w:rPr>
-                                <w:sz w:val="18"/>
-                                <w:szCs w:val="18"/>
+                                <w:sz w:val="16"/>
+                                <w:szCs w:val="16"/>
                               </w:rPr>
                               <w:t>React Router</w:t>
                             </w:r>
@@ -2501,14 +2370,14 @@
                         <w:spacing w:after="0" w:line="240" w:lineRule="auto"/>
                         <w:jc w:val="center"/>
                         <w:rPr>
-                          <w:sz w:val="18"/>
-                          <w:szCs w:val="18"/>
+                          <w:sz w:val="16"/>
+                          <w:szCs w:val="16"/>
                         </w:rPr>
                       </w:pPr>
                       <w:r>
                         <w:rPr>
-                          <w:sz w:val="18"/>
-                          <w:szCs w:val="18"/>
+                          <w:sz w:val="16"/>
+                          <w:szCs w:val="16"/>
                         </w:rPr>
                         <w:t>React Router</w:t>
                       </w:r>
@@ -2588,14 +2457,14 @@
                               <w:spacing w:after="0" w:line="240" w:lineRule="auto"/>
                               <w:jc w:val="center"/>
                               <w:rPr>
-                                <w:sz w:val="18"/>
-                                <w:szCs w:val="18"/>
+                                <w:sz w:val="16"/>
+                                <w:szCs w:val="16"/>
                               </w:rPr>
                             </w:pPr>
                             <w:r>
                               <w:rPr>
-                                <w:sz w:val="18"/>
-                                <w:szCs w:val="18"/>
+                                <w:sz w:val="16"/>
+                                <w:szCs w:val="16"/>
                               </w:rPr>
                               <w:t>Redux</w:t>
                             </w:r>
@@ -2625,14 +2494,14 @@
                         <w:spacing w:after="0" w:line="240" w:lineRule="auto"/>
                         <w:jc w:val="center"/>
                         <w:rPr>
-                          <w:sz w:val="18"/>
-                          <w:szCs w:val="18"/>
+                          <w:sz w:val="16"/>
+                          <w:szCs w:val="16"/>
                         </w:rPr>
                       </w:pPr>
                       <w:r>
                         <w:rPr>
-                          <w:sz w:val="18"/>
-                          <w:szCs w:val="18"/>
+                          <w:sz w:val="16"/>
+                          <w:szCs w:val="16"/>
                         </w:rPr>
                         <w:t>Redux</w:t>
                       </w:r>
@@ -2712,14 +2581,14 @@
                               <w:spacing w:after="0" w:line="240" w:lineRule="auto"/>
                               <w:jc w:val="center"/>
                               <w:rPr>
-                                <w:sz w:val="18"/>
-                                <w:szCs w:val="18"/>
+                                <w:sz w:val="16"/>
+                                <w:szCs w:val="16"/>
                               </w:rPr>
                             </w:pPr>
                             <w:r>
                               <w:rPr>
-                                <w:sz w:val="18"/>
-                                <w:szCs w:val="18"/>
+                                <w:sz w:val="16"/>
+                                <w:szCs w:val="16"/>
                               </w:rPr>
                               <w:t>Vue</w:t>
                             </w:r>
@@ -2749,14 +2618,14 @@
                         <w:spacing w:after="0" w:line="240" w:lineRule="auto"/>
                         <w:jc w:val="center"/>
                         <w:rPr>
-                          <w:sz w:val="18"/>
-                          <w:szCs w:val="18"/>
+                          <w:sz w:val="16"/>
+                          <w:szCs w:val="16"/>
                         </w:rPr>
                       </w:pPr>
                       <w:r>
                         <w:rPr>
-                          <w:sz w:val="18"/>
-                          <w:szCs w:val="18"/>
+                          <w:sz w:val="16"/>
+                          <w:szCs w:val="16"/>
                         </w:rPr>
                         <w:t>Vue</w:t>
                       </w:r>
@@ -2836,14 +2705,14 @@
                               <w:spacing w:after="0" w:line="240" w:lineRule="auto"/>
                               <w:jc w:val="center"/>
                               <w:rPr>
-                                <w:sz w:val="18"/>
-                                <w:szCs w:val="18"/>
+                                <w:sz w:val="16"/>
+                                <w:szCs w:val="16"/>
                               </w:rPr>
                             </w:pPr>
                             <w:r>
                               <w:rPr>
-                                <w:sz w:val="18"/>
-                                <w:szCs w:val="18"/>
+                                <w:sz w:val="16"/>
+                                <w:szCs w:val="16"/>
                               </w:rPr>
                               <w:t>Vuetify</w:t>
                             </w:r>
@@ -2873,14 +2742,14 @@
                         <w:spacing w:after="0" w:line="240" w:lineRule="auto"/>
                         <w:jc w:val="center"/>
                         <w:rPr>
-                          <w:sz w:val="18"/>
-                          <w:szCs w:val="18"/>
+                          <w:sz w:val="16"/>
+                          <w:szCs w:val="16"/>
                         </w:rPr>
                       </w:pPr>
                       <w:r>
                         <w:rPr>
-                          <w:sz w:val="18"/>
-                          <w:szCs w:val="18"/>
+                          <w:sz w:val="16"/>
+                          <w:szCs w:val="16"/>
                         </w:rPr>
                         <w:t>Vuetify</w:t>
                       </w:r>
@@ -2960,14 +2829,14 @@
                               <w:spacing w:after="0" w:line="240" w:lineRule="auto"/>
                               <w:jc w:val="center"/>
                               <w:rPr>
-                                <w:sz w:val="18"/>
-                                <w:szCs w:val="18"/>
+                                <w:sz w:val="16"/>
+                                <w:szCs w:val="16"/>
                               </w:rPr>
                             </w:pPr>
                             <w:r>
                               <w:rPr>
-                                <w:sz w:val="18"/>
-                                <w:szCs w:val="18"/>
+                                <w:sz w:val="16"/>
+                                <w:szCs w:val="16"/>
                               </w:rPr>
                               <w:t>Vuex</w:t>
                             </w:r>
@@ -2997,14 +2866,14 @@
                         <w:spacing w:after="0" w:line="240" w:lineRule="auto"/>
                         <w:jc w:val="center"/>
                         <w:rPr>
-                          <w:sz w:val="18"/>
-                          <w:szCs w:val="18"/>
+                          <w:sz w:val="16"/>
+                          <w:szCs w:val="16"/>
                         </w:rPr>
                       </w:pPr>
                       <w:r>
                         <w:rPr>
-                          <w:sz w:val="18"/>
-                          <w:szCs w:val="18"/>
+                          <w:sz w:val="16"/>
+                          <w:szCs w:val="16"/>
                         </w:rPr>
                         <w:t>Vuex</w:t>
                       </w:r>
@@ -3084,14 +2953,14 @@
                               <w:spacing w:after="0" w:line="240" w:lineRule="auto"/>
                               <w:jc w:val="center"/>
                               <w:rPr>
-                                <w:sz w:val="18"/>
-                                <w:szCs w:val="18"/>
+                                <w:sz w:val="16"/>
+                                <w:szCs w:val="16"/>
                               </w:rPr>
                             </w:pPr>
                             <w:r>
                               <w:rPr>
-                                <w:sz w:val="18"/>
-                                <w:szCs w:val="18"/>
+                                <w:sz w:val="16"/>
+                                <w:szCs w:val="16"/>
                               </w:rPr>
                               <w:t>Pinia</w:t>
                             </w:r>
@@ -3121,14 +2990,14 @@
                         <w:spacing w:after="0" w:line="240" w:lineRule="auto"/>
                         <w:jc w:val="center"/>
                         <w:rPr>
-                          <w:sz w:val="18"/>
-                          <w:szCs w:val="18"/>
+                          <w:sz w:val="16"/>
+                          <w:szCs w:val="16"/>
                         </w:rPr>
                       </w:pPr>
                       <w:r>
                         <w:rPr>
-                          <w:sz w:val="18"/>
-                          <w:szCs w:val="18"/>
+                          <w:sz w:val="16"/>
+                          <w:szCs w:val="16"/>
                         </w:rPr>
                         <w:t>Pinia</w:t>
                       </w:r>
@@ -3208,14 +3077,14 @@
                               <w:spacing w:after="0" w:line="240" w:lineRule="auto"/>
                               <w:jc w:val="center"/>
                               <w:rPr>
-                                <w:sz w:val="18"/>
-                                <w:szCs w:val="18"/>
+                                <w:sz w:val="16"/>
+                                <w:szCs w:val="16"/>
                               </w:rPr>
                             </w:pPr>
                             <w:r>
                               <w:rPr>
-                                <w:sz w:val="18"/>
-                                <w:szCs w:val="18"/>
+                                <w:sz w:val="16"/>
+                                <w:szCs w:val="16"/>
                               </w:rPr>
                               <w:t>Quasar</w:t>
                             </w:r>
@@ -3245,14 +3114,14 @@
                         <w:spacing w:after="0" w:line="240" w:lineRule="auto"/>
                         <w:jc w:val="center"/>
                         <w:rPr>
-                          <w:sz w:val="18"/>
-                          <w:szCs w:val="18"/>
+                          <w:sz w:val="16"/>
+                          <w:szCs w:val="16"/>
                         </w:rPr>
                       </w:pPr>
                       <w:r>
                         <w:rPr>
-                          <w:sz w:val="18"/>
-                          <w:szCs w:val="18"/>
+                          <w:sz w:val="16"/>
+                          <w:szCs w:val="16"/>
                         </w:rPr>
                         <w:t>Quasar</w:t>
                       </w:r>
@@ -3332,14 +3201,14 @@
                               <w:spacing w:after="0" w:line="240" w:lineRule="auto"/>
                               <w:jc w:val="center"/>
                               <w:rPr>
-                                <w:sz w:val="18"/>
-                                <w:szCs w:val="18"/>
+                                <w:sz w:val="16"/>
+                                <w:szCs w:val="16"/>
                               </w:rPr>
                             </w:pPr>
                             <w:r>
                               <w:rPr>
-                                <w:sz w:val="18"/>
-                                <w:szCs w:val="18"/>
+                                <w:sz w:val="16"/>
+                                <w:szCs w:val="16"/>
                               </w:rPr>
                               <w:t>SWR</w:t>
                             </w:r>
@@ -3369,14 +3238,14 @@
                         <w:spacing w:after="0" w:line="240" w:lineRule="auto"/>
                         <w:jc w:val="center"/>
                         <w:rPr>
-                          <w:sz w:val="18"/>
-                          <w:szCs w:val="18"/>
+                          <w:sz w:val="16"/>
+                          <w:szCs w:val="16"/>
                         </w:rPr>
                       </w:pPr>
                       <w:r>
                         <w:rPr>
-                          <w:sz w:val="18"/>
-                          <w:szCs w:val="18"/>
+                          <w:sz w:val="16"/>
+                          <w:szCs w:val="16"/>
                         </w:rPr>
                         <w:t>SWR</w:t>
                       </w:r>
@@ -3402,7 +3271,6 @@
           <w:noProof/>
           <w:color w:val="32383E"/>
           <w:position w:val="-5"/>
-          <w:sz w:val="20"/>
           <w:szCs w:val="20"/>
         </w:rPr>
         <w:drawing>
@@ -3537,14 +3405,14 @@
                               <w:spacing w:after="0" w:line="240" w:lineRule="auto"/>
                               <w:jc w:val="center"/>
                               <w:rPr>
-                                <w:sz w:val="18"/>
-                                <w:szCs w:val="18"/>
+                                <w:sz w:val="16"/>
+                                <w:szCs w:val="16"/>
                               </w:rPr>
                             </w:pPr>
                             <w:r>
                               <w:rPr>
-                                <w:sz w:val="18"/>
-                                <w:szCs w:val="18"/>
+                                <w:sz w:val="16"/>
+                                <w:szCs w:val="16"/>
                               </w:rPr>
                               <w:t>CASL</w:t>
                             </w:r>
@@ -3574,14 +3442,14 @@
                         <w:spacing w:after="0" w:line="240" w:lineRule="auto"/>
                         <w:jc w:val="center"/>
                         <w:rPr>
-                          <w:sz w:val="18"/>
-                          <w:szCs w:val="18"/>
+                          <w:sz w:val="16"/>
+                          <w:szCs w:val="16"/>
                         </w:rPr>
                       </w:pPr>
                       <w:r>
                         <w:rPr>
-                          <w:sz w:val="18"/>
-                          <w:szCs w:val="18"/>
+                          <w:sz w:val="16"/>
+                          <w:szCs w:val="16"/>
                         </w:rPr>
                         <w:t>CASL</w:t>
                       </w:r>
@@ -3661,14 +3529,14 @@
                               <w:spacing w:after="0" w:line="240" w:lineRule="auto"/>
                               <w:jc w:val="center"/>
                               <w:rPr>
-                                <w:sz w:val="18"/>
-                                <w:szCs w:val="18"/>
+                                <w:sz w:val="16"/>
+                                <w:szCs w:val="16"/>
                               </w:rPr>
                             </w:pPr>
                             <w:r>
                               <w:rPr>
-                                <w:sz w:val="18"/>
-                                <w:szCs w:val="18"/>
+                                <w:sz w:val="16"/>
+                                <w:szCs w:val="16"/>
                               </w:rPr>
                               <w:t>class-validator</w:t>
                             </w:r>
@@ -3698,14 +3566,14 @@
                         <w:spacing w:after="0" w:line="240" w:lineRule="auto"/>
                         <w:jc w:val="center"/>
                         <w:rPr>
-                          <w:sz w:val="18"/>
-                          <w:szCs w:val="18"/>
+                          <w:sz w:val="16"/>
+                          <w:szCs w:val="16"/>
                         </w:rPr>
                       </w:pPr>
                       <w:r>
                         <w:rPr>
-                          <w:sz w:val="18"/>
-                          <w:szCs w:val="18"/>
+                          <w:sz w:val="16"/>
+                          <w:szCs w:val="16"/>
                         </w:rPr>
                         <w:t>class-validator</w:t>
                       </w:r>
@@ -3772,14 +3640,14 @@
                               <w:spacing w:after="0" w:line="240" w:lineRule="auto"/>
                               <w:jc w:val="center"/>
                               <w:rPr>
-                                <w:sz w:val="18"/>
-                                <w:szCs w:val="18"/>
+                                <w:sz w:val="16"/>
+                                <w:szCs w:val="16"/>
                               </w:rPr>
                             </w:pPr>
                             <w:r>
                               <w:rPr>
-                                <w:sz w:val="18"/>
-                                <w:szCs w:val="18"/>
+                                <w:sz w:val="16"/>
+                                <w:szCs w:val="16"/>
                               </w:rPr>
                               <w:t>Express</w:t>
                             </w:r>
@@ -3809,14 +3677,14 @@
                         <w:spacing w:after="0" w:line="240" w:lineRule="auto"/>
                         <w:jc w:val="center"/>
                         <w:rPr>
-                          <w:sz w:val="18"/>
-                          <w:szCs w:val="18"/>
+                          <w:sz w:val="16"/>
+                          <w:szCs w:val="16"/>
                         </w:rPr>
                       </w:pPr>
                       <w:r>
                         <w:rPr>
-                          <w:sz w:val="18"/>
-                          <w:szCs w:val="18"/>
+                          <w:sz w:val="16"/>
+                          <w:szCs w:val="16"/>
                         </w:rPr>
                         <w:t>Express</w:t>
                       </w:r>
@@ -3896,14 +3764,14 @@
                               <w:spacing w:after="0" w:line="240" w:lineRule="auto"/>
                               <w:jc w:val="center"/>
                               <w:rPr>
-                                <w:sz w:val="18"/>
-                                <w:szCs w:val="18"/>
+                                <w:sz w:val="16"/>
+                                <w:szCs w:val="16"/>
                               </w:rPr>
                             </w:pPr>
                             <w:r>
                               <w:rPr>
-                                <w:sz w:val="18"/>
-                                <w:szCs w:val="18"/>
+                                <w:sz w:val="16"/>
+                                <w:szCs w:val="16"/>
                               </w:rPr>
                               <w:t>NestJS</w:t>
                             </w:r>
@@ -3933,14 +3801,14 @@
                         <w:spacing w:after="0" w:line="240" w:lineRule="auto"/>
                         <w:jc w:val="center"/>
                         <w:rPr>
-                          <w:sz w:val="18"/>
-                          <w:szCs w:val="18"/>
+                          <w:sz w:val="16"/>
+                          <w:szCs w:val="16"/>
                         </w:rPr>
                       </w:pPr>
                       <w:r>
                         <w:rPr>
-                          <w:sz w:val="18"/>
-                          <w:szCs w:val="18"/>
+                          <w:sz w:val="16"/>
+                          <w:szCs w:val="16"/>
                         </w:rPr>
                         <w:t>NestJS</w:t>
                       </w:r>
@@ -4020,28 +3888,28 @@
                               <w:spacing w:after="0" w:line="240" w:lineRule="auto"/>
                               <w:jc w:val="center"/>
                               <w:rPr>
-                                <w:sz w:val="18"/>
-                                <w:szCs w:val="18"/>
+                                <w:sz w:val="16"/>
+                                <w:szCs w:val="16"/>
                               </w:rPr>
                             </w:pPr>
                             <w:r>
                               <w:rPr>
-                                <w:sz w:val="18"/>
-                                <w:szCs w:val="18"/>
+                                <w:sz w:val="16"/>
+                                <w:szCs w:val="16"/>
                               </w:rPr>
                               <w:t>Sprin</w:t>
                             </w:r>
                             <w:r>
                               <w:rPr>
-                                <w:sz w:val="18"/>
-                                <w:szCs w:val="18"/>
+                                <w:sz w:val="16"/>
+                                <w:szCs w:val="16"/>
                               </w:rPr>
                               <w:t>g</w:t>
                             </w:r>
                             <w:r>
                               <w:rPr>
-                                <w:sz w:val="18"/>
-                                <w:szCs w:val="18"/>
+                                <w:sz w:val="16"/>
+                                <w:szCs w:val="16"/>
                               </w:rPr>
                               <w:t xml:space="preserve"> Boot</w:t>
                             </w:r>
@@ -4071,28 +3939,28 @@
                         <w:spacing w:after="0" w:line="240" w:lineRule="auto"/>
                         <w:jc w:val="center"/>
                         <w:rPr>
-                          <w:sz w:val="18"/>
-                          <w:szCs w:val="18"/>
+                          <w:sz w:val="16"/>
+                          <w:szCs w:val="16"/>
                         </w:rPr>
                       </w:pPr>
                       <w:r>
                         <w:rPr>
-                          <w:sz w:val="18"/>
-                          <w:szCs w:val="18"/>
+                          <w:sz w:val="16"/>
+                          <w:szCs w:val="16"/>
                         </w:rPr>
                         <w:t>Sprin</w:t>
                       </w:r>
                       <w:r>
                         <w:rPr>
-                          <w:sz w:val="18"/>
-                          <w:szCs w:val="18"/>
+                          <w:sz w:val="16"/>
+                          <w:szCs w:val="16"/>
                         </w:rPr>
                         <w:t>g</w:t>
                       </w:r>
                       <w:r>
                         <w:rPr>
-                          <w:sz w:val="18"/>
-                          <w:szCs w:val="18"/>
+                          <w:sz w:val="16"/>
+                          <w:szCs w:val="16"/>
                         </w:rPr>
                         <w:t xml:space="preserve"> Boot</w:t>
                       </w:r>
@@ -4172,14 +4040,14 @@
                               <w:spacing w:after="0" w:line="240" w:lineRule="auto"/>
                               <w:jc w:val="center"/>
                               <w:rPr>
-                                <w:sz w:val="18"/>
-                                <w:szCs w:val="18"/>
+                                <w:sz w:val="16"/>
+                                <w:szCs w:val="16"/>
                               </w:rPr>
                             </w:pPr>
                             <w:r>
                               <w:rPr>
-                                <w:sz w:val="18"/>
-                                <w:szCs w:val="18"/>
+                                <w:sz w:val="16"/>
+                                <w:szCs w:val="16"/>
                               </w:rPr>
                               <w:t>TypeORM</w:t>
                             </w:r>
@@ -4209,14 +4077,14 @@
                         <w:spacing w:after="0" w:line="240" w:lineRule="auto"/>
                         <w:jc w:val="center"/>
                         <w:rPr>
-                          <w:sz w:val="18"/>
-                          <w:szCs w:val="18"/>
+                          <w:sz w:val="16"/>
+                          <w:szCs w:val="16"/>
                         </w:rPr>
                       </w:pPr>
                       <w:r>
                         <w:rPr>
-                          <w:sz w:val="18"/>
-                          <w:szCs w:val="18"/>
+                          <w:sz w:val="16"/>
+                          <w:szCs w:val="16"/>
                         </w:rPr>
                         <w:t>TypeORM</w:t>
                       </w:r>
@@ -4296,14 +4164,14 @@
                               <w:spacing w:after="0" w:line="240" w:lineRule="auto"/>
                               <w:jc w:val="center"/>
                               <w:rPr>
-                                <w:sz w:val="18"/>
-                                <w:szCs w:val="18"/>
+                                <w:sz w:val="16"/>
+                                <w:szCs w:val="16"/>
                               </w:rPr>
                             </w:pPr>
                             <w:r>
                               <w:rPr>
-                                <w:sz w:val="18"/>
-                                <w:szCs w:val="18"/>
+                                <w:sz w:val="16"/>
+                                <w:szCs w:val="16"/>
                               </w:rPr>
                               <w:t>Firebase</w:t>
                             </w:r>
@@ -4333,14 +4201,14 @@
                         <w:spacing w:after="0" w:line="240" w:lineRule="auto"/>
                         <w:jc w:val="center"/>
                         <w:rPr>
-                          <w:sz w:val="18"/>
-                          <w:szCs w:val="18"/>
+                          <w:sz w:val="16"/>
+                          <w:szCs w:val="16"/>
                         </w:rPr>
                       </w:pPr>
                       <w:r>
                         <w:rPr>
-                          <w:sz w:val="18"/>
-                          <w:szCs w:val="18"/>
+                          <w:sz w:val="16"/>
+                          <w:szCs w:val="16"/>
                         </w:rPr>
                         <w:t>Firebase</w:t>
                       </w:r>
@@ -4420,14 +4288,14 @@
                               <w:spacing w:after="0" w:line="240" w:lineRule="auto"/>
                               <w:jc w:val="center"/>
                               <w:rPr>
-                                <w:sz w:val="18"/>
-                                <w:szCs w:val="18"/>
+                                <w:sz w:val="16"/>
+                                <w:szCs w:val="16"/>
                               </w:rPr>
                             </w:pPr>
                             <w:r>
                               <w:rPr>
-                                <w:sz w:val="18"/>
-                                <w:szCs w:val="18"/>
+                                <w:sz w:val="16"/>
+                                <w:szCs w:val="16"/>
                               </w:rPr>
                               <w:t>Prisma</w:t>
                             </w:r>
@@ -4457,14 +4325,14 @@
                         <w:spacing w:after="0" w:line="240" w:lineRule="auto"/>
                         <w:jc w:val="center"/>
                         <w:rPr>
-                          <w:sz w:val="18"/>
-                          <w:szCs w:val="18"/>
+                          <w:sz w:val="16"/>
+                          <w:szCs w:val="16"/>
                         </w:rPr>
                       </w:pPr>
                       <w:r>
                         <w:rPr>
-                          <w:sz w:val="18"/>
-                          <w:szCs w:val="18"/>
+                          <w:sz w:val="16"/>
+                          <w:szCs w:val="16"/>
                         </w:rPr>
                         <w:t>Prisma</w:t>
                       </w:r>
@@ -4487,7 +4355,6 @@
           <w:noProof/>
           <w:color w:val="32383E"/>
           <w:position w:val="-5"/>
-          <w:sz w:val="20"/>
           <w:szCs w:val="20"/>
         </w:rPr>
         <w:drawing>
@@ -4551,7 +4418,7 @@
         <w:t xml:space="preserve"> </w:t>
       </w:r>
       <w:r>
-        <w:t>Content Management System</w:t>
+        <w:t>CMS</w:t>
       </w:r>
     </w:p>
     <w:p>
@@ -4617,14 +4484,14 @@
                               <w:spacing w:after="0" w:line="240" w:lineRule="auto"/>
                               <w:jc w:val="center"/>
                               <w:rPr>
-                                <w:sz w:val="18"/>
-                                <w:szCs w:val="18"/>
+                                <w:sz w:val="16"/>
+                                <w:szCs w:val="16"/>
                               </w:rPr>
                             </w:pPr>
                             <w:r>
                               <w:rPr>
-                                <w:sz w:val="18"/>
-                                <w:szCs w:val="18"/>
+                                <w:sz w:val="16"/>
+                                <w:szCs w:val="16"/>
                               </w:rPr>
                               <w:t>Contentful</w:t>
                             </w:r>
@@ -4654,14 +4521,14 @@
                         <w:spacing w:after="0" w:line="240" w:lineRule="auto"/>
                         <w:jc w:val="center"/>
                         <w:rPr>
-                          <w:sz w:val="18"/>
-                          <w:szCs w:val="18"/>
+                          <w:sz w:val="16"/>
+                          <w:szCs w:val="16"/>
                         </w:rPr>
                       </w:pPr>
                       <w:r>
                         <w:rPr>
-                          <w:sz w:val="18"/>
-                          <w:szCs w:val="18"/>
+                          <w:sz w:val="16"/>
+                          <w:szCs w:val="16"/>
                         </w:rPr>
                         <w:t>Contentful</w:t>
                       </w:r>
@@ -4736,14 +4603,14 @@
                               <w:spacing w:after="0" w:line="240" w:lineRule="auto"/>
                               <w:jc w:val="center"/>
                               <w:rPr>
-                                <w:sz w:val="18"/>
-                                <w:szCs w:val="18"/>
+                                <w:sz w:val="16"/>
+                                <w:szCs w:val="16"/>
                               </w:rPr>
                             </w:pPr>
                             <w:r>
                               <w:rPr>
-                                <w:sz w:val="18"/>
-                                <w:szCs w:val="18"/>
+                                <w:sz w:val="16"/>
+                                <w:szCs w:val="16"/>
                               </w:rPr>
                               <w:t>Strapi</w:t>
                             </w:r>
@@ -4773,14 +4640,14 @@
                         <w:spacing w:after="0" w:line="240" w:lineRule="auto"/>
                         <w:jc w:val="center"/>
                         <w:rPr>
-                          <w:sz w:val="18"/>
-                          <w:szCs w:val="18"/>
+                          <w:sz w:val="16"/>
+                          <w:szCs w:val="16"/>
                         </w:rPr>
                       </w:pPr>
                       <w:r>
                         <w:rPr>
-                          <w:sz w:val="18"/>
-                          <w:szCs w:val="18"/>
+                          <w:sz w:val="16"/>
+                          <w:szCs w:val="16"/>
                         </w:rPr>
                         <w:t>Strapi</w:t>
                       </w:r>
@@ -4855,14 +4722,14 @@
                               <w:spacing w:after="0" w:line="240" w:lineRule="auto"/>
                               <w:jc w:val="center"/>
                               <w:rPr>
-                                <w:sz w:val="18"/>
-                                <w:szCs w:val="18"/>
+                                <w:sz w:val="16"/>
+                                <w:szCs w:val="16"/>
                               </w:rPr>
                             </w:pPr>
                             <w:r>
                               <w:rPr>
-                                <w:sz w:val="18"/>
-                                <w:szCs w:val="18"/>
+                                <w:sz w:val="16"/>
+                                <w:szCs w:val="16"/>
                               </w:rPr>
                               <w:t>WordPress</w:t>
                             </w:r>
@@ -4892,14 +4759,14 @@
                         <w:spacing w:after="0" w:line="240" w:lineRule="auto"/>
                         <w:jc w:val="center"/>
                         <w:rPr>
-                          <w:sz w:val="18"/>
-                          <w:szCs w:val="18"/>
+                          <w:sz w:val="16"/>
+                          <w:szCs w:val="16"/>
                         </w:rPr>
                       </w:pPr>
                       <w:r>
                         <w:rPr>
-                          <w:sz w:val="18"/>
-                          <w:szCs w:val="18"/>
+                          <w:sz w:val="16"/>
+                          <w:szCs w:val="16"/>
                         </w:rPr>
                         <w:t>WordPress</w:t>
                       </w:r>
@@ -4925,7 +4792,6 @@
           <w:noProof/>
           <w:color w:val="32383E"/>
           <w:position w:val="-5"/>
-          <w:sz w:val="20"/>
           <w:szCs w:val="20"/>
         </w:rPr>
         <w:drawing>
@@ -5060,14 +4926,14 @@
                               <w:spacing w:after="0" w:line="240" w:lineRule="auto"/>
                               <w:jc w:val="center"/>
                               <w:rPr>
-                                <w:sz w:val="18"/>
-                                <w:szCs w:val="18"/>
+                                <w:sz w:val="16"/>
+                                <w:szCs w:val="16"/>
                               </w:rPr>
                             </w:pPr>
                             <w:r>
                               <w:rPr>
-                                <w:sz w:val="18"/>
-                                <w:szCs w:val="18"/>
+                                <w:sz w:val="16"/>
+                                <w:szCs w:val="16"/>
                               </w:rPr>
                               <w:t>MySQL</w:t>
                             </w:r>
@@ -5097,14 +4963,14 @@
                         <w:spacing w:after="0" w:line="240" w:lineRule="auto"/>
                         <w:jc w:val="center"/>
                         <w:rPr>
-                          <w:sz w:val="18"/>
-                          <w:szCs w:val="18"/>
+                          <w:sz w:val="16"/>
+                          <w:szCs w:val="16"/>
                         </w:rPr>
                       </w:pPr>
                       <w:r>
                         <w:rPr>
-                          <w:sz w:val="18"/>
-                          <w:szCs w:val="18"/>
+                          <w:sz w:val="16"/>
+                          <w:szCs w:val="16"/>
                         </w:rPr>
                         <w:t>MySQL</w:t>
                       </w:r>
@@ -5171,14 +5037,14 @@
                               <w:spacing w:after="0" w:line="240" w:lineRule="auto"/>
                               <w:jc w:val="center"/>
                               <w:rPr>
-                                <w:sz w:val="18"/>
-                                <w:szCs w:val="18"/>
+                                <w:sz w:val="16"/>
+                                <w:szCs w:val="16"/>
                               </w:rPr>
                             </w:pPr>
                             <w:r>
                               <w:rPr>
-                                <w:sz w:val="18"/>
-                                <w:szCs w:val="18"/>
+                                <w:sz w:val="16"/>
+                                <w:szCs w:val="16"/>
                               </w:rPr>
                               <w:t>MS SQL</w:t>
                             </w:r>
@@ -5208,14 +5074,14 @@
                         <w:spacing w:after="0" w:line="240" w:lineRule="auto"/>
                         <w:jc w:val="center"/>
                         <w:rPr>
-                          <w:sz w:val="18"/>
-                          <w:szCs w:val="18"/>
+                          <w:sz w:val="16"/>
+                          <w:szCs w:val="16"/>
                         </w:rPr>
                       </w:pPr>
                       <w:r>
                         <w:rPr>
-                          <w:sz w:val="18"/>
-                          <w:szCs w:val="18"/>
+                          <w:sz w:val="16"/>
+                          <w:szCs w:val="16"/>
                         </w:rPr>
                         <w:t>MS SQL</w:t>
                       </w:r>
@@ -5295,14 +5161,14 @@
                               <w:spacing w:after="0" w:line="240" w:lineRule="auto"/>
                               <w:jc w:val="center"/>
                               <w:rPr>
-                                <w:sz w:val="18"/>
-                                <w:szCs w:val="18"/>
+                                <w:sz w:val="16"/>
+                                <w:szCs w:val="16"/>
                               </w:rPr>
                             </w:pPr>
                             <w:r>
                               <w:rPr>
-                                <w:sz w:val="18"/>
-                                <w:szCs w:val="18"/>
+                                <w:sz w:val="16"/>
+                                <w:szCs w:val="16"/>
                               </w:rPr>
                               <w:t>Sybase ASE</w:t>
                             </w:r>
@@ -5332,14 +5198,14 @@
                         <w:spacing w:after="0" w:line="240" w:lineRule="auto"/>
                         <w:jc w:val="center"/>
                         <w:rPr>
-                          <w:sz w:val="18"/>
-                          <w:szCs w:val="18"/>
+                          <w:sz w:val="16"/>
+                          <w:szCs w:val="16"/>
                         </w:rPr>
                       </w:pPr>
                       <w:r>
                         <w:rPr>
-                          <w:sz w:val="18"/>
-                          <w:szCs w:val="18"/>
+                          <w:sz w:val="16"/>
+                          <w:szCs w:val="16"/>
                         </w:rPr>
                         <w:t>Sybase ASE</w:t>
                       </w:r>
@@ -5419,21 +5285,21 @@
                               <w:spacing w:after="0" w:line="240" w:lineRule="auto"/>
                               <w:jc w:val="center"/>
                               <w:rPr>
-                                <w:sz w:val="18"/>
-                                <w:szCs w:val="18"/>
+                                <w:sz w:val="16"/>
+                                <w:szCs w:val="16"/>
                               </w:rPr>
                             </w:pPr>
                             <w:r>
                               <w:rPr>
-                                <w:sz w:val="18"/>
-                                <w:szCs w:val="18"/>
+                                <w:sz w:val="16"/>
+                                <w:szCs w:val="16"/>
                               </w:rPr>
                               <w:t>Oracle D</w:t>
                             </w:r>
                             <w:r>
                               <w:rPr>
-                                <w:sz w:val="18"/>
-                                <w:szCs w:val="18"/>
+                                <w:sz w:val="16"/>
+                                <w:szCs w:val="16"/>
                               </w:rPr>
                               <w:t>atabase</w:t>
                             </w:r>
@@ -5463,21 +5329,21 @@
                         <w:spacing w:after="0" w:line="240" w:lineRule="auto"/>
                         <w:jc w:val="center"/>
                         <w:rPr>
-                          <w:sz w:val="18"/>
-                          <w:szCs w:val="18"/>
+                          <w:sz w:val="16"/>
+                          <w:szCs w:val="16"/>
                         </w:rPr>
                       </w:pPr>
                       <w:r>
                         <w:rPr>
-                          <w:sz w:val="18"/>
-                          <w:szCs w:val="18"/>
+                          <w:sz w:val="16"/>
+                          <w:szCs w:val="16"/>
                         </w:rPr>
                         <w:t>Oracle D</w:t>
                       </w:r>
                       <w:r>
                         <w:rPr>
-                          <w:sz w:val="18"/>
-                          <w:szCs w:val="18"/>
+                          <w:sz w:val="16"/>
+                          <w:szCs w:val="16"/>
                         </w:rPr>
                         <w:t>atabase</w:t>
                       </w:r>
@@ -5557,14 +5423,14 @@
                               <w:spacing w:after="0" w:line="240" w:lineRule="auto"/>
                               <w:jc w:val="center"/>
                               <w:rPr>
-                                <w:sz w:val="18"/>
-                                <w:szCs w:val="18"/>
+                                <w:sz w:val="16"/>
+                                <w:szCs w:val="16"/>
                               </w:rPr>
                             </w:pPr>
                             <w:r>
                               <w:rPr>
-                                <w:sz w:val="18"/>
-                                <w:szCs w:val="18"/>
+                                <w:sz w:val="16"/>
+                                <w:szCs w:val="16"/>
                               </w:rPr>
                               <w:t>MongoDB</w:t>
                             </w:r>
@@ -5594,14 +5460,14 @@
                         <w:spacing w:after="0" w:line="240" w:lineRule="auto"/>
                         <w:jc w:val="center"/>
                         <w:rPr>
-                          <w:sz w:val="18"/>
-                          <w:szCs w:val="18"/>
+                          <w:sz w:val="16"/>
+                          <w:szCs w:val="16"/>
                         </w:rPr>
                       </w:pPr>
                       <w:r>
                         <w:rPr>
-                          <w:sz w:val="18"/>
-                          <w:szCs w:val="18"/>
+                          <w:sz w:val="16"/>
+                          <w:szCs w:val="16"/>
                         </w:rPr>
                         <w:t>MongoDB</w:t>
                       </w:r>
@@ -5627,7 +5493,6 @@
           <w:noProof/>
           <w:color w:val="32383E"/>
           <w:position w:val="-5"/>
-          <w:sz w:val="20"/>
           <w:szCs w:val="20"/>
         </w:rPr>
         <w:drawing>
@@ -5757,14 +5622,14 @@
                               <w:spacing w:after="0" w:line="240" w:lineRule="auto"/>
                               <w:jc w:val="center"/>
                               <w:rPr>
-                                <w:sz w:val="18"/>
-                                <w:szCs w:val="18"/>
+                                <w:sz w:val="16"/>
+                                <w:szCs w:val="16"/>
                               </w:rPr>
                             </w:pPr>
                             <w:r>
                               <w:rPr>
-                                <w:sz w:val="18"/>
-                                <w:szCs w:val="18"/>
+                                <w:sz w:val="16"/>
+                                <w:szCs w:val="16"/>
                               </w:rPr>
                               <w:t>Adaptability</w:t>
                             </w:r>
@@ -5794,14 +5659,14 @@
                         <w:spacing w:after="0" w:line="240" w:lineRule="auto"/>
                         <w:jc w:val="center"/>
                         <w:rPr>
-                          <w:sz w:val="18"/>
-                          <w:szCs w:val="18"/>
+                          <w:sz w:val="16"/>
+                          <w:szCs w:val="16"/>
                         </w:rPr>
                       </w:pPr>
                       <w:r>
                         <w:rPr>
-                          <w:sz w:val="18"/>
-                          <w:szCs w:val="18"/>
+                          <w:sz w:val="16"/>
+                          <w:szCs w:val="16"/>
                         </w:rPr>
                         <w:t>Adaptability</w:t>
                       </w:r>
@@ -5876,14 +5741,14 @@
                               <w:spacing w:after="0" w:line="240" w:lineRule="auto"/>
                               <w:jc w:val="center"/>
                               <w:rPr>
-                                <w:sz w:val="18"/>
-                                <w:szCs w:val="18"/>
+                                <w:sz w:val="16"/>
+                                <w:szCs w:val="16"/>
                               </w:rPr>
                             </w:pPr>
                             <w:r>
                               <w:rPr>
-                                <w:sz w:val="18"/>
-                                <w:szCs w:val="18"/>
+                                <w:sz w:val="16"/>
+                                <w:szCs w:val="16"/>
                               </w:rPr>
                               <w:t>Creative Problem Solving</w:t>
                             </w:r>
@@ -5913,14 +5778,14 @@
                         <w:spacing w:after="0" w:line="240" w:lineRule="auto"/>
                         <w:jc w:val="center"/>
                         <w:rPr>
-                          <w:sz w:val="18"/>
-                          <w:szCs w:val="18"/>
+                          <w:sz w:val="16"/>
+                          <w:szCs w:val="16"/>
                         </w:rPr>
                       </w:pPr>
                       <w:r>
                         <w:rPr>
-                          <w:sz w:val="18"/>
-                          <w:szCs w:val="18"/>
+                          <w:sz w:val="16"/>
+                          <w:szCs w:val="16"/>
                         </w:rPr>
                         <w:t>Creative Problem Solving</w:t>
                       </w:r>
@@ -5995,14 +5860,14 @@
                               <w:spacing w:after="0" w:line="240" w:lineRule="auto"/>
                               <w:jc w:val="center"/>
                               <w:rPr>
-                                <w:sz w:val="18"/>
-                                <w:szCs w:val="18"/>
+                                <w:sz w:val="16"/>
+                                <w:szCs w:val="16"/>
                               </w:rPr>
                             </w:pPr>
                             <w:r>
                               <w:rPr>
-                                <w:sz w:val="18"/>
-                                <w:szCs w:val="18"/>
+                                <w:sz w:val="16"/>
+                                <w:szCs w:val="16"/>
                               </w:rPr>
                               <w:t>Time Management</w:t>
                             </w:r>
@@ -6032,14 +5897,14 @@
                         <w:spacing w:after="0" w:line="240" w:lineRule="auto"/>
                         <w:jc w:val="center"/>
                         <w:rPr>
-                          <w:sz w:val="18"/>
-                          <w:szCs w:val="18"/>
+                          <w:sz w:val="16"/>
+                          <w:szCs w:val="16"/>
                         </w:rPr>
                       </w:pPr>
                       <w:r>
                         <w:rPr>
-                          <w:sz w:val="18"/>
-                          <w:szCs w:val="18"/>
+                          <w:sz w:val="16"/>
+                          <w:szCs w:val="16"/>
                         </w:rPr>
                         <w:t>Time Management</w:t>
                       </w:r>
@@ -6114,14 +5979,14 @@
                               <w:spacing w:after="0" w:line="240" w:lineRule="auto"/>
                               <w:jc w:val="center"/>
                               <w:rPr>
-                                <w:sz w:val="18"/>
-                                <w:szCs w:val="18"/>
+                                <w:sz w:val="16"/>
+                                <w:szCs w:val="16"/>
                               </w:rPr>
                             </w:pPr>
                             <w:r>
                               <w:rPr>
-                                <w:sz w:val="18"/>
-                                <w:szCs w:val="18"/>
+                                <w:sz w:val="16"/>
+                                <w:szCs w:val="16"/>
                               </w:rPr>
                               <w:t>Communication</w:t>
                             </w:r>
@@ -6151,14 +6016,14 @@
                         <w:spacing w:after="0" w:line="240" w:lineRule="auto"/>
                         <w:jc w:val="center"/>
                         <w:rPr>
-                          <w:sz w:val="18"/>
-                          <w:szCs w:val="18"/>
+                          <w:sz w:val="16"/>
+                          <w:szCs w:val="16"/>
                         </w:rPr>
                       </w:pPr>
                       <w:r>
                         <w:rPr>
-                          <w:sz w:val="18"/>
-                          <w:szCs w:val="18"/>
+                          <w:sz w:val="16"/>
+                          <w:szCs w:val="16"/>
                         </w:rPr>
                         <w:t>Communication</w:t>
                       </w:r>
@@ -6233,14 +6098,14 @@
                               <w:spacing w:after="0" w:line="240" w:lineRule="auto"/>
                               <w:jc w:val="center"/>
                               <w:rPr>
-                                <w:sz w:val="18"/>
-                                <w:szCs w:val="18"/>
+                                <w:sz w:val="16"/>
+                                <w:szCs w:val="16"/>
                               </w:rPr>
                             </w:pPr>
                             <w:r>
                               <w:rPr>
-                                <w:sz w:val="18"/>
-                                <w:szCs w:val="18"/>
+                                <w:sz w:val="16"/>
+                                <w:szCs w:val="16"/>
                               </w:rPr>
                               <w:t>Teamwork</w:t>
                             </w:r>
@@ -6270,14 +6135,14 @@
                         <w:spacing w:after="0" w:line="240" w:lineRule="auto"/>
                         <w:jc w:val="center"/>
                         <w:rPr>
-                          <w:sz w:val="18"/>
-                          <w:szCs w:val="18"/>
+                          <w:sz w:val="16"/>
+                          <w:szCs w:val="16"/>
                         </w:rPr>
                       </w:pPr>
                       <w:r>
                         <w:rPr>
-                          <w:sz w:val="18"/>
-                          <w:szCs w:val="18"/>
+                          <w:sz w:val="16"/>
+                          <w:szCs w:val="16"/>
                         </w:rPr>
                         <w:t>Teamwork</w:t>
                       </w:r>
@@ -6304,63 +6169,61 @@
     </w:p>
     <w:p>
       <w:pPr>
-        <w:spacing w:before="100" w:beforeAutospacing="1"/>
+        <w:pStyle w:val="Metadata"/>
+        <w:rPr>
+          <w:rStyle w:val="MetadataChar"/>
+        </w:rPr>
+      </w:pPr>
+      <w:r>
+        <w:rPr>
+          <w:rStyle w:val="MetadataChar"/>
+        </w:rPr>
+        <w:t>Aug</w:t>
+      </w:r>
+      <w:r>
+        <w:rPr>
+          <w:rStyle w:val="MetadataChar"/>
+        </w:rPr>
+        <w:t xml:space="preserve"> </w:t>
+      </w:r>
+      <w:r>
+        <w:rPr>
+          <w:rStyle w:val="MetadataChar"/>
+        </w:rPr>
+        <w:t xml:space="preserve">2022 – </w:t>
+      </w:r>
+      <w:r>
+        <w:rPr>
+          <w:rStyle w:val="MetadataChar"/>
+        </w:rPr>
+        <w:t>Present</w:t>
+      </w:r>
+    </w:p>
+    <w:p>
+      <w:pPr>
+        <w:rPr>
+          <w:rStyle w:val="Heading2Char"/>
+        </w:rPr>
+      </w:pPr>
+      <w:r>
+        <w:rPr>
+          <w:rStyle w:val="Heading2Char"/>
+        </w:rPr>
+        <w:t>MSc</w:t>
+      </w:r>
+      <w:r>
+        <w:rPr>
+          <w:rStyle w:val="Heading2Char"/>
+        </w:rPr>
+        <w:t xml:space="preserve"> in Information Systems Management</w:t>
+      </w:r>
+    </w:p>
+    <w:p>
+      <w:pPr>
         <w:rPr>
           <w:color w:val="auto"/>
         </w:rPr>
       </w:pPr>
-      <w:r>
-        <w:rPr>
-          <w:rStyle w:val="MetadataChar"/>
-        </w:rPr>
-        <w:t>Aug</w:t>
-      </w:r>
-      <w:r>
-        <w:rPr>
-          <w:rStyle w:val="MetadataChar"/>
-        </w:rPr>
-        <w:t xml:space="preserve"> </w:t>
-      </w:r>
-      <w:r>
-        <w:rPr>
-          <w:rStyle w:val="MetadataChar"/>
-        </w:rPr>
-        <w:t xml:space="preserve">2022 – </w:t>
-      </w:r>
-      <w:r>
-        <w:rPr>
-          <w:rStyle w:val="MetadataChar"/>
-        </w:rPr>
-        <w:t>Present</w:t>
-      </w:r>
-      <w:r>
-        <w:rPr>
-          <w:color w:val="5A5A72"/>
-          <w:sz w:val="20"/>
-          <w:szCs w:val="20"/>
-        </w:rPr>
-        <w:br/>
-      </w:r>
-      <w:r>
-        <w:rPr>
-          <w:rStyle w:val="Heading2Char"/>
-        </w:rPr>
-        <w:t>MSc</w:t>
-      </w:r>
-      <w:r>
-        <w:rPr>
-          <w:rStyle w:val="Heading2Char"/>
-        </w:rPr>
-        <w:t xml:space="preserve"> in Information Systems Management</w:t>
-      </w:r>
-      <w:r>
-        <w:rPr>
-          <w:b/>
-          <w:bCs/>
-          <w:color w:val="auto"/>
-        </w:rPr>
-        <w:br/>
-      </w:r>
       <w:hyperlink r:id="rId39" w:history="1">
         <w:r>
           <w:rPr>
@@ -6375,13 +6238,13 @@
       <w:pPr>
         <w:spacing w:before="100" w:beforeAutospacing="1"/>
         <w:rPr>
-          <w:color w:val="auto"/>
-        </w:rPr>
-      </w:pPr>
-      <w:r>
-        <w:rPr>
           <w:rStyle w:val="MetadataChar"/>
         </w:rPr>
+      </w:pPr>
+      <w:r>
+        <w:rPr>
+          <w:rStyle w:val="MetadataChar"/>
+        </w:rPr>
         <w:t>Sep</w:t>
       </w:r>
       <w:r>
@@ -6414,17 +6277,17 @@
         </w:rPr>
         <w:t>2019</w:t>
       </w:r>
-      <w:r>
-        <w:rPr>
-          <w:b/>
-          <w:bCs/>
-        </w:rPr>
-        <w:br/>
-      </w:r>
-      <w:r>
+    </w:p>
+    <w:p>
+      <w:pPr>
         <w:rPr>
           <w:rStyle w:val="Heading2Char"/>
         </w:rPr>
+      </w:pPr>
+      <w:r>
+        <w:rPr>
+          <w:rStyle w:val="Heading2Char"/>
+        </w:rPr>
         <w:t>BEng</w:t>
       </w:r>
       <w:r>
@@ -6433,12 +6296,14 @@
         </w:rPr>
         <w:t xml:space="preserve"> in Computer Science</w:t>
       </w:r>
-      <w:r>
-        <w:rPr>
-          <w:color w:val="auto"/>
-        </w:rPr>
-        <w:br/>
-      </w:r>
+    </w:p>
+    <w:p>
+      <w:pPr>
+        <w:rPr>
+          <w:rStyle w:val="Hyperlink"/>
+          <w:u w:val="none"/>
+        </w:rPr>
+      </w:pPr>
       <w:hyperlink r:id="rId40" w:history="1">
         <w:r>
           <w:rPr>
@@ -6448,12 +6313,13 @@
           <w:t>The University of Hong Kong</w:t>
         </w:r>
       </w:hyperlink>
-      <w:r>
-        <w:rPr>
-          <w:color w:val="0B6BCB"/>
-        </w:rPr>
-        <w:br/>
-      </w:r>
+    </w:p>
+    <w:p>
+      <w:pPr>
+        <w:rPr>
+          <w:color w:val="auto"/>
+        </w:rPr>
+      </w:pPr>
       <w:r>
         <w:t>2</w:t>
       </w:r>
@@ -6568,98 +6434,98 @@
         <v:path o:extrusionok="f" gradientshapeok="t" o:connecttype="rect"/>
         <o:lock v:ext="edit" aspectratio="t"/>
       </v:shapetype>
-      <v:shape id="_x0000_i1339" type="#_x0000_t75" alt="Marker with solid fill" style="width:6.75pt;height:13.5pt;visibility:visible" o:gfxdata="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" o:bullet="t">
+      <v:shape id="_x0000_i1026" type="#_x0000_t75" alt="Marker with solid fill" style="width:6.75pt;height:13.5pt;visibility:visible" o:gfxdata="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" o:bullet="t">
         <v:imagedata r:id="rId1" o:title="" croptop="-4981f" cropbottom="-4981f" cropleft="-28512f" cropright="-28512f"/>
       </v:shape>
     </w:pict>
   </w:numPicBullet>
   <w:numPicBullet w:numPicBulletId="1">
     <w:pict>
-      <v:shape id="_x0000_i1340" type="#_x0000_t75" alt="Receiver with solid fill" style="width:13.5pt;height:14.25pt;visibility:visible" o:gfxdata="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" o:bullet="t">
+      <v:shape id="_x0000_i1027" type="#_x0000_t75" alt="Receiver with solid fill" style="width:13.5pt;height:14.25pt;visibility:visible" o:gfxdata="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" o:bullet="t">
         <v:imagedata r:id="rId2" o:title="" cropleft="-2445f" cropright="-2445f"/>
       </v:shape>
     </w:pict>
   </w:numPicBullet>
   <w:numPicBullet w:numPicBulletId="2">
     <w:pict>
-      <v:shape id="_x0000_i1341" type="#_x0000_t75" style="width:13.5pt;height:13.5pt;visibility:visible" o:gfxdata="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" o:bullet="t">
+      <v:shape id="_x0000_i1028" type="#_x0000_t75" style="width:13.5pt;height:13.5pt;visibility:visible" o:gfxdata="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" o:bullet="t">
         <v:imagedata r:id="rId3" o:title="" cropbottom="-2357f" cropleft="-7919f" cropright="-5188f"/>
       </v:shape>
     </w:pict>
   </w:numPicBullet>
   <w:numPicBullet w:numPicBulletId="3">
     <w:pict>
-      <v:shape id="_x0000_i1342" type="#_x0000_t75" style="width:13.5pt;height:13.5pt;visibility:visible" o:gfxdata="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" o:bullet="t">
+      <v:shape id="_x0000_i1029" type="#_x0000_t75" style="width:13.5pt;height:13.5pt;visibility:visible" o:gfxdata="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" o:bullet="t">
         <v:imagedata r:id="rId4" o:title="" croptop="-2445f" cropbottom="-2445f" cropleft="-4808f" cropright="-2530f"/>
       </v:shape>
     </w:pict>
   </w:numPicBullet>
   <w:numPicBullet w:numPicBulletId="4">
     <w:pict>
-      <v:shape id="_x0000_i1343" type="#_x0000_t75" style="width:9pt;height:12pt;visibility:visible" o:gfxdata="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" o:bullet="t">
+      <v:shape id="_x0000_i1030" type="#_x0000_t75" style="width:9pt;height:12pt;visibility:visible" o:gfxdata="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" o:bullet="t">
         <v:imagedata r:id="rId5" o:title="" cropleft="-6805f" cropright="-5014f"/>
       </v:shape>
     </w:pict>
   </w:numPicBullet>
   <w:numPicBullet w:numPicBulletId="5">
     <w:pict>
-      <v:shape id="_x0000_i1344" type="#_x0000_t75" style="width:8.25pt;height:12pt;visibility:visible" o:gfxdata="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" o:bullet="t">
+      <v:shape id="_x0000_i1031" type="#_x0000_t75" style="width:8.25pt;height:12pt;visibility:visible" o:gfxdata="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" o:bullet="t">
         <v:imagedata r:id="rId6" o:title="" cropleft="-11660f" cropright="-9650f"/>
       </v:shape>
     </w:pict>
   </w:numPicBullet>
   <w:numPicBullet w:numPicBulletId="6">
     <w:pict>
-      <v:shape id="_x0000_i1345" type="#_x0000_t75" style="width:12pt;height:10.5pt;visibility:visible" o:gfxdata="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" o:bullet="t">
+      <v:shape id="_x0000_i1032" type="#_x0000_t75" style="width:12pt;height:10.5pt;visibility:visible" o:gfxdata="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" o:bullet="t">
         <v:imagedata r:id="rId7" o:title="" croptop="-3260f" cropbottom="-1631f"/>
       </v:shape>
     </w:pict>
   </w:numPicBullet>
   <w:numPicBullet w:numPicBulletId="7">
     <w:pict>
-      <v:shape id="_x0000_i1346" type="#_x0000_t75" style="width:12pt;height:12pt;visibility:visible" o:gfxdata="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" o:bullet="t">
+      <v:shape id="_x0000_i1033" type="#_x0000_t75" style="width:12pt;height:12pt;visibility:visible" o:gfxdata="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" o:bullet="t">
         <v:imagedata r:id="rId8" o:title=""/>
       </v:shape>
     </w:pict>
   </w:numPicBullet>
   <w:numPicBullet w:numPicBulletId="8">
     <w:pict>
-      <v:shape id="_x0000_i1347" type="#_x0000_t75" style="width:8.25pt;height:12pt;visibility:visible" o:gfxdata="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" o:bullet="t">
+      <v:shape id="_x0000_i1034" type="#_x0000_t75" style="width:8.25pt;height:12pt;visibility:visible" o:gfxdata="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" o:bullet="t">
         <v:imagedata r:id="rId9" o:title="" cropleft="-11660f" cropright="-9650f"/>
       </v:shape>
     </w:pict>
   </w:numPicBullet>
   <w:numPicBullet w:numPicBulletId="9">
     <w:pict>
-      <v:shape id="_x0000_i1348" type="#_x0000_t75" alt="Website" style="width:10.1pt;height:10.1pt;visibility:visible" o:gfxdata="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" o:bullet="t">
+      <v:shape id="_x0000_i1035" type="#_x0000_t75" alt="Website" style="width:10.1pt;height:10.1pt;visibility:visible" o:gfxdata="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" o:bullet="t">
         <v:imagedata r:id="rId10" o:title=""/>
       </v:shape>
     </w:pict>
   </w:numPicBullet>
   <w:numPicBullet w:numPicBulletId="10">
     <w:pict>
-      <v:shape id="_x0000_i1349" type="#_x0000_t75" style="width:11.05pt;height:11.05pt;visibility:visible" o:gfxdata="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" o:bullet="t">
+      <v:shape id="_x0000_i1036" type="#_x0000_t75" style="width:11.05pt;height:11.05pt;visibility:visible" o:gfxdata="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" o:bullet="t">
         <v:imagedata r:id="rId11" o:title=""/>
       </v:shape>
     </w:pict>
   </w:numPicBullet>
   <w:numPicBullet w:numPicBulletId="11">
     <w:pict>
-      <v:shape id="_x0000_i1350" type="#_x0000_t75" alt="Email" style="width:10.1pt;height:9.1pt;visibility:visible" o:gfxdata="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" o:bullet="t">
+      <v:shape id="_x0000_i1037" type="#_x0000_t75" alt="Email" style="width:10.1pt;height:9.1pt;visibility:visible" o:gfxdata="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" o:bullet="t">
         <v:imagedata r:id="rId12" o:title="" croptop="-3601f" cropbottom="-2881f"/>
       </v:shape>
     </w:pict>
   </w:numPicBullet>
   <w:numPicBullet w:numPicBulletId="12">
     <w:pict>
-      <v:shape id="_x0000_i1351" type="#_x0000_t75" alt="Phone number" style="width:7.7pt;height:10.1pt;visibility:visible" o:gfxdata="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" o:bullet="t">
+      <v:shape id="_x0000_i1038" type="#_x0000_t75" alt="Phone number" style="width:7.7pt;height:10.1pt;visibility:visible" o:gfxdata="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" o:bullet="t">
         <v:imagedata r:id="rId13" o:title="" cropleft="-8086f" cropright="-11490f"/>
       </v:shape>
     </w:pict>
   </w:numPicBullet>
   <w:numPicBullet w:numPicBulletId="13">
     <w:pict>
-      <v:shape id="_x0000_i1352" type="#_x0000_t75" alt="Personal website" style="width:10.1pt;height:10.1pt;visibility:visible" o:gfxdata="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" o:bullet="t">
+      <v:shape id="_x0000_i1039" type="#_x0000_t75" alt="Personal website" style="width:10.1pt;height:10.1pt;visibility:visible" o:gfxdata="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" o:bullet="t">
         <v:imagedata r:id="rId14" o:title=""/>
       </v:shape>
     </w:pict>
@@ -9498,12 +9364,14 @@
   <w:style w:type="paragraph" w:default="1" w:styleId="Normal">
     <w:name w:val="Normal"/>
     <w:qFormat/>
-    <w:rsid w:val="00666BD3"/>
+    <w:rsid w:val="002E1F66"/>
     <w:pPr>
       <w:spacing w:after="80"/>
     </w:pPr>
     <w:rPr>
+      <w:rFonts w:ascii="Geist Medium" w:hAnsi="Geist Medium"/>
       <w:color w:val="32383E"/>
+      <w:sz w:val="20"/>
     </w:rPr>
   </w:style>
   <w:style w:type="paragraph" w:styleId="Heading1">
@@ -9513,13 +9381,12 @@
     <w:link w:val="Heading1Char"/>
     <w:uiPriority w:val="9"/>
     <w:qFormat/>
-    <w:rsid w:val="00C94429"/>
+    <w:rsid w:val="00066A75"/>
     <w:pPr>
       <w:outlineLvl w:val="0"/>
     </w:pPr>
     <w:rPr>
-      <w:rFonts w:asciiTheme="majorHAnsi" w:hAnsiTheme="majorHAnsi"/>
-      <w:sz w:val="28"/>
+      <w:sz w:val="24"/>
     </w:rPr>
   </w:style>
   <w:style w:type="paragraph" w:styleId="Heading2">
@@ -9530,13 +9397,13 @@
     <w:uiPriority w:val="9"/>
     <w:unhideWhenUsed/>
     <w:qFormat/>
-    <w:rsid w:val="00C94429"/>
+    <w:rsid w:val="00EC6EDC"/>
     <w:pPr>
       <w:spacing w:before="100" w:beforeAutospacing="1"/>
       <w:outlineLvl w:val="1"/>
     </w:pPr>
     <w:rPr>
-      <w:b/>
+      <w:rFonts w:ascii="Geist Bold" w:hAnsi="Geist Bold"/>
       <w:bCs/>
       <w:color w:val="171A1C"/>
     </w:rPr>
@@ -9598,18 +9465,17 @@
     <w:link w:val="TitleChar"/>
     <w:uiPriority w:val="10"/>
     <w:qFormat/>
-    <w:rsid w:val="00364AF3"/>
+    <w:rsid w:val="001A6D2A"/>
     <w:pPr>
       <w:spacing w:line="240" w:lineRule="auto"/>
       <w:contextualSpacing/>
     </w:pPr>
     <w:rPr>
-      <w:rFonts w:asciiTheme="majorHAnsi" w:eastAsiaTheme="majorEastAsia" w:hAnsiTheme="majorHAnsi" w:cstheme="majorBidi"/>
-      <w:b/>
+      <w:rFonts w:ascii="Geist Bold" w:eastAsiaTheme="majorEastAsia" w:hAnsi="Geist Bold" w:cstheme="majorBidi"/>
       <w:color w:val="171A1C"/>
       <w:spacing w:val="-10"/>
       <w:kern w:val="28"/>
-      <w:sz w:val="56"/>
+      <w:sz w:val="52"/>
       <w:szCs w:val="56"/>
     </w:rPr>
   </w:style>
@@ -9618,14 +9484,13 @@
     <w:basedOn w:val="DefaultParagraphFont"/>
     <w:link w:val="Title"/>
     <w:uiPriority w:val="10"/>
-    <w:rsid w:val="00364AF3"/>
+    <w:rsid w:val="001A6D2A"/>
     <w:rPr>
-      <w:rFonts w:asciiTheme="majorHAnsi" w:eastAsiaTheme="majorEastAsia" w:hAnsiTheme="majorHAnsi" w:cstheme="majorBidi"/>
-      <w:b/>
+      <w:rFonts w:ascii="Geist Bold" w:eastAsiaTheme="majorEastAsia" w:hAnsi="Geist Bold" w:cstheme="majorBidi"/>
       <w:color w:val="171A1C"/>
       <w:spacing w:val="-10"/>
       <w:kern w:val="28"/>
-      <w:sz w:val="56"/>
+      <w:sz w:val="52"/>
       <w:szCs w:val="56"/>
     </w:rPr>
   </w:style>
@@ -9645,11 +9510,12 @@
     <w:basedOn w:val="DefaultParagraphFont"/>
     <w:link w:val="Heading2"/>
     <w:uiPriority w:val="9"/>
-    <w:rsid w:val="00C94429"/>
+    <w:rsid w:val="00EC6EDC"/>
     <w:rPr>
-      <w:b/>
+      <w:rFonts w:ascii="Geist Bold" w:hAnsi="Geist Bold"/>
       <w:bCs/>
       <w:color w:val="171A1C"/>
+      <w:sz w:val="20"/>
     </w:rPr>
   </w:style>
   <w:style w:type="paragraph" w:styleId="ListParagraph">
@@ -9716,7 +9582,7 @@
     <w:link w:val="SubtitleChar"/>
     <w:uiPriority w:val="11"/>
     <w:qFormat/>
-    <w:rsid w:val="0001490D"/>
+    <w:rsid w:val="001A6D2A"/>
     <w:pPr>
       <w:numPr>
         <w:ilvl w:val="1"/>
@@ -9724,11 +9590,10 @@
       <w:spacing w:after="160"/>
     </w:pPr>
     <w:rPr>
-      <w:rFonts w:asciiTheme="majorHAnsi" w:hAnsiTheme="majorHAnsi" w:cstheme="majorHAnsi"/>
-      <w:b/>
+      <w:rFonts w:ascii="Geist Bold" w:hAnsi="Geist Bold" w:cstheme="majorHAnsi"/>
       <w:color w:val="171A1C"/>
       <w:spacing w:val="15"/>
-      <w:sz w:val="32"/>
+      <w:sz w:val="28"/>
       <w:szCs w:val="32"/>
     </w:rPr>
   </w:style>
@@ -9737,13 +9602,12 @@
     <w:basedOn w:val="DefaultParagraphFont"/>
     <w:link w:val="Subtitle"/>
     <w:uiPriority w:val="11"/>
-    <w:rsid w:val="0001490D"/>
+    <w:rsid w:val="001A6D2A"/>
     <w:rPr>
-      <w:rFonts w:asciiTheme="majorHAnsi" w:hAnsiTheme="majorHAnsi" w:cstheme="majorHAnsi"/>
-      <w:b/>
+      <w:rFonts w:ascii="Geist Bold" w:hAnsi="Geist Bold" w:cstheme="majorHAnsi"/>
       <w:color w:val="171A1C"/>
       <w:spacing w:val="15"/>
-      <w:sz w:val="32"/>
+      <w:sz w:val="28"/>
       <w:szCs w:val="32"/>
     </w:rPr>
   </w:style>
@@ -9821,13 +9685,12 @@
     <w:basedOn w:val="DefaultParagraphFont"/>
     <w:link w:val="Heading1"/>
     <w:uiPriority w:val="9"/>
-    <w:rsid w:val="00C94429"/>
+    <w:rsid w:val="00066A75"/>
     <w:rPr>
-      <w:rFonts w:asciiTheme="majorHAnsi" w:hAnsiTheme="majorHAnsi"/>
-      <w:b/>
+      <w:rFonts w:ascii="Geist Bold" w:hAnsi="Geist Bold"/>
       <w:bCs/>
       <w:color w:val="171A1C"/>
-      <w:sz w:val="28"/>
+      <w:sz w:val="24"/>
     </w:rPr>
   </w:style>
   <w:style w:type="paragraph" w:customStyle="1" w:styleId="Metadata">
@@ -9835,13 +9698,13 @@
     <w:basedOn w:val="Normal"/>
     <w:link w:val="MetadataChar"/>
     <w:qFormat/>
-    <w:rsid w:val="00375FC5"/>
+    <w:rsid w:val="00853EEC"/>
     <w:pPr>
       <w:spacing w:before="100" w:beforeAutospacing="1"/>
     </w:pPr>
     <w:rPr>
       <w:color w:val="555E68"/>
-      <w:sz w:val="18"/>
+      <w:sz w:val="16"/>
       <w:szCs w:val="18"/>
     </w:rPr>
   </w:style>
@@ -9849,10 +9712,11 @@
     <w:name w:val="Metadata Char"/>
     <w:basedOn w:val="DefaultParagraphFont"/>
     <w:link w:val="Metadata"/>
-    <w:rsid w:val="00375FC5"/>
+    <w:rsid w:val="00853EEC"/>
     <w:rPr>
+      <w:rFonts w:ascii="Geist Medium" w:hAnsi="Geist Medium"/>
       <w:color w:val="555E68"/>
-      <w:sz w:val="18"/>
+      <w:sz w:val="16"/>
       <w:szCs w:val="18"/>
     </w:rPr>
   </w:style>

</xml_diff>

<commit_message>
feat: update CV icons
</commit_message>
<xml_diff>
--- a/resources/cv.docx
+++ b/resources/cv.docx
@@ -59,10 +59,10 @@
           <w:szCs w:val="18"/>
         </w:rPr>
         <w:drawing>
-          <wp:inline distT="0" distB="0" distL="0" distR="0" wp14:anchorId="0985B188" wp14:editId="3D40056F">
+          <wp:inline distT="0" distB="0" distL="0" distR="0" wp14:anchorId="0985B188" wp14:editId="3C32AE2E">
             <wp:extent cx="127000" cy="127000"/>
             <wp:effectExtent l="0" t="0" r="6350" b="6350"/>
-            <wp:docPr id="21" name="Graphic 21" descr="Phone number">
+            <wp:docPr id="21" name="Graphic 21" descr="phone number">
               <a:extLst xmlns:a="http://schemas.openxmlformats.org/drawingml/2006/main">
                 <a:ext uri="{C183D7F6-B498-43B3-948B-1728B52AA6E4}">
                   <adec:decorative xmlns:adec="http://schemas.microsoft.com/office/drawing/2017/decorative" val="0"/>
@@ -76,7 +76,7 @@
               <a:graphicData uri="http://schemas.openxmlformats.org/drawingml/2006/picture">
                 <pic:pic xmlns:pic="http://schemas.openxmlformats.org/drawingml/2006/picture">
                   <pic:nvPicPr>
-                    <pic:cNvPr id="21" name="Graphic 21" descr="Phone number">
+                    <pic:cNvPr id="21" name="Graphic 21" descr="phone number">
                       <a:extLst>
                         <a:ext uri="{C183D7F6-B498-43B3-948B-1728B52AA6E4}">
                           <adec:decorative xmlns:adec="http://schemas.microsoft.com/office/drawing/2017/decorative" val="0"/>
@@ -153,10 +153,10 @@
           <w:szCs w:val="18"/>
         </w:rPr>
         <w:drawing>
-          <wp:inline distT="0" distB="0" distL="0" distR="0" wp14:anchorId="713E8BC4" wp14:editId="3E0FAD8F">
+          <wp:inline distT="0" distB="0" distL="0" distR="0" wp14:anchorId="713E8BC4" wp14:editId="70128521">
             <wp:extent cx="127000" cy="127000"/>
             <wp:effectExtent l="0" t="0" r="6350" b="6350"/>
-            <wp:docPr id="1681585897" name="Graphic 1681585897" descr="Email address">
+            <wp:docPr id="1681585897" name="Graphic 1681585897" descr="email address">
               <a:extLst xmlns:a="http://schemas.openxmlformats.org/drawingml/2006/main">
                 <a:ext uri="{C183D7F6-B498-43B3-948B-1728B52AA6E4}">
                   <adec:decorative xmlns:adec="http://schemas.microsoft.com/office/drawing/2017/decorative" val="0"/>
@@ -170,7 +170,7 @@
               <a:graphicData uri="http://schemas.openxmlformats.org/drawingml/2006/picture">
                 <pic:pic xmlns:pic="http://schemas.openxmlformats.org/drawingml/2006/picture">
                   <pic:nvPicPr>
-                    <pic:cNvPr id="1681585897" name="Graphic 1681585897" descr="Email address">
+                    <pic:cNvPr id="1681585897" name="Graphic 1681585897" descr="email address">
                       <a:extLst>
                         <a:ext uri="{C183D7F6-B498-43B3-948B-1728B52AA6E4}">
                           <adec:decorative xmlns:adec="http://schemas.microsoft.com/office/drawing/2017/decorative" val="0"/>
@@ -351,10 +351,10 @@
           <w:szCs w:val="18"/>
         </w:rPr>
         <w:drawing>
-          <wp:inline distT="0" distB="0" distL="0" distR="0" wp14:anchorId="125C56EE" wp14:editId="13C4F843">
+          <wp:inline distT="0" distB="0" distL="0" distR="0" wp14:anchorId="125C56EE" wp14:editId="48E157F4">
             <wp:extent cx="127000" cy="127000"/>
             <wp:effectExtent l="0" t="0" r="6350" b="6350"/>
-            <wp:docPr id="16" name="Graphic 16" descr="Personal website">
+            <wp:docPr id="16" name="Graphic 16" descr="personal website">
               <a:extLst xmlns:a="http://schemas.openxmlformats.org/drawingml/2006/main">
                 <a:ext uri="{C183D7F6-B498-43B3-948B-1728B52AA6E4}">
                   <adec:decorative xmlns:adec="http://schemas.microsoft.com/office/drawing/2017/decorative" val="0"/>
@@ -368,7 +368,7 @@
               <a:graphicData uri="http://schemas.openxmlformats.org/drawingml/2006/picture">
                 <pic:pic xmlns:pic="http://schemas.openxmlformats.org/drawingml/2006/picture">
                   <pic:nvPicPr>
-                    <pic:cNvPr id="16" name="Graphic 16" descr="Personal website">
+                    <pic:cNvPr id="16" name="Graphic 16" descr="personal website">
                       <a:extLst>
                         <a:ext uri="{C183D7F6-B498-43B3-948B-1728B52AA6E4}">
                           <adec:decorative xmlns:adec="http://schemas.microsoft.com/office/drawing/2017/decorative" val="0"/>
@@ -506,9 +506,9 @@
           <w:szCs w:val="20"/>
         </w:rPr>
         <w:drawing>
-          <wp:inline distT="0" distB="0" distL="0" distR="0" wp14:anchorId="24971CDE" wp14:editId="127918A5">
-            <wp:extent cx="139700" cy="139700"/>
-            <wp:effectExtent l="0" t="0" r="0" b="0"/>
+          <wp:inline distT="0" distB="0" distL="0" distR="0" wp14:anchorId="24971CDE" wp14:editId="1695E7C7">
+            <wp:extent cx="127000" cy="127000"/>
+            <wp:effectExtent l="0" t="0" r="6350" b="6350"/>
             <wp:docPr id="1231424452" name="Graphic 1231424452">
               <a:extLst xmlns:a="http://schemas.openxmlformats.org/drawingml/2006/main">
                 <a:ext uri="{C183D7F6-B498-43B3-948B-1728B52AA6E4}">
@@ -550,7 +550,7 @@
                   <pic:spPr>
                     <a:xfrm>
                       <a:off x="0" y="0"/>
-                      <a:ext cx="139700" cy="139700"/>
+                      <a:ext cx="127000" cy="127000"/>
                     </a:xfrm>
                     <a:prstGeom prst="rect">
                       <a:avLst/>
@@ -716,9 +716,9 @@
           <w:szCs w:val="20"/>
         </w:rPr>
         <w:drawing>
-          <wp:inline distT="0" distB="0" distL="0" distR="0" wp14:anchorId="5AF70530" wp14:editId="4AB33035">
-            <wp:extent cx="139700" cy="139700"/>
-            <wp:effectExtent l="0" t="0" r="0" b="0"/>
+          <wp:inline distT="0" distB="0" distL="0" distR="0" wp14:anchorId="5AF70530" wp14:editId="24551335">
+            <wp:extent cx="127000" cy="127000"/>
+            <wp:effectExtent l="0" t="0" r="6350" b="6350"/>
             <wp:docPr id="1400513064" name="Graphic 1400513064">
               <a:extLst xmlns:a="http://schemas.openxmlformats.org/drawingml/2006/main">
                 <a:ext uri="{C183D7F6-B498-43B3-948B-1728B52AA6E4}">
@@ -760,7 +760,7 @@
                   <pic:spPr>
                     <a:xfrm>
                       <a:off x="0" y="0"/>
-                      <a:ext cx="139700" cy="139700"/>
+                      <a:ext cx="127000" cy="127000"/>
                     </a:xfrm>
                     <a:prstGeom prst="rect">
                       <a:avLst/>
@@ -1108,9 +1108,9 @@
           <w:szCs w:val="20"/>
         </w:rPr>
         <w:drawing>
-          <wp:inline distT="0" distB="0" distL="0" distR="0" wp14:anchorId="6C134F4F" wp14:editId="574D38EB">
-            <wp:extent cx="139700" cy="139700"/>
-            <wp:effectExtent l="0" t="0" r="0" b="0"/>
+          <wp:inline distT="0" distB="0" distL="0" distR="0" wp14:anchorId="6C134F4F" wp14:editId="51060A71">
+            <wp:extent cx="127000" cy="127000"/>
+            <wp:effectExtent l="0" t="0" r="6350" b="6350"/>
             <wp:docPr id="809324155" name="Graphic 809324155">
               <a:extLst xmlns:a="http://schemas.openxmlformats.org/drawingml/2006/main">
                 <a:ext uri="{C183D7F6-B498-43B3-948B-1728B52AA6E4}">
@@ -1152,7 +1152,7 @@
                   <pic:spPr>
                     <a:xfrm>
                       <a:off x="0" y="0"/>
-                      <a:ext cx="139700" cy="139700"/>
+                      <a:ext cx="127000" cy="127000"/>
                     </a:xfrm>
                     <a:prstGeom prst="rect">
                       <a:avLst/>
@@ -1212,9 +1212,9 @@
           <w:szCs w:val="20"/>
         </w:rPr>
         <w:drawing>
-          <wp:inline distT="0" distB="0" distL="0" distR="0" wp14:anchorId="6558EAF2" wp14:editId="7516C8FA">
-            <wp:extent cx="139700" cy="139700"/>
-            <wp:effectExtent l="0" t="0" r="0" b="0"/>
+          <wp:inline distT="0" distB="0" distL="0" distR="0" wp14:anchorId="6558EAF2" wp14:editId="45FC2D84">
+            <wp:extent cx="127000" cy="127000"/>
+            <wp:effectExtent l="0" t="0" r="6350" b="6350"/>
             <wp:docPr id="199686315" name="Graphic 199686315">
               <a:extLst xmlns:a="http://schemas.openxmlformats.org/drawingml/2006/main">
                 <a:ext uri="{C183D7F6-B498-43B3-948B-1728B52AA6E4}">
@@ -1256,7 +1256,7 @@
                   <pic:spPr>
                     <a:xfrm>
                       <a:off x="0" y="0"/>
-                      <a:ext cx="139700" cy="139700"/>
+                      <a:ext cx="127000" cy="127000"/>
                     </a:xfrm>
                     <a:prstGeom prst="rect">
                       <a:avLst/>
@@ -3276,9 +3276,9 @@
           <w:szCs w:val="20"/>
         </w:rPr>
         <w:drawing>
-          <wp:inline distT="0" distB="0" distL="0" distR="0" wp14:anchorId="35B1AD38" wp14:editId="062923E6">
-            <wp:extent cx="139700" cy="139700"/>
-            <wp:effectExtent l="0" t="0" r="0" b="0"/>
+          <wp:inline distT="0" distB="0" distL="0" distR="0" wp14:anchorId="35B1AD38" wp14:editId="381043E2">
+            <wp:extent cx="127000" cy="127000"/>
+            <wp:effectExtent l="0" t="0" r="6350" b="6350"/>
             <wp:docPr id="1571878203" name="Graphic 1571878203">
               <a:extLst xmlns:a="http://schemas.openxmlformats.org/drawingml/2006/main">
                 <a:ext uri="{C183D7F6-B498-43B3-948B-1728B52AA6E4}">
@@ -3320,7 +3320,7 @@
                   <pic:spPr>
                     <a:xfrm>
                       <a:off x="0" y="0"/>
-                      <a:ext cx="139700" cy="139700"/>
+                      <a:ext cx="127000" cy="127000"/>
                     </a:xfrm>
                     <a:prstGeom prst="rect">
                       <a:avLst/>
@@ -4360,9 +4360,9 @@
           <w:szCs w:val="20"/>
         </w:rPr>
         <w:drawing>
-          <wp:inline distT="0" distB="0" distL="0" distR="0" wp14:anchorId="62137AF1" wp14:editId="7352E03B">
-            <wp:extent cx="139700" cy="139700"/>
-            <wp:effectExtent l="0" t="0" r="0" b="0"/>
+          <wp:inline distT="0" distB="0" distL="0" distR="0" wp14:anchorId="62137AF1" wp14:editId="2A9204D3">
+            <wp:extent cx="127000" cy="127000"/>
+            <wp:effectExtent l="0" t="0" r="6350" b="6350"/>
             <wp:docPr id="871713702" name="Graphic 871713702">
               <a:extLst xmlns:a="http://schemas.openxmlformats.org/drawingml/2006/main">
                 <a:ext uri="{C183D7F6-B498-43B3-948B-1728B52AA6E4}">
@@ -4404,7 +4404,7 @@
                   <pic:spPr>
                     <a:xfrm>
                       <a:off x="0" y="0"/>
-                      <a:ext cx="139700" cy="139700"/>
+                      <a:ext cx="127000" cy="127000"/>
                     </a:xfrm>
                     <a:prstGeom prst="rect">
                       <a:avLst/>
@@ -4797,9 +4797,9 @@
           <w:szCs w:val="20"/>
         </w:rPr>
         <w:drawing>
-          <wp:inline distT="0" distB="0" distL="0" distR="0" wp14:anchorId="7D1E52EF" wp14:editId="298FBF05">
-            <wp:extent cx="139700" cy="139700"/>
-            <wp:effectExtent l="0" t="0" r="0" b="0"/>
+          <wp:inline distT="0" distB="0" distL="0" distR="0" wp14:anchorId="7D1E52EF" wp14:editId="562C2A9B">
+            <wp:extent cx="127000" cy="127000"/>
+            <wp:effectExtent l="0" t="0" r="6350" b="6350"/>
             <wp:docPr id="399259976" name="Graphic 399259976">
               <a:extLst xmlns:a="http://schemas.openxmlformats.org/drawingml/2006/main">
                 <a:ext uri="{C183D7F6-B498-43B3-948B-1728B52AA6E4}">
@@ -4841,7 +4841,7 @@
                   <pic:spPr>
                     <a:xfrm>
                       <a:off x="0" y="0"/>
-                      <a:ext cx="139700" cy="139700"/>
+                      <a:ext cx="127000" cy="127000"/>
                     </a:xfrm>
                     <a:prstGeom prst="rect">
                       <a:avLst/>
@@ -5498,9 +5498,9 @@
           <w:szCs w:val="20"/>
         </w:rPr>
         <w:drawing>
-          <wp:inline distT="0" distB="0" distL="0" distR="0" wp14:anchorId="764B5CEE" wp14:editId="69DE942E">
-            <wp:extent cx="139700" cy="139700"/>
-            <wp:effectExtent l="0" t="0" r="0" b="0"/>
+          <wp:inline distT="0" distB="0" distL="0" distR="0" wp14:anchorId="764B5CEE" wp14:editId="195405CC">
+            <wp:extent cx="127000" cy="127000"/>
+            <wp:effectExtent l="0" t="0" r="6350" b="6350"/>
             <wp:docPr id="1318436419" name="Graphic 1318436419">
               <a:extLst xmlns:a="http://schemas.openxmlformats.org/drawingml/2006/main">
                 <a:ext uri="{C183D7F6-B498-43B3-948B-1728B52AA6E4}">
@@ -5542,7 +5542,7 @@
                   <pic:spPr>
                     <a:xfrm>
                       <a:off x="0" y="0"/>
-                      <a:ext cx="139700" cy="139700"/>
+                      <a:ext cx="127000" cy="127000"/>
                     </a:xfrm>
                     <a:prstGeom prst="rect">
                       <a:avLst/>

</xml_diff>

<commit_message>
feat: update DevOps icon
</commit_message>
<xml_diff>
--- a/resources/cv.docx
+++ b/resources/cv.docx
@@ -2617,7 +2617,7 @@
           </mc:Choice>
           <mc:Fallback>
             <w:pict>
-              <v:roundrect w14:anchorId="17B02C03" id="Rectangle: Rounded Corners 1056936186" o:spid="_x0000_s1041" style="width:72.3pt;height:16.15pt;visibility:visible;mso-wrap-style:none;mso-left-percent:-10001;mso-top-percent:-10001;mso-position-horizontal:absolute;mso-position-horizontal-relative:char;mso-position-vertical:absolute;mso-position-vertical-relative:line;mso-left-percent:-10001;mso-top-percent:-10001;v-text-anchor:middle" arcsize=".5" o:gfxdata="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" fillcolor="#f0f4f8" stroked="f" strokeweight=".5pt">
+              <v:roundrect w14:anchorId="17B02C03" id="Rectangle: Rounded Corners 1056936186" o:spid="_x0000_s1036" style="width:72.3pt;height:16.15pt;visibility:visible;mso-wrap-style:none;mso-left-percent:-10001;mso-top-percent:-10001;mso-position-horizontal:absolute;mso-position-horizontal-relative:char;mso-position-vertical:absolute;mso-position-vertical-relative:line;mso-left-percent:-10001;mso-top-percent:-10001;v-text-anchor:middle" arcsize=".5" o:gfxdata="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" fillcolor="#f0f4f8" stroked="f" strokeweight=".5pt">
                 <v:stroke joinstyle="miter"/>
                 <v:textbox style="mso-fit-shape-to-text:t" inset="1mm,0,1mm,0">
                   <w:txbxContent>
@@ -2821,7 +2821,7 @@
           </mc:Choice>
           <mc:Fallback>
             <w:pict>
-              <v:roundrect w14:anchorId="645AE579" id="Rectangle: Rounded Corners 1915538633" o:spid="_x0000_s1042" style="width:72.3pt;height:16.15pt;visibility:visible;mso-wrap-style:none;mso-left-percent:-10001;mso-top-percent:-10001;mso-position-horizontal:absolute;mso-position-horizontal-relative:char;mso-position-vertical:absolute;mso-position-vertical-relative:line;mso-left-percent:-10001;mso-top-percent:-10001;v-text-anchor:middle" arcsize=".5" o:gfxdata="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" fillcolor="#f0f4f8" stroked="f" strokeweight=".5pt">
+              <v:roundrect w14:anchorId="645AE579" id="Rectangle: Rounded Corners 1915538633" o:spid="_x0000_s1037" style="width:72.3pt;height:16.15pt;visibility:visible;mso-wrap-style:none;mso-left-percent:-10001;mso-top-percent:-10001;mso-position-horizontal:absolute;mso-position-horizontal-relative:char;mso-position-vertical:absolute;mso-position-vertical-relative:line;mso-left-percent:-10001;mso-top-percent:-10001;v-text-anchor:middle" arcsize=".5" o:gfxdata="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" fillcolor="#f0f4f8" stroked="f" strokeweight=".5pt">
                 <v:stroke joinstyle="miter"/>
                 <v:textbox style="mso-fit-shape-to-text:t" inset="1mm,0,1mm,0">
                   <w:txbxContent>
@@ -2945,7 +2945,7 @@
           </mc:Choice>
           <mc:Fallback>
             <w:pict>
-              <v:roundrect w14:anchorId="7D1B8681" id="Rectangle: Rounded Corners 647909533" o:spid="_x0000_s1043" style="width:72.3pt;height:16.15pt;visibility:visible;mso-wrap-style:none;mso-left-percent:-10001;mso-top-percent:-10001;mso-position-horizontal:absolute;mso-position-horizontal-relative:char;mso-position-vertical:absolute;mso-position-vertical-relative:line;mso-left-percent:-10001;mso-top-percent:-10001;v-text-anchor:middle" arcsize=".5" o:gfxdata="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